<commit_message>
[VM:Susmitha.palacherla@11/19/2014 10:26:26 AM] Internal version 2.0 Updates for SCR 13794.
git-tfs-id: [https://tfs.omnicloud.local/tfs/cco%20program/]$/eCoaching_V2;C13806
</commit_message>
<xml_diff>
--- a/Unit Test/CCO_eCoaching_Log_Main_DB_UTD.docx
+++ b/Unit Test/CCO_eCoaching_Log_Main_DB_UTD.docx
@@ -250,7 +250,7 @@
           <w:sz w:val="18"/>
           <w:szCs w:val="18"/>
         </w:rPr>
-        <w:t>August 4, 2014</w:t>
+        <w:t>November 19, 2014</w:t>
       </w:r>
       <w:r>
         <w:rPr>
@@ -534,7 +534,11 @@
               <w:right w:val="single" w:sz="6" w:space="0" w:color="C0C0C0"/>
             </w:tcBorders>
           </w:tcPr>
-          <w:p/>
+          <w:p>
+            <w:r>
+              <w:t>11/19/2014</w:t>
+            </w:r>
+          </w:p>
         </w:tc>
         <w:tc>
           <w:tcPr>
@@ -546,7 +550,11 @@
               <w:right w:val="single" w:sz="6" w:space="0" w:color="C0C0C0"/>
             </w:tcBorders>
           </w:tcPr>
-          <w:p/>
+          <w:p>
+            <w:r>
+              <w:t>2.0</w:t>
+            </w:r>
+          </w:p>
         </w:tc>
         <w:tc>
           <w:tcPr>
@@ -559,11 +567,12 @@
             </w:tcBorders>
           </w:tcPr>
           <w:p>
-            <w:pPr>
-              <w:rPr>
-                <w:i/>
-              </w:rPr>
-            </w:pPr>
+            <w:r>
+              <w:t xml:space="preserve">SCCB- 13794- </w:t>
+            </w:r>
+            <w:r>
+              <w:t>Update supervisor pending to allow for acting manager view</w:t>
+            </w:r>
           </w:p>
         </w:tc>
         <w:tc>
@@ -582,6 +591,9 @@
                 <w:i/>
               </w:rPr>
             </w:pPr>
+            <w:r>
+              <w:t>Susmitha Palacherla</w:t>
+            </w:r>
           </w:p>
         </w:tc>
       </w:tr>
@@ -954,7 +966,7 @@
           <w:r>
             <w:fldChar w:fldCharType="separate"/>
           </w:r>
-          <w:hyperlink w:anchor="_Toc394910887" w:history="1">
+          <w:hyperlink w:anchor="_Toc404155084" w:history="1">
             <w:r>
               <w:rPr>
                 <w:rStyle w:val="Hyperlink"/>
@@ -997,7 +1009,7 @@
                 <w:noProof/>
                 <w:webHidden/>
               </w:rPr>
-              <w:instrText xml:space="preserve"> PAGEREF _Toc394910887 \h </w:instrText>
+              <w:instrText xml:space="preserve"> PAGEREF _Toc404155084 \h </w:instrText>
             </w:r>
             <w:r>
               <w:rPr>
@@ -1018,6 +1030,102 @@
                 <w:webHidden/>
               </w:rPr>
               <w:t>4</w:t>
+            </w:r>
+            <w:r>
+              <w:rPr>
+                <w:noProof/>
+                <w:webHidden/>
+              </w:rPr>
+              <w:fldChar w:fldCharType="end"/>
+            </w:r>
+          </w:hyperlink>
+        </w:p>
+        <w:p>
+          <w:pPr>
+            <w:pStyle w:val="TOC2"/>
+            <w:tabs>
+              <w:tab w:val="left" w:pos="660"/>
+              <w:tab w:val="right" w:leader="dot" w:pos="13670"/>
+            </w:tabs>
+            <w:rPr>
+              <w:rFonts w:asciiTheme="minorHAnsi" w:eastAsiaTheme="minorEastAsia" w:hAnsiTheme="minorHAnsi" w:cstheme="minorBidi"/>
+              <w:noProof/>
+              <w:sz w:val="22"/>
+              <w:szCs w:val="22"/>
+            </w:rPr>
+          </w:pPr>
+          <w:hyperlink w:anchor="_Toc404155085" w:history="1">
+            <w:r>
+              <w:rPr>
+                <w:rStyle w:val="Hyperlink"/>
+                <w:noProof/>
+              </w:rPr>
+              <w:t>2.</w:t>
+            </w:r>
+            <w:r>
+              <w:rPr>
+                <w:rFonts w:asciiTheme="minorHAnsi" w:eastAsiaTheme="minorEastAsia" w:hAnsiTheme="minorHAnsi" w:cstheme="minorBidi"/>
+                <w:noProof/>
+                <w:sz w:val="22"/>
+                <w:szCs w:val="22"/>
+              </w:rPr>
+              <w:tab/>
+            </w:r>
+            <w:r>
+              <w:rPr>
+                <w:rStyle w:val="Hyperlink"/>
+                <w:noProof/>
+              </w:rPr>
+              <w:t xml:space="preserve">SCR 13794 </w:t>
+            </w:r>
+            <w:r>
+              <w:rPr>
+                <w:rStyle w:val="Hyperlink"/>
+                <w:rFonts w:ascii="Arial" w:hAnsi="Arial" w:cs="Arial"/>
+                <w:noProof/>
+              </w:rPr>
+              <w:t>Update supervisor pending to allow for acting manager view</w:t>
+            </w:r>
+            <w:r>
+              <w:rPr>
+                <w:noProof/>
+                <w:webHidden/>
+              </w:rPr>
+              <w:tab/>
+            </w:r>
+            <w:r>
+              <w:rPr>
+                <w:noProof/>
+                <w:webHidden/>
+              </w:rPr>
+              <w:fldChar w:fldCharType="begin"/>
+            </w:r>
+            <w:r>
+              <w:rPr>
+                <w:noProof/>
+                <w:webHidden/>
+              </w:rPr>
+              <w:instrText xml:space="preserve"> PAGEREF _Toc404155085 \h </w:instrText>
+            </w:r>
+            <w:r>
+              <w:rPr>
+                <w:noProof/>
+                <w:webHidden/>
+              </w:rPr>
+            </w:r>
+            <w:r>
+              <w:rPr>
+                <w:noProof/>
+                <w:webHidden/>
+              </w:rPr>
+              <w:fldChar w:fldCharType="separate"/>
+            </w:r>
+            <w:r>
+              <w:rPr>
+                <w:noProof/>
+                <w:webHidden/>
+              </w:rPr>
+              <w:t>7</w:t>
             </w:r>
             <w:r>
               <w:rPr>
@@ -1046,6 +1154,15 @@
           <w:sz w:val="18"/>
         </w:rPr>
       </w:pPr>
+    </w:p>
+    <w:p/>
+    <w:p/>
+    <w:p/>
+    <w:p/>
+    <w:p/>
+    <w:p>
+      <w:bookmarkStart w:id="15" w:name="_GoBack"/>
+      <w:bookmarkEnd w:id="15"/>
     </w:p>
     <w:p/>
     <w:p/>
@@ -1077,12 +1194,6 @@
     <w:p/>
     <w:p/>
     <w:p/>
-    <w:p/>
-    <w:p/>
-    <w:p/>
-    <w:p/>
-    <w:p/>
-    <w:p/>
     <w:p>
       <w:pPr>
         <w:pStyle w:val="Heading2"/>
@@ -1091,7 +1202,7 @@
           <w:numId w:val="44"/>
         </w:numPr>
       </w:pPr>
-      <w:bookmarkStart w:id="15" w:name="_Toc394910887"/>
+      <w:bookmarkStart w:id="16" w:name="_Toc404155084"/>
       <w:r>
         <w:t xml:space="preserve">SCR 13265 Group multiple Coaching reasons for </w:t>
       </w:r>
@@ -1103,7 +1214,7 @@
       <w:r>
         <w:t xml:space="preserve"> in dashboard display</w:t>
       </w:r>
-      <w:bookmarkEnd w:id="15"/>
+      <w:bookmarkEnd w:id="16"/>
     </w:p>
     <w:p/>
     <w:tbl>
@@ -3376,8 +3487,1466 @@
                 <w:bCs/>
               </w:rPr>
             </w:pPr>
-            <w:bookmarkStart w:id="16" w:name="_GoBack"/>
-            <w:bookmarkEnd w:id="16"/>
+          </w:p>
+        </w:tc>
+        <w:tc>
+          <w:tcPr>
+            <w:tcW w:w="1260" w:type="dxa"/>
+          </w:tcPr>
+          <w:p>
+            <w:pPr>
+              <w:rPr>
+                <w:rFonts w:asciiTheme="minorHAnsi" w:hAnsiTheme="minorHAnsi"/>
+                <w:bCs/>
+              </w:rPr>
+            </w:pPr>
+          </w:p>
+        </w:tc>
+        <w:tc>
+          <w:tcPr>
+            <w:tcW w:w="2880" w:type="dxa"/>
+          </w:tcPr>
+          <w:p>
+            <w:pPr>
+              <w:rPr>
+                <w:i/>
+              </w:rPr>
+            </w:pPr>
+          </w:p>
+        </w:tc>
+      </w:tr>
+      <w:tr>
+        <w:trPr>
+          <w:cantSplit/>
+        </w:trPr>
+        <w:tc>
+          <w:tcPr>
+            <w:tcW w:w="900" w:type="dxa"/>
+          </w:tcPr>
+          <w:p>
+            <w:pPr>
+              <w:rPr>
+                <w:i/>
+              </w:rPr>
+            </w:pPr>
+          </w:p>
+          <w:p>
+            <w:pPr>
+              <w:rPr>
+                <w:i/>
+              </w:rPr>
+            </w:pPr>
+          </w:p>
+          <w:p>
+            <w:pPr>
+              <w:rPr>
+                <w:i/>
+              </w:rPr>
+            </w:pPr>
+          </w:p>
+        </w:tc>
+        <w:tc>
+          <w:tcPr>
+            <w:tcW w:w="3960" w:type="dxa"/>
+          </w:tcPr>
+          <w:p>
+            <w:pPr>
+              <w:overflowPunct/>
+              <w:textAlignment w:val="auto"/>
+              <w:rPr>
+                <w:rFonts w:ascii="Courier New" w:hAnsi="Courier New" w:cs="Courier New"/>
+                <w:noProof/>
+                <w:color w:val="008000"/>
+              </w:rPr>
+            </w:pPr>
+          </w:p>
+        </w:tc>
+        <w:tc>
+          <w:tcPr>
+            <w:tcW w:w="4500" w:type="dxa"/>
+          </w:tcPr>
+          <w:p>
+            <w:pPr>
+              <w:rPr>
+                <w:rFonts w:asciiTheme="minorHAnsi" w:hAnsiTheme="minorHAnsi"/>
+                <w:bCs/>
+              </w:rPr>
+            </w:pPr>
+          </w:p>
+        </w:tc>
+        <w:tc>
+          <w:tcPr>
+            <w:tcW w:w="1260" w:type="dxa"/>
+          </w:tcPr>
+          <w:p>
+            <w:pPr>
+              <w:rPr>
+                <w:rFonts w:asciiTheme="minorHAnsi" w:hAnsiTheme="minorHAnsi"/>
+                <w:bCs/>
+              </w:rPr>
+            </w:pPr>
+          </w:p>
+        </w:tc>
+        <w:tc>
+          <w:tcPr>
+            <w:tcW w:w="2880" w:type="dxa"/>
+          </w:tcPr>
+          <w:p>
+            <w:pPr>
+              <w:rPr>
+                <w:i/>
+              </w:rPr>
+            </w:pPr>
+          </w:p>
+        </w:tc>
+      </w:tr>
+    </w:tbl>
+    <w:p/>
+    <w:p/>
+    <w:p>
+      <w:pPr>
+        <w:pStyle w:val="Heading2"/>
+        <w:numPr>
+          <w:ilvl w:val="0"/>
+          <w:numId w:val="44"/>
+        </w:numPr>
+      </w:pPr>
+      <w:bookmarkStart w:id="17" w:name="_Toc404155085"/>
+      <w:r>
+        <w:t>SCR 13</w:t>
+      </w:r>
+      <w:r>
+        <w:t>794</w:t>
+      </w:r>
+      <w:r>
+        <w:t xml:space="preserve"> </w:t>
+      </w:r>
+      <w:r>
+        <w:rPr>
+          <w:rFonts w:ascii="Arial" w:hAnsi="Arial" w:cs="Arial"/>
+          <w:color w:val="333333"/>
+        </w:rPr>
+        <w:t>Update supervisor pending to allow for acting manager view</w:t>
+      </w:r>
+      <w:bookmarkEnd w:id="17"/>
+    </w:p>
+    <w:p/>
+    <w:tbl>
+      <w:tblPr>
+        <w:tblW w:w="0" w:type="auto"/>
+        <w:tblInd w:w="-612" w:type="dxa"/>
+        <w:tblBorders>
+          <w:top w:val="single" w:sz="4" w:space="0" w:color="auto"/>
+          <w:left w:val="single" w:sz="4" w:space="0" w:color="auto"/>
+          <w:bottom w:val="single" w:sz="4" w:space="0" w:color="auto"/>
+          <w:right w:val="single" w:sz="4" w:space="0" w:color="auto"/>
+          <w:insideH w:val="single" w:sz="4" w:space="0" w:color="auto"/>
+          <w:insideV w:val="single" w:sz="4" w:space="0" w:color="auto"/>
+        </w:tblBorders>
+        <w:tblLayout w:type="fixed"/>
+        <w:tblLook w:val="0000" w:firstRow="0" w:lastRow="0" w:firstColumn="0" w:lastColumn="0" w:noHBand="0" w:noVBand="0"/>
+      </w:tblPr>
+      <w:tblGrid>
+        <w:gridCol w:w="2549"/>
+        <w:gridCol w:w="10455"/>
+      </w:tblGrid>
+      <w:tr>
+        <w:trPr>
+          <w:tblHeader/>
+        </w:trPr>
+        <w:tc>
+          <w:tcPr>
+            <w:tcW w:w="2549" w:type="dxa"/>
+            <w:shd w:val="solid" w:color="auto" w:fill="000000"/>
+          </w:tcPr>
+          <w:p>
+            <w:r>
+              <w:t>Item</w:t>
+            </w:r>
+          </w:p>
+        </w:tc>
+        <w:tc>
+          <w:tcPr>
+            <w:tcW w:w="10455" w:type="dxa"/>
+            <w:shd w:val="solid" w:color="auto" w:fill="000000"/>
+          </w:tcPr>
+          <w:p>
+            <w:r>
+              <w:t>Description</w:t>
+            </w:r>
+          </w:p>
+        </w:tc>
+      </w:tr>
+      <w:tr>
+        <w:tc>
+          <w:tcPr>
+            <w:tcW w:w="2549" w:type="dxa"/>
+          </w:tcPr>
+          <w:p>
+            <w:r>
+              <w:t>Change Type</w:t>
+            </w:r>
+          </w:p>
+        </w:tc>
+        <w:tc>
+          <w:tcPr>
+            <w:tcW w:w="10455" w:type="dxa"/>
+          </w:tcPr>
+          <w:p>
+            <w:r>
+              <w:t>Change</w:t>
+            </w:r>
+          </w:p>
+        </w:tc>
+      </w:tr>
+      <w:tr>
+        <w:tc>
+          <w:tcPr>
+            <w:tcW w:w="2549" w:type="dxa"/>
+          </w:tcPr>
+          <w:p>
+            <w:r>
+              <w:t>Change Description</w:t>
+            </w:r>
+          </w:p>
+        </w:tc>
+        <w:tc>
+          <w:tcPr>
+            <w:tcW w:w="10455" w:type="dxa"/>
+          </w:tcPr>
+          <w:p>
+            <w:r>
+              <w:rPr>
+                <w:rStyle w:val="f2027"/>
+              </w:rPr>
+              <w:t xml:space="preserve">This change is to facilitate viewing of logs in pending </w:t>
+            </w:r>
+            <w:r>
+              <w:rPr>
+                <w:rStyle w:val="f2027"/>
+              </w:rPr>
+              <w:t>supervisor</w:t>
+            </w:r>
+            <w:r>
+              <w:rPr>
+                <w:rStyle w:val="f2027"/>
+              </w:rPr>
+              <w:t xml:space="preserve"> Review In case of acting managers where employees are listed as managers in an employee’s hierarchy but have a supervisor job code)</w:t>
+            </w:r>
+          </w:p>
+        </w:tc>
+      </w:tr>
+      <w:tr>
+        <w:trPr>
+          <w:trHeight w:val="332"/>
+        </w:trPr>
+        <w:tc>
+          <w:tcPr>
+            <w:tcW w:w="2549" w:type="dxa"/>
+          </w:tcPr>
+          <w:p>
+            <w:r>
+              <w:t>Test Environment</w:t>
+            </w:r>
+          </w:p>
+        </w:tc>
+        <w:tc>
+          <w:tcPr>
+            <w:tcW w:w="10455" w:type="dxa"/>
+          </w:tcPr>
+          <w:p>
+            <w:proofErr w:type="spellStart"/>
+            <w:r>
+              <w:t>eCoaching_Dev</w:t>
+            </w:r>
+            <w:proofErr w:type="spellEnd"/>
+            <w:r>
+              <w:t xml:space="preserve"> database on vrivfssdbt02\scord01,1437 </w:t>
+            </w:r>
+          </w:p>
+        </w:tc>
+      </w:tr>
+      <w:tr>
+        <w:tc>
+          <w:tcPr>
+            <w:tcW w:w="2549" w:type="dxa"/>
+          </w:tcPr>
+          <w:p>
+            <w:r>
+              <w:t>Code Modules created/updated</w:t>
+            </w:r>
+          </w:p>
+        </w:tc>
+        <w:tc>
+          <w:tcPr>
+            <w:tcW w:w="10455" w:type="dxa"/>
+          </w:tcPr>
+          <w:p>
+            <w:r>
+              <w:rPr>
+                <w:rFonts w:ascii="Courier New" w:hAnsi="Courier New" w:cs="Courier New"/>
+                <w:noProof/>
+                <w:color w:val="0000FF"/>
+              </w:rPr>
+              <w:t>PROCEDURE</w:t>
+            </w:r>
+            <w:r>
+              <w:rPr>
+                <w:rFonts w:ascii="Courier New" w:hAnsi="Courier New" w:cs="Courier New"/>
+                <w:noProof/>
+              </w:rPr>
+              <w:t xml:space="preserve"> [EC]</w:t>
+            </w:r>
+            <w:r>
+              <w:rPr>
+                <w:rFonts w:ascii="Courier New" w:hAnsi="Courier New" w:cs="Courier New"/>
+                <w:noProof/>
+                <w:color w:val="808080"/>
+              </w:rPr>
+              <w:t>.</w:t>
+            </w:r>
+            <w:r>
+              <w:rPr>
+                <w:rFonts w:ascii="Courier New" w:hAnsi="Courier New" w:cs="Courier New"/>
+                <w:noProof/>
+              </w:rPr>
+              <w:t>[sp_SelectFrom_Coaching_Log_SUPPending]</w:t>
+            </w:r>
+          </w:p>
+        </w:tc>
+      </w:tr>
+      <w:tr>
+        <w:tc>
+          <w:tcPr>
+            <w:tcW w:w="2549" w:type="dxa"/>
+          </w:tcPr>
+          <w:p>
+            <w:r>
+              <w:t>Code doc</w:t>
+            </w:r>
+          </w:p>
+        </w:tc>
+        <w:tc>
+          <w:tcPr>
+            <w:tcW w:w="10455" w:type="dxa"/>
+          </w:tcPr>
+          <w:p>
+            <w:proofErr w:type="spellStart"/>
+            <w:r>
+              <w:t>CCO_eCoaching_Log_Create.sql</w:t>
+            </w:r>
+            <w:proofErr w:type="spellEnd"/>
+          </w:p>
+        </w:tc>
+      </w:tr>
+      <w:tr>
+        <w:tc>
+          <w:tcPr>
+            <w:tcW w:w="2549" w:type="dxa"/>
+          </w:tcPr>
+          <w:p>
+            <w:r>
+              <w:t>Notes</w:t>
+            </w:r>
+          </w:p>
+        </w:tc>
+        <w:tc>
+          <w:tcPr>
+            <w:tcW w:w="10455" w:type="dxa"/>
+          </w:tcPr>
+          <w:p>
+            <w:r>
+              <w:t xml:space="preserve">Executing </w:t>
+            </w:r>
+            <w:proofErr w:type="spellStart"/>
+            <w:r>
+              <w:t>sp</w:t>
+            </w:r>
+            <w:proofErr w:type="spellEnd"/>
+            <w:r>
+              <w:t xml:space="preserve"> should </w:t>
+            </w:r>
+            <w:r>
+              <w:t xml:space="preserve">include </w:t>
+            </w:r>
+            <w:proofErr w:type="spellStart"/>
+            <w:r>
+              <w:t>include</w:t>
+            </w:r>
+            <w:proofErr w:type="spellEnd"/>
+            <w:r>
+              <w:t xml:space="preserve"> the </w:t>
+            </w:r>
+            <w:proofErr w:type="spellStart"/>
+            <w:r>
+              <w:t>ecl</w:t>
+            </w:r>
+            <w:proofErr w:type="spellEnd"/>
+            <w:r>
+              <w:t xml:space="preserve"> even though the user being passed in is the manager in the hierarchy with a sup job code.</w:t>
+            </w:r>
+          </w:p>
+        </w:tc>
+      </w:tr>
+    </w:tbl>
+    <w:p/>
+    <w:tbl>
+      <w:tblPr>
+        <w:tblW w:w="13500" w:type="dxa"/>
+        <w:tblInd w:w="-612" w:type="dxa"/>
+        <w:tblBorders>
+          <w:top w:val="double" w:sz="4" w:space="0" w:color="auto"/>
+          <w:left w:val="double" w:sz="4" w:space="0" w:color="auto"/>
+          <w:bottom w:val="double" w:sz="4" w:space="0" w:color="auto"/>
+          <w:right w:val="double" w:sz="4" w:space="0" w:color="auto"/>
+          <w:insideH w:val="single" w:sz="6" w:space="0" w:color="auto"/>
+          <w:insideV w:val="single" w:sz="6" w:space="0" w:color="auto"/>
+        </w:tblBorders>
+        <w:tblLayout w:type="fixed"/>
+        <w:tblLook w:val="0000" w:firstRow="0" w:lastRow="0" w:firstColumn="0" w:lastColumn="0" w:noHBand="0" w:noVBand="0"/>
+      </w:tblPr>
+      <w:tblGrid>
+        <w:gridCol w:w="900"/>
+        <w:gridCol w:w="3960"/>
+        <w:gridCol w:w="4500"/>
+        <w:gridCol w:w="1260"/>
+        <w:gridCol w:w="2880"/>
+      </w:tblGrid>
+      <w:tr>
+        <w:trPr>
+          <w:cantSplit/>
+          <w:tblHeader/>
+        </w:trPr>
+        <w:tc>
+          <w:tcPr>
+            <w:tcW w:w="900" w:type="dxa"/>
+            <w:shd w:val="clear" w:color="auto" w:fill="A6A6A6"/>
+          </w:tcPr>
+          <w:p>
+            <w:pPr>
+              <w:rPr>
+                <w:i/>
+              </w:rPr>
+            </w:pPr>
+            <w:r>
+              <w:t>TEST#</w:t>
+            </w:r>
+          </w:p>
+        </w:tc>
+        <w:tc>
+          <w:tcPr>
+            <w:tcW w:w="3960" w:type="dxa"/>
+            <w:shd w:val="clear" w:color="auto" w:fill="A6A6A6"/>
+          </w:tcPr>
+          <w:p>
+            <w:pPr>
+              <w:rPr>
+                <w:i/>
+              </w:rPr>
+            </w:pPr>
+            <w:r>
+              <w:t>ACTION</w:t>
+            </w:r>
+          </w:p>
+        </w:tc>
+        <w:tc>
+          <w:tcPr>
+            <w:tcW w:w="4500" w:type="dxa"/>
+            <w:shd w:val="clear" w:color="auto" w:fill="A6A6A6"/>
+          </w:tcPr>
+          <w:p>
+            <w:pPr>
+              <w:rPr>
+                <w:i/>
+              </w:rPr>
+            </w:pPr>
+            <w:r>
+              <w:t xml:space="preserve">EXPECTED RESULTS </w:t>
+            </w:r>
+          </w:p>
+        </w:tc>
+        <w:tc>
+          <w:tcPr>
+            <w:tcW w:w="1260" w:type="dxa"/>
+            <w:shd w:val="clear" w:color="auto" w:fill="A6A6A6"/>
+          </w:tcPr>
+          <w:p>
+            <w:pPr>
+              <w:rPr>
+                <w:i/>
+              </w:rPr>
+            </w:pPr>
+            <w:r>
+              <w:t>RESULTS</w:t>
+            </w:r>
+          </w:p>
+          <w:p>
+            <w:pPr>
+              <w:rPr>
+                <w:i/>
+              </w:rPr>
+            </w:pPr>
+            <w:r>
+              <w:t>P/F/I</w:t>
+            </w:r>
+          </w:p>
+        </w:tc>
+        <w:tc>
+          <w:tcPr>
+            <w:tcW w:w="2880" w:type="dxa"/>
+            <w:shd w:val="clear" w:color="auto" w:fill="A6A6A6"/>
+          </w:tcPr>
+          <w:p>
+            <w:pPr>
+              <w:rPr>
+                <w:i/>
+              </w:rPr>
+            </w:pPr>
+            <w:r>
+              <w:t>COMMENTS</w:t>
+            </w:r>
+          </w:p>
+        </w:tc>
+      </w:tr>
+      <w:tr>
+        <w:trPr>
+          <w:cantSplit/>
+        </w:trPr>
+        <w:tc>
+          <w:tcPr>
+            <w:tcW w:w="900" w:type="dxa"/>
+          </w:tcPr>
+          <w:p>
+            <w:pPr>
+              <w:rPr>
+                <w:i/>
+              </w:rPr>
+            </w:pPr>
+            <w:r>
+              <w:rPr>
+                <w:rFonts w:asciiTheme="minorHAnsi" w:hAnsiTheme="minorHAnsi"/>
+                <w:bCs/>
+              </w:rPr>
+              <w:lastRenderedPageBreak/>
+              <w:t>1.</w:t>
+            </w:r>
+          </w:p>
+        </w:tc>
+        <w:tc>
+          <w:tcPr>
+            <w:tcW w:w="3960" w:type="dxa"/>
+          </w:tcPr>
+          <w:p>
+            <w:pPr>
+              <w:rPr>
+                <w:rFonts w:asciiTheme="minorHAnsi" w:hAnsiTheme="minorHAnsi"/>
+                <w:bCs/>
+              </w:rPr>
+            </w:pPr>
+            <w:r>
+              <w:rPr>
+                <w:rFonts w:asciiTheme="minorHAnsi" w:hAnsiTheme="minorHAnsi"/>
+                <w:bCs/>
+              </w:rPr>
+              <w:t>Prepare employee record</w:t>
+            </w:r>
+          </w:p>
+          <w:p>
+            <w:pPr>
+              <w:rPr>
+                <w:rFonts w:asciiTheme="minorHAnsi" w:hAnsiTheme="minorHAnsi"/>
+                <w:bCs/>
+              </w:rPr>
+            </w:pPr>
+          </w:p>
+          <w:p>
+            <w:pPr>
+              <w:overflowPunct/>
+              <w:textAlignment w:val="auto"/>
+              <w:rPr>
+                <w:rFonts w:ascii="Courier New" w:hAnsi="Courier New" w:cs="Courier New"/>
+                <w:noProof/>
+              </w:rPr>
+            </w:pPr>
+            <w:r>
+              <w:rPr>
+                <w:rFonts w:ascii="Courier New" w:hAnsi="Courier New" w:cs="Courier New"/>
+                <w:noProof/>
+                <w:color w:val="0000FF"/>
+              </w:rPr>
+              <w:t>Update</w:t>
+            </w:r>
+            <w:r>
+              <w:rPr>
+                <w:rFonts w:ascii="Courier New" w:hAnsi="Courier New" w:cs="Courier New"/>
+                <w:noProof/>
+              </w:rPr>
+              <w:t xml:space="preserve"> [eCoachingDev]</w:t>
+            </w:r>
+            <w:r>
+              <w:rPr>
+                <w:rFonts w:ascii="Courier New" w:hAnsi="Courier New" w:cs="Courier New"/>
+                <w:noProof/>
+                <w:color w:val="808080"/>
+              </w:rPr>
+              <w:t>.</w:t>
+            </w:r>
+            <w:r>
+              <w:rPr>
+                <w:rFonts w:ascii="Courier New" w:hAnsi="Courier New" w:cs="Courier New"/>
+                <w:noProof/>
+              </w:rPr>
+              <w:t>[EC]</w:t>
+            </w:r>
+            <w:r>
+              <w:rPr>
+                <w:rFonts w:ascii="Courier New" w:hAnsi="Courier New" w:cs="Courier New"/>
+                <w:noProof/>
+                <w:color w:val="808080"/>
+              </w:rPr>
+              <w:t>.</w:t>
+            </w:r>
+            <w:r>
+              <w:rPr>
+                <w:rFonts w:ascii="Courier New" w:hAnsi="Courier New" w:cs="Courier New"/>
+                <w:noProof/>
+              </w:rPr>
+              <w:t>[Employee_Hierarchy]</w:t>
+            </w:r>
+          </w:p>
+          <w:p>
+            <w:pPr>
+              <w:overflowPunct/>
+              <w:textAlignment w:val="auto"/>
+              <w:rPr>
+                <w:rFonts w:ascii="Courier New" w:hAnsi="Courier New" w:cs="Courier New"/>
+                <w:noProof/>
+                <w:color w:val="FF0000"/>
+              </w:rPr>
+            </w:pPr>
+            <w:r>
+              <w:rPr>
+                <w:rFonts w:ascii="Courier New" w:hAnsi="Courier New" w:cs="Courier New"/>
+                <w:noProof/>
+                <w:color w:val="0000FF"/>
+              </w:rPr>
+              <w:t>set</w:t>
+            </w:r>
+            <w:r>
+              <w:rPr>
+                <w:rFonts w:ascii="Courier New" w:hAnsi="Courier New" w:cs="Courier New"/>
+                <w:noProof/>
+              </w:rPr>
+              <w:t xml:space="preserve"> [Mgr_ID]</w:t>
+            </w:r>
+            <w:r>
+              <w:rPr>
+                <w:rFonts w:ascii="Courier New" w:hAnsi="Courier New" w:cs="Courier New"/>
+                <w:noProof/>
+                <w:color w:val="808080"/>
+              </w:rPr>
+              <w:t>=</w:t>
+            </w:r>
+            <w:r>
+              <w:rPr>
+                <w:rFonts w:ascii="Courier New" w:hAnsi="Courier New" w:cs="Courier New"/>
+                <w:noProof/>
+              </w:rPr>
+              <w:t xml:space="preserve"> </w:t>
+            </w:r>
+            <w:r>
+              <w:rPr>
+                <w:rFonts w:ascii="Courier New" w:hAnsi="Courier New" w:cs="Courier New"/>
+                <w:noProof/>
+                <w:color w:val="FF0000"/>
+              </w:rPr>
+              <w:t>'345712'</w:t>
+            </w:r>
+          </w:p>
+          <w:p>
+            <w:pPr>
+              <w:overflowPunct/>
+              <w:textAlignment w:val="auto"/>
+              <w:rPr>
+                <w:rFonts w:ascii="Courier New" w:hAnsi="Courier New" w:cs="Courier New"/>
+                <w:noProof/>
+                <w:color w:val="FF0000"/>
+              </w:rPr>
+            </w:pPr>
+            <w:r>
+              <w:rPr>
+                <w:rFonts w:ascii="Courier New" w:hAnsi="Courier New" w:cs="Courier New"/>
+                <w:noProof/>
+                <w:color w:val="808080"/>
+              </w:rPr>
+              <w:t>,</w:t>
+            </w:r>
+            <w:r>
+              <w:rPr>
+                <w:rFonts w:ascii="Courier New" w:hAnsi="Courier New" w:cs="Courier New"/>
+                <w:noProof/>
+              </w:rPr>
+              <w:t>[Mgr_LanID]</w:t>
+            </w:r>
+            <w:r>
+              <w:rPr>
+                <w:rFonts w:ascii="Courier New" w:hAnsi="Courier New" w:cs="Courier New"/>
+                <w:noProof/>
+                <w:color w:val="808080"/>
+              </w:rPr>
+              <w:t>=</w:t>
+            </w:r>
+            <w:r>
+              <w:rPr>
+                <w:rFonts w:ascii="Courier New" w:hAnsi="Courier New" w:cs="Courier New"/>
+                <w:noProof/>
+                <w:color w:val="FF0000"/>
+              </w:rPr>
+              <w:t>'susmitha.palacherla'</w:t>
+            </w:r>
+          </w:p>
+          <w:p>
+            <w:pPr>
+              <w:overflowPunct/>
+              <w:textAlignment w:val="auto"/>
+              <w:rPr>
+                <w:rFonts w:ascii="Courier New" w:hAnsi="Courier New" w:cs="Courier New"/>
+                <w:noProof/>
+                <w:color w:val="FF0000"/>
+              </w:rPr>
+            </w:pPr>
+            <w:r>
+              <w:rPr>
+                <w:rFonts w:ascii="Courier New" w:hAnsi="Courier New" w:cs="Courier New"/>
+                <w:noProof/>
+                <w:color w:val="808080"/>
+              </w:rPr>
+              <w:t>,</w:t>
+            </w:r>
+            <w:r>
+              <w:rPr>
+                <w:rFonts w:ascii="Courier New" w:hAnsi="Courier New" w:cs="Courier New"/>
+                <w:noProof/>
+              </w:rPr>
+              <w:t>[Mgr_Job_Code]</w:t>
+            </w:r>
+            <w:r>
+              <w:rPr>
+                <w:rFonts w:ascii="Courier New" w:hAnsi="Courier New" w:cs="Courier New"/>
+                <w:noProof/>
+                <w:color w:val="808080"/>
+              </w:rPr>
+              <w:t>=</w:t>
+            </w:r>
+            <w:r>
+              <w:rPr>
+                <w:rFonts w:ascii="Courier New" w:hAnsi="Courier New" w:cs="Courier New"/>
+                <w:noProof/>
+              </w:rPr>
+              <w:t xml:space="preserve"> </w:t>
+            </w:r>
+            <w:r>
+              <w:rPr>
+                <w:rFonts w:ascii="Courier New" w:hAnsi="Courier New" w:cs="Courier New"/>
+                <w:noProof/>
+                <w:color w:val="FF0000"/>
+              </w:rPr>
+              <w:t>'WACS40'</w:t>
+            </w:r>
+          </w:p>
+          <w:p>
+            <w:pPr>
+              <w:rPr>
+                <w:rFonts w:ascii="Courier New" w:hAnsi="Courier New" w:cs="Courier New"/>
+                <w:noProof/>
+                <w:color w:val="FF0000"/>
+              </w:rPr>
+            </w:pPr>
+            <w:r>
+              <w:rPr>
+                <w:rFonts w:ascii="Courier New" w:hAnsi="Courier New" w:cs="Courier New"/>
+                <w:noProof/>
+              </w:rPr>
+              <w:t xml:space="preserve">  </w:t>
+            </w:r>
+            <w:r>
+              <w:rPr>
+                <w:rFonts w:ascii="Courier New" w:hAnsi="Courier New" w:cs="Courier New"/>
+                <w:noProof/>
+                <w:color w:val="0000FF"/>
+              </w:rPr>
+              <w:t>where</w:t>
+            </w:r>
+            <w:r>
+              <w:rPr>
+                <w:rFonts w:ascii="Courier New" w:hAnsi="Courier New" w:cs="Courier New"/>
+                <w:noProof/>
+              </w:rPr>
+              <w:t xml:space="preserve"> Emp_ID </w:t>
+            </w:r>
+            <w:r>
+              <w:rPr>
+                <w:rFonts w:ascii="Courier New" w:hAnsi="Courier New" w:cs="Courier New"/>
+                <w:noProof/>
+                <w:color w:val="808080"/>
+              </w:rPr>
+              <w:t>=</w:t>
+            </w:r>
+            <w:r>
+              <w:rPr>
+                <w:rFonts w:ascii="Courier New" w:hAnsi="Courier New" w:cs="Courier New"/>
+                <w:noProof/>
+              </w:rPr>
+              <w:t xml:space="preserve"> </w:t>
+            </w:r>
+            <w:r>
+              <w:rPr>
+                <w:rFonts w:ascii="Courier New" w:hAnsi="Courier New" w:cs="Courier New"/>
+                <w:noProof/>
+                <w:color w:val="FF0000"/>
+              </w:rPr>
+              <w:t>'249152'</w:t>
+            </w:r>
+          </w:p>
+          <w:p>
+            <w:pPr>
+              <w:rPr>
+                <w:rFonts w:asciiTheme="minorHAnsi" w:hAnsiTheme="minorHAnsi"/>
+                <w:bCs/>
+              </w:rPr>
+            </w:pPr>
+          </w:p>
+          <w:p>
+            <w:pPr>
+              <w:rPr>
+                <w:rFonts w:asciiTheme="minorHAnsi" w:hAnsiTheme="minorHAnsi"/>
+              </w:rPr>
+            </w:pPr>
+            <w:r>
+              <w:rPr>
+                <w:rFonts w:asciiTheme="minorHAnsi" w:hAnsiTheme="minorHAnsi"/>
+                <w:bCs/>
+              </w:rPr>
+              <w:t xml:space="preserve">Execute stored Procedure </w:t>
+            </w:r>
+            <w:r>
+              <w:rPr>
+                <w:rFonts w:asciiTheme="minorHAnsi" w:hAnsiTheme="minorHAnsi"/>
+              </w:rPr>
+              <w:t xml:space="preserve"> </w:t>
+            </w:r>
+          </w:p>
+          <w:p>
+            <w:pPr>
+              <w:rPr>
+                <w:rFonts w:ascii="Courier New" w:hAnsi="Courier New" w:cs="Courier New"/>
+                <w:noProof/>
+              </w:rPr>
+            </w:pPr>
+            <w:r>
+              <w:rPr>
+                <w:rFonts w:ascii="Courier New" w:hAnsi="Courier New" w:cs="Courier New"/>
+                <w:noProof/>
+              </w:rPr>
+              <w:t>[EC]</w:t>
+            </w:r>
+            <w:r>
+              <w:rPr>
+                <w:rFonts w:ascii="Courier New" w:hAnsi="Courier New" w:cs="Courier New"/>
+                <w:noProof/>
+                <w:color w:val="808080"/>
+              </w:rPr>
+              <w:t>.</w:t>
+            </w:r>
+            <w:r>
+              <w:rPr>
+                <w:rFonts w:ascii="Courier New" w:hAnsi="Courier New" w:cs="Courier New"/>
+                <w:noProof/>
+              </w:rPr>
+              <w:t>[sp_SelectFrom_Coaching_Log_SUPPending]</w:t>
+            </w:r>
+            <w:r>
+              <w:rPr>
+                <w:rFonts w:ascii="Courier New" w:hAnsi="Courier New" w:cs="Courier New"/>
+                <w:noProof/>
+              </w:rPr>
+              <w:t xml:space="preserve"> </w:t>
+            </w:r>
+          </w:p>
+          <w:p>
+            <w:pPr>
+              <w:rPr>
+                <w:rFonts w:ascii="Courier New" w:hAnsi="Courier New" w:cs="Courier New"/>
+                <w:noProof/>
+              </w:rPr>
+            </w:pPr>
+            <w:r>
+              <w:rPr>
+                <w:rFonts w:ascii="Courier New" w:hAnsi="Courier New" w:cs="Courier New"/>
+                <w:noProof/>
+              </w:rPr>
+              <w:t>Passing in value of ‘susmitha.palacherla’</w:t>
+            </w:r>
+          </w:p>
+          <w:p>
+            <w:pPr>
+              <w:rPr>
+                <w:rFonts w:ascii="Courier New" w:hAnsi="Courier New" w:cs="Courier New"/>
+                <w:noProof/>
+              </w:rPr>
+            </w:pPr>
+          </w:p>
+          <w:p>
+            <w:pPr>
+              <w:overflowPunct/>
+              <w:textAlignment w:val="auto"/>
+              <w:rPr>
+                <w:rFonts w:ascii="Courier New" w:hAnsi="Courier New" w:cs="Courier New"/>
+                <w:noProof/>
+              </w:rPr>
+            </w:pPr>
+            <w:r>
+              <w:rPr>
+                <w:rFonts w:ascii="Courier New" w:hAnsi="Courier New" w:cs="Courier New"/>
+                <w:noProof/>
+              </w:rPr>
+              <w:t xml:space="preserve">  </w:t>
+            </w:r>
+            <w:r>
+              <w:rPr>
+                <w:rFonts w:ascii="Courier New" w:hAnsi="Courier New" w:cs="Courier New"/>
+                <w:noProof/>
+                <w:color w:val="0000FF"/>
+              </w:rPr>
+              <w:t>USE</w:t>
+            </w:r>
+            <w:r>
+              <w:rPr>
+                <w:rFonts w:ascii="Courier New" w:hAnsi="Courier New" w:cs="Courier New"/>
+                <w:noProof/>
+              </w:rPr>
+              <w:t xml:space="preserve"> [eCoachingDev]</w:t>
+            </w:r>
+          </w:p>
+          <w:p>
+            <w:pPr>
+              <w:overflowPunct/>
+              <w:textAlignment w:val="auto"/>
+              <w:rPr>
+                <w:rFonts w:ascii="Courier New" w:hAnsi="Courier New" w:cs="Courier New"/>
+                <w:noProof/>
+                <w:color w:val="0000FF"/>
+              </w:rPr>
+            </w:pPr>
+            <w:r>
+              <w:rPr>
+                <w:rFonts w:ascii="Courier New" w:hAnsi="Courier New" w:cs="Courier New"/>
+                <w:noProof/>
+                <w:color w:val="0000FF"/>
+              </w:rPr>
+              <w:t>GO</w:t>
+            </w:r>
+          </w:p>
+          <w:p>
+            <w:pPr>
+              <w:overflowPunct/>
+              <w:textAlignment w:val="auto"/>
+              <w:rPr>
+                <w:rFonts w:ascii="Courier New" w:hAnsi="Courier New" w:cs="Courier New"/>
+                <w:noProof/>
+                <w:color w:val="0000FF"/>
+              </w:rPr>
+            </w:pPr>
+          </w:p>
+          <w:p>
+            <w:pPr>
+              <w:overflowPunct/>
+              <w:textAlignment w:val="auto"/>
+              <w:rPr>
+                <w:rFonts w:ascii="Courier New" w:hAnsi="Courier New" w:cs="Courier New"/>
+                <w:noProof/>
+                <w:color w:val="0000FF"/>
+              </w:rPr>
+            </w:pPr>
+            <w:r>
+              <w:rPr>
+                <w:rFonts w:ascii="Courier New" w:hAnsi="Courier New" w:cs="Courier New"/>
+                <w:noProof/>
+                <w:color w:val="0000FF"/>
+              </w:rPr>
+              <w:t>DECLARE</w:t>
+            </w:r>
+            <w:r>
+              <w:rPr>
+                <w:rFonts w:ascii="Courier New" w:hAnsi="Courier New" w:cs="Courier New"/>
+                <w:noProof/>
+              </w:rPr>
+              <w:tab/>
+              <w:t xml:space="preserve">@return_value </w:t>
+            </w:r>
+            <w:r>
+              <w:rPr>
+                <w:rFonts w:ascii="Courier New" w:hAnsi="Courier New" w:cs="Courier New"/>
+                <w:noProof/>
+                <w:color w:val="0000FF"/>
+              </w:rPr>
+              <w:t>int</w:t>
+            </w:r>
+          </w:p>
+          <w:p>
+            <w:pPr>
+              <w:overflowPunct/>
+              <w:textAlignment w:val="auto"/>
+              <w:rPr>
+                <w:rFonts w:ascii="Courier New" w:hAnsi="Courier New" w:cs="Courier New"/>
+                <w:noProof/>
+                <w:color w:val="0000FF"/>
+              </w:rPr>
+            </w:pPr>
+          </w:p>
+          <w:p>
+            <w:pPr>
+              <w:overflowPunct/>
+              <w:textAlignment w:val="auto"/>
+              <w:rPr>
+                <w:rFonts w:ascii="Courier New" w:hAnsi="Courier New" w:cs="Courier New"/>
+                <w:noProof/>
+              </w:rPr>
+            </w:pPr>
+            <w:r>
+              <w:rPr>
+                <w:rFonts w:ascii="Courier New" w:hAnsi="Courier New" w:cs="Courier New"/>
+                <w:noProof/>
+                <w:color w:val="0000FF"/>
+              </w:rPr>
+              <w:t>EXEC</w:t>
+            </w:r>
+            <w:r>
+              <w:rPr>
+                <w:rFonts w:ascii="Courier New" w:hAnsi="Courier New" w:cs="Courier New"/>
+                <w:noProof/>
+              </w:rPr>
+              <w:tab/>
+              <w:t xml:space="preserve">@return_value </w:t>
+            </w:r>
+            <w:r>
+              <w:rPr>
+                <w:rFonts w:ascii="Courier New" w:hAnsi="Courier New" w:cs="Courier New"/>
+                <w:noProof/>
+                <w:color w:val="808080"/>
+              </w:rPr>
+              <w:t>=</w:t>
+            </w:r>
+            <w:r>
+              <w:rPr>
+                <w:rFonts w:ascii="Courier New" w:hAnsi="Courier New" w:cs="Courier New"/>
+                <w:noProof/>
+              </w:rPr>
+              <w:t xml:space="preserve"> [EC]</w:t>
+            </w:r>
+            <w:r>
+              <w:rPr>
+                <w:rFonts w:ascii="Courier New" w:hAnsi="Courier New" w:cs="Courier New"/>
+                <w:noProof/>
+                <w:color w:val="808080"/>
+              </w:rPr>
+              <w:t>.</w:t>
+            </w:r>
+            <w:r>
+              <w:rPr>
+                <w:rFonts w:ascii="Courier New" w:hAnsi="Courier New" w:cs="Courier New"/>
+                <w:noProof/>
+              </w:rPr>
+              <w:t>[sp_SelectFrom_Coaching_Log_SUPPending]</w:t>
+            </w:r>
+          </w:p>
+          <w:p>
+            <w:pPr>
+              <w:overflowPunct/>
+              <w:textAlignment w:val="auto"/>
+              <w:rPr>
+                <w:rFonts w:ascii="Courier New" w:hAnsi="Courier New" w:cs="Courier New"/>
+                <w:noProof/>
+                <w:color w:val="FF0000"/>
+              </w:rPr>
+            </w:pPr>
+            <w:r>
+              <w:rPr>
+                <w:rFonts w:ascii="Courier New" w:hAnsi="Courier New" w:cs="Courier New"/>
+                <w:noProof/>
+                <w:color w:val="0000FF"/>
+              </w:rPr>
+              <w:tab/>
+            </w:r>
+            <w:r>
+              <w:rPr>
+                <w:rFonts w:ascii="Courier New" w:hAnsi="Courier New" w:cs="Courier New"/>
+                <w:noProof/>
+                <w:color w:val="0000FF"/>
+              </w:rPr>
+              <w:tab/>
+            </w:r>
+            <w:r>
+              <w:rPr>
+                <w:rFonts w:ascii="Courier New" w:hAnsi="Courier New" w:cs="Courier New"/>
+                <w:noProof/>
+              </w:rPr>
+              <w:t xml:space="preserve">@strCSRSUPin </w:t>
+            </w:r>
+            <w:r>
+              <w:rPr>
+                <w:rFonts w:ascii="Courier New" w:hAnsi="Courier New" w:cs="Courier New"/>
+                <w:noProof/>
+                <w:color w:val="808080"/>
+              </w:rPr>
+              <w:t>=</w:t>
+            </w:r>
+            <w:r>
+              <w:rPr>
+                <w:rFonts w:ascii="Courier New" w:hAnsi="Courier New" w:cs="Courier New"/>
+                <w:noProof/>
+              </w:rPr>
+              <w:t xml:space="preserve"> </w:t>
+            </w:r>
+            <w:r>
+              <w:rPr>
+                <w:rFonts w:ascii="Courier New" w:hAnsi="Courier New" w:cs="Courier New"/>
+                <w:noProof/>
+                <w:color w:val="FF0000"/>
+              </w:rPr>
+              <w:t>N'susmitha.palacherla'</w:t>
+            </w:r>
+          </w:p>
+          <w:p>
+            <w:pPr>
+              <w:overflowPunct/>
+              <w:textAlignment w:val="auto"/>
+              <w:rPr>
+                <w:rFonts w:ascii="Courier New" w:hAnsi="Courier New" w:cs="Courier New"/>
+                <w:noProof/>
+                <w:color w:val="FF0000"/>
+              </w:rPr>
+            </w:pPr>
+          </w:p>
+          <w:p>
+            <w:pPr>
+              <w:overflowPunct/>
+              <w:textAlignment w:val="auto"/>
+              <w:rPr>
+                <w:rFonts w:ascii="Courier New" w:hAnsi="Courier New" w:cs="Courier New"/>
+                <w:noProof/>
+              </w:rPr>
+            </w:pPr>
+            <w:r>
+              <w:rPr>
+                <w:rFonts w:ascii="Courier New" w:hAnsi="Courier New" w:cs="Courier New"/>
+                <w:noProof/>
+                <w:color w:val="0000FF"/>
+              </w:rPr>
+              <w:t>SELECT</w:t>
+            </w:r>
+            <w:r>
+              <w:rPr>
+                <w:rFonts w:ascii="Courier New" w:hAnsi="Courier New" w:cs="Courier New"/>
+                <w:noProof/>
+              </w:rPr>
+              <w:tab/>
+            </w:r>
+            <w:r>
+              <w:rPr>
+                <w:rFonts w:ascii="Courier New" w:hAnsi="Courier New" w:cs="Courier New"/>
+                <w:noProof/>
+                <w:color w:val="FF0000"/>
+              </w:rPr>
+              <w:t>'Return Value'</w:t>
+            </w:r>
+            <w:r>
+              <w:rPr>
+                <w:rFonts w:ascii="Courier New" w:hAnsi="Courier New" w:cs="Courier New"/>
+                <w:noProof/>
+              </w:rPr>
+              <w:t xml:space="preserve"> </w:t>
+            </w:r>
+            <w:r>
+              <w:rPr>
+                <w:rFonts w:ascii="Courier New" w:hAnsi="Courier New" w:cs="Courier New"/>
+                <w:noProof/>
+                <w:color w:val="808080"/>
+              </w:rPr>
+              <w:t>=</w:t>
+            </w:r>
+            <w:r>
+              <w:rPr>
+                <w:rFonts w:ascii="Courier New" w:hAnsi="Courier New" w:cs="Courier New"/>
+                <w:noProof/>
+              </w:rPr>
+              <w:t xml:space="preserve"> @return_value</w:t>
+            </w:r>
+          </w:p>
+          <w:p>
+            <w:pPr>
+              <w:overflowPunct/>
+              <w:textAlignment w:val="auto"/>
+              <w:rPr>
+                <w:rFonts w:ascii="Courier New" w:hAnsi="Courier New" w:cs="Courier New"/>
+                <w:noProof/>
+              </w:rPr>
+            </w:pPr>
+          </w:p>
+          <w:p>
+            <w:pPr>
+              <w:overflowPunct/>
+              <w:textAlignment w:val="auto"/>
+              <w:rPr>
+                <w:rFonts w:ascii="Courier New" w:hAnsi="Courier New" w:cs="Courier New"/>
+                <w:noProof/>
+                <w:color w:val="0000FF"/>
+              </w:rPr>
+            </w:pPr>
+            <w:r>
+              <w:rPr>
+                <w:rFonts w:ascii="Courier New" w:hAnsi="Courier New" w:cs="Courier New"/>
+                <w:noProof/>
+                <w:color w:val="0000FF"/>
+              </w:rPr>
+              <w:t>GO</w:t>
+            </w:r>
+          </w:p>
+          <w:p>
+            <w:pPr>
+              <w:rPr>
+                <w:rFonts w:ascii="Courier New" w:hAnsi="Courier New" w:cs="Courier New"/>
+                <w:noProof/>
+              </w:rPr>
+            </w:pPr>
+          </w:p>
+          <w:p>
+            <w:pPr>
+              <w:rPr>
+                <w:rFonts w:ascii="Courier New" w:hAnsi="Courier New" w:cs="Courier New"/>
+                <w:noProof/>
+              </w:rPr>
+            </w:pPr>
+          </w:p>
+          <w:p>
+            <w:pPr>
+              <w:overflowPunct/>
+              <w:textAlignment w:val="auto"/>
+              <w:rPr>
+                <w:rFonts w:ascii="Courier New" w:hAnsi="Courier New" w:cs="Courier New"/>
+                <w:noProof/>
+                <w:color w:val="008000"/>
+              </w:rPr>
+            </w:pPr>
+          </w:p>
+          <w:p>
+            <w:pPr>
+              <w:overflowPunct/>
+              <w:textAlignment w:val="auto"/>
+              <w:rPr>
+                <w:rFonts w:ascii="Courier New" w:hAnsi="Courier New" w:cs="Courier New"/>
+                <w:noProof/>
+                <w:color w:val="008000"/>
+              </w:rPr>
+            </w:pPr>
+            <w:r>
+              <w:rPr>
+                <w:rFonts w:ascii="Courier New" w:hAnsi="Courier New" w:cs="Courier New"/>
+                <w:noProof/>
+              </w:rPr>
+              <w:t xml:space="preserve"> </w:t>
+            </w:r>
+          </w:p>
+          <w:p>
+            <w:pPr>
+              <w:rPr>
+                <w:rFonts w:asciiTheme="minorHAnsi" w:hAnsiTheme="minorHAnsi"/>
+                <w:bCs/>
+              </w:rPr>
+            </w:pPr>
+          </w:p>
+        </w:tc>
+        <w:tc>
+          <w:tcPr>
+            <w:tcW w:w="4500" w:type="dxa"/>
+          </w:tcPr>
+          <w:p>
+            <w:pPr>
+              <w:rPr>
+                <w:rFonts w:asciiTheme="minorHAnsi" w:hAnsiTheme="minorHAnsi"/>
+                <w:bCs/>
+              </w:rPr>
+            </w:pPr>
+            <w:r>
+              <w:rPr>
+                <w:rFonts w:asciiTheme="minorHAnsi" w:hAnsiTheme="minorHAnsi"/>
+                <w:bCs/>
+              </w:rPr>
+              <w:t xml:space="preserve">Should return row for </w:t>
+            </w:r>
+            <w:proofErr w:type="spellStart"/>
+            <w:r>
+              <w:rPr>
+                <w:rFonts w:asciiTheme="minorHAnsi" w:hAnsiTheme="minorHAnsi"/>
+                <w:bCs/>
+              </w:rPr>
+              <w:t>ecl</w:t>
+            </w:r>
+            <w:proofErr w:type="spellEnd"/>
+            <w:r>
+              <w:rPr>
+                <w:rFonts w:asciiTheme="minorHAnsi" w:hAnsiTheme="minorHAnsi"/>
+                <w:bCs/>
+              </w:rPr>
+              <w:t xml:space="preserve"> </w:t>
+            </w:r>
+            <w:r>
+              <w:rPr>
+                <w:rFonts w:asciiTheme="minorHAnsi" w:hAnsiTheme="minorHAnsi"/>
+                <w:bCs/>
+              </w:rPr>
+              <w:t>eCL-zana.moore-16354</w:t>
+            </w:r>
+          </w:p>
+          <w:p>
+            <w:pPr>
+              <w:rPr>
+                <w:rFonts w:asciiTheme="minorHAnsi" w:hAnsiTheme="minorHAnsi"/>
+                <w:bCs/>
+              </w:rPr>
+            </w:pPr>
+            <w:r>
+              <w:rPr>
+                <w:rFonts w:asciiTheme="minorHAnsi" w:hAnsiTheme="minorHAnsi"/>
+                <w:bCs/>
+              </w:rPr>
+              <w:t>Where ‘</w:t>
+            </w:r>
+            <w:proofErr w:type="spellStart"/>
+            <w:r>
+              <w:rPr>
+                <w:rFonts w:asciiTheme="minorHAnsi" w:hAnsiTheme="minorHAnsi"/>
+                <w:bCs/>
+              </w:rPr>
+              <w:t>susmitha.palacherla</w:t>
+            </w:r>
+            <w:proofErr w:type="spellEnd"/>
+            <w:r>
+              <w:rPr>
+                <w:rFonts w:asciiTheme="minorHAnsi" w:hAnsiTheme="minorHAnsi"/>
+                <w:bCs/>
+              </w:rPr>
+              <w:t xml:space="preserve">’ is the </w:t>
+            </w:r>
+            <w:proofErr w:type="spellStart"/>
+            <w:r>
+              <w:rPr>
+                <w:rFonts w:asciiTheme="minorHAnsi" w:hAnsiTheme="minorHAnsi"/>
+                <w:bCs/>
+              </w:rPr>
+              <w:t>mgr_lanid</w:t>
+            </w:r>
+            <w:proofErr w:type="spellEnd"/>
+            <w:r>
+              <w:rPr>
+                <w:rFonts w:asciiTheme="minorHAnsi" w:hAnsiTheme="minorHAnsi"/>
+                <w:bCs/>
+              </w:rPr>
+              <w:t xml:space="preserve"> and having </w:t>
+            </w:r>
+            <w:proofErr w:type="spellStart"/>
+            <w:r>
+              <w:rPr>
+                <w:rFonts w:asciiTheme="minorHAnsi" w:hAnsiTheme="minorHAnsi"/>
+                <w:bCs/>
+              </w:rPr>
+              <w:t>job_code</w:t>
+            </w:r>
+            <w:proofErr w:type="spellEnd"/>
+            <w:r>
+              <w:rPr>
+                <w:rFonts w:asciiTheme="minorHAnsi" w:hAnsiTheme="minorHAnsi"/>
+                <w:bCs/>
+              </w:rPr>
+              <w:t xml:space="preserve"> WACS40.</w:t>
+            </w:r>
+          </w:p>
+        </w:tc>
+        <w:tc>
+          <w:tcPr>
+            <w:tcW w:w="1260" w:type="dxa"/>
+          </w:tcPr>
+          <w:p>
+            <w:pPr>
+              <w:rPr>
+                <w:rFonts w:asciiTheme="minorHAnsi" w:hAnsiTheme="minorHAnsi"/>
+                <w:bCs/>
+              </w:rPr>
+            </w:pPr>
+            <w:r>
+              <w:rPr>
+                <w:rFonts w:asciiTheme="minorHAnsi" w:hAnsiTheme="minorHAnsi"/>
+                <w:bCs/>
+              </w:rPr>
+              <w:t>P</w:t>
+            </w:r>
+          </w:p>
+        </w:tc>
+        <w:tc>
+          <w:tcPr>
+            <w:tcW w:w="2880" w:type="dxa"/>
+          </w:tcPr>
+          <w:p>
+            <w:pPr>
+              <w:rPr>
+                <w:i/>
+              </w:rPr>
+            </w:pPr>
+          </w:p>
+        </w:tc>
+      </w:tr>
+      <w:tr>
+        <w:trPr>
+          <w:cantSplit/>
+        </w:trPr>
+        <w:tc>
+          <w:tcPr>
+            <w:tcW w:w="900" w:type="dxa"/>
+          </w:tcPr>
+          <w:p>
+            <w:pPr>
+              <w:rPr>
+                <w:i/>
+              </w:rPr>
+            </w:pPr>
+          </w:p>
+        </w:tc>
+        <w:tc>
+          <w:tcPr>
+            <w:tcW w:w="3960" w:type="dxa"/>
+          </w:tcPr>
+          <w:p>
+            <w:pPr>
+              <w:overflowPunct/>
+              <w:textAlignment w:val="auto"/>
+              <w:rPr>
+                <w:rFonts w:asciiTheme="minorHAnsi" w:hAnsiTheme="minorHAnsi"/>
+                <w:bCs/>
+              </w:rPr>
+            </w:pPr>
+          </w:p>
+        </w:tc>
+        <w:tc>
+          <w:tcPr>
+            <w:tcW w:w="4500" w:type="dxa"/>
+          </w:tcPr>
+          <w:p>
+            <w:pPr>
+              <w:rPr>
+                <w:rFonts w:asciiTheme="minorHAnsi" w:hAnsiTheme="minorHAnsi"/>
+                <w:bCs/>
+              </w:rPr>
+            </w:pPr>
           </w:p>
         </w:tc>
         <w:tc>
@@ -3597,7 +5166,7 @@
         <w:sz w:val="18"/>
         <w:szCs w:val="18"/>
       </w:rPr>
-      <w:t>6</w:t>
+      <w:t>8</w:t>
     </w:r>
     <w:r>
       <w:rPr>
@@ -3646,7 +5215,7 @@
         <w:sz w:val="18"/>
         <w:szCs w:val="18"/>
       </w:rPr>
-      <w:t>6</w:t>
+      <w:t>8</w:t>
     </w:r>
     <w:r>
       <w:rPr>
@@ -6282,7 +7851,7 @@
   <w:abstractNum w:abstractNumId="21">
     <w:nsid w:val="388921D8"/>
     <w:multiLevelType w:val="hybridMultilevel"/>
-    <w:tmpl w:val="A16C245C"/>
+    <w:tmpl w:val="260604C0"/>
     <w:lvl w:ilvl="0" w:tplc="0409000F">
       <w:start w:val="1"/>
       <w:numFmt w:val="decimal"/>
@@ -7662,6 +9231,122 @@
     </w:lvl>
   </w:abstractNum>
   <w:abstractNum w:abstractNumId="33">
+    <w:nsid w:val="55BF3BEC"/>
+    <w:multiLevelType w:val="hybridMultilevel"/>
+    <w:tmpl w:val="A16C245C"/>
+    <w:lvl w:ilvl="0" w:tplc="0409000F">
+      <w:start w:val="1"/>
+      <w:numFmt w:val="decimal"/>
+      <w:lvlText w:val="%1."/>
+      <w:lvlJc w:val="left"/>
+      <w:pPr>
+        <w:tabs>
+          <w:tab w:val="num" w:pos="720"/>
+        </w:tabs>
+        <w:ind w:left="720" w:hanging="360"/>
+      </w:pPr>
+    </w:lvl>
+    <w:lvl w:ilvl="1" w:tplc="4056895E">
+      <w:start w:val="1"/>
+      <w:numFmt w:val="decimal"/>
+      <w:lvlText w:val="%2."/>
+      <w:lvlJc w:val="left"/>
+      <w:pPr>
+        <w:tabs>
+          <w:tab w:val="num" w:pos="1440"/>
+        </w:tabs>
+        <w:ind w:left="1440" w:hanging="360"/>
+      </w:pPr>
+      <w:rPr>
+        <w:rFonts w:hint="default"/>
+      </w:rPr>
+    </w:lvl>
+    <w:lvl w:ilvl="2" w:tplc="0409001B" w:tentative="1">
+      <w:start w:val="1"/>
+      <w:numFmt w:val="lowerRoman"/>
+      <w:lvlText w:val="%3."/>
+      <w:lvlJc w:val="right"/>
+      <w:pPr>
+        <w:tabs>
+          <w:tab w:val="num" w:pos="2160"/>
+        </w:tabs>
+        <w:ind w:left="2160" w:hanging="180"/>
+      </w:pPr>
+    </w:lvl>
+    <w:lvl w:ilvl="3" w:tplc="0409000F" w:tentative="1">
+      <w:start w:val="1"/>
+      <w:numFmt w:val="decimal"/>
+      <w:lvlText w:val="%4."/>
+      <w:lvlJc w:val="left"/>
+      <w:pPr>
+        <w:tabs>
+          <w:tab w:val="num" w:pos="2880"/>
+        </w:tabs>
+        <w:ind w:left="2880" w:hanging="360"/>
+      </w:pPr>
+    </w:lvl>
+    <w:lvl w:ilvl="4" w:tplc="04090019" w:tentative="1">
+      <w:start w:val="1"/>
+      <w:numFmt w:val="lowerLetter"/>
+      <w:lvlText w:val="%5."/>
+      <w:lvlJc w:val="left"/>
+      <w:pPr>
+        <w:tabs>
+          <w:tab w:val="num" w:pos="3600"/>
+        </w:tabs>
+        <w:ind w:left="3600" w:hanging="360"/>
+      </w:pPr>
+    </w:lvl>
+    <w:lvl w:ilvl="5" w:tplc="0409001B" w:tentative="1">
+      <w:start w:val="1"/>
+      <w:numFmt w:val="lowerRoman"/>
+      <w:lvlText w:val="%6."/>
+      <w:lvlJc w:val="right"/>
+      <w:pPr>
+        <w:tabs>
+          <w:tab w:val="num" w:pos="4320"/>
+        </w:tabs>
+        <w:ind w:left="4320" w:hanging="180"/>
+      </w:pPr>
+    </w:lvl>
+    <w:lvl w:ilvl="6" w:tplc="0409000F" w:tentative="1">
+      <w:start w:val="1"/>
+      <w:numFmt w:val="decimal"/>
+      <w:lvlText w:val="%7."/>
+      <w:lvlJc w:val="left"/>
+      <w:pPr>
+        <w:tabs>
+          <w:tab w:val="num" w:pos="5040"/>
+        </w:tabs>
+        <w:ind w:left="5040" w:hanging="360"/>
+      </w:pPr>
+    </w:lvl>
+    <w:lvl w:ilvl="7" w:tplc="04090019" w:tentative="1">
+      <w:start w:val="1"/>
+      <w:numFmt w:val="lowerLetter"/>
+      <w:lvlText w:val="%8."/>
+      <w:lvlJc w:val="left"/>
+      <w:pPr>
+        <w:tabs>
+          <w:tab w:val="num" w:pos="5760"/>
+        </w:tabs>
+        <w:ind w:left="5760" w:hanging="360"/>
+      </w:pPr>
+    </w:lvl>
+    <w:lvl w:ilvl="8" w:tplc="0409001B" w:tentative="1">
+      <w:start w:val="1"/>
+      <w:numFmt w:val="lowerRoman"/>
+      <w:lvlText w:val="%9."/>
+      <w:lvlJc w:val="right"/>
+      <w:pPr>
+        <w:tabs>
+          <w:tab w:val="num" w:pos="6480"/>
+        </w:tabs>
+        <w:ind w:left="6480" w:hanging="180"/>
+      </w:pPr>
+    </w:lvl>
+  </w:abstractNum>
+  <w:abstractNum w:abstractNumId="34">
     <w:nsid w:val="56B24556"/>
     <w:multiLevelType w:val="hybridMultilevel"/>
     <w:tmpl w:val="9FD655A2"/>
@@ -7777,7 +9462,7 @@
       </w:pPr>
     </w:lvl>
   </w:abstractNum>
-  <w:abstractNum w:abstractNumId="34">
+  <w:abstractNum w:abstractNumId="35">
     <w:nsid w:val="5DE158AC"/>
     <w:multiLevelType w:val="hybridMultilevel"/>
     <w:tmpl w:val="CAEA02D2"/>
@@ -7889,7 +9574,7 @@
       </w:rPr>
     </w:lvl>
   </w:abstractNum>
-  <w:abstractNum w:abstractNumId="35">
+  <w:abstractNum w:abstractNumId="36">
     <w:nsid w:val="6173565D"/>
     <w:multiLevelType w:val="hybridMultilevel"/>
     <w:tmpl w:val="AE2EAB6E"/>
@@ -8005,7 +9690,7 @@
       </w:pPr>
     </w:lvl>
   </w:abstractNum>
-  <w:abstractNum w:abstractNumId="36">
+  <w:abstractNum w:abstractNumId="37">
     <w:nsid w:val="61BE7D53"/>
     <w:multiLevelType w:val="hybridMultilevel"/>
     <w:tmpl w:val="792879D8"/>
@@ -8121,7 +9806,7 @@
       </w:pPr>
     </w:lvl>
   </w:abstractNum>
-  <w:abstractNum w:abstractNumId="37">
+  <w:abstractNum w:abstractNumId="38">
     <w:nsid w:val="685F4D90"/>
     <w:multiLevelType w:val="hybridMultilevel"/>
     <w:tmpl w:val="C3DC4A78"/>
@@ -8237,7 +9922,7 @@
       </w:pPr>
     </w:lvl>
   </w:abstractNum>
-  <w:abstractNum w:abstractNumId="38">
+  <w:abstractNum w:abstractNumId="39">
     <w:nsid w:val="72E4602F"/>
     <w:multiLevelType w:val="hybridMultilevel"/>
     <w:tmpl w:val="578AA676"/>
@@ -8350,7 +10035,7 @@
       </w:rPr>
     </w:lvl>
   </w:abstractNum>
-  <w:abstractNum w:abstractNumId="39">
+  <w:abstractNum w:abstractNumId="40">
     <w:nsid w:val="751865FF"/>
     <w:multiLevelType w:val="hybridMultilevel"/>
     <w:tmpl w:val="8520B256"/>
@@ -8463,7 +10148,7 @@
       </w:rPr>
     </w:lvl>
   </w:abstractNum>
-  <w:abstractNum w:abstractNumId="40">
+  <w:abstractNum w:abstractNumId="41">
     <w:nsid w:val="7772191E"/>
     <w:multiLevelType w:val="hybridMultilevel"/>
     <w:tmpl w:val="A5229042"/>
@@ -8576,7 +10261,7 @@
       </w:rPr>
     </w:lvl>
   </w:abstractNum>
-  <w:abstractNum w:abstractNumId="41">
+  <w:abstractNum w:abstractNumId="42">
     <w:nsid w:val="77C34D39"/>
     <w:multiLevelType w:val="hybridMultilevel"/>
     <w:tmpl w:val="AC8875F2"/>
@@ -8689,7 +10374,7 @@
       </w:rPr>
     </w:lvl>
   </w:abstractNum>
-  <w:abstractNum w:abstractNumId="42">
+  <w:abstractNum w:abstractNumId="43">
     <w:nsid w:val="78982537"/>
     <w:multiLevelType w:val="hybridMultilevel"/>
     <w:tmpl w:val="AAB80878"/>
@@ -8802,7 +10487,7 @@
       </w:rPr>
     </w:lvl>
   </w:abstractNum>
-  <w:abstractNum w:abstractNumId="43">
+  <w:abstractNum w:abstractNumId="44">
     <w:nsid w:val="7CA0584B"/>
     <w:multiLevelType w:val="hybridMultilevel"/>
     <w:tmpl w:val="D68A2706"/>
@@ -8915,7 +10600,7 @@
       </w:rPr>
     </w:lvl>
   </w:abstractNum>
-  <w:abstractNum w:abstractNumId="44">
+  <w:abstractNum w:abstractNumId="45">
     <w:nsid w:val="7E776907"/>
     <w:multiLevelType w:val="hybridMultilevel"/>
     <w:tmpl w:val="4BE6163E"/>
@@ -9004,7 +10689,7 @@
       </w:pPr>
     </w:lvl>
   </w:abstractNum>
-  <w:abstractNum w:abstractNumId="45">
+  <w:abstractNum w:abstractNumId="46">
     <w:nsid w:val="7F7339A7"/>
     <w:multiLevelType w:val="hybridMultilevel"/>
     <w:tmpl w:val="F9863208"/>
@@ -9136,7 +10821,7 @@
     <w:abstractNumId w:val="31"/>
   </w:num>
   <w:num w:numId="7">
-    <w:abstractNumId w:val="37"/>
+    <w:abstractNumId w:val="38"/>
   </w:num>
   <w:num w:numId="8">
     <w:abstractNumId w:val="2"/>
@@ -9160,34 +10845,34 @@
     <w:abstractNumId w:val="30"/>
   </w:num>
   <w:num w:numId="15">
-    <w:abstractNumId w:val="40"/>
+    <w:abstractNumId w:val="41"/>
   </w:num>
   <w:num w:numId="16">
-    <w:abstractNumId w:val="42"/>
+    <w:abstractNumId w:val="43"/>
   </w:num>
   <w:num w:numId="17">
-    <w:abstractNumId w:val="43"/>
+    <w:abstractNumId w:val="44"/>
   </w:num>
   <w:num w:numId="18">
     <w:abstractNumId w:val="5"/>
   </w:num>
   <w:num w:numId="19">
-    <w:abstractNumId w:val="45"/>
+    <w:abstractNumId w:val="46"/>
   </w:num>
   <w:num w:numId="20">
-    <w:abstractNumId w:val="39"/>
+    <w:abstractNumId w:val="40"/>
   </w:num>
   <w:num w:numId="21">
     <w:abstractNumId w:val="12"/>
   </w:num>
   <w:num w:numId="22">
-    <w:abstractNumId w:val="34"/>
+    <w:abstractNumId w:val="35"/>
   </w:num>
   <w:num w:numId="23">
     <w:abstractNumId w:val="8"/>
   </w:num>
   <w:num w:numId="24">
-    <w:abstractNumId w:val="33"/>
+    <w:abstractNumId w:val="34"/>
   </w:num>
   <w:num w:numId="25">
     <w:abstractNumId w:val="16"/>
@@ -9220,7 +10905,7 @@
     <w:abstractNumId w:val="24"/>
   </w:num>
   <w:num w:numId="35">
-    <w:abstractNumId w:val="35"/>
+    <w:abstractNumId w:val="36"/>
   </w:num>
   <w:num w:numId="36">
     <w:abstractNumId w:val="11"/>
@@ -9232,10 +10917,10 @@
     <w:abstractNumId w:val="23"/>
   </w:num>
   <w:num w:numId="39">
-    <w:abstractNumId w:val="41"/>
+    <w:abstractNumId w:val="42"/>
   </w:num>
   <w:num w:numId="40">
-    <w:abstractNumId w:val="38"/>
+    <w:abstractNumId w:val="39"/>
   </w:num>
   <w:num w:numId="41">
     <w:abstractNumId w:val="27"/>
@@ -9244,16 +10929,19 @@
     <w:abstractNumId w:val="20"/>
   </w:num>
   <w:num w:numId="43">
-    <w:abstractNumId w:val="44"/>
+    <w:abstractNumId w:val="45"/>
   </w:num>
   <w:num w:numId="44">
     <w:abstractNumId w:val="21"/>
   </w:num>
   <w:num w:numId="45">
-    <w:abstractNumId w:val="36"/>
+    <w:abstractNumId w:val="37"/>
   </w:num>
   <w:num w:numId="46">
     <w:abstractNumId w:val="10"/>
+  </w:num>
+  <w:num w:numId="47">
+    <w:abstractNumId w:val="33"/>
   </w:num>
   <w:numIdMacAtCleanup w:val="26"/>
 </w:numbering>
@@ -11083,7 +12771,7 @@
 </file>
 
 <file path=customXml/itemProps1.xml><?xml version="1.0" encoding="utf-8"?>
-<ds:datastoreItem xmlns:ds="http://schemas.openxmlformats.org/officeDocument/2006/customXml" ds:itemID="{39FBD66C-0280-4136-AA0F-29E0C03F5713}">
+<ds:datastoreItem xmlns:ds="http://schemas.openxmlformats.org/officeDocument/2006/customXml" ds:itemID="{928083E8-5413-4B26-8D59-B56E18FEBA59}">
   <ds:schemaRefs>
     <ds:schemaRef ds:uri="http://schemas.openxmlformats.org/officeDocument/2006/bibliography"/>
   </ds:schemaRefs>

</xml_diff>

<commit_message>
Internal version 4.3 Additional tests for SCR 14893.
git-tfs-id: [https://tfs.omnicloud.local/tfs/cco%20program/]$/eCoaching_V2;C32367
</commit_message>
<xml_diff>
--- a/Unit Test/CCO_eCoaching_Log_Main_DB_UTD.docx
+++ b/Unit Test/CCO_eCoaching_Log_Main_DB_UTD.docx
@@ -248,7 +248,7 @@
           <w:sz w:val="18"/>
           <w:szCs w:val="18"/>
         </w:rPr>
-        <w:t>June 5, 2015</w:t>
+        <w:t>June 10, 2015</w:t>
       </w:r>
       <w:r>
         <w:rPr>
@@ -312,7 +312,7 @@
       <w:tblGrid>
         <w:gridCol w:w="1128"/>
         <w:gridCol w:w="928"/>
-        <w:gridCol w:w="6454"/>
+        <w:gridCol w:w="6704"/>
         <w:gridCol w:w="1844"/>
       </w:tblGrid>
       <w:tr>
@@ -812,13 +812,7 @@
           </w:tcPr>
           <w:p>
             <w:r>
-              <w:t>06/0</w:t>
-            </w:r>
-            <w:r>
-              <w:t>5</w:t>
-            </w:r>
-            <w:r>
-              <w:t>/2015</w:t>
+              <w:t>06/05/2015</w:t>
             </w:r>
           </w:p>
         </w:tc>
@@ -834,10 +828,7 @@
           </w:tcPr>
           <w:p>
             <w:r>
-              <w:t>4.</w:t>
-            </w:r>
-            <w:r>
-              <w:t>2</w:t>
+              <w:t>4.2</w:t>
             </w:r>
           </w:p>
         </w:tc>
@@ -853,10 +844,79 @@
           </w:tcPr>
           <w:p>
             <w:r>
-              <w:t xml:space="preserve">SCCB- </w:t>
-            </w:r>
-            <w:r>
-              <w:t>14478 Delete log functionality</w:t>
+              <w:t>SCCB- 14478 Delete log functionality</w:t>
+            </w:r>
+          </w:p>
+        </w:tc>
+        <w:tc>
+          <w:tcPr>
+            <w:tcW w:w="0" w:type="auto"/>
+            <w:tcBorders>
+              <w:top w:val="single" w:sz="6" w:space="0" w:color="C0C0C0"/>
+              <w:left w:val="single" w:sz="6" w:space="0" w:color="C0C0C0"/>
+              <w:bottom w:val="single" w:sz="6" w:space="0" w:color="C0C0C0"/>
+              <w:right w:val="single" w:sz="6" w:space="0" w:color="C0C0C0"/>
+            </w:tcBorders>
+          </w:tcPr>
+          <w:p>
+            <w:r>
+              <w:t>Susmitha Palacherla</w:t>
+            </w:r>
+          </w:p>
+        </w:tc>
+      </w:tr>
+      <w:tr>
+        <w:tc>
+          <w:tcPr>
+            <w:tcW w:w="0" w:type="auto"/>
+            <w:tcBorders>
+              <w:top w:val="single" w:sz="6" w:space="0" w:color="C0C0C0"/>
+              <w:left w:val="single" w:sz="6" w:space="0" w:color="C0C0C0"/>
+              <w:bottom w:val="single" w:sz="6" w:space="0" w:color="C0C0C0"/>
+              <w:right w:val="single" w:sz="6" w:space="0" w:color="C0C0C0"/>
+            </w:tcBorders>
+          </w:tcPr>
+          <w:p>
+            <w:r>
+              <w:t>06/10/2015</w:t>
+            </w:r>
+          </w:p>
+        </w:tc>
+        <w:tc>
+          <w:tcPr>
+            <w:tcW w:w="0" w:type="auto"/>
+            <w:tcBorders>
+              <w:top w:val="single" w:sz="6" w:space="0" w:color="C0C0C0"/>
+              <w:left w:val="single" w:sz="6" w:space="0" w:color="C0C0C0"/>
+              <w:bottom w:val="single" w:sz="6" w:space="0" w:color="C0C0C0"/>
+              <w:right w:val="single" w:sz="6" w:space="0" w:color="C0C0C0"/>
+            </w:tcBorders>
+          </w:tcPr>
+          <w:p>
+            <w:r>
+              <w:t>4.3</w:t>
+            </w:r>
+          </w:p>
+        </w:tc>
+        <w:tc>
+          <w:tcPr>
+            <w:tcW w:w="0" w:type="auto"/>
+            <w:tcBorders>
+              <w:top w:val="single" w:sz="6" w:space="0" w:color="C0C0C0"/>
+              <w:left w:val="single" w:sz="6" w:space="0" w:color="C0C0C0"/>
+              <w:bottom w:val="single" w:sz="6" w:space="0" w:color="C0C0C0"/>
+              <w:right w:val="single" w:sz="6" w:space="0" w:color="C0C0C0"/>
+            </w:tcBorders>
+          </w:tcPr>
+          <w:p>
+            <w:r>
+              <w:t xml:space="preserve">Updated section 4.1 </w:t>
+            </w:r>
+            <w:r>
+              <w:t>SCCB- 14893 – Performance round 2</w:t>
+            </w:r>
+            <w:r>
+              <w:t xml:space="preserve"> for additional changes</w:t>
             </w:r>
           </w:p>
         </w:tc>
@@ -1563,10 +1623,7 @@
     <w:p/>
     <w:p/>
     <w:p/>
-    <w:p>
-      <w:bookmarkStart w:id="15" w:name="_GoBack"/>
-      <w:bookmarkEnd w:id="15"/>
-    </w:p>
+    <w:p/>
     <w:p/>
     <w:p/>
     <w:p/>
@@ -1606,7 +1663,7 @@
           <w:numId w:val="2"/>
         </w:numPr>
       </w:pPr>
-      <w:bookmarkStart w:id="16" w:name="_Toc421289309"/>
+      <w:bookmarkStart w:id="15" w:name="_Toc421289309"/>
       <w:r>
         <w:t xml:space="preserve">SCR 13265 Group multiple Coaching reasons for </w:t>
       </w:r>
@@ -1618,7 +1675,7 @@
       <w:r>
         <w:t xml:space="preserve"> in dashboard display</w:t>
       </w:r>
-      <w:bookmarkEnd w:id="16"/>
+      <w:bookmarkEnd w:id="15"/>
     </w:p>
     <w:p/>
     <w:tbl>
@@ -3999,14 +4056,14 @@
           <w:numId w:val="2"/>
         </w:numPr>
       </w:pPr>
-      <w:bookmarkStart w:id="17" w:name="_Toc421289310"/>
+      <w:bookmarkStart w:id="16" w:name="_Toc421289310"/>
       <w:r>
         <w:t xml:space="preserve">SCR 13794 </w:t>
       </w:r>
       <w:r>
         <w:t>Update supervisor pending to allow for acting manager view</w:t>
       </w:r>
-      <w:bookmarkEnd w:id="17"/>
+      <w:bookmarkEnd w:id="16"/>
     </w:p>
     <w:p/>
     <w:tbl>
@@ -5332,7 +5389,7 @@
           <w:numId w:val="2"/>
         </w:numPr>
       </w:pPr>
-      <w:bookmarkStart w:id="18" w:name="_Toc421289311"/>
+      <w:bookmarkStart w:id="17" w:name="_Toc421289311"/>
       <w:r>
         <w:t>SCR</w:t>
       </w:r>
@@ -5348,7 +5405,7 @@
       <w:r>
         <w:t>xtend functionality to senior leadership</w:t>
       </w:r>
-      <w:bookmarkEnd w:id="18"/>
+      <w:bookmarkEnd w:id="17"/>
     </w:p>
     <w:p/>
     <w:p>
@@ -5362,11 +5419,11 @@
       <w:r>
         <w:t xml:space="preserve"> </w:t>
       </w:r>
-      <w:bookmarkStart w:id="19" w:name="_Toc421289312"/>
+      <w:bookmarkStart w:id="18" w:name="_Toc421289312"/>
       <w:r>
         <w:t>SCR 14422 Redesign dashboards</w:t>
       </w:r>
-      <w:bookmarkEnd w:id="19"/>
+      <w:bookmarkEnd w:id="18"/>
       <w:r>
         <w:t xml:space="preserve"> </w:t>
       </w:r>
@@ -31278,11 +31335,11 @@
           <w:numId w:val="3"/>
         </w:numPr>
       </w:pPr>
-      <w:bookmarkStart w:id="20" w:name="_Toc421289313"/>
+      <w:bookmarkStart w:id="19" w:name="_Toc421289313"/>
       <w:r>
         <w:t>SCR 14423 Extend dashboard functionality to senior leadership</w:t>
       </w:r>
-      <w:bookmarkEnd w:id="20"/>
+      <w:bookmarkEnd w:id="19"/>
     </w:p>
     <w:p/>
     <w:p/>
@@ -36186,8 +36243,8 @@
           <w:szCs w:val="20"/>
         </w:rPr>
       </w:pPr>
-      <w:bookmarkStart w:id="21" w:name="_Toc421289314"/>
-      <w:bookmarkEnd w:id="21"/>
+      <w:bookmarkStart w:id="20" w:name="_Toc421289314"/>
+      <w:bookmarkEnd w:id="20"/>
     </w:p>
     <w:p>
       <w:pPr>
@@ -36197,14 +36254,14 @@
           <w:numId w:val="3"/>
         </w:numPr>
       </w:pPr>
-      <w:bookmarkStart w:id="22" w:name="_Toc421289315"/>
+      <w:bookmarkStart w:id="21" w:name="_Toc421289315"/>
       <w:r>
         <w:t xml:space="preserve">SCR 14893 </w:t>
       </w:r>
       <w:r>
         <w:t>Performance round 2</w:t>
       </w:r>
-      <w:bookmarkEnd w:id="22"/>
+      <w:bookmarkEnd w:id="21"/>
     </w:p>
     <w:p/>
     <w:tbl>
@@ -44388,6 +44445,2497 @@
               </w:rPr>
               <w:t>P</w:t>
             </w:r>
+          </w:p>
+        </w:tc>
+        <w:tc>
+          <w:tcPr>
+            <w:tcW w:w="2880" w:type="dxa"/>
+          </w:tcPr>
+          <w:p>
+            <w:pPr>
+              <w:rPr>
+                <w:i/>
+              </w:rPr>
+            </w:pPr>
+          </w:p>
+        </w:tc>
+      </w:tr>
+      <w:tr>
+        <w:trPr>
+          <w:cantSplit/>
+        </w:trPr>
+        <w:tc>
+          <w:tcPr>
+            <w:tcW w:w="900" w:type="dxa"/>
+          </w:tcPr>
+          <w:p>
+            <w:pPr>
+              <w:rPr>
+                <w:rFonts w:asciiTheme="minorHAnsi" w:hAnsiTheme="minorHAnsi"/>
+                <w:bCs/>
+              </w:rPr>
+            </w:pPr>
+            <w:r>
+              <w:rPr>
+                <w:rFonts w:asciiTheme="minorHAnsi" w:hAnsiTheme="minorHAnsi"/>
+                <w:bCs/>
+              </w:rPr>
+              <w:t>4.1.12</w:t>
+            </w:r>
+          </w:p>
+        </w:tc>
+        <w:tc>
+          <w:tcPr>
+            <w:tcW w:w="3960" w:type="dxa"/>
+          </w:tcPr>
+          <w:p>
+            <w:pPr>
+              <w:overflowPunct/>
+              <w:textAlignment w:val="auto"/>
+              <w:rPr>
+                <w:rFonts w:ascii="Courier New" w:hAnsi="Courier New" w:cs="Courier New"/>
+                <w:noProof/>
+              </w:rPr>
+            </w:pPr>
+            <w:r>
+              <w:rPr>
+                <w:rFonts w:ascii="Courier New" w:hAnsi="Courier New" w:cs="Courier New"/>
+                <w:noProof/>
+                <w:color w:val="0000FF"/>
+              </w:rPr>
+              <w:t>USE</w:t>
+            </w:r>
+            <w:r>
+              <w:rPr>
+                <w:rFonts w:ascii="Courier New" w:hAnsi="Courier New" w:cs="Courier New"/>
+                <w:noProof/>
+              </w:rPr>
+              <w:t xml:space="preserve"> [eCoachingTest]</w:t>
+            </w:r>
+          </w:p>
+          <w:p>
+            <w:pPr>
+              <w:overflowPunct/>
+              <w:textAlignment w:val="auto"/>
+              <w:rPr>
+                <w:rFonts w:ascii="Courier New" w:hAnsi="Courier New" w:cs="Courier New"/>
+                <w:noProof/>
+                <w:color w:val="0000FF"/>
+              </w:rPr>
+            </w:pPr>
+            <w:r>
+              <w:rPr>
+                <w:rFonts w:ascii="Courier New" w:hAnsi="Courier New" w:cs="Courier New"/>
+                <w:noProof/>
+                <w:color w:val="0000FF"/>
+              </w:rPr>
+              <w:t>GO</w:t>
+            </w:r>
+          </w:p>
+          <w:p>
+            <w:pPr>
+              <w:overflowPunct/>
+              <w:textAlignment w:val="auto"/>
+              <w:rPr>
+                <w:rFonts w:ascii="Courier New" w:hAnsi="Courier New" w:cs="Courier New"/>
+                <w:noProof/>
+                <w:color w:val="0000FF"/>
+              </w:rPr>
+            </w:pPr>
+          </w:p>
+          <w:p>
+            <w:pPr>
+              <w:overflowPunct/>
+              <w:textAlignment w:val="auto"/>
+              <w:rPr>
+                <w:rFonts w:ascii="Courier New" w:hAnsi="Courier New" w:cs="Courier New"/>
+                <w:noProof/>
+                <w:color w:val="0000FF"/>
+              </w:rPr>
+            </w:pPr>
+            <w:r>
+              <w:rPr>
+                <w:rFonts w:ascii="Courier New" w:hAnsi="Courier New" w:cs="Courier New"/>
+                <w:noProof/>
+                <w:color w:val="0000FF"/>
+              </w:rPr>
+              <w:t>DECLARE</w:t>
+            </w:r>
+            <w:r>
+              <w:rPr>
+                <w:rFonts w:ascii="Courier New" w:hAnsi="Courier New" w:cs="Courier New"/>
+                <w:noProof/>
+              </w:rPr>
+              <w:tab/>
+              <w:t xml:space="preserve">@return_value </w:t>
+            </w:r>
+            <w:r>
+              <w:rPr>
+                <w:rFonts w:ascii="Courier New" w:hAnsi="Courier New" w:cs="Courier New"/>
+                <w:noProof/>
+                <w:color w:val="0000FF"/>
+              </w:rPr>
+              <w:t>int</w:t>
+            </w:r>
+          </w:p>
+          <w:p>
+            <w:pPr>
+              <w:overflowPunct/>
+              <w:textAlignment w:val="auto"/>
+              <w:rPr>
+                <w:rFonts w:ascii="Courier New" w:hAnsi="Courier New" w:cs="Courier New"/>
+                <w:noProof/>
+                <w:color w:val="0000FF"/>
+              </w:rPr>
+            </w:pPr>
+          </w:p>
+          <w:p>
+            <w:pPr>
+              <w:overflowPunct/>
+              <w:textAlignment w:val="auto"/>
+              <w:rPr>
+                <w:rFonts w:ascii="Courier New" w:hAnsi="Courier New" w:cs="Courier New"/>
+                <w:noProof/>
+              </w:rPr>
+            </w:pPr>
+            <w:r>
+              <w:rPr>
+                <w:rFonts w:ascii="Courier New" w:hAnsi="Courier New" w:cs="Courier New"/>
+                <w:noProof/>
+                <w:color w:val="0000FF"/>
+              </w:rPr>
+              <w:t>EXEC</w:t>
+            </w:r>
+            <w:r>
+              <w:rPr>
+                <w:rFonts w:ascii="Courier New" w:hAnsi="Courier New" w:cs="Courier New"/>
+                <w:noProof/>
+              </w:rPr>
+              <w:tab/>
+              <w:t xml:space="preserve">@return_value </w:t>
+            </w:r>
+            <w:r>
+              <w:rPr>
+                <w:rFonts w:ascii="Courier New" w:hAnsi="Courier New" w:cs="Courier New"/>
+                <w:noProof/>
+                <w:color w:val="808080"/>
+              </w:rPr>
+              <w:t>=</w:t>
+            </w:r>
+            <w:r>
+              <w:rPr>
+                <w:rFonts w:ascii="Courier New" w:hAnsi="Courier New" w:cs="Courier New"/>
+                <w:noProof/>
+              </w:rPr>
+              <w:t xml:space="preserve"> [EC]</w:t>
+            </w:r>
+            <w:r>
+              <w:rPr>
+                <w:rFonts w:ascii="Courier New" w:hAnsi="Courier New" w:cs="Courier New"/>
+                <w:noProof/>
+                <w:color w:val="808080"/>
+              </w:rPr>
+              <w:t>.</w:t>
+            </w:r>
+            <w:r>
+              <w:rPr>
+                <w:rFonts w:ascii="Courier New" w:hAnsi="Courier New" w:cs="Courier New"/>
+                <w:noProof/>
+              </w:rPr>
+              <w:t>[sp_SelectFrom_Coaching_LogDistinctCSRCompleted_Site]</w:t>
+            </w:r>
+          </w:p>
+          <w:p>
+            <w:pPr>
+              <w:overflowPunct/>
+              <w:textAlignment w:val="auto"/>
+              <w:rPr>
+                <w:rFonts w:ascii="Courier New" w:hAnsi="Courier New" w:cs="Courier New"/>
+                <w:noProof/>
+                <w:color w:val="FF0000"/>
+              </w:rPr>
+            </w:pPr>
+            <w:r>
+              <w:rPr>
+                <w:rFonts w:ascii="Courier New" w:hAnsi="Courier New" w:cs="Courier New"/>
+                <w:noProof/>
+                <w:color w:val="0000FF"/>
+              </w:rPr>
+              <w:tab/>
+            </w:r>
+            <w:r>
+              <w:rPr>
+                <w:rFonts w:ascii="Courier New" w:hAnsi="Courier New" w:cs="Courier New"/>
+                <w:noProof/>
+                <w:color w:val="0000FF"/>
+              </w:rPr>
+              <w:tab/>
+            </w:r>
+            <w:r>
+              <w:rPr>
+                <w:rFonts w:ascii="Courier New" w:hAnsi="Courier New" w:cs="Courier New"/>
+                <w:noProof/>
+              </w:rPr>
+              <w:t xml:space="preserve">@strCSRSitein </w:t>
+            </w:r>
+            <w:r>
+              <w:rPr>
+                <w:rFonts w:ascii="Courier New" w:hAnsi="Courier New" w:cs="Courier New"/>
+                <w:noProof/>
+                <w:color w:val="808080"/>
+              </w:rPr>
+              <w:t>=</w:t>
+            </w:r>
+            <w:r>
+              <w:rPr>
+                <w:rFonts w:ascii="Courier New" w:hAnsi="Courier New" w:cs="Courier New"/>
+                <w:noProof/>
+              </w:rPr>
+              <w:t xml:space="preserve"> </w:t>
+            </w:r>
+            <w:r>
+              <w:rPr>
+                <w:rFonts w:ascii="Courier New" w:hAnsi="Courier New" w:cs="Courier New"/>
+                <w:noProof/>
+                <w:color w:val="FF0000"/>
+              </w:rPr>
+              <w:t>N'14'</w:t>
+            </w:r>
+          </w:p>
+          <w:p>
+            <w:pPr>
+              <w:overflowPunct/>
+              <w:textAlignment w:val="auto"/>
+              <w:rPr>
+                <w:rFonts w:ascii="Courier New" w:hAnsi="Courier New" w:cs="Courier New"/>
+                <w:noProof/>
+                <w:color w:val="FF0000"/>
+              </w:rPr>
+            </w:pPr>
+          </w:p>
+          <w:p>
+            <w:pPr>
+              <w:overflowPunct/>
+              <w:textAlignment w:val="auto"/>
+              <w:rPr>
+                <w:rFonts w:ascii="Courier New" w:hAnsi="Courier New" w:cs="Courier New"/>
+                <w:noProof/>
+              </w:rPr>
+            </w:pPr>
+            <w:r>
+              <w:rPr>
+                <w:rFonts w:ascii="Courier New" w:hAnsi="Courier New" w:cs="Courier New"/>
+                <w:noProof/>
+                <w:color w:val="0000FF"/>
+              </w:rPr>
+              <w:t>SELECT</w:t>
+            </w:r>
+            <w:r>
+              <w:rPr>
+                <w:rFonts w:ascii="Courier New" w:hAnsi="Courier New" w:cs="Courier New"/>
+                <w:noProof/>
+              </w:rPr>
+              <w:tab/>
+            </w:r>
+            <w:r>
+              <w:rPr>
+                <w:rFonts w:ascii="Courier New" w:hAnsi="Courier New" w:cs="Courier New"/>
+                <w:noProof/>
+                <w:color w:val="FF0000"/>
+              </w:rPr>
+              <w:t>'Return Value'</w:t>
+            </w:r>
+            <w:r>
+              <w:rPr>
+                <w:rFonts w:ascii="Courier New" w:hAnsi="Courier New" w:cs="Courier New"/>
+                <w:noProof/>
+              </w:rPr>
+              <w:t xml:space="preserve"> </w:t>
+            </w:r>
+            <w:r>
+              <w:rPr>
+                <w:rFonts w:ascii="Courier New" w:hAnsi="Courier New" w:cs="Courier New"/>
+                <w:noProof/>
+                <w:color w:val="808080"/>
+              </w:rPr>
+              <w:t>=</w:t>
+            </w:r>
+            <w:r>
+              <w:rPr>
+                <w:rFonts w:ascii="Courier New" w:hAnsi="Courier New" w:cs="Courier New"/>
+                <w:noProof/>
+              </w:rPr>
+              <w:t xml:space="preserve"> @return_value</w:t>
+            </w:r>
+          </w:p>
+          <w:p>
+            <w:pPr>
+              <w:overflowPunct/>
+              <w:textAlignment w:val="auto"/>
+              <w:rPr>
+                <w:rFonts w:ascii="Courier New" w:hAnsi="Courier New" w:cs="Courier New"/>
+                <w:noProof/>
+              </w:rPr>
+            </w:pPr>
+          </w:p>
+          <w:p>
+            <w:pPr>
+              <w:overflowPunct/>
+              <w:textAlignment w:val="auto"/>
+              <w:rPr>
+                <w:rFonts w:ascii="Courier New" w:hAnsi="Courier New" w:cs="Courier New"/>
+                <w:noProof/>
+                <w:color w:val="0000FF"/>
+              </w:rPr>
+            </w:pPr>
+            <w:r>
+              <w:rPr>
+                <w:rFonts w:ascii="Courier New" w:hAnsi="Courier New" w:cs="Courier New"/>
+                <w:noProof/>
+                <w:color w:val="0000FF"/>
+              </w:rPr>
+              <w:t>GO</w:t>
+            </w:r>
+          </w:p>
+        </w:tc>
+        <w:tc>
+          <w:tcPr>
+            <w:tcW w:w="4500" w:type="dxa"/>
+          </w:tcPr>
+          <w:p>
+            <w:pPr>
+              <w:rPr>
+                <w:rFonts w:asciiTheme="minorHAnsi" w:hAnsiTheme="minorHAnsi"/>
+                <w:bCs/>
+              </w:rPr>
+            </w:pPr>
+            <w:r>
+              <w:rPr>
+                <w:rFonts w:asciiTheme="minorHAnsi" w:hAnsiTheme="minorHAnsi"/>
+                <w:bCs/>
+              </w:rPr>
+              <w:t>Employee names returned with no duplicates for given site.</w:t>
+            </w:r>
+          </w:p>
+          <w:p>
+            <w:pPr>
+              <w:rPr>
+                <w:rFonts w:asciiTheme="minorHAnsi" w:hAnsiTheme="minorHAnsi"/>
+                <w:bCs/>
+              </w:rPr>
+            </w:pPr>
+            <w:r>
+              <w:rPr>
+                <w:rFonts w:asciiTheme="minorHAnsi" w:hAnsiTheme="minorHAnsi"/>
+                <w:bCs/>
+              </w:rPr>
+              <w:t>Site passed in Phoenix(14)</w:t>
+            </w:r>
+          </w:p>
+        </w:tc>
+        <w:tc>
+          <w:tcPr>
+            <w:tcW w:w="1260" w:type="dxa"/>
+          </w:tcPr>
+          <w:p>
+            <w:pPr>
+              <w:rPr>
+                <w:rFonts w:asciiTheme="minorHAnsi" w:hAnsiTheme="minorHAnsi"/>
+                <w:bCs/>
+              </w:rPr>
+            </w:pPr>
+            <w:r>
+              <w:rPr>
+                <w:rFonts w:asciiTheme="minorHAnsi" w:hAnsiTheme="minorHAnsi"/>
+                <w:bCs/>
+              </w:rPr>
+              <w:t>P</w:t>
+            </w:r>
+          </w:p>
+        </w:tc>
+        <w:tc>
+          <w:tcPr>
+            <w:tcW w:w="2880" w:type="dxa"/>
+          </w:tcPr>
+          <w:p>
+            <w:pPr>
+              <w:rPr>
+                <w:i/>
+              </w:rPr>
+            </w:pPr>
+          </w:p>
+        </w:tc>
+      </w:tr>
+      <w:tr>
+        <w:trPr>
+          <w:cantSplit/>
+        </w:trPr>
+        <w:tc>
+          <w:tcPr>
+            <w:tcW w:w="900" w:type="dxa"/>
+          </w:tcPr>
+          <w:p>
+            <w:pPr>
+              <w:rPr>
+                <w:rFonts w:asciiTheme="minorHAnsi" w:hAnsiTheme="minorHAnsi"/>
+                <w:bCs/>
+              </w:rPr>
+            </w:pPr>
+            <w:r>
+              <w:rPr>
+                <w:rFonts w:asciiTheme="minorHAnsi" w:hAnsiTheme="minorHAnsi"/>
+                <w:bCs/>
+              </w:rPr>
+              <w:t>4.1.13</w:t>
+            </w:r>
+          </w:p>
+        </w:tc>
+        <w:tc>
+          <w:tcPr>
+            <w:tcW w:w="3960" w:type="dxa"/>
+          </w:tcPr>
+          <w:p>
+            <w:pPr>
+              <w:overflowPunct/>
+              <w:textAlignment w:val="auto"/>
+              <w:rPr>
+                <w:rFonts w:ascii="Courier New" w:hAnsi="Courier New" w:cs="Courier New"/>
+                <w:noProof/>
+              </w:rPr>
+            </w:pPr>
+            <w:r>
+              <w:rPr>
+                <w:rFonts w:ascii="Courier New" w:hAnsi="Courier New" w:cs="Courier New"/>
+                <w:noProof/>
+                <w:color w:val="0000FF"/>
+              </w:rPr>
+              <w:t>USE</w:t>
+            </w:r>
+            <w:r>
+              <w:rPr>
+                <w:rFonts w:ascii="Courier New" w:hAnsi="Courier New" w:cs="Courier New"/>
+                <w:noProof/>
+              </w:rPr>
+              <w:t xml:space="preserve"> [eCoachingTest]</w:t>
+            </w:r>
+          </w:p>
+          <w:p>
+            <w:pPr>
+              <w:overflowPunct/>
+              <w:textAlignment w:val="auto"/>
+              <w:rPr>
+                <w:rFonts w:ascii="Courier New" w:hAnsi="Courier New" w:cs="Courier New"/>
+                <w:noProof/>
+                <w:color w:val="0000FF"/>
+              </w:rPr>
+            </w:pPr>
+            <w:r>
+              <w:rPr>
+                <w:rFonts w:ascii="Courier New" w:hAnsi="Courier New" w:cs="Courier New"/>
+                <w:noProof/>
+                <w:color w:val="0000FF"/>
+              </w:rPr>
+              <w:t>GO</w:t>
+            </w:r>
+          </w:p>
+          <w:p>
+            <w:pPr>
+              <w:overflowPunct/>
+              <w:textAlignment w:val="auto"/>
+              <w:rPr>
+                <w:rFonts w:ascii="Courier New" w:hAnsi="Courier New" w:cs="Courier New"/>
+                <w:noProof/>
+                <w:color w:val="0000FF"/>
+              </w:rPr>
+            </w:pPr>
+          </w:p>
+          <w:p>
+            <w:pPr>
+              <w:overflowPunct/>
+              <w:textAlignment w:val="auto"/>
+              <w:rPr>
+                <w:rFonts w:ascii="Courier New" w:hAnsi="Courier New" w:cs="Courier New"/>
+                <w:noProof/>
+                <w:color w:val="0000FF"/>
+              </w:rPr>
+            </w:pPr>
+            <w:r>
+              <w:rPr>
+                <w:rFonts w:ascii="Courier New" w:hAnsi="Courier New" w:cs="Courier New"/>
+                <w:noProof/>
+                <w:color w:val="0000FF"/>
+              </w:rPr>
+              <w:t>DECLARE</w:t>
+            </w:r>
+            <w:r>
+              <w:rPr>
+                <w:rFonts w:ascii="Courier New" w:hAnsi="Courier New" w:cs="Courier New"/>
+                <w:noProof/>
+              </w:rPr>
+              <w:tab/>
+              <w:t xml:space="preserve">@return_value </w:t>
+            </w:r>
+            <w:r>
+              <w:rPr>
+                <w:rFonts w:ascii="Courier New" w:hAnsi="Courier New" w:cs="Courier New"/>
+                <w:noProof/>
+                <w:color w:val="0000FF"/>
+              </w:rPr>
+              <w:t>int</w:t>
+            </w:r>
+          </w:p>
+          <w:p>
+            <w:pPr>
+              <w:overflowPunct/>
+              <w:textAlignment w:val="auto"/>
+              <w:rPr>
+                <w:rFonts w:ascii="Courier New" w:hAnsi="Courier New" w:cs="Courier New"/>
+                <w:noProof/>
+                <w:color w:val="0000FF"/>
+              </w:rPr>
+            </w:pPr>
+          </w:p>
+          <w:p>
+            <w:pPr>
+              <w:overflowPunct/>
+              <w:textAlignment w:val="auto"/>
+              <w:rPr>
+                <w:rFonts w:ascii="Courier New" w:hAnsi="Courier New" w:cs="Courier New"/>
+                <w:noProof/>
+              </w:rPr>
+            </w:pPr>
+            <w:r>
+              <w:rPr>
+                <w:rFonts w:ascii="Courier New" w:hAnsi="Courier New" w:cs="Courier New"/>
+                <w:noProof/>
+                <w:color w:val="0000FF"/>
+              </w:rPr>
+              <w:t>EXEC</w:t>
+            </w:r>
+            <w:r>
+              <w:rPr>
+                <w:rFonts w:ascii="Courier New" w:hAnsi="Courier New" w:cs="Courier New"/>
+                <w:noProof/>
+              </w:rPr>
+              <w:tab/>
+              <w:t xml:space="preserve">@return_value </w:t>
+            </w:r>
+            <w:r>
+              <w:rPr>
+                <w:rFonts w:ascii="Courier New" w:hAnsi="Courier New" w:cs="Courier New"/>
+                <w:noProof/>
+                <w:color w:val="808080"/>
+              </w:rPr>
+              <w:t>=</w:t>
+            </w:r>
+            <w:r>
+              <w:rPr>
+                <w:rFonts w:ascii="Courier New" w:hAnsi="Courier New" w:cs="Courier New"/>
+                <w:noProof/>
+              </w:rPr>
+              <w:t xml:space="preserve"> [EC]</w:t>
+            </w:r>
+            <w:r>
+              <w:rPr>
+                <w:rFonts w:ascii="Courier New" w:hAnsi="Courier New" w:cs="Courier New"/>
+                <w:noProof/>
+                <w:color w:val="808080"/>
+              </w:rPr>
+              <w:t>.</w:t>
+            </w:r>
+            <w:r>
+              <w:rPr>
+                <w:rFonts w:ascii="Courier New" w:hAnsi="Courier New" w:cs="Courier New"/>
+                <w:noProof/>
+              </w:rPr>
+              <w:t>[sp_SelectFrom_Coaching_LogDistinctCSRCompleted_All]</w:t>
+            </w:r>
+          </w:p>
+          <w:p>
+            <w:pPr>
+              <w:overflowPunct/>
+              <w:textAlignment w:val="auto"/>
+              <w:rPr>
+                <w:rFonts w:ascii="Courier New" w:hAnsi="Courier New" w:cs="Courier New"/>
+                <w:noProof/>
+                <w:color w:val="0000FF"/>
+              </w:rPr>
+            </w:pPr>
+            <w:r>
+              <w:rPr>
+                <w:rFonts w:ascii="Courier New" w:hAnsi="Courier New" w:cs="Courier New"/>
+                <w:noProof/>
+                <w:color w:val="0000FF"/>
+              </w:rPr>
+              <w:tab/>
+            </w:r>
+            <w:r>
+              <w:rPr>
+                <w:rFonts w:ascii="Courier New" w:hAnsi="Courier New" w:cs="Courier New"/>
+                <w:noProof/>
+                <w:color w:val="0000FF"/>
+              </w:rPr>
+              <w:tab/>
+            </w:r>
+          </w:p>
+          <w:p>
+            <w:pPr>
+              <w:overflowPunct/>
+              <w:textAlignment w:val="auto"/>
+              <w:rPr>
+                <w:rFonts w:ascii="Courier New" w:hAnsi="Courier New" w:cs="Courier New"/>
+                <w:noProof/>
+                <w:color w:val="0000FF"/>
+              </w:rPr>
+            </w:pPr>
+          </w:p>
+          <w:p>
+            <w:pPr>
+              <w:overflowPunct/>
+              <w:textAlignment w:val="auto"/>
+              <w:rPr>
+                <w:rFonts w:ascii="Courier New" w:hAnsi="Courier New" w:cs="Courier New"/>
+                <w:noProof/>
+              </w:rPr>
+            </w:pPr>
+            <w:r>
+              <w:rPr>
+                <w:rFonts w:ascii="Courier New" w:hAnsi="Courier New" w:cs="Courier New"/>
+                <w:noProof/>
+                <w:color w:val="0000FF"/>
+              </w:rPr>
+              <w:t>SELECT</w:t>
+            </w:r>
+            <w:r>
+              <w:rPr>
+                <w:rFonts w:ascii="Courier New" w:hAnsi="Courier New" w:cs="Courier New"/>
+                <w:noProof/>
+              </w:rPr>
+              <w:tab/>
+            </w:r>
+            <w:r>
+              <w:rPr>
+                <w:rFonts w:ascii="Courier New" w:hAnsi="Courier New" w:cs="Courier New"/>
+                <w:noProof/>
+                <w:color w:val="FF0000"/>
+              </w:rPr>
+              <w:t>'Return Value'</w:t>
+            </w:r>
+            <w:r>
+              <w:rPr>
+                <w:rFonts w:ascii="Courier New" w:hAnsi="Courier New" w:cs="Courier New"/>
+                <w:noProof/>
+              </w:rPr>
+              <w:t xml:space="preserve"> </w:t>
+            </w:r>
+            <w:r>
+              <w:rPr>
+                <w:rFonts w:ascii="Courier New" w:hAnsi="Courier New" w:cs="Courier New"/>
+                <w:noProof/>
+                <w:color w:val="808080"/>
+              </w:rPr>
+              <w:t>=</w:t>
+            </w:r>
+            <w:r>
+              <w:rPr>
+                <w:rFonts w:ascii="Courier New" w:hAnsi="Courier New" w:cs="Courier New"/>
+                <w:noProof/>
+              </w:rPr>
+              <w:t xml:space="preserve"> @return_value</w:t>
+            </w:r>
+          </w:p>
+          <w:p>
+            <w:pPr>
+              <w:overflowPunct/>
+              <w:textAlignment w:val="auto"/>
+              <w:rPr>
+                <w:rFonts w:ascii="Courier New" w:hAnsi="Courier New" w:cs="Courier New"/>
+                <w:noProof/>
+              </w:rPr>
+            </w:pPr>
+          </w:p>
+          <w:p>
+            <w:pPr>
+              <w:overflowPunct/>
+              <w:textAlignment w:val="auto"/>
+              <w:rPr>
+                <w:rFonts w:ascii="Courier New" w:hAnsi="Courier New" w:cs="Courier New"/>
+                <w:noProof/>
+                <w:color w:val="0000FF"/>
+              </w:rPr>
+            </w:pPr>
+            <w:r>
+              <w:rPr>
+                <w:rFonts w:ascii="Courier New" w:hAnsi="Courier New" w:cs="Courier New"/>
+                <w:noProof/>
+                <w:color w:val="0000FF"/>
+              </w:rPr>
+              <w:t>GO</w:t>
+            </w:r>
+          </w:p>
+        </w:tc>
+        <w:tc>
+          <w:tcPr>
+            <w:tcW w:w="4500" w:type="dxa"/>
+          </w:tcPr>
+          <w:p>
+            <w:pPr>
+              <w:rPr>
+                <w:rFonts w:asciiTheme="minorHAnsi" w:hAnsiTheme="minorHAnsi"/>
+                <w:bCs/>
+              </w:rPr>
+            </w:pPr>
+            <w:r>
+              <w:rPr>
+                <w:rFonts w:asciiTheme="minorHAnsi" w:hAnsiTheme="minorHAnsi"/>
+                <w:bCs/>
+              </w:rPr>
+              <w:t xml:space="preserve">Employee names returned with no duplicates for </w:t>
+            </w:r>
+            <w:r>
+              <w:rPr>
+                <w:rFonts w:asciiTheme="minorHAnsi" w:hAnsiTheme="minorHAnsi"/>
+                <w:bCs/>
+              </w:rPr>
+              <w:t>all sites.</w:t>
+            </w:r>
+          </w:p>
+          <w:p>
+            <w:pPr>
+              <w:rPr>
+                <w:rFonts w:asciiTheme="minorHAnsi" w:hAnsiTheme="minorHAnsi"/>
+                <w:bCs/>
+              </w:rPr>
+            </w:pPr>
+          </w:p>
+        </w:tc>
+        <w:tc>
+          <w:tcPr>
+            <w:tcW w:w="1260" w:type="dxa"/>
+          </w:tcPr>
+          <w:p>
+            <w:pPr>
+              <w:rPr>
+                <w:rFonts w:asciiTheme="minorHAnsi" w:hAnsiTheme="minorHAnsi"/>
+                <w:bCs/>
+              </w:rPr>
+            </w:pPr>
+            <w:r>
+              <w:rPr>
+                <w:rFonts w:asciiTheme="minorHAnsi" w:hAnsiTheme="minorHAnsi"/>
+                <w:bCs/>
+              </w:rPr>
+              <w:t>P</w:t>
+            </w:r>
+          </w:p>
+        </w:tc>
+        <w:tc>
+          <w:tcPr>
+            <w:tcW w:w="2880" w:type="dxa"/>
+          </w:tcPr>
+          <w:p>
+            <w:pPr>
+              <w:rPr>
+                <w:i/>
+              </w:rPr>
+            </w:pPr>
+          </w:p>
+        </w:tc>
+      </w:tr>
+      <w:tr>
+        <w:trPr>
+          <w:cantSplit/>
+        </w:trPr>
+        <w:tc>
+          <w:tcPr>
+            <w:tcW w:w="900" w:type="dxa"/>
+          </w:tcPr>
+          <w:p>
+            <w:pPr>
+              <w:rPr>
+                <w:rFonts w:asciiTheme="minorHAnsi" w:hAnsiTheme="minorHAnsi"/>
+                <w:bCs/>
+              </w:rPr>
+            </w:pPr>
+            <w:r>
+              <w:rPr>
+                <w:rFonts w:asciiTheme="minorHAnsi" w:hAnsiTheme="minorHAnsi"/>
+                <w:bCs/>
+              </w:rPr>
+              <w:lastRenderedPageBreak/>
+              <w:t>4.1.14</w:t>
+            </w:r>
+          </w:p>
+        </w:tc>
+        <w:tc>
+          <w:tcPr>
+            <w:tcW w:w="3960" w:type="dxa"/>
+          </w:tcPr>
+          <w:p>
+            <w:pPr>
+              <w:overflowPunct/>
+              <w:textAlignment w:val="auto"/>
+              <w:rPr>
+                <w:rFonts w:ascii="Courier New" w:hAnsi="Courier New" w:cs="Courier New"/>
+                <w:noProof/>
+              </w:rPr>
+            </w:pPr>
+            <w:r>
+              <w:rPr>
+                <w:rFonts w:ascii="Courier New" w:hAnsi="Courier New" w:cs="Courier New"/>
+                <w:noProof/>
+                <w:color w:val="0000FF"/>
+              </w:rPr>
+              <w:t>USE</w:t>
+            </w:r>
+            <w:r>
+              <w:rPr>
+                <w:rFonts w:ascii="Courier New" w:hAnsi="Courier New" w:cs="Courier New"/>
+                <w:noProof/>
+              </w:rPr>
+              <w:t xml:space="preserve"> [eCoachingTest]</w:t>
+            </w:r>
+          </w:p>
+          <w:p>
+            <w:pPr>
+              <w:overflowPunct/>
+              <w:textAlignment w:val="auto"/>
+              <w:rPr>
+                <w:rFonts w:ascii="Courier New" w:hAnsi="Courier New" w:cs="Courier New"/>
+                <w:noProof/>
+                <w:color w:val="0000FF"/>
+              </w:rPr>
+            </w:pPr>
+            <w:r>
+              <w:rPr>
+                <w:rFonts w:ascii="Courier New" w:hAnsi="Courier New" w:cs="Courier New"/>
+                <w:noProof/>
+                <w:color w:val="0000FF"/>
+              </w:rPr>
+              <w:t>GO</w:t>
+            </w:r>
+          </w:p>
+          <w:p>
+            <w:pPr>
+              <w:overflowPunct/>
+              <w:textAlignment w:val="auto"/>
+              <w:rPr>
+                <w:rFonts w:ascii="Courier New" w:hAnsi="Courier New" w:cs="Courier New"/>
+                <w:noProof/>
+                <w:color w:val="0000FF"/>
+              </w:rPr>
+            </w:pPr>
+          </w:p>
+          <w:p>
+            <w:pPr>
+              <w:overflowPunct/>
+              <w:textAlignment w:val="auto"/>
+              <w:rPr>
+                <w:rFonts w:ascii="Courier New" w:hAnsi="Courier New" w:cs="Courier New"/>
+                <w:noProof/>
+                <w:color w:val="0000FF"/>
+              </w:rPr>
+            </w:pPr>
+            <w:r>
+              <w:rPr>
+                <w:rFonts w:ascii="Courier New" w:hAnsi="Courier New" w:cs="Courier New"/>
+                <w:noProof/>
+                <w:color w:val="0000FF"/>
+              </w:rPr>
+              <w:t>DECLARE</w:t>
+            </w:r>
+            <w:r>
+              <w:rPr>
+                <w:rFonts w:ascii="Courier New" w:hAnsi="Courier New" w:cs="Courier New"/>
+                <w:noProof/>
+              </w:rPr>
+              <w:tab/>
+              <w:t xml:space="preserve">@return_value </w:t>
+            </w:r>
+            <w:r>
+              <w:rPr>
+                <w:rFonts w:ascii="Courier New" w:hAnsi="Courier New" w:cs="Courier New"/>
+                <w:noProof/>
+                <w:color w:val="0000FF"/>
+              </w:rPr>
+              <w:t>int</w:t>
+            </w:r>
+          </w:p>
+          <w:p>
+            <w:pPr>
+              <w:overflowPunct/>
+              <w:textAlignment w:val="auto"/>
+              <w:rPr>
+                <w:rFonts w:ascii="Courier New" w:hAnsi="Courier New" w:cs="Courier New"/>
+                <w:noProof/>
+                <w:color w:val="0000FF"/>
+              </w:rPr>
+            </w:pPr>
+          </w:p>
+          <w:p>
+            <w:pPr>
+              <w:overflowPunct/>
+              <w:textAlignment w:val="auto"/>
+              <w:rPr>
+                <w:rFonts w:ascii="Courier New" w:hAnsi="Courier New" w:cs="Courier New"/>
+                <w:noProof/>
+              </w:rPr>
+            </w:pPr>
+            <w:r>
+              <w:rPr>
+                <w:rFonts w:ascii="Courier New" w:hAnsi="Courier New" w:cs="Courier New"/>
+                <w:noProof/>
+                <w:color w:val="0000FF"/>
+              </w:rPr>
+              <w:t>EXEC</w:t>
+            </w:r>
+            <w:r>
+              <w:rPr>
+                <w:rFonts w:ascii="Courier New" w:hAnsi="Courier New" w:cs="Courier New"/>
+                <w:noProof/>
+              </w:rPr>
+              <w:tab/>
+              <w:t xml:space="preserve">@return_value </w:t>
+            </w:r>
+            <w:r>
+              <w:rPr>
+                <w:rFonts w:ascii="Courier New" w:hAnsi="Courier New" w:cs="Courier New"/>
+                <w:noProof/>
+                <w:color w:val="808080"/>
+              </w:rPr>
+              <w:t>=</w:t>
+            </w:r>
+            <w:r>
+              <w:rPr>
+                <w:rFonts w:ascii="Courier New" w:hAnsi="Courier New" w:cs="Courier New"/>
+                <w:noProof/>
+              </w:rPr>
+              <w:t xml:space="preserve"> [EC]</w:t>
+            </w:r>
+            <w:r>
+              <w:rPr>
+                <w:rFonts w:ascii="Courier New" w:hAnsi="Courier New" w:cs="Courier New"/>
+                <w:noProof/>
+                <w:color w:val="808080"/>
+              </w:rPr>
+              <w:t>.</w:t>
+            </w:r>
+            <w:r>
+              <w:rPr>
+                <w:rFonts w:ascii="Courier New" w:hAnsi="Courier New" w:cs="Courier New"/>
+                <w:noProof/>
+              </w:rPr>
+              <w:t>[sp_SelectFrom_Coaching_LogDistinctSUPCompleted_Site]</w:t>
+            </w:r>
+          </w:p>
+          <w:p>
+            <w:pPr>
+              <w:overflowPunct/>
+              <w:textAlignment w:val="auto"/>
+              <w:rPr>
+                <w:rFonts w:ascii="Courier New" w:hAnsi="Courier New" w:cs="Courier New"/>
+                <w:noProof/>
+                <w:color w:val="FF0000"/>
+              </w:rPr>
+            </w:pPr>
+            <w:r>
+              <w:rPr>
+                <w:rFonts w:ascii="Courier New" w:hAnsi="Courier New" w:cs="Courier New"/>
+                <w:noProof/>
+                <w:color w:val="0000FF"/>
+              </w:rPr>
+              <w:tab/>
+            </w:r>
+            <w:r>
+              <w:rPr>
+                <w:rFonts w:ascii="Courier New" w:hAnsi="Courier New" w:cs="Courier New"/>
+                <w:noProof/>
+                <w:color w:val="0000FF"/>
+              </w:rPr>
+              <w:tab/>
+            </w:r>
+            <w:r>
+              <w:rPr>
+                <w:rFonts w:ascii="Courier New" w:hAnsi="Courier New" w:cs="Courier New"/>
+                <w:noProof/>
+              </w:rPr>
+              <w:t xml:space="preserve">@strCSRSitein </w:t>
+            </w:r>
+            <w:r>
+              <w:rPr>
+                <w:rFonts w:ascii="Courier New" w:hAnsi="Courier New" w:cs="Courier New"/>
+                <w:noProof/>
+                <w:color w:val="808080"/>
+              </w:rPr>
+              <w:t>=</w:t>
+            </w:r>
+            <w:r>
+              <w:rPr>
+                <w:rFonts w:ascii="Courier New" w:hAnsi="Courier New" w:cs="Courier New"/>
+                <w:noProof/>
+              </w:rPr>
+              <w:t xml:space="preserve"> </w:t>
+            </w:r>
+            <w:r>
+              <w:rPr>
+                <w:rFonts w:ascii="Courier New" w:hAnsi="Courier New" w:cs="Courier New"/>
+                <w:noProof/>
+                <w:color w:val="FF0000"/>
+              </w:rPr>
+              <w:t>N'14'</w:t>
+            </w:r>
+          </w:p>
+          <w:p>
+            <w:pPr>
+              <w:overflowPunct/>
+              <w:textAlignment w:val="auto"/>
+              <w:rPr>
+                <w:rFonts w:ascii="Courier New" w:hAnsi="Courier New" w:cs="Courier New"/>
+                <w:noProof/>
+                <w:color w:val="FF0000"/>
+              </w:rPr>
+            </w:pPr>
+          </w:p>
+          <w:p>
+            <w:pPr>
+              <w:overflowPunct/>
+              <w:textAlignment w:val="auto"/>
+              <w:rPr>
+                <w:rFonts w:ascii="Courier New" w:hAnsi="Courier New" w:cs="Courier New"/>
+                <w:noProof/>
+              </w:rPr>
+            </w:pPr>
+            <w:r>
+              <w:rPr>
+                <w:rFonts w:ascii="Courier New" w:hAnsi="Courier New" w:cs="Courier New"/>
+                <w:noProof/>
+                <w:color w:val="0000FF"/>
+              </w:rPr>
+              <w:t>SELECT</w:t>
+            </w:r>
+            <w:r>
+              <w:rPr>
+                <w:rFonts w:ascii="Courier New" w:hAnsi="Courier New" w:cs="Courier New"/>
+                <w:noProof/>
+              </w:rPr>
+              <w:tab/>
+            </w:r>
+            <w:r>
+              <w:rPr>
+                <w:rFonts w:ascii="Courier New" w:hAnsi="Courier New" w:cs="Courier New"/>
+                <w:noProof/>
+                <w:color w:val="FF0000"/>
+              </w:rPr>
+              <w:t>'Return Value'</w:t>
+            </w:r>
+            <w:r>
+              <w:rPr>
+                <w:rFonts w:ascii="Courier New" w:hAnsi="Courier New" w:cs="Courier New"/>
+                <w:noProof/>
+              </w:rPr>
+              <w:t xml:space="preserve"> </w:t>
+            </w:r>
+            <w:r>
+              <w:rPr>
+                <w:rFonts w:ascii="Courier New" w:hAnsi="Courier New" w:cs="Courier New"/>
+                <w:noProof/>
+                <w:color w:val="808080"/>
+              </w:rPr>
+              <w:t>=</w:t>
+            </w:r>
+            <w:r>
+              <w:rPr>
+                <w:rFonts w:ascii="Courier New" w:hAnsi="Courier New" w:cs="Courier New"/>
+                <w:noProof/>
+              </w:rPr>
+              <w:t xml:space="preserve"> @return_value</w:t>
+            </w:r>
+          </w:p>
+          <w:p>
+            <w:pPr>
+              <w:overflowPunct/>
+              <w:textAlignment w:val="auto"/>
+              <w:rPr>
+                <w:rFonts w:ascii="Courier New" w:hAnsi="Courier New" w:cs="Courier New"/>
+                <w:noProof/>
+              </w:rPr>
+            </w:pPr>
+          </w:p>
+          <w:p>
+            <w:pPr>
+              <w:overflowPunct/>
+              <w:textAlignment w:val="auto"/>
+              <w:rPr>
+                <w:rFonts w:ascii="Courier New" w:hAnsi="Courier New" w:cs="Courier New"/>
+                <w:noProof/>
+                <w:color w:val="0000FF"/>
+              </w:rPr>
+            </w:pPr>
+            <w:r>
+              <w:rPr>
+                <w:rFonts w:ascii="Courier New" w:hAnsi="Courier New" w:cs="Courier New"/>
+                <w:noProof/>
+                <w:color w:val="0000FF"/>
+              </w:rPr>
+              <w:t>GO</w:t>
+            </w:r>
+          </w:p>
+          <w:p>
+            <w:pPr>
+              <w:overflowPunct/>
+              <w:textAlignment w:val="auto"/>
+              <w:rPr>
+                <w:rFonts w:ascii="Courier New" w:hAnsi="Courier New" w:cs="Courier New"/>
+                <w:noProof/>
+                <w:color w:val="0000FF"/>
+              </w:rPr>
+            </w:pPr>
+          </w:p>
+        </w:tc>
+        <w:tc>
+          <w:tcPr>
+            <w:tcW w:w="4500" w:type="dxa"/>
+          </w:tcPr>
+          <w:p>
+            <w:pPr>
+              <w:rPr>
+                <w:rFonts w:asciiTheme="minorHAnsi" w:hAnsiTheme="minorHAnsi"/>
+                <w:bCs/>
+              </w:rPr>
+            </w:pPr>
+            <w:r>
+              <w:rPr>
+                <w:rFonts w:asciiTheme="minorHAnsi" w:hAnsiTheme="minorHAnsi"/>
+                <w:bCs/>
+              </w:rPr>
+              <w:t>Sup</w:t>
+            </w:r>
+            <w:r>
+              <w:rPr>
+                <w:rFonts w:asciiTheme="minorHAnsi" w:hAnsiTheme="minorHAnsi"/>
+                <w:bCs/>
+              </w:rPr>
+              <w:t xml:space="preserve"> names returned with no duplicates for given site.</w:t>
+            </w:r>
+          </w:p>
+          <w:p>
+            <w:pPr>
+              <w:rPr>
+                <w:rFonts w:asciiTheme="minorHAnsi" w:hAnsiTheme="minorHAnsi"/>
+                <w:bCs/>
+              </w:rPr>
+            </w:pPr>
+            <w:r>
+              <w:rPr>
+                <w:rFonts w:asciiTheme="minorHAnsi" w:hAnsiTheme="minorHAnsi"/>
+                <w:bCs/>
+              </w:rPr>
+              <w:t>Site passed in Phoenix(14)</w:t>
+            </w:r>
+          </w:p>
+        </w:tc>
+        <w:tc>
+          <w:tcPr>
+            <w:tcW w:w="1260" w:type="dxa"/>
+          </w:tcPr>
+          <w:p>
+            <w:pPr>
+              <w:rPr>
+                <w:rFonts w:asciiTheme="minorHAnsi" w:hAnsiTheme="minorHAnsi"/>
+                <w:bCs/>
+              </w:rPr>
+            </w:pPr>
+            <w:r>
+              <w:rPr>
+                <w:rFonts w:asciiTheme="minorHAnsi" w:hAnsiTheme="minorHAnsi"/>
+                <w:bCs/>
+              </w:rPr>
+              <w:t>P</w:t>
+            </w:r>
+          </w:p>
+        </w:tc>
+        <w:tc>
+          <w:tcPr>
+            <w:tcW w:w="2880" w:type="dxa"/>
+          </w:tcPr>
+          <w:p>
+            <w:pPr>
+              <w:rPr>
+                <w:i/>
+              </w:rPr>
+            </w:pPr>
+          </w:p>
+        </w:tc>
+      </w:tr>
+      <w:tr>
+        <w:trPr>
+          <w:cantSplit/>
+        </w:trPr>
+        <w:tc>
+          <w:tcPr>
+            <w:tcW w:w="900" w:type="dxa"/>
+          </w:tcPr>
+          <w:p>
+            <w:pPr>
+              <w:rPr>
+                <w:rFonts w:asciiTheme="minorHAnsi" w:hAnsiTheme="minorHAnsi"/>
+                <w:bCs/>
+              </w:rPr>
+            </w:pPr>
+            <w:r>
+              <w:rPr>
+                <w:rFonts w:asciiTheme="minorHAnsi" w:hAnsiTheme="minorHAnsi"/>
+                <w:bCs/>
+              </w:rPr>
+              <w:t>4.1.15</w:t>
+            </w:r>
+          </w:p>
+        </w:tc>
+        <w:tc>
+          <w:tcPr>
+            <w:tcW w:w="3960" w:type="dxa"/>
+          </w:tcPr>
+          <w:p>
+            <w:pPr>
+              <w:overflowPunct/>
+              <w:textAlignment w:val="auto"/>
+              <w:rPr>
+                <w:rFonts w:ascii="Courier New" w:hAnsi="Courier New" w:cs="Courier New"/>
+                <w:noProof/>
+              </w:rPr>
+            </w:pPr>
+            <w:r>
+              <w:rPr>
+                <w:rFonts w:ascii="Courier New" w:hAnsi="Courier New" w:cs="Courier New"/>
+                <w:noProof/>
+                <w:color w:val="0000FF"/>
+              </w:rPr>
+              <w:t>USE</w:t>
+            </w:r>
+            <w:r>
+              <w:rPr>
+                <w:rFonts w:ascii="Courier New" w:hAnsi="Courier New" w:cs="Courier New"/>
+                <w:noProof/>
+              </w:rPr>
+              <w:t xml:space="preserve"> [eCoachingTest]</w:t>
+            </w:r>
+          </w:p>
+          <w:p>
+            <w:pPr>
+              <w:overflowPunct/>
+              <w:textAlignment w:val="auto"/>
+              <w:rPr>
+                <w:rFonts w:ascii="Courier New" w:hAnsi="Courier New" w:cs="Courier New"/>
+                <w:noProof/>
+                <w:color w:val="0000FF"/>
+              </w:rPr>
+            </w:pPr>
+            <w:r>
+              <w:rPr>
+                <w:rFonts w:ascii="Courier New" w:hAnsi="Courier New" w:cs="Courier New"/>
+                <w:noProof/>
+                <w:color w:val="0000FF"/>
+              </w:rPr>
+              <w:t>GO</w:t>
+            </w:r>
+          </w:p>
+          <w:p>
+            <w:pPr>
+              <w:overflowPunct/>
+              <w:textAlignment w:val="auto"/>
+              <w:rPr>
+                <w:rFonts w:ascii="Courier New" w:hAnsi="Courier New" w:cs="Courier New"/>
+                <w:noProof/>
+                <w:color w:val="0000FF"/>
+              </w:rPr>
+            </w:pPr>
+          </w:p>
+          <w:p>
+            <w:pPr>
+              <w:overflowPunct/>
+              <w:textAlignment w:val="auto"/>
+              <w:rPr>
+                <w:rFonts w:ascii="Courier New" w:hAnsi="Courier New" w:cs="Courier New"/>
+                <w:noProof/>
+                <w:color w:val="0000FF"/>
+              </w:rPr>
+            </w:pPr>
+            <w:r>
+              <w:rPr>
+                <w:rFonts w:ascii="Courier New" w:hAnsi="Courier New" w:cs="Courier New"/>
+                <w:noProof/>
+                <w:color w:val="0000FF"/>
+              </w:rPr>
+              <w:t>DECLARE</w:t>
+            </w:r>
+            <w:r>
+              <w:rPr>
+                <w:rFonts w:ascii="Courier New" w:hAnsi="Courier New" w:cs="Courier New"/>
+                <w:noProof/>
+              </w:rPr>
+              <w:tab/>
+              <w:t xml:space="preserve">@return_value </w:t>
+            </w:r>
+            <w:r>
+              <w:rPr>
+                <w:rFonts w:ascii="Courier New" w:hAnsi="Courier New" w:cs="Courier New"/>
+                <w:noProof/>
+                <w:color w:val="0000FF"/>
+              </w:rPr>
+              <w:t>int</w:t>
+            </w:r>
+          </w:p>
+          <w:p>
+            <w:pPr>
+              <w:overflowPunct/>
+              <w:textAlignment w:val="auto"/>
+              <w:rPr>
+                <w:rFonts w:ascii="Courier New" w:hAnsi="Courier New" w:cs="Courier New"/>
+                <w:noProof/>
+                <w:color w:val="0000FF"/>
+              </w:rPr>
+            </w:pPr>
+          </w:p>
+          <w:p>
+            <w:pPr>
+              <w:overflowPunct/>
+              <w:textAlignment w:val="auto"/>
+              <w:rPr>
+                <w:rFonts w:ascii="Courier New" w:hAnsi="Courier New" w:cs="Courier New"/>
+                <w:noProof/>
+              </w:rPr>
+            </w:pPr>
+            <w:r>
+              <w:rPr>
+                <w:rFonts w:ascii="Courier New" w:hAnsi="Courier New" w:cs="Courier New"/>
+                <w:noProof/>
+                <w:color w:val="0000FF"/>
+              </w:rPr>
+              <w:t>EXEC</w:t>
+            </w:r>
+            <w:r>
+              <w:rPr>
+                <w:rFonts w:ascii="Courier New" w:hAnsi="Courier New" w:cs="Courier New"/>
+                <w:noProof/>
+              </w:rPr>
+              <w:tab/>
+              <w:t xml:space="preserve">@return_value </w:t>
+            </w:r>
+            <w:r>
+              <w:rPr>
+                <w:rFonts w:ascii="Courier New" w:hAnsi="Courier New" w:cs="Courier New"/>
+                <w:noProof/>
+                <w:color w:val="808080"/>
+              </w:rPr>
+              <w:t>=</w:t>
+            </w:r>
+            <w:r>
+              <w:rPr>
+                <w:rFonts w:ascii="Courier New" w:hAnsi="Courier New" w:cs="Courier New"/>
+                <w:noProof/>
+              </w:rPr>
+              <w:t xml:space="preserve"> [EC]</w:t>
+            </w:r>
+            <w:r>
+              <w:rPr>
+                <w:rFonts w:ascii="Courier New" w:hAnsi="Courier New" w:cs="Courier New"/>
+                <w:noProof/>
+                <w:color w:val="808080"/>
+              </w:rPr>
+              <w:t>.</w:t>
+            </w:r>
+            <w:r>
+              <w:rPr>
+                <w:rFonts w:ascii="Courier New" w:hAnsi="Courier New" w:cs="Courier New"/>
+                <w:noProof/>
+              </w:rPr>
+              <w:t>[sp_SelectFrom_Coaching_LogDistinctSUPCompleted_All]</w:t>
+            </w:r>
+          </w:p>
+          <w:p>
+            <w:pPr>
+              <w:overflowPunct/>
+              <w:textAlignment w:val="auto"/>
+              <w:rPr>
+                <w:rFonts w:ascii="Courier New" w:hAnsi="Courier New" w:cs="Courier New"/>
+                <w:noProof/>
+                <w:color w:val="0000FF"/>
+              </w:rPr>
+            </w:pPr>
+            <w:r>
+              <w:rPr>
+                <w:rFonts w:ascii="Courier New" w:hAnsi="Courier New" w:cs="Courier New"/>
+                <w:noProof/>
+                <w:color w:val="0000FF"/>
+              </w:rPr>
+              <w:tab/>
+            </w:r>
+            <w:r>
+              <w:rPr>
+                <w:rFonts w:ascii="Courier New" w:hAnsi="Courier New" w:cs="Courier New"/>
+                <w:noProof/>
+                <w:color w:val="0000FF"/>
+              </w:rPr>
+              <w:tab/>
+            </w:r>
+          </w:p>
+          <w:p>
+            <w:pPr>
+              <w:overflowPunct/>
+              <w:textAlignment w:val="auto"/>
+              <w:rPr>
+                <w:rFonts w:ascii="Courier New" w:hAnsi="Courier New" w:cs="Courier New"/>
+                <w:noProof/>
+                <w:color w:val="0000FF"/>
+              </w:rPr>
+            </w:pPr>
+          </w:p>
+          <w:p>
+            <w:pPr>
+              <w:overflowPunct/>
+              <w:textAlignment w:val="auto"/>
+              <w:rPr>
+                <w:rFonts w:ascii="Courier New" w:hAnsi="Courier New" w:cs="Courier New"/>
+                <w:noProof/>
+              </w:rPr>
+            </w:pPr>
+            <w:r>
+              <w:rPr>
+                <w:rFonts w:ascii="Courier New" w:hAnsi="Courier New" w:cs="Courier New"/>
+                <w:noProof/>
+                <w:color w:val="0000FF"/>
+              </w:rPr>
+              <w:t>SELECT</w:t>
+            </w:r>
+            <w:r>
+              <w:rPr>
+                <w:rFonts w:ascii="Courier New" w:hAnsi="Courier New" w:cs="Courier New"/>
+                <w:noProof/>
+              </w:rPr>
+              <w:tab/>
+            </w:r>
+            <w:r>
+              <w:rPr>
+                <w:rFonts w:ascii="Courier New" w:hAnsi="Courier New" w:cs="Courier New"/>
+                <w:noProof/>
+                <w:color w:val="FF0000"/>
+              </w:rPr>
+              <w:t>'Return Value'</w:t>
+            </w:r>
+            <w:r>
+              <w:rPr>
+                <w:rFonts w:ascii="Courier New" w:hAnsi="Courier New" w:cs="Courier New"/>
+                <w:noProof/>
+              </w:rPr>
+              <w:t xml:space="preserve"> </w:t>
+            </w:r>
+            <w:r>
+              <w:rPr>
+                <w:rFonts w:ascii="Courier New" w:hAnsi="Courier New" w:cs="Courier New"/>
+                <w:noProof/>
+                <w:color w:val="808080"/>
+              </w:rPr>
+              <w:t>=</w:t>
+            </w:r>
+            <w:r>
+              <w:rPr>
+                <w:rFonts w:ascii="Courier New" w:hAnsi="Courier New" w:cs="Courier New"/>
+                <w:noProof/>
+              </w:rPr>
+              <w:t xml:space="preserve"> @return_value</w:t>
+            </w:r>
+          </w:p>
+          <w:p>
+            <w:pPr>
+              <w:overflowPunct/>
+              <w:textAlignment w:val="auto"/>
+              <w:rPr>
+                <w:rFonts w:ascii="Courier New" w:hAnsi="Courier New" w:cs="Courier New"/>
+                <w:noProof/>
+              </w:rPr>
+            </w:pPr>
+          </w:p>
+          <w:p>
+            <w:pPr>
+              <w:overflowPunct/>
+              <w:textAlignment w:val="auto"/>
+              <w:rPr>
+                <w:rFonts w:ascii="Courier New" w:hAnsi="Courier New" w:cs="Courier New"/>
+                <w:noProof/>
+                <w:color w:val="0000FF"/>
+              </w:rPr>
+            </w:pPr>
+            <w:r>
+              <w:rPr>
+                <w:rFonts w:ascii="Courier New" w:hAnsi="Courier New" w:cs="Courier New"/>
+                <w:noProof/>
+                <w:color w:val="0000FF"/>
+              </w:rPr>
+              <w:t>GO</w:t>
+            </w:r>
+          </w:p>
+        </w:tc>
+        <w:tc>
+          <w:tcPr>
+            <w:tcW w:w="4500" w:type="dxa"/>
+          </w:tcPr>
+          <w:p>
+            <w:pPr>
+              <w:rPr>
+                <w:rFonts w:asciiTheme="minorHAnsi" w:hAnsiTheme="minorHAnsi"/>
+                <w:bCs/>
+              </w:rPr>
+            </w:pPr>
+            <w:r>
+              <w:rPr>
+                <w:rFonts w:asciiTheme="minorHAnsi" w:hAnsiTheme="minorHAnsi"/>
+                <w:bCs/>
+              </w:rPr>
+              <w:t>Sup</w:t>
+            </w:r>
+            <w:r>
+              <w:rPr>
+                <w:rFonts w:asciiTheme="minorHAnsi" w:hAnsiTheme="minorHAnsi"/>
+                <w:bCs/>
+              </w:rPr>
+              <w:t xml:space="preserve"> names returned with no duplicates for all sites.</w:t>
+            </w:r>
+          </w:p>
+          <w:p>
+            <w:pPr>
+              <w:rPr>
+                <w:rFonts w:asciiTheme="minorHAnsi" w:hAnsiTheme="minorHAnsi"/>
+                <w:bCs/>
+              </w:rPr>
+            </w:pPr>
+          </w:p>
+        </w:tc>
+        <w:tc>
+          <w:tcPr>
+            <w:tcW w:w="1260" w:type="dxa"/>
+          </w:tcPr>
+          <w:p>
+            <w:pPr>
+              <w:rPr>
+                <w:rFonts w:asciiTheme="minorHAnsi" w:hAnsiTheme="minorHAnsi"/>
+                <w:bCs/>
+              </w:rPr>
+            </w:pPr>
+            <w:r>
+              <w:rPr>
+                <w:rFonts w:asciiTheme="minorHAnsi" w:hAnsiTheme="minorHAnsi"/>
+                <w:bCs/>
+              </w:rPr>
+              <w:t>P</w:t>
+            </w:r>
+          </w:p>
+        </w:tc>
+        <w:tc>
+          <w:tcPr>
+            <w:tcW w:w="2880" w:type="dxa"/>
+          </w:tcPr>
+          <w:p>
+            <w:pPr>
+              <w:rPr>
+                <w:i/>
+              </w:rPr>
+            </w:pPr>
+          </w:p>
+        </w:tc>
+      </w:tr>
+      <w:tr>
+        <w:trPr>
+          <w:cantSplit/>
+        </w:trPr>
+        <w:tc>
+          <w:tcPr>
+            <w:tcW w:w="900" w:type="dxa"/>
+          </w:tcPr>
+          <w:p>
+            <w:pPr>
+              <w:rPr>
+                <w:rFonts w:asciiTheme="minorHAnsi" w:hAnsiTheme="minorHAnsi"/>
+                <w:bCs/>
+              </w:rPr>
+            </w:pPr>
+            <w:r>
+              <w:rPr>
+                <w:rFonts w:asciiTheme="minorHAnsi" w:hAnsiTheme="minorHAnsi"/>
+                <w:bCs/>
+              </w:rPr>
+              <w:lastRenderedPageBreak/>
+              <w:t>4.1.16</w:t>
+            </w:r>
+          </w:p>
+        </w:tc>
+        <w:tc>
+          <w:tcPr>
+            <w:tcW w:w="3960" w:type="dxa"/>
+          </w:tcPr>
+          <w:p>
+            <w:pPr>
+              <w:overflowPunct/>
+              <w:textAlignment w:val="auto"/>
+              <w:rPr>
+                <w:rFonts w:ascii="Courier New" w:hAnsi="Courier New" w:cs="Courier New"/>
+                <w:noProof/>
+              </w:rPr>
+            </w:pPr>
+            <w:r>
+              <w:rPr>
+                <w:rFonts w:ascii="Courier New" w:hAnsi="Courier New" w:cs="Courier New"/>
+                <w:noProof/>
+                <w:color w:val="0000FF"/>
+              </w:rPr>
+              <w:t>USE</w:t>
+            </w:r>
+            <w:r>
+              <w:rPr>
+                <w:rFonts w:ascii="Courier New" w:hAnsi="Courier New" w:cs="Courier New"/>
+                <w:noProof/>
+              </w:rPr>
+              <w:t xml:space="preserve"> [eCoachingTest]</w:t>
+            </w:r>
+          </w:p>
+          <w:p>
+            <w:pPr>
+              <w:overflowPunct/>
+              <w:textAlignment w:val="auto"/>
+              <w:rPr>
+                <w:rFonts w:ascii="Courier New" w:hAnsi="Courier New" w:cs="Courier New"/>
+                <w:noProof/>
+                <w:color w:val="0000FF"/>
+              </w:rPr>
+            </w:pPr>
+            <w:r>
+              <w:rPr>
+                <w:rFonts w:ascii="Courier New" w:hAnsi="Courier New" w:cs="Courier New"/>
+                <w:noProof/>
+                <w:color w:val="0000FF"/>
+              </w:rPr>
+              <w:t>GO</w:t>
+            </w:r>
+          </w:p>
+          <w:p>
+            <w:pPr>
+              <w:overflowPunct/>
+              <w:textAlignment w:val="auto"/>
+              <w:rPr>
+                <w:rFonts w:ascii="Courier New" w:hAnsi="Courier New" w:cs="Courier New"/>
+                <w:noProof/>
+                <w:color w:val="0000FF"/>
+              </w:rPr>
+            </w:pPr>
+          </w:p>
+          <w:p>
+            <w:pPr>
+              <w:overflowPunct/>
+              <w:textAlignment w:val="auto"/>
+              <w:rPr>
+                <w:rFonts w:ascii="Courier New" w:hAnsi="Courier New" w:cs="Courier New"/>
+                <w:noProof/>
+                <w:color w:val="0000FF"/>
+              </w:rPr>
+            </w:pPr>
+            <w:r>
+              <w:rPr>
+                <w:rFonts w:ascii="Courier New" w:hAnsi="Courier New" w:cs="Courier New"/>
+                <w:noProof/>
+                <w:color w:val="0000FF"/>
+              </w:rPr>
+              <w:t>DECLARE</w:t>
+            </w:r>
+            <w:r>
+              <w:rPr>
+                <w:rFonts w:ascii="Courier New" w:hAnsi="Courier New" w:cs="Courier New"/>
+                <w:noProof/>
+              </w:rPr>
+              <w:tab/>
+              <w:t xml:space="preserve">@return_value </w:t>
+            </w:r>
+            <w:r>
+              <w:rPr>
+                <w:rFonts w:ascii="Courier New" w:hAnsi="Courier New" w:cs="Courier New"/>
+                <w:noProof/>
+                <w:color w:val="0000FF"/>
+              </w:rPr>
+              <w:t>int</w:t>
+            </w:r>
+          </w:p>
+          <w:p>
+            <w:pPr>
+              <w:overflowPunct/>
+              <w:textAlignment w:val="auto"/>
+              <w:rPr>
+                <w:rFonts w:ascii="Courier New" w:hAnsi="Courier New" w:cs="Courier New"/>
+                <w:noProof/>
+                <w:color w:val="0000FF"/>
+              </w:rPr>
+            </w:pPr>
+          </w:p>
+          <w:p>
+            <w:pPr>
+              <w:overflowPunct/>
+              <w:textAlignment w:val="auto"/>
+              <w:rPr>
+                <w:rFonts w:ascii="Courier New" w:hAnsi="Courier New" w:cs="Courier New"/>
+                <w:noProof/>
+              </w:rPr>
+            </w:pPr>
+            <w:r>
+              <w:rPr>
+                <w:rFonts w:ascii="Courier New" w:hAnsi="Courier New" w:cs="Courier New"/>
+                <w:noProof/>
+                <w:color w:val="0000FF"/>
+              </w:rPr>
+              <w:t>EXEC</w:t>
+            </w:r>
+            <w:r>
+              <w:rPr>
+                <w:rFonts w:ascii="Courier New" w:hAnsi="Courier New" w:cs="Courier New"/>
+                <w:noProof/>
+              </w:rPr>
+              <w:tab/>
+              <w:t xml:space="preserve">@return_value </w:t>
+            </w:r>
+            <w:r>
+              <w:rPr>
+                <w:rFonts w:ascii="Courier New" w:hAnsi="Courier New" w:cs="Courier New"/>
+                <w:noProof/>
+                <w:color w:val="808080"/>
+              </w:rPr>
+              <w:t>=</w:t>
+            </w:r>
+            <w:r>
+              <w:rPr>
+                <w:rFonts w:ascii="Courier New" w:hAnsi="Courier New" w:cs="Courier New"/>
+                <w:noProof/>
+              </w:rPr>
+              <w:t xml:space="preserve"> [EC]</w:t>
+            </w:r>
+            <w:r>
+              <w:rPr>
+                <w:rFonts w:ascii="Courier New" w:hAnsi="Courier New" w:cs="Courier New"/>
+                <w:noProof/>
+                <w:color w:val="808080"/>
+              </w:rPr>
+              <w:t>.</w:t>
+            </w:r>
+            <w:r>
+              <w:rPr>
+                <w:rFonts w:ascii="Courier New" w:hAnsi="Courier New" w:cs="Courier New"/>
+                <w:noProof/>
+              </w:rPr>
+              <w:t>[sp_SelectFrom_Coaching_LogDistinctMGRCompleted_Site]</w:t>
+            </w:r>
+          </w:p>
+          <w:p>
+            <w:pPr>
+              <w:overflowPunct/>
+              <w:textAlignment w:val="auto"/>
+              <w:rPr>
+                <w:rFonts w:ascii="Courier New" w:hAnsi="Courier New" w:cs="Courier New"/>
+                <w:noProof/>
+                <w:color w:val="FF0000"/>
+              </w:rPr>
+            </w:pPr>
+            <w:r>
+              <w:rPr>
+                <w:rFonts w:ascii="Courier New" w:hAnsi="Courier New" w:cs="Courier New"/>
+                <w:noProof/>
+                <w:color w:val="0000FF"/>
+              </w:rPr>
+              <w:tab/>
+            </w:r>
+            <w:r>
+              <w:rPr>
+                <w:rFonts w:ascii="Courier New" w:hAnsi="Courier New" w:cs="Courier New"/>
+                <w:noProof/>
+                <w:color w:val="0000FF"/>
+              </w:rPr>
+              <w:tab/>
+            </w:r>
+            <w:r>
+              <w:rPr>
+                <w:rFonts w:ascii="Courier New" w:hAnsi="Courier New" w:cs="Courier New"/>
+                <w:noProof/>
+              </w:rPr>
+              <w:t xml:space="preserve">@strCSRSitein </w:t>
+            </w:r>
+            <w:r>
+              <w:rPr>
+                <w:rFonts w:ascii="Courier New" w:hAnsi="Courier New" w:cs="Courier New"/>
+                <w:noProof/>
+                <w:color w:val="808080"/>
+              </w:rPr>
+              <w:t>=</w:t>
+            </w:r>
+            <w:r>
+              <w:rPr>
+                <w:rFonts w:ascii="Courier New" w:hAnsi="Courier New" w:cs="Courier New"/>
+                <w:noProof/>
+              </w:rPr>
+              <w:t xml:space="preserve"> </w:t>
+            </w:r>
+            <w:r>
+              <w:rPr>
+                <w:rFonts w:ascii="Courier New" w:hAnsi="Courier New" w:cs="Courier New"/>
+                <w:noProof/>
+                <w:color w:val="FF0000"/>
+              </w:rPr>
+              <w:t>N'14'</w:t>
+            </w:r>
+          </w:p>
+          <w:p>
+            <w:pPr>
+              <w:overflowPunct/>
+              <w:textAlignment w:val="auto"/>
+              <w:rPr>
+                <w:rFonts w:ascii="Courier New" w:hAnsi="Courier New" w:cs="Courier New"/>
+                <w:noProof/>
+                <w:color w:val="FF0000"/>
+              </w:rPr>
+            </w:pPr>
+          </w:p>
+          <w:p>
+            <w:pPr>
+              <w:overflowPunct/>
+              <w:textAlignment w:val="auto"/>
+              <w:rPr>
+                <w:rFonts w:ascii="Courier New" w:hAnsi="Courier New" w:cs="Courier New"/>
+                <w:noProof/>
+              </w:rPr>
+            </w:pPr>
+            <w:r>
+              <w:rPr>
+                <w:rFonts w:ascii="Courier New" w:hAnsi="Courier New" w:cs="Courier New"/>
+                <w:noProof/>
+                <w:color w:val="0000FF"/>
+              </w:rPr>
+              <w:t>SELECT</w:t>
+            </w:r>
+            <w:r>
+              <w:rPr>
+                <w:rFonts w:ascii="Courier New" w:hAnsi="Courier New" w:cs="Courier New"/>
+                <w:noProof/>
+              </w:rPr>
+              <w:tab/>
+            </w:r>
+            <w:r>
+              <w:rPr>
+                <w:rFonts w:ascii="Courier New" w:hAnsi="Courier New" w:cs="Courier New"/>
+                <w:noProof/>
+                <w:color w:val="FF0000"/>
+              </w:rPr>
+              <w:t>'Return Value'</w:t>
+            </w:r>
+            <w:r>
+              <w:rPr>
+                <w:rFonts w:ascii="Courier New" w:hAnsi="Courier New" w:cs="Courier New"/>
+                <w:noProof/>
+              </w:rPr>
+              <w:t xml:space="preserve"> </w:t>
+            </w:r>
+            <w:r>
+              <w:rPr>
+                <w:rFonts w:ascii="Courier New" w:hAnsi="Courier New" w:cs="Courier New"/>
+                <w:noProof/>
+                <w:color w:val="808080"/>
+              </w:rPr>
+              <w:t>=</w:t>
+            </w:r>
+            <w:r>
+              <w:rPr>
+                <w:rFonts w:ascii="Courier New" w:hAnsi="Courier New" w:cs="Courier New"/>
+                <w:noProof/>
+              </w:rPr>
+              <w:t xml:space="preserve"> @return_value</w:t>
+            </w:r>
+          </w:p>
+          <w:p>
+            <w:pPr>
+              <w:overflowPunct/>
+              <w:textAlignment w:val="auto"/>
+              <w:rPr>
+                <w:rFonts w:ascii="Courier New" w:hAnsi="Courier New" w:cs="Courier New"/>
+                <w:noProof/>
+              </w:rPr>
+            </w:pPr>
+          </w:p>
+          <w:p>
+            <w:pPr>
+              <w:overflowPunct/>
+              <w:textAlignment w:val="auto"/>
+              <w:rPr>
+                <w:rFonts w:ascii="Courier New" w:hAnsi="Courier New" w:cs="Courier New"/>
+                <w:noProof/>
+                <w:color w:val="0000FF"/>
+              </w:rPr>
+            </w:pPr>
+            <w:r>
+              <w:rPr>
+                <w:rFonts w:ascii="Courier New" w:hAnsi="Courier New" w:cs="Courier New"/>
+                <w:noProof/>
+                <w:color w:val="0000FF"/>
+              </w:rPr>
+              <w:t>GO</w:t>
+            </w:r>
+          </w:p>
+        </w:tc>
+        <w:tc>
+          <w:tcPr>
+            <w:tcW w:w="4500" w:type="dxa"/>
+          </w:tcPr>
+          <w:p>
+            <w:pPr>
+              <w:rPr>
+                <w:rFonts w:asciiTheme="minorHAnsi" w:hAnsiTheme="minorHAnsi"/>
+                <w:bCs/>
+              </w:rPr>
+            </w:pPr>
+            <w:proofErr w:type="spellStart"/>
+            <w:r>
+              <w:rPr>
+                <w:rFonts w:asciiTheme="minorHAnsi" w:hAnsiTheme="minorHAnsi"/>
+                <w:bCs/>
+              </w:rPr>
+              <w:t>Mgr</w:t>
+            </w:r>
+            <w:proofErr w:type="spellEnd"/>
+            <w:r>
+              <w:rPr>
+                <w:rFonts w:asciiTheme="minorHAnsi" w:hAnsiTheme="minorHAnsi"/>
+                <w:bCs/>
+              </w:rPr>
+              <w:t xml:space="preserve"> names returned with no duplicates for given site.</w:t>
+            </w:r>
+          </w:p>
+          <w:p>
+            <w:pPr>
+              <w:rPr>
+                <w:rFonts w:asciiTheme="minorHAnsi" w:hAnsiTheme="minorHAnsi"/>
+                <w:bCs/>
+              </w:rPr>
+            </w:pPr>
+            <w:r>
+              <w:rPr>
+                <w:rFonts w:asciiTheme="minorHAnsi" w:hAnsiTheme="minorHAnsi"/>
+                <w:bCs/>
+              </w:rPr>
+              <w:t>Site passed in Phoenix(14)</w:t>
+            </w:r>
+          </w:p>
+        </w:tc>
+        <w:tc>
+          <w:tcPr>
+            <w:tcW w:w="1260" w:type="dxa"/>
+          </w:tcPr>
+          <w:p>
+            <w:pPr>
+              <w:rPr>
+                <w:rFonts w:asciiTheme="minorHAnsi" w:hAnsiTheme="minorHAnsi"/>
+                <w:bCs/>
+              </w:rPr>
+            </w:pPr>
+            <w:r>
+              <w:rPr>
+                <w:rFonts w:asciiTheme="minorHAnsi" w:hAnsiTheme="minorHAnsi"/>
+                <w:bCs/>
+              </w:rPr>
+              <w:t>P</w:t>
+            </w:r>
+          </w:p>
+        </w:tc>
+        <w:tc>
+          <w:tcPr>
+            <w:tcW w:w="2880" w:type="dxa"/>
+          </w:tcPr>
+          <w:p>
+            <w:pPr>
+              <w:rPr>
+                <w:i/>
+              </w:rPr>
+            </w:pPr>
+          </w:p>
+        </w:tc>
+      </w:tr>
+      <w:tr>
+        <w:trPr>
+          <w:cantSplit/>
+        </w:trPr>
+        <w:tc>
+          <w:tcPr>
+            <w:tcW w:w="900" w:type="dxa"/>
+          </w:tcPr>
+          <w:p>
+            <w:pPr>
+              <w:rPr>
+                <w:rFonts w:asciiTheme="minorHAnsi" w:hAnsiTheme="minorHAnsi"/>
+                <w:bCs/>
+              </w:rPr>
+            </w:pPr>
+            <w:r>
+              <w:rPr>
+                <w:rFonts w:asciiTheme="minorHAnsi" w:hAnsiTheme="minorHAnsi"/>
+                <w:bCs/>
+              </w:rPr>
+              <w:t>4.1.17</w:t>
+            </w:r>
+          </w:p>
+        </w:tc>
+        <w:tc>
+          <w:tcPr>
+            <w:tcW w:w="3960" w:type="dxa"/>
+          </w:tcPr>
+          <w:p>
+            <w:pPr>
+              <w:overflowPunct/>
+              <w:textAlignment w:val="auto"/>
+              <w:rPr>
+                <w:rFonts w:ascii="Courier New" w:hAnsi="Courier New" w:cs="Courier New"/>
+                <w:noProof/>
+              </w:rPr>
+            </w:pPr>
+            <w:r>
+              <w:rPr>
+                <w:rFonts w:ascii="Courier New" w:hAnsi="Courier New" w:cs="Courier New"/>
+                <w:noProof/>
+                <w:color w:val="0000FF"/>
+              </w:rPr>
+              <w:t>USE</w:t>
+            </w:r>
+            <w:r>
+              <w:rPr>
+                <w:rFonts w:ascii="Courier New" w:hAnsi="Courier New" w:cs="Courier New"/>
+                <w:noProof/>
+              </w:rPr>
+              <w:t xml:space="preserve"> [eCoachingTest]</w:t>
+            </w:r>
+          </w:p>
+          <w:p>
+            <w:pPr>
+              <w:overflowPunct/>
+              <w:textAlignment w:val="auto"/>
+              <w:rPr>
+                <w:rFonts w:ascii="Courier New" w:hAnsi="Courier New" w:cs="Courier New"/>
+                <w:noProof/>
+                <w:color w:val="0000FF"/>
+              </w:rPr>
+            </w:pPr>
+            <w:r>
+              <w:rPr>
+                <w:rFonts w:ascii="Courier New" w:hAnsi="Courier New" w:cs="Courier New"/>
+                <w:noProof/>
+                <w:color w:val="0000FF"/>
+              </w:rPr>
+              <w:t>GO</w:t>
+            </w:r>
+          </w:p>
+          <w:p>
+            <w:pPr>
+              <w:overflowPunct/>
+              <w:textAlignment w:val="auto"/>
+              <w:rPr>
+                <w:rFonts w:ascii="Courier New" w:hAnsi="Courier New" w:cs="Courier New"/>
+                <w:noProof/>
+                <w:color w:val="0000FF"/>
+              </w:rPr>
+            </w:pPr>
+          </w:p>
+          <w:p>
+            <w:pPr>
+              <w:overflowPunct/>
+              <w:textAlignment w:val="auto"/>
+              <w:rPr>
+                <w:rFonts w:ascii="Courier New" w:hAnsi="Courier New" w:cs="Courier New"/>
+                <w:noProof/>
+                <w:color w:val="0000FF"/>
+              </w:rPr>
+            </w:pPr>
+            <w:r>
+              <w:rPr>
+                <w:rFonts w:ascii="Courier New" w:hAnsi="Courier New" w:cs="Courier New"/>
+                <w:noProof/>
+                <w:color w:val="0000FF"/>
+              </w:rPr>
+              <w:t>DECLARE</w:t>
+            </w:r>
+            <w:r>
+              <w:rPr>
+                <w:rFonts w:ascii="Courier New" w:hAnsi="Courier New" w:cs="Courier New"/>
+                <w:noProof/>
+              </w:rPr>
+              <w:tab/>
+              <w:t xml:space="preserve">@return_value </w:t>
+            </w:r>
+            <w:r>
+              <w:rPr>
+                <w:rFonts w:ascii="Courier New" w:hAnsi="Courier New" w:cs="Courier New"/>
+                <w:noProof/>
+                <w:color w:val="0000FF"/>
+              </w:rPr>
+              <w:t>int</w:t>
+            </w:r>
+          </w:p>
+          <w:p>
+            <w:pPr>
+              <w:overflowPunct/>
+              <w:textAlignment w:val="auto"/>
+              <w:rPr>
+                <w:rFonts w:ascii="Courier New" w:hAnsi="Courier New" w:cs="Courier New"/>
+                <w:noProof/>
+                <w:color w:val="0000FF"/>
+              </w:rPr>
+            </w:pPr>
+          </w:p>
+          <w:p>
+            <w:pPr>
+              <w:overflowPunct/>
+              <w:textAlignment w:val="auto"/>
+              <w:rPr>
+                <w:rFonts w:ascii="Courier New" w:hAnsi="Courier New" w:cs="Courier New"/>
+                <w:noProof/>
+              </w:rPr>
+            </w:pPr>
+            <w:r>
+              <w:rPr>
+                <w:rFonts w:ascii="Courier New" w:hAnsi="Courier New" w:cs="Courier New"/>
+                <w:noProof/>
+                <w:color w:val="0000FF"/>
+              </w:rPr>
+              <w:t>EXEC</w:t>
+            </w:r>
+            <w:r>
+              <w:rPr>
+                <w:rFonts w:ascii="Courier New" w:hAnsi="Courier New" w:cs="Courier New"/>
+                <w:noProof/>
+              </w:rPr>
+              <w:tab/>
+              <w:t xml:space="preserve">@return_value </w:t>
+            </w:r>
+            <w:r>
+              <w:rPr>
+                <w:rFonts w:ascii="Courier New" w:hAnsi="Courier New" w:cs="Courier New"/>
+                <w:noProof/>
+                <w:color w:val="808080"/>
+              </w:rPr>
+              <w:t>=</w:t>
+            </w:r>
+            <w:r>
+              <w:rPr>
+                <w:rFonts w:ascii="Courier New" w:hAnsi="Courier New" w:cs="Courier New"/>
+                <w:noProof/>
+              </w:rPr>
+              <w:t xml:space="preserve"> [EC]</w:t>
+            </w:r>
+            <w:r>
+              <w:rPr>
+                <w:rFonts w:ascii="Courier New" w:hAnsi="Courier New" w:cs="Courier New"/>
+                <w:noProof/>
+                <w:color w:val="808080"/>
+              </w:rPr>
+              <w:t>.</w:t>
+            </w:r>
+            <w:r>
+              <w:rPr>
+                <w:rFonts w:ascii="Courier New" w:hAnsi="Courier New" w:cs="Courier New"/>
+                <w:noProof/>
+              </w:rPr>
+              <w:t>[sp_SelectFrom_Coaching_LogDistinctMGRCompleted_All]</w:t>
+            </w:r>
+          </w:p>
+          <w:p>
+            <w:pPr>
+              <w:overflowPunct/>
+              <w:textAlignment w:val="auto"/>
+              <w:rPr>
+                <w:rFonts w:ascii="Courier New" w:hAnsi="Courier New" w:cs="Courier New"/>
+                <w:noProof/>
+                <w:color w:val="0000FF"/>
+              </w:rPr>
+            </w:pPr>
+            <w:r>
+              <w:rPr>
+                <w:rFonts w:ascii="Courier New" w:hAnsi="Courier New" w:cs="Courier New"/>
+                <w:noProof/>
+                <w:color w:val="0000FF"/>
+              </w:rPr>
+              <w:tab/>
+            </w:r>
+            <w:r>
+              <w:rPr>
+                <w:rFonts w:ascii="Courier New" w:hAnsi="Courier New" w:cs="Courier New"/>
+                <w:noProof/>
+                <w:color w:val="0000FF"/>
+              </w:rPr>
+              <w:tab/>
+            </w:r>
+          </w:p>
+          <w:p>
+            <w:pPr>
+              <w:overflowPunct/>
+              <w:textAlignment w:val="auto"/>
+              <w:rPr>
+                <w:rFonts w:ascii="Courier New" w:hAnsi="Courier New" w:cs="Courier New"/>
+                <w:noProof/>
+                <w:color w:val="0000FF"/>
+              </w:rPr>
+            </w:pPr>
+          </w:p>
+          <w:p>
+            <w:pPr>
+              <w:overflowPunct/>
+              <w:textAlignment w:val="auto"/>
+              <w:rPr>
+                <w:rFonts w:ascii="Courier New" w:hAnsi="Courier New" w:cs="Courier New"/>
+                <w:noProof/>
+              </w:rPr>
+            </w:pPr>
+            <w:r>
+              <w:rPr>
+                <w:rFonts w:ascii="Courier New" w:hAnsi="Courier New" w:cs="Courier New"/>
+                <w:noProof/>
+                <w:color w:val="0000FF"/>
+              </w:rPr>
+              <w:t>SELECT</w:t>
+            </w:r>
+            <w:r>
+              <w:rPr>
+                <w:rFonts w:ascii="Courier New" w:hAnsi="Courier New" w:cs="Courier New"/>
+                <w:noProof/>
+              </w:rPr>
+              <w:tab/>
+            </w:r>
+            <w:r>
+              <w:rPr>
+                <w:rFonts w:ascii="Courier New" w:hAnsi="Courier New" w:cs="Courier New"/>
+                <w:noProof/>
+                <w:color w:val="FF0000"/>
+              </w:rPr>
+              <w:t>'Return Value'</w:t>
+            </w:r>
+            <w:r>
+              <w:rPr>
+                <w:rFonts w:ascii="Courier New" w:hAnsi="Courier New" w:cs="Courier New"/>
+                <w:noProof/>
+              </w:rPr>
+              <w:t xml:space="preserve"> </w:t>
+            </w:r>
+            <w:r>
+              <w:rPr>
+                <w:rFonts w:ascii="Courier New" w:hAnsi="Courier New" w:cs="Courier New"/>
+                <w:noProof/>
+                <w:color w:val="808080"/>
+              </w:rPr>
+              <w:t>=</w:t>
+            </w:r>
+            <w:r>
+              <w:rPr>
+                <w:rFonts w:ascii="Courier New" w:hAnsi="Courier New" w:cs="Courier New"/>
+                <w:noProof/>
+              </w:rPr>
+              <w:t xml:space="preserve"> @return_value</w:t>
+            </w:r>
+          </w:p>
+          <w:p>
+            <w:pPr>
+              <w:overflowPunct/>
+              <w:textAlignment w:val="auto"/>
+              <w:rPr>
+                <w:rFonts w:ascii="Courier New" w:hAnsi="Courier New" w:cs="Courier New"/>
+                <w:noProof/>
+              </w:rPr>
+            </w:pPr>
+          </w:p>
+          <w:p>
+            <w:pPr>
+              <w:overflowPunct/>
+              <w:textAlignment w:val="auto"/>
+              <w:rPr>
+                <w:rFonts w:ascii="Courier New" w:hAnsi="Courier New" w:cs="Courier New"/>
+                <w:noProof/>
+                <w:color w:val="0000FF"/>
+              </w:rPr>
+            </w:pPr>
+            <w:r>
+              <w:rPr>
+                <w:rFonts w:ascii="Courier New" w:hAnsi="Courier New" w:cs="Courier New"/>
+                <w:noProof/>
+                <w:color w:val="0000FF"/>
+              </w:rPr>
+              <w:t>GO</w:t>
+            </w:r>
+          </w:p>
+          <w:p>
+            <w:pPr>
+              <w:overflowPunct/>
+              <w:textAlignment w:val="auto"/>
+              <w:rPr>
+                <w:rFonts w:ascii="Courier New" w:hAnsi="Courier New" w:cs="Courier New"/>
+                <w:noProof/>
+                <w:color w:val="0000FF"/>
+              </w:rPr>
+            </w:pPr>
+          </w:p>
+        </w:tc>
+        <w:tc>
+          <w:tcPr>
+            <w:tcW w:w="4500" w:type="dxa"/>
+          </w:tcPr>
+          <w:p>
+            <w:pPr>
+              <w:rPr>
+                <w:rFonts w:asciiTheme="minorHAnsi" w:hAnsiTheme="minorHAnsi"/>
+                <w:bCs/>
+              </w:rPr>
+            </w:pPr>
+            <w:proofErr w:type="spellStart"/>
+            <w:r>
+              <w:rPr>
+                <w:rFonts w:asciiTheme="minorHAnsi" w:hAnsiTheme="minorHAnsi"/>
+                <w:bCs/>
+              </w:rPr>
+              <w:t>Mgr</w:t>
+            </w:r>
+            <w:proofErr w:type="spellEnd"/>
+            <w:r>
+              <w:rPr>
+                <w:rFonts w:asciiTheme="minorHAnsi" w:hAnsiTheme="minorHAnsi"/>
+                <w:bCs/>
+              </w:rPr>
+              <w:t xml:space="preserve"> names returned with no duplicates for all sites.</w:t>
+            </w:r>
+          </w:p>
+          <w:p>
+            <w:pPr>
+              <w:rPr>
+                <w:rFonts w:asciiTheme="minorHAnsi" w:hAnsiTheme="minorHAnsi"/>
+                <w:bCs/>
+              </w:rPr>
+            </w:pPr>
+          </w:p>
+        </w:tc>
+        <w:tc>
+          <w:tcPr>
+            <w:tcW w:w="1260" w:type="dxa"/>
+          </w:tcPr>
+          <w:p>
+            <w:pPr>
+              <w:rPr>
+                <w:rFonts w:asciiTheme="minorHAnsi" w:hAnsiTheme="minorHAnsi"/>
+                <w:bCs/>
+              </w:rPr>
+            </w:pPr>
+            <w:r>
+              <w:rPr>
+                <w:rFonts w:asciiTheme="minorHAnsi" w:hAnsiTheme="minorHAnsi"/>
+                <w:bCs/>
+              </w:rPr>
+              <w:t>P</w:t>
+            </w:r>
+          </w:p>
+        </w:tc>
+        <w:tc>
+          <w:tcPr>
+            <w:tcW w:w="2880" w:type="dxa"/>
+          </w:tcPr>
+          <w:p>
+            <w:pPr>
+              <w:rPr>
+                <w:i/>
+              </w:rPr>
+            </w:pPr>
+          </w:p>
+        </w:tc>
+      </w:tr>
+      <w:tr>
+        <w:trPr>
+          <w:cantSplit/>
+        </w:trPr>
+        <w:tc>
+          <w:tcPr>
+            <w:tcW w:w="900" w:type="dxa"/>
+          </w:tcPr>
+          <w:p>
+            <w:pPr>
+              <w:rPr>
+                <w:rFonts w:asciiTheme="minorHAnsi" w:hAnsiTheme="minorHAnsi"/>
+                <w:bCs/>
+              </w:rPr>
+            </w:pPr>
+            <w:r>
+              <w:rPr>
+                <w:rFonts w:asciiTheme="minorHAnsi" w:hAnsiTheme="minorHAnsi"/>
+                <w:bCs/>
+              </w:rPr>
+              <w:t>4.1.18</w:t>
+            </w:r>
+          </w:p>
+        </w:tc>
+        <w:tc>
+          <w:tcPr>
+            <w:tcW w:w="3960" w:type="dxa"/>
+          </w:tcPr>
+          <w:p>
+            <w:pPr>
+              <w:overflowPunct/>
+              <w:textAlignment w:val="auto"/>
+              <w:rPr>
+                <w:rFonts w:ascii="Courier New" w:hAnsi="Courier New" w:cs="Courier New"/>
+                <w:noProof/>
+                <w:color w:val="0000FF"/>
+              </w:rPr>
+            </w:pPr>
+            <w:r>
+              <w:rPr>
+                <w:rFonts w:ascii="Courier New" w:hAnsi="Courier New" w:cs="Courier New"/>
+                <w:noProof/>
+                <w:color w:val="0000FF"/>
+              </w:rPr>
+              <w:t>Tested values in drop down from UI</w:t>
+            </w:r>
+          </w:p>
+        </w:tc>
+        <w:tc>
+          <w:tcPr>
+            <w:tcW w:w="4500" w:type="dxa"/>
+          </w:tcPr>
+          <w:p>
+            <w:pPr>
+              <w:rPr>
+                <w:rFonts w:asciiTheme="minorHAnsi" w:hAnsiTheme="minorHAnsi"/>
+                <w:bCs/>
+              </w:rPr>
+            </w:pPr>
+            <w:r>
+              <w:rPr>
+                <w:rFonts w:asciiTheme="minorHAnsi" w:hAnsiTheme="minorHAnsi"/>
+                <w:bCs/>
+              </w:rPr>
+              <w:t>No dups shown</w:t>
+            </w:r>
+          </w:p>
+        </w:tc>
+        <w:tc>
+          <w:tcPr>
+            <w:tcW w:w="1260" w:type="dxa"/>
+          </w:tcPr>
+          <w:p>
+            <w:pPr>
+              <w:rPr>
+                <w:rFonts w:asciiTheme="minorHAnsi" w:hAnsiTheme="minorHAnsi"/>
+                <w:bCs/>
+              </w:rPr>
+            </w:pPr>
+            <w:r>
+              <w:rPr>
+                <w:rFonts w:asciiTheme="minorHAnsi" w:hAnsiTheme="minorHAnsi"/>
+                <w:bCs/>
+              </w:rPr>
+              <w:t>P</w:t>
+            </w:r>
+            <w:bookmarkStart w:id="22" w:name="_GoBack"/>
+            <w:bookmarkEnd w:id="22"/>
           </w:p>
         </w:tc>
         <w:tc>
@@ -44571,6 +47119,7 @@
           </w:tcPr>
           <w:p>
             <w:r>
+              <w:lastRenderedPageBreak/>
               <w:t>Change Description</w:t>
             </w:r>
           </w:p>
@@ -44868,7 +47417,6 @@
                 <w:rFonts w:asciiTheme="minorHAnsi" w:hAnsiTheme="minorHAnsi"/>
                 <w:bCs/>
               </w:rPr>
-              <w:lastRenderedPageBreak/>
               <w:t>4.</w:t>
             </w:r>
             <w:r>
@@ -45344,6 +47892,7 @@
                 <w:rFonts w:asciiTheme="minorHAnsi" w:hAnsiTheme="minorHAnsi"/>
                 <w:bCs/>
               </w:rPr>
+              <w:lastRenderedPageBreak/>
               <w:t>4.</w:t>
             </w:r>
             <w:r>
@@ -45663,14 +48212,7 @@
                 <w:rFonts w:asciiTheme="minorHAnsi" w:hAnsiTheme="minorHAnsi"/>
                 <w:bCs/>
               </w:rPr>
-              <w:t>Coaching</w:t>
-            </w:r>
-            <w:r>
-              <w:rPr>
-                <w:rFonts w:asciiTheme="minorHAnsi" w:hAnsiTheme="minorHAnsi"/>
-                <w:bCs/>
-              </w:rPr>
-              <w:t xml:space="preserve"> log details displayed</w:t>
+              <w:t>Coaching log details displayed</w:t>
             </w:r>
           </w:p>
         </w:tc>
@@ -45935,7 +48477,7 @@
         <w:sz w:val="18"/>
         <w:szCs w:val="18"/>
       </w:rPr>
-      <w:t>3</w:t>
+      <w:t>60</w:t>
     </w:r>
     <w:r>
       <w:rPr>
@@ -45984,7 +48526,7 @@
         <w:sz w:val="18"/>
         <w:szCs w:val="18"/>
       </w:rPr>
-      <w:t>59</w:t>
+      <w:t>62</w:t>
     </w:r>
     <w:r>
       <w:rPr>
@@ -46866,7 +49408,6 @@
   <w:style w:type="character" w:default="1" w:styleId="DefaultParagraphFont">
     <w:name w:val="Default Paragraph Font"/>
     <w:uiPriority w:val="1"/>
-    <w:semiHidden/>
     <w:unhideWhenUsed/>
   </w:style>
   <w:style w:type="table" w:default="1" w:styleId="TableNormal">
@@ -47634,7 +50175,6 @@
   <w:style w:type="character" w:default="1" w:styleId="DefaultParagraphFont">
     <w:name w:val="Default Paragraph Font"/>
     <w:uiPriority w:val="1"/>
-    <w:semiHidden/>
     <w:unhideWhenUsed/>
   </w:style>
   <w:style w:type="table" w:default="1" w:styleId="TableNormal">
@@ -48467,7 +51007,7 @@
 </file>
 
 <file path=customXml/itemProps1.xml><?xml version="1.0" encoding="utf-8"?>
-<ds:datastoreItem xmlns:ds="http://schemas.openxmlformats.org/officeDocument/2006/customXml" ds:itemID="{BFC60116-2AFF-49CD-9553-534D1BF31687}">
+<ds:datastoreItem xmlns:ds="http://schemas.openxmlformats.org/officeDocument/2006/customXml" ds:itemID="{EA862B09-032B-4FBA-9C81-B7A966469876}">
   <ds:schemaRefs>
     <ds:schemaRef ds:uri="http://schemas.openxmlformats.org/officeDocument/2006/bibliography"/>
   </ds:schemaRefs>

</xml_diff>

<commit_message>
Internal version 5.0 Updated for SCR 14916.
git-tfs-id: [https://tfs.omnicloud.local/tfs/cco%20program/]$/eCoaching_V2;C32372
</commit_message>
<xml_diff>
--- a/Unit Test/CCO_eCoaching_Log_Main_DB_UTD.docx
+++ b/Unit Test/CCO_eCoaching_Log_Main_DB_UTD.docx
@@ -248,7 +248,7 @@
           <w:sz w:val="18"/>
           <w:szCs w:val="18"/>
         </w:rPr>
-        <w:t>June 10, 2015</w:t>
+        <w:t>June 11, 2015</w:t>
       </w:r>
       <w:r>
         <w:rPr>
@@ -910,13 +910,73 @@
           </w:tcPr>
           <w:p>
             <w:r>
-              <w:t xml:space="preserve">Updated section 4.1 </w:t>
-            </w:r>
-            <w:r>
-              <w:t>SCCB- 14893 – Performance round 2</w:t>
-            </w:r>
-            <w:r>
-              <w:t xml:space="preserve"> for additional changes</w:t>
+              <w:t>Updated section 4.1 SCCB- 14893 – Performance round 2 for additional changes</w:t>
+            </w:r>
+          </w:p>
+        </w:tc>
+        <w:tc>
+          <w:tcPr>
+            <w:tcW w:w="0" w:type="auto"/>
+            <w:tcBorders>
+              <w:top w:val="single" w:sz="6" w:space="0" w:color="C0C0C0"/>
+              <w:left w:val="single" w:sz="6" w:space="0" w:color="C0C0C0"/>
+              <w:bottom w:val="single" w:sz="6" w:space="0" w:color="C0C0C0"/>
+              <w:right w:val="single" w:sz="6" w:space="0" w:color="C0C0C0"/>
+            </w:tcBorders>
+          </w:tcPr>
+          <w:p>
+            <w:r>
+              <w:t>Susmitha Palacherla</w:t>
+            </w:r>
+          </w:p>
+        </w:tc>
+      </w:tr>
+      <w:tr>
+        <w:tc>
+          <w:tcPr>
+            <w:tcW w:w="0" w:type="auto"/>
+            <w:tcBorders>
+              <w:top w:val="single" w:sz="6" w:space="0" w:color="C0C0C0"/>
+              <w:left w:val="single" w:sz="6" w:space="0" w:color="C0C0C0"/>
+              <w:bottom w:val="single" w:sz="6" w:space="0" w:color="C0C0C0"/>
+              <w:right w:val="single" w:sz="6" w:space="0" w:color="C0C0C0"/>
+            </w:tcBorders>
+          </w:tcPr>
+          <w:p>
+            <w:r>
+              <w:t>06/11/2015</w:t>
+            </w:r>
+          </w:p>
+        </w:tc>
+        <w:tc>
+          <w:tcPr>
+            <w:tcW w:w="0" w:type="auto"/>
+            <w:tcBorders>
+              <w:top w:val="single" w:sz="6" w:space="0" w:color="C0C0C0"/>
+              <w:left w:val="single" w:sz="6" w:space="0" w:color="C0C0C0"/>
+              <w:bottom w:val="single" w:sz="6" w:space="0" w:color="C0C0C0"/>
+              <w:right w:val="single" w:sz="6" w:space="0" w:color="C0C0C0"/>
+            </w:tcBorders>
+          </w:tcPr>
+          <w:p>
+            <w:r>
+              <w:t>5.0</w:t>
+            </w:r>
+          </w:p>
+        </w:tc>
+        <w:tc>
+          <w:tcPr>
+            <w:tcW w:w="0" w:type="auto"/>
+            <w:tcBorders>
+              <w:top w:val="single" w:sz="6" w:space="0" w:color="C0C0C0"/>
+              <w:left w:val="single" w:sz="6" w:space="0" w:color="C0C0C0"/>
+              <w:bottom w:val="single" w:sz="6" w:space="0" w:color="C0C0C0"/>
+              <w:right w:val="single" w:sz="6" w:space="0" w:color="C0C0C0"/>
+            </w:tcBorders>
+          </w:tcPr>
+          <w:p>
+            <w:r>
+              <w:t>SCCB – 14916- Additional job codes for HR access</w:t>
             </w:r>
           </w:p>
         </w:tc>
@@ -998,7 +1058,7 @@
           <w:r>
             <w:fldChar w:fldCharType="separate"/>
           </w:r>
-          <w:hyperlink w:anchor="_Toc421289309" w:history="1">
+          <w:hyperlink w:anchor="_Toc421798614" w:history="1">
             <w:r>
               <w:rPr>
                 <w:rStyle w:val="Hyperlink"/>
@@ -1041,7 +1101,7 @@
                 <w:noProof/>
                 <w:webHidden/>
               </w:rPr>
-              <w:instrText xml:space="preserve"> PAGEREF _Toc421289309 \h </w:instrText>
+              <w:instrText xml:space="preserve"> PAGEREF _Toc421798614 \h </w:instrText>
             </w:r>
             <w:r>
               <w:rPr>
@@ -1086,7 +1146,7 @@
               <w:szCs w:val="22"/>
             </w:rPr>
           </w:pPr>
-          <w:hyperlink w:anchor="_Toc421289310" w:history="1">
+          <w:hyperlink w:anchor="_Toc421798615" w:history="1">
             <w:r>
               <w:rPr>
                 <w:rStyle w:val="Hyperlink"/>
@@ -1129,7 +1189,7 @@
                 <w:noProof/>
                 <w:webHidden/>
               </w:rPr>
-              <w:instrText xml:space="preserve"> PAGEREF _Toc421289310 \h </w:instrText>
+              <w:instrText xml:space="preserve"> PAGEREF _Toc421798615 \h </w:instrText>
             </w:r>
             <w:r>
               <w:rPr>
@@ -1174,7 +1234,7 @@
               <w:szCs w:val="22"/>
             </w:rPr>
           </w:pPr>
-          <w:hyperlink w:anchor="_Toc421289311" w:history="1">
+          <w:hyperlink w:anchor="_Toc421798616" w:history="1">
             <w:r>
               <w:rPr>
                 <w:rStyle w:val="Hyperlink"/>
@@ -1217,7 +1277,7 @@
                 <w:noProof/>
                 <w:webHidden/>
               </w:rPr>
-              <w:instrText xml:space="preserve"> PAGEREF _Toc421289311 \h </w:instrText>
+              <w:instrText xml:space="preserve"> PAGEREF _Toc421798616 \h </w:instrText>
             </w:r>
             <w:r>
               <w:rPr>
@@ -1262,7 +1322,7 @@
               <w:szCs w:val="22"/>
             </w:rPr>
           </w:pPr>
-          <w:hyperlink w:anchor="_Toc421289312" w:history="1">
+          <w:hyperlink w:anchor="_Toc421798617" w:history="1">
             <w:r>
               <w:rPr>
                 <w:rStyle w:val="Hyperlink"/>
@@ -1305,7 +1365,7 @@
                 <w:noProof/>
                 <w:webHidden/>
               </w:rPr>
-              <w:instrText xml:space="preserve"> PAGEREF _Toc421289312 \h </w:instrText>
+              <w:instrText xml:space="preserve"> PAGEREF _Toc421798617 \h </w:instrText>
             </w:r>
             <w:r>
               <w:rPr>
@@ -1350,7 +1410,7 @@
               <w:szCs w:val="22"/>
             </w:rPr>
           </w:pPr>
-          <w:hyperlink w:anchor="_Toc421289313" w:history="1">
+          <w:hyperlink w:anchor="_Toc421798618" w:history="1">
             <w:r>
               <w:rPr>
                 <w:rStyle w:val="Hyperlink"/>
@@ -1393,7 +1453,7 @@
                 <w:noProof/>
                 <w:webHidden/>
               </w:rPr>
-              <w:instrText xml:space="preserve"> PAGEREF _Toc421289313 \h </w:instrText>
+              <w:instrText xml:space="preserve"> PAGEREF _Toc421798618 \h </w:instrText>
             </w:r>
             <w:r>
               <w:rPr>
@@ -1438,7 +1498,7 @@
               <w:szCs w:val="22"/>
             </w:rPr>
           </w:pPr>
-          <w:hyperlink w:anchor="_Toc421289315" w:history="1">
+          <w:hyperlink w:anchor="_Toc421798620" w:history="1">
             <w:r>
               <w:rPr>
                 <w:rStyle w:val="Hyperlink"/>
@@ -1481,7 +1541,7 @@
                 <w:noProof/>
                 <w:webHidden/>
               </w:rPr>
-              <w:instrText xml:space="preserve"> PAGEREF _Toc421289315 \h </w:instrText>
+              <w:instrText xml:space="preserve"> PAGEREF _Toc421798620 \h </w:instrText>
             </w:r>
             <w:r>
               <w:rPr>
@@ -1526,7 +1586,7 @@
               <w:szCs w:val="22"/>
             </w:rPr>
           </w:pPr>
-          <w:hyperlink w:anchor="_Toc421289316" w:history="1">
+          <w:hyperlink w:anchor="_Toc421798621" w:history="1">
             <w:r>
               <w:rPr>
                 <w:rStyle w:val="Hyperlink"/>
@@ -1569,7 +1629,7 @@
                 <w:noProof/>
                 <w:webHidden/>
               </w:rPr>
-              <w:instrText xml:space="preserve"> PAGEREF _Toc421289316 \h </w:instrText>
+              <w:instrText xml:space="preserve"> PAGEREF _Toc421798621 \h </w:instrText>
             </w:r>
             <w:r>
               <w:rPr>
@@ -1589,7 +1649,95 @@
                 <w:noProof/>
                 <w:webHidden/>
               </w:rPr>
-              <w:t>58</w:t>
+              <w:t>60</w:t>
+            </w:r>
+            <w:r>
+              <w:rPr>
+                <w:noProof/>
+                <w:webHidden/>
+              </w:rPr>
+              <w:fldChar w:fldCharType="end"/>
+            </w:r>
+          </w:hyperlink>
+        </w:p>
+        <w:p>
+          <w:pPr>
+            <w:pStyle w:val="TOC2"/>
+            <w:tabs>
+              <w:tab w:val="left" w:pos="660"/>
+              <w:tab w:val="right" w:leader="dot" w:pos="13670"/>
+            </w:tabs>
+            <w:rPr>
+              <w:rFonts w:asciiTheme="minorHAnsi" w:eastAsiaTheme="minorEastAsia" w:hAnsiTheme="minorHAnsi" w:cstheme="minorBidi"/>
+              <w:noProof/>
+              <w:sz w:val="22"/>
+              <w:szCs w:val="22"/>
+            </w:rPr>
+          </w:pPr>
+          <w:hyperlink w:anchor="_Toc421798622" w:history="1">
+            <w:r>
+              <w:rPr>
+                <w:rStyle w:val="Hyperlink"/>
+                <w:noProof/>
+              </w:rPr>
+              <w:t>5.</w:t>
+            </w:r>
+            <w:r>
+              <w:rPr>
+                <w:rFonts w:asciiTheme="minorHAnsi" w:eastAsiaTheme="minorEastAsia" w:hAnsiTheme="minorHAnsi" w:cstheme="minorBidi"/>
+                <w:noProof/>
+                <w:sz w:val="22"/>
+                <w:szCs w:val="22"/>
+              </w:rPr>
+              <w:tab/>
+            </w:r>
+            <w:r>
+              <w:rPr>
+                <w:rStyle w:val="Hyperlink"/>
+                <w:noProof/>
+              </w:rPr>
+              <w:t>SCR 14916 Additional job codes for HR access</w:t>
+            </w:r>
+            <w:r>
+              <w:rPr>
+                <w:noProof/>
+                <w:webHidden/>
+              </w:rPr>
+              <w:tab/>
+            </w:r>
+            <w:r>
+              <w:rPr>
+                <w:noProof/>
+                <w:webHidden/>
+              </w:rPr>
+              <w:fldChar w:fldCharType="begin"/>
+            </w:r>
+            <w:r>
+              <w:rPr>
+                <w:noProof/>
+                <w:webHidden/>
+              </w:rPr>
+              <w:instrText xml:space="preserve"> PAGEREF _Toc421798622 \h </w:instrText>
+            </w:r>
+            <w:r>
+              <w:rPr>
+                <w:noProof/>
+                <w:webHidden/>
+              </w:rPr>
+            </w:r>
+            <w:r>
+              <w:rPr>
+                <w:noProof/>
+                <w:webHidden/>
+              </w:rPr>
+              <w:fldChar w:fldCharType="separate"/>
+            </w:r>
+            <w:r>
+              <w:rPr>
+                <w:noProof/>
+                <w:webHidden/>
+              </w:rPr>
+              <w:t>62</w:t>
             </w:r>
             <w:r>
               <w:rPr>
@@ -1632,7 +1780,10 @@
     <w:p/>
     <w:p/>
     <w:p/>
-    <w:p/>
+    <w:p>
+      <w:bookmarkStart w:id="15" w:name="_GoBack"/>
+      <w:bookmarkEnd w:id="15"/>
+    </w:p>
     <w:p/>
     <w:p/>
     <w:p/>
@@ -1663,7 +1814,7 @@
           <w:numId w:val="2"/>
         </w:numPr>
       </w:pPr>
-      <w:bookmarkStart w:id="15" w:name="_Toc421289309"/>
+      <w:bookmarkStart w:id="16" w:name="_Toc421798614"/>
       <w:r>
         <w:t xml:space="preserve">SCR 13265 Group multiple Coaching reasons for </w:t>
       </w:r>
@@ -1675,7 +1826,7 @@
       <w:r>
         <w:t xml:space="preserve"> in dashboard display</w:t>
       </w:r>
-      <w:bookmarkEnd w:id="15"/>
+      <w:bookmarkEnd w:id="16"/>
     </w:p>
     <w:p/>
     <w:tbl>
@@ -4056,14 +4207,14 @@
           <w:numId w:val="2"/>
         </w:numPr>
       </w:pPr>
-      <w:bookmarkStart w:id="16" w:name="_Toc421289310"/>
+      <w:bookmarkStart w:id="17" w:name="_Toc421798615"/>
       <w:r>
         <w:t xml:space="preserve">SCR 13794 </w:t>
       </w:r>
       <w:r>
         <w:t>Update supervisor pending to allow for acting manager view</w:t>
       </w:r>
-      <w:bookmarkEnd w:id="16"/>
+      <w:bookmarkEnd w:id="17"/>
     </w:p>
     <w:p/>
     <w:tbl>
@@ -5389,7 +5540,7 @@
           <w:numId w:val="2"/>
         </w:numPr>
       </w:pPr>
-      <w:bookmarkStart w:id="17" w:name="_Toc421289311"/>
+      <w:bookmarkStart w:id="18" w:name="_Toc421798616"/>
       <w:r>
         <w:t>SCR</w:t>
       </w:r>
@@ -5405,7 +5556,7 @@
       <w:r>
         <w:t>xtend functionality to senior leadership</w:t>
       </w:r>
-      <w:bookmarkEnd w:id="17"/>
+      <w:bookmarkEnd w:id="18"/>
     </w:p>
     <w:p/>
     <w:p>
@@ -5419,11 +5570,11 @@
       <w:r>
         <w:t xml:space="preserve"> </w:t>
       </w:r>
-      <w:bookmarkStart w:id="18" w:name="_Toc421289312"/>
+      <w:bookmarkStart w:id="19" w:name="_Toc421798617"/>
       <w:r>
         <w:t>SCR 14422 Redesign dashboards</w:t>
       </w:r>
-      <w:bookmarkEnd w:id="18"/>
+      <w:bookmarkEnd w:id="19"/>
       <w:r>
         <w:t xml:space="preserve"> </w:t>
       </w:r>
@@ -31335,11 +31486,11 @@
           <w:numId w:val="3"/>
         </w:numPr>
       </w:pPr>
-      <w:bookmarkStart w:id="19" w:name="_Toc421289313"/>
+      <w:bookmarkStart w:id="20" w:name="_Toc421798618"/>
       <w:r>
         <w:t>SCR 14423 Extend dashboard functionality to senior leadership</w:t>
       </w:r>
-      <w:bookmarkEnd w:id="19"/>
+      <w:bookmarkEnd w:id="20"/>
     </w:p>
     <w:p/>
     <w:p/>
@@ -36243,8 +36394,10 @@
           <w:szCs w:val="20"/>
         </w:rPr>
       </w:pPr>
-      <w:bookmarkStart w:id="20" w:name="_Toc421289314"/>
-      <w:bookmarkEnd w:id="20"/>
+      <w:bookmarkStart w:id="21" w:name="_Toc421289314"/>
+      <w:bookmarkStart w:id="22" w:name="_Toc421798619"/>
+      <w:bookmarkEnd w:id="21"/>
+      <w:bookmarkEnd w:id="22"/>
     </w:p>
     <w:p>
       <w:pPr>
@@ -36254,14 +36407,14 @@
           <w:numId w:val="3"/>
         </w:numPr>
       </w:pPr>
-      <w:bookmarkStart w:id="21" w:name="_Toc421289315"/>
+      <w:bookmarkStart w:id="23" w:name="_Toc421798620"/>
       <w:r>
         <w:t xml:space="preserve">SCR 14893 </w:t>
       </w:r>
       <w:r>
         <w:t>Performance round 2</w:t>
       </w:r>
-      <w:bookmarkEnd w:id="21"/>
+      <w:bookmarkEnd w:id="23"/>
     </w:p>
     <w:p/>
     <w:tbl>
@@ -45190,14 +45343,7 @@
                 <w:rFonts w:asciiTheme="minorHAnsi" w:hAnsiTheme="minorHAnsi"/>
                 <w:bCs/>
               </w:rPr>
-              <w:t xml:space="preserve">Employee names returned with no duplicates for </w:t>
-            </w:r>
-            <w:r>
-              <w:rPr>
-                <w:rFonts w:asciiTheme="minorHAnsi" w:hAnsiTheme="minorHAnsi"/>
-                <w:bCs/>
-              </w:rPr>
-              <w:t>all sites.</w:t>
+              <w:t>Employee names returned with no duplicates for all sites.</w:t>
             </w:r>
           </w:p>
           <w:p>
@@ -45608,14 +45754,7 @@
                 <w:rFonts w:asciiTheme="minorHAnsi" w:hAnsiTheme="minorHAnsi"/>
                 <w:bCs/>
               </w:rPr>
-              <w:t>Sup</w:t>
-            </w:r>
-            <w:r>
-              <w:rPr>
-                <w:rFonts w:asciiTheme="minorHAnsi" w:hAnsiTheme="minorHAnsi"/>
-                <w:bCs/>
-              </w:rPr>
-              <w:t xml:space="preserve"> names returned with no duplicates for given site.</w:t>
+              <w:t>Sup names returned with no duplicates for given site.</w:t>
             </w:r>
           </w:p>
           <w:p>
@@ -45991,14 +46130,7 @@
                 <w:rFonts w:asciiTheme="minorHAnsi" w:hAnsiTheme="minorHAnsi"/>
                 <w:bCs/>
               </w:rPr>
-              <w:t>Sup</w:t>
-            </w:r>
-            <w:r>
-              <w:rPr>
-                <w:rFonts w:asciiTheme="minorHAnsi" w:hAnsiTheme="minorHAnsi"/>
-                <w:bCs/>
-              </w:rPr>
-              <w:t xml:space="preserve"> names returned with no duplicates for all sites.</w:t>
+              <w:t>Sup names returned with no duplicates for all sites.</w:t>
             </w:r>
           </w:p>
           <w:p>
@@ -46934,8 +47066,6 @@
               </w:rPr>
               <w:t>P</w:t>
             </w:r>
-            <w:bookmarkStart w:id="22" w:name="_GoBack"/>
-            <w:bookmarkEnd w:id="22"/>
           </w:p>
         </w:tc>
         <w:tc>
@@ -47035,14 +47165,14 @@
           <w:numId w:val="3"/>
         </w:numPr>
       </w:pPr>
-      <w:bookmarkStart w:id="23" w:name="_Toc421289316"/>
+      <w:bookmarkStart w:id="24" w:name="_Toc421798621"/>
       <w:r>
         <w:t xml:space="preserve">SCR </w:t>
       </w:r>
       <w:r>
         <w:t>14478 Delete Coaching logs from UI</w:t>
       </w:r>
-      <w:bookmarkEnd w:id="23"/>
+      <w:bookmarkEnd w:id="24"/>
     </w:p>
     <w:tbl>
       <w:tblPr>
@@ -48322,6 +48452,3796 @@
         </w:tc>
       </w:tr>
     </w:tbl>
+    <w:p/>
+    <w:p/>
+    <w:p>
+      <w:pPr>
+        <w:pStyle w:val="Heading2"/>
+        <w:numPr>
+          <w:ilvl w:val="0"/>
+          <w:numId w:val="5"/>
+        </w:numPr>
+      </w:pPr>
+      <w:bookmarkStart w:id="25" w:name="_Toc421798622"/>
+      <w:r>
+        <w:t>SCR 14916 Additional job codes for HR access</w:t>
+      </w:r>
+      <w:bookmarkEnd w:id="25"/>
+    </w:p>
+    <w:p/>
+    <w:tbl>
+      <w:tblPr>
+        <w:tblW w:w="0" w:type="auto"/>
+        <w:tblInd w:w="-612" w:type="dxa"/>
+        <w:tblBorders>
+          <w:top w:val="single" w:sz="4" w:space="0" w:color="auto"/>
+          <w:left w:val="single" w:sz="4" w:space="0" w:color="auto"/>
+          <w:bottom w:val="single" w:sz="4" w:space="0" w:color="auto"/>
+          <w:right w:val="single" w:sz="4" w:space="0" w:color="auto"/>
+          <w:insideH w:val="single" w:sz="4" w:space="0" w:color="auto"/>
+          <w:insideV w:val="single" w:sz="4" w:space="0" w:color="auto"/>
+        </w:tblBorders>
+        <w:tblLayout w:type="fixed"/>
+        <w:tblLook w:val="0000" w:firstRow="0" w:lastRow="0" w:firstColumn="0" w:lastColumn="0" w:noHBand="0" w:noVBand="0"/>
+      </w:tblPr>
+      <w:tblGrid>
+        <w:gridCol w:w="2549"/>
+        <w:gridCol w:w="10455"/>
+      </w:tblGrid>
+      <w:tr>
+        <w:trPr>
+          <w:tblHeader/>
+        </w:trPr>
+        <w:tc>
+          <w:tcPr>
+            <w:tcW w:w="2549" w:type="dxa"/>
+            <w:shd w:val="solid" w:color="auto" w:fill="000000"/>
+          </w:tcPr>
+          <w:p>
+            <w:r>
+              <w:t>Item</w:t>
+            </w:r>
+          </w:p>
+        </w:tc>
+        <w:tc>
+          <w:tcPr>
+            <w:tcW w:w="10455" w:type="dxa"/>
+            <w:shd w:val="solid" w:color="auto" w:fill="000000"/>
+          </w:tcPr>
+          <w:p>
+            <w:r>
+              <w:t>Description</w:t>
+            </w:r>
+          </w:p>
+        </w:tc>
+      </w:tr>
+      <w:tr>
+        <w:tc>
+          <w:tcPr>
+            <w:tcW w:w="2549" w:type="dxa"/>
+          </w:tcPr>
+          <w:p>
+            <w:r>
+              <w:t>Change Type</w:t>
+            </w:r>
+          </w:p>
+        </w:tc>
+        <w:tc>
+          <w:tcPr>
+            <w:tcW w:w="10455" w:type="dxa"/>
+          </w:tcPr>
+          <w:p>
+            <w:r>
+              <w:t>Change</w:t>
+            </w:r>
+          </w:p>
+        </w:tc>
+      </w:tr>
+      <w:tr>
+        <w:tc>
+          <w:tcPr>
+            <w:tcW w:w="2549" w:type="dxa"/>
+          </w:tcPr>
+          <w:p>
+            <w:r>
+              <w:t>Change Description</w:t>
+            </w:r>
+          </w:p>
+        </w:tc>
+        <w:tc>
+          <w:tcPr>
+            <w:tcW w:w="10455" w:type="dxa"/>
+          </w:tcPr>
+          <w:p>
+            <w:r>
+              <w:rPr>
+                <w:rStyle w:val="f2027"/>
+              </w:rPr>
+              <w:t xml:space="preserve">This change is to </w:t>
+            </w:r>
+            <w:r>
+              <w:rPr>
+                <w:rStyle w:val="f2027"/>
+              </w:rPr>
+              <w:t xml:space="preserve">add </w:t>
+            </w:r>
+            <w:r>
+              <w:rPr>
+                <w:rStyle w:val="f2027"/>
+              </w:rPr>
+              <w:t>HR access to eCoach</w:t>
+            </w:r>
+            <w:r>
+              <w:rPr>
+                <w:rStyle w:val="f2027"/>
+              </w:rPr>
+              <w:t>ing for those with the following</w:t>
+            </w:r>
+            <w:r>
+              <w:rPr>
+                <w:rStyle w:val="f2027"/>
+              </w:rPr>
+              <w:t xml:space="preserve"> job codes: WHHR11, WHRC11, WHRC12, WHRC13</w:t>
+            </w:r>
+          </w:p>
+        </w:tc>
+      </w:tr>
+      <w:tr>
+        <w:trPr>
+          <w:trHeight w:val="332"/>
+        </w:trPr>
+        <w:tc>
+          <w:tcPr>
+            <w:tcW w:w="2549" w:type="dxa"/>
+          </w:tcPr>
+          <w:p>
+            <w:r>
+              <w:t>Test Environment</w:t>
+            </w:r>
+          </w:p>
+        </w:tc>
+        <w:tc>
+          <w:tcPr>
+            <w:tcW w:w="10455" w:type="dxa"/>
+          </w:tcPr>
+          <w:p>
+            <w:proofErr w:type="spellStart"/>
+            <w:r>
+              <w:t>eCoaching_Dev</w:t>
+            </w:r>
+            <w:proofErr w:type="spellEnd"/>
+            <w:r>
+              <w:t xml:space="preserve"> database on vrivfssdbt02\scord01,1437 </w:t>
+            </w:r>
+          </w:p>
+        </w:tc>
+      </w:tr>
+      <w:tr>
+        <w:tc>
+          <w:tcPr>
+            <w:tcW w:w="2549" w:type="dxa"/>
+          </w:tcPr>
+          <w:p>
+            <w:r>
+              <w:t>Code Modules created/updated</w:t>
+            </w:r>
+          </w:p>
+        </w:tc>
+        <w:tc>
+          <w:tcPr>
+            <w:tcW w:w="10455" w:type="dxa"/>
+          </w:tcPr>
+          <w:p>
+            <w:pPr>
+              <w:rPr>
+                <w:rFonts w:ascii="Courier New" w:hAnsi="Courier New" w:cs="Courier New"/>
+                <w:noProof/>
+                <w:color w:val="0000FF"/>
+              </w:rPr>
+            </w:pPr>
+            <w:r>
+              <w:rPr>
+                <w:rFonts w:ascii="Courier New" w:hAnsi="Courier New" w:cs="Courier New"/>
+                <w:noProof/>
+                <w:color w:val="0000FF"/>
+              </w:rPr>
+              <w:t>sp_Select_Sources_For_Dashboard</w:t>
+            </w:r>
+          </w:p>
+          <w:p>
+            <w:pPr>
+              <w:rPr>
+                <w:rFonts w:ascii="Courier New" w:hAnsi="Courier New" w:cs="Courier New"/>
+                <w:noProof/>
+                <w:color w:val="0000FF"/>
+              </w:rPr>
+            </w:pPr>
+            <w:r>
+              <w:rPr>
+                <w:rFonts w:ascii="Courier New" w:hAnsi="Courier New" w:cs="Courier New"/>
+                <w:noProof/>
+                <w:color w:val="0000FF"/>
+              </w:rPr>
+              <w:t xml:space="preserve"> sp_SelectFrom_Coaching_Log_HistoricalSUP</w:t>
+            </w:r>
+          </w:p>
+          <w:p>
+            <w:r>
+              <w:rPr>
+                <w:rFonts w:ascii="Courier New" w:hAnsi="Courier New" w:cs="Courier New"/>
+                <w:noProof/>
+                <w:color w:val="0000FF"/>
+              </w:rPr>
+              <w:t xml:space="preserve"> sp_SelectFrom_Coaching_Log_HistoricalSUP_Count</w:t>
+            </w:r>
+          </w:p>
+        </w:tc>
+      </w:tr>
+      <w:tr>
+        <w:tc>
+          <w:tcPr>
+            <w:tcW w:w="2549" w:type="dxa"/>
+          </w:tcPr>
+          <w:p>
+            <w:r>
+              <w:t>Code doc</w:t>
+            </w:r>
+          </w:p>
+        </w:tc>
+        <w:tc>
+          <w:tcPr>
+            <w:tcW w:w="10455" w:type="dxa"/>
+          </w:tcPr>
+          <w:p>
+            <w:proofErr w:type="spellStart"/>
+            <w:r>
+              <w:t>CCO_eCoaching_Log_Create.sql</w:t>
+            </w:r>
+            <w:proofErr w:type="spellEnd"/>
+          </w:p>
+        </w:tc>
+      </w:tr>
+      <w:tr>
+        <w:tc>
+          <w:tcPr>
+            <w:tcW w:w="2549" w:type="dxa"/>
+          </w:tcPr>
+          <w:p>
+            <w:r>
+              <w:t>Notes</w:t>
+            </w:r>
+          </w:p>
+        </w:tc>
+        <w:tc>
+          <w:tcPr>
+            <w:tcW w:w="10455" w:type="dxa"/>
+          </w:tcPr>
+          <w:p>
+            <w:r>
+              <w:t xml:space="preserve">Executing </w:t>
+            </w:r>
+            <w:proofErr w:type="spellStart"/>
+            <w:r>
+              <w:t>sp</w:t>
+            </w:r>
+            <w:proofErr w:type="spellEnd"/>
+            <w:r>
+              <w:t xml:space="preserve"> </w:t>
+            </w:r>
+            <w:r>
+              <w:t>as users having this job code should show behavior similar to existing job codes. Will show Warning as a source</w:t>
+            </w:r>
+            <w:r>
+              <w:t>.</w:t>
+            </w:r>
+          </w:p>
+          <w:p>
+            <w:r>
+              <w:t>And display the warnings logs in addition to Coaching logs.</w:t>
+            </w:r>
+          </w:p>
+          <w:p/>
+          <w:p>
+            <w:pPr>
+              <w:overflowPunct/>
+              <w:textAlignment w:val="auto"/>
+              <w:rPr>
+                <w:rFonts w:ascii="Courier New" w:hAnsi="Courier New" w:cs="Courier New"/>
+                <w:noProof/>
+                <w:color w:val="0000FF"/>
+              </w:rPr>
+            </w:pPr>
+            <w:r>
+              <w:rPr>
+                <w:rFonts w:ascii="Courier New" w:hAnsi="Courier New" w:cs="Courier New"/>
+                <w:noProof/>
+                <w:color w:val="0000FF"/>
+              </w:rPr>
+              <w:t>DECLARE</w:t>
+            </w:r>
+          </w:p>
+          <w:p>
+            <w:pPr>
+              <w:overflowPunct/>
+              <w:textAlignment w:val="auto"/>
+              <w:rPr>
+                <w:rFonts w:ascii="Courier New" w:hAnsi="Courier New" w:cs="Courier New"/>
+                <w:noProof/>
+                <w:color w:val="808080"/>
+              </w:rPr>
+            </w:pPr>
+            <w:r>
+              <w:rPr>
+                <w:rFonts w:ascii="Courier New" w:hAnsi="Courier New" w:cs="Courier New"/>
+                <w:noProof/>
+              </w:rPr>
+              <w:t xml:space="preserve">@jobcode </w:t>
+            </w:r>
+            <w:r>
+              <w:rPr>
+                <w:rFonts w:ascii="Courier New" w:hAnsi="Courier New" w:cs="Courier New"/>
+                <w:noProof/>
+                <w:color w:val="0000FF"/>
+              </w:rPr>
+              <w:t>nvarchar</w:t>
+            </w:r>
+            <w:r>
+              <w:rPr>
+                <w:rFonts w:ascii="Courier New" w:hAnsi="Courier New" w:cs="Courier New"/>
+                <w:noProof/>
+                <w:color w:val="808080"/>
+              </w:rPr>
+              <w:t>(</w:t>
+            </w:r>
+            <w:r>
+              <w:rPr>
+                <w:rFonts w:ascii="Courier New" w:hAnsi="Courier New" w:cs="Courier New"/>
+                <w:noProof/>
+              </w:rPr>
+              <w:t>20</w:t>
+            </w:r>
+            <w:r>
+              <w:rPr>
+                <w:rFonts w:ascii="Courier New" w:hAnsi="Courier New" w:cs="Courier New"/>
+                <w:noProof/>
+                <w:color w:val="808080"/>
+              </w:rPr>
+              <w:t>)</w:t>
+            </w:r>
+          </w:p>
+          <w:p>
+            <w:pPr>
+              <w:overflowPunct/>
+              <w:textAlignment w:val="auto"/>
+              <w:rPr>
+                <w:rFonts w:ascii="Courier New" w:hAnsi="Courier New" w:cs="Courier New"/>
+                <w:noProof/>
+                <w:color w:val="808080"/>
+              </w:rPr>
+            </w:pPr>
+          </w:p>
+          <w:p>
+            <w:pPr>
+              <w:overflowPunct/>
+              <w:textAlignment w:val="auto"/>
+              <w:rPr>
+                <w:rFonts w:ascii="Courier New" w:hAnsi="Courier New" w:cs="Courier New"/>
+                <w:noProof/>
+                <w:color w:val="008000"/>
+              </w:rPr>
+            </w:pPr>
+            <w:r>
+              <w:rPr>
+                <w:rFonts w:ascii="Courier New" w:hAnsi="Courier New" w:cs="Courier New"/>
+                <w:noProof/>
+                <w:color w:val="008000"/>
+              </w:rPr>
+              <w:t>--SET @jobcode = 'WHHR11'</w:t>
+            </w:r>
+          </w:p>
+          <w:p>
+            <w:pPr>
+              <w:overflowPunct/>
+              <w:textAlignment w:val="auto"/>
+              <w:rPr>
+                <w:rFonts w:ascii="Courier New" w:hAnsi="Courier New" w:cs="Courier New"/>
+                <w:noProof/>
+                <w:color w:val="008000"/>
+              </w:rPr>
+            </w:pPr>
+            <w:r>
+              <w:rPr>
+                <w:rFonts w:ascii="Courier New" w:hAnsi="Courier New" w:cs="Courier New"/>
+                <w:noProof/>
+                <w:color w:val="008000"/>
+              </w:rPr>
+              <w:t>--SET @jobcode = 'WHRC11'</w:t>
+            </w:r>
+          </w:p>
+          <w:p>
+            <w:pPr>
+              <w:overflowPunct/>
+              <w:textAlignment w:val="auto"/>
+              <w:rPr>
+                <w:rFonts w:ascii="Courier New" w:hAnsi="Courier New" w:cs="Courier New"/>
+                <w:noProof/>
+                <w:color w:val="008000"/>
+              </w:rPr>
+            </w:pPr>
+            <w:r>
+              <w:rPr>
+                <w:rFonts w:ascii="Courier New" w:hAnsi="Courier New" w:cs="Courier New"/>
+                <w:noProof/>
+                <w:color w:val="008000"/>
+              </w:rPr>
+              <w:t>--SET @jobcode = 'WHRC12'</w:t>
+            </w:r>
+          </w:p>
+          <w:p>
+            <w:pPr>
+              <w:overflowPunct/>
+              <w:textAlignment w:val="auto"/>
+              <w:rPr>
+                <w:rFonts w:ascii="Courier New" w:hAnsi="Courier New" w:cs="Courier New"/>
+                <w:noProof/>
+                <w:color w:val="008000"/>
+              </w:rPr>
+            </w:pPr>
+            <w:r>
+              <w:rPr>
+                <w:rFonts w:ascii="Courier New" w:hAnsi="Courier New" w:cs="Courier New"/>
+                <w:noProof/>
+                <w:color w:val="008000"/>
+              </w:rPr>
+              <w:t>--SET @jobcode = 'WHRC13'</w:t>
+            </w:r>
+          </w:p>
+          <w:p>
+            <w:pPr>
+              <w:overflowPunct/>
+              <w:textAlignment w:val="auto"/>
+              <w:rPr>
+                <w:rFonts w:ascii="Courier New" w:hAnsi="Courier New" w:cs="Courier New"/>
+                <w:noProof/>
+                <w:color w:val="FF0000"/>
+              </w:rPr>
+            </w:pPr>
+            <w:r>
+              <w:rPr>
+                <w:rFonts w:ascii="Courier New" w:hAnsi="Courier New" w:cs="Courier New"/>
+                <w:noProof/>
+                <w:color w:val="0000FF"/>
+              </w:rPr>
+              <w:lastRenderedPageBreak/>
+              <w:t>SET</w:t>
+            </w:r>
+            <w:r>
+              <w:rPr>
+                <w:rFonts w:ascii="Courier New" w:hAnsi="Courier New" w:cs="Courier New"/>
+                <w:noProof/>
+              </w:rPr>
+              <w:t xml:space="preserve"> @jobcode </w:t>
+            </w:r>
+            <w:r>
+              <w:rPr>
+                <w:rFonts w:ascii="Courier New" w:hAnsi="Courier New" w:cs="Courier New"/>
+                <w:noProof/>
+                <w:color w:val="808080"/>
+              </w:rPr>
+              <w:t>=</w:t>
+            </w:r>
+            <w:r>
+              <w:rPr>
+                <w:rFonts w:ascii="Courier New" w:hAnsi="Courier New" w:cs="Courier New"/>
+                <w:noProof/>
+              </w:rPr>
+              <w:t xml:space="preserve"> </w:t>
+            </w:r>
+            <w:r>
+              <w:rPr>
+                <w:rFonts w:ascii="Courier New" w:hAnsi="Courier New" w:cs="Courier New"/>
+                <w:noProof/>
+                <w:color w:val="FF0000"/>
+              </w:rPr>
+              <w:t>'WACS50'</w:t>
+            </w:r>
+          </w:p>
+          <w:p>
+            <w:pPr>
+              <w:overflowPunct/>
+              <w:textAlignment w:val="auto"/>
+              <w:rPr>
+                <w:rFonts w:ascii="Courier New" w:hAnsi="Courier New" w:cs="Courier New"/>
+                <w:noProof/>
+                <w:color w:val="FF0000"/>
+              </w:rPr>
+            </w:pPr>
+          </w:p>
+          <w:p>
+            <w:pPr>
+              <w:overflowPunct/>
+              <w:textAlignment w:val="auto"/>
+              <w:rPr>
+                <w:rFonts w:ascii="Courier New" w:hAnsi="Courier New" w:cs="Courier New"/>
+                <w:noProof/>
+              </w:rPr>
+            </w:pPr>
+            <w:r>
+              <w:rPr>
+                <w:rFonts w:ascii="Courier New" w:hAnsi="Courier New" w:cs="Courier New"/>
+                <w:noProof/>
+                <w:color w:val="0000FF"/>
+              </w:rPr>
+              <w:t>update</w:t>
+            </w:r>
+            <w:r>
+              <w:rPr>
+                <w:rFonts w:ascii="Courier New" w:hAnsi="Courier New" w:cs="Courier New"/>
+                <w:noProof/>
+              </w:rPr>
+              <w:t xml:space="preserve"> [eCoachingDev]</w:t>
+            </w:r>
+            <w:r>
+              <w:rPr>
+                <w:rFonts w:ascii="Courier New" w:hAnsi="Courier New" w:cs="Courier New"/>
+                <w:noProof/>
+                <w:color w:val="808080"/>
+              </w:rPr>
+              <w:t>.</w:t>
+            </w:r>
+            <w:r>
+              <w:rPr>
+                <w:rFonts w:ascii="Courier New" w:hAnsi="Courier New" w:cs="Courier New"/>
+                <w:noProof/>
+              </w:rPr>
+              <w:t>[EC]</w:t>
+            </w:r>
+            <w:r>
+              <w:rPr>
+                <w:rFonts w:ascii="Courier New" w:hAnsi="Courier New" w:cs="Courier New"/>
+                <w:noProof/>
+                <w:color w:val="808080"/>
+              </w:rPr>
+              <w:t>.</w:t>
+            </w:r>
+            <w:r>
+              <w:rPr>
+                <w:rFonts w:ascii="Courier New" w:hAnsi="Courier New" w:cs="Courier New"/>
+                <w:noProof/>
+              </w:rPr>
+              <w:t>[Employee_Hierarchy]</w:t>
+            </w:r>
+          </w:p>
+          <w:p>
+            <w:pPr>
+              <w:overflowPunct/>
+              <w:textAlignment w:val="auto"/>
+              <w:rPr>
+                <w:rFonts w:ascii="Courier New" w:hAnsi="Courier New" w:cs="Courier New"/>
+                <w:noProof/>
+              </w:rPr>
+            </w:pPr>
+            <w:r>
+              <w:rPr>
+                <w:rFonts w:ascii="Courier New" w:hAnsi="Courier New" w:cs="Courier New"/>
+                <w:noProof/>
+                <w:color w:val="0000FF"/>
+              </w:rPr>
+              <w:t>set</w:t>
+            </w:r>
+            <w:r>
+              <w:rPr>
+                <w:rFonts w:ascii="Courier New" w:hAnsi="Courier New" w:cs="Courier New"/>
+                <w:noProof/>
+              </w:rPr>
+              <w:t xml:space="preserve"> [Emp_Job_Code]</w:t>
+            </w:r>
+            <w:r>
+              <w:rPr>
+                <w:rFonts w:ascii="Courier New" w:hAnsi="Courier New" w:cs="Courier New"/>
+                <w:noProof/>
+                <w:color w:val="808080"/>
+              </w:rPr>
+              <w:t>=</w:t>
+            </w:r>
+            <w:r>
+              <w:rPr>
+                <w:rFonts w:ascii="Courier New" w:hAnsi="Courier New" w:cs="Courier New"/>
+                <w:noProof/>
+              </w:rPr>
+              <w:t xml:space="preserve">  @jobcode</w:t>
+            </w:r>
+          </w:p>
+          <w:p>
+            <w:pPr>
+              <w:overflowPunct/>
+              <w:textAlignment w:val="auto"/>
+              <w:rPr>
+                <w:rFonts w:ascii="Courier New" w:hAnsi="Courier New" w:cs="Courier New"/>
+                <w:noProof/>
+                <w:color w:val="FF0000"/>
+              </w:rPr>
+            </w:pPr>
+            <w:r>
+              <w:rPr>
+                <w:rFonts w:ascii="Courier New" w:hAnsi="Courier New" w:cs="Courier New"/>
+                <w:noProof/>
+                <w:color w:val="0000FF"/>
+              </w:rPr>
+              <w:t>where</w:t>
+            </w:r>
+            <w:r>
+              <w:rPr>
+                <w:rFonts w:ascii="Courier New" w:hAnsi="Courier New" w:cs="Courier New"/>
+                <w:noProof/>
+              </w:rPr>
+              <w:t xml:space="preserve"> emp_lanid </w:t>
+            </w:r>
+            <w:r>
+              <w:rPr>
+                <w:rFonts w:ascii="Courier New" w:hAnsi="Courier New" w:cs="Courier New"/>
+                <w:noProof/>
+                <w:color w:val="808080"/>
+              </w:rPr>
+              <w:t>=</w:t>
+            </w:r>
+            <w:r>
+              <w:rPr>
+                <w:rFonts w:ascii="Courier New" w:hAnsi="Courier New" w:cs="Courier New"/>
+                <w:noProof/>
+              </w:rPr>
+              <w:t xml:space="preserve"> </w:t>
+            </w:r>
+            <w:r>
+              <w:rPr>
+                <w:rFonts w:ascii="Courier New" w:hAnsi="Courier New" w:cs="Courier New"/>
+                <w:noProof/>
+                <w:color w:val="FF0000"/>
+              </w:rPr>
+              <w:t>'susmitha.palacherla'</w:t>
+            </w:r>
+          </w:p>
+          <w:p>
+            <w:r>
+              <w:rPr>
+                <w:rFonts w:ascii="Courier New" w:hAnsi="Courier New" w:cs="Courier New"/>
+                <w:noProof/>
+                <w:color w:val="808080"/>
+              </w:rPr>
+              <w:t>and</w:t>
+            </w:r>
+            <w:r>
+              <w:rPr>
+                <w:rFonts w:ascii="Courier New" w:hAnsi="Courier New" w:cs="Courier New"/>
+                <w:noProof/>
+              </w:rPr>
+              <w:t xml:space="preserve"> Emp_ID </w:t>
+            </w:r>
+            <w:r>
+              <w:rPr>
+                <w:rFonts w:ascii="Courier New" w:hAnsi="Courier New" w:cs="Courier New"/>
+                <w:noProof/>
+                <w:color w:val="808080"/>
+              </w:rPr>
+              <w:t>=</w:t>
+            </w:r>
+            <w:r>
+              <w:rPr>
+                <w:rFonts w:ascii="Courier New" w:hAnsi="Courier New" w:cs="Courier New"/>
+                <w:noProof/>
+              </w:rPr>
+              <w:t xml:space="preserve"> </w:t>
+            </w:r>
+            <w:r>
+              <w:rPr>
+                <w:rFonts w:ascii="Courier New" w:hAnsi="Courier New" w:cs="Courier New"/>
+                <w:noProof/>
+                <w:color w:val="FF0000"/>
+              </w:rPr>
+              <w:t>'345712'</w:t>
+            </w:r>
+          </w:p>
+        </w:tc>
+      </w:tr>
+    </w:tbl>
+    <w:p/>
+    <w:tbl>
+      <w:tblPr>
+        <w:tblW w:w="13500" w:type="dxa"/>
+        <w:tblInd w:w="-612" w:type="dxa"/>
+        <w:tblBorders>
+          <w:top w:val="double" w:sz="4" w:space="0" w:color="auto"/>
+          <w:left w:val="double" w:sz="4" w:space="0" w:color="auto"/>
+          <w:bottom w:val="double" w:sz="4" w:space="0" w:color="auto"/>
+          <w:right w:val="double" w:sz="4" w:space="0" w:color="auto"/>
+          <w:insideH w:val="single" w:sz="6" w:space="0" w:color="auto"/>
+          <w:insideV w:val="single" w:sz="6" w:space="0" w:color="auto"/>
+        </w:tblBorders>
+        <w:tblLayout w:type="fixed"/>
+        <w:tblLook w:val="0000" w:firstRow="0" w:lastRow="0" w:firstColumn="0" w:lastColumn="0" w:noHBand="0" w:noVBand="0"/>
+      </w:tblPr>
+      <w:tblGrid>
+        <w:gridCol w:w="900"/>
+        <w:gridCol w:w="3960"/>
+        <w:gridCol w:w="4500"/>
+        <w:gridCol w:w="1260"/>
+        <w:gridCol w:w="2880"/>
+      </w:tblGrid>
+      <w:tr>
+        <w:trPr>
+          <w:cantSplit/>
+          <w:tblHeader/>
+        </w:trPr>
+        <w:tc>
+          <w:tcPr>
+            <w:tcW w:w="900" w:type="dxa"/>
+            <w:shd w:val="clear" w:color="auto" w:fill="A6A6A6"/>
+          </w:tcPr>
+          <w:p>
+            <w:pPr>
+              <w:rPr>
+                <w:i/>
+              </w:rPr>
+            </w:pPr>
+            <w:r>
+              <w:t>TEST#</w:t>
+            </w:r>
+          </w:p>
+        </w:tc>
+        <w:tc>
+          <w:tcPr>
+            <w:tcW w:w="3960" w:type="dxa"/>
+            <w:shd w:val="clear" w:color="auto" w:fill="A6A6A6"/>
+          </w:tcPr>
+          <w:p>
+            <w:pPr>
+              <w:rPr>
+                <w:i/>
+              </w:rPr>
+            </w:pPr>
+            <w:r>
+              <w:t>ACTION</w:t>
+            </w:r>
+          </w:p>
+        </w:tc>
+        <w:tc>
+          <w:tcPr>
+            <w:tcW w:w="4500" w:type="dxa"/>
+            <w:shd w:val="clear" w:color="auto" w:fill="A6A6A6"/>
+          </w:tcPr>
+          <w:p>
+            <w:pPr>
+              <w:rPr>
+                <w:i/>
+              </w:rPr>
+            </w:pPr>
+            <w:r>
+              <w:t xml:space="preserve">EXPECTED RESULTS </w:t>
+            </w:r>
+          </w:p>
+        </w:tc>
+        <w:tc>
+          <w:tcPr>
+            <w:tcW w:w="1260" w:type="dxa"/>
+            <w:shd w:val="clear" w:color="auto" w:fill="A6A6A6"/>
+          </w:tcPr>
+          <w:p>
+            <w:pPr>
+              <w:rPr>
+                <w:i/>
+              </w:rPr>
+            </w:pPr>
+            <w:r>
+              <w:t>RESULTS</w:t>
+            </w:r>
+          </w:p>
+          <w:p>
+            <w:pPr>
+              <w:rPr>
+                <w:i/>
+              </w:rPr>
+            </w:pPr>
+            <w:r>
+              <w:t>P/F/I</w:t>
+            </w:r>
+          </w:p>
+        </w:tc>
+        <w:tc>
+          <w:tcPr>
+            <w:tcW w:w="2880" w:type="dxa"/>
+            <w:shd w:val="clear" w:color="auto" w:fill="A6A6A6"/>
+          </w:tcPr>
+          <w:p>
+            <w:pPr>
+              <w:rPr>
+                <w:i/>
+              </w:rPr>
+            </w:pPr>
+            <w:r>
+              <w:t>COMMENTS</w:t>
+            </w:r>
+          </w:p>
+        </w:tc>
+      </w:tr>
+      <w:tr>
+        <w:trPr>
+          <w:cantSplit/>
+        </w:trPr>
+        <w:tc>
+          <w:tcPr>
+            <w:tcW w:w="900" w:type="dxa"/>
+          </w:tcPr>
+          <w:p>
+            <w:pPr>
+              <w:rPr>
+                <w:i/>
+              </w:rPr>
+            </w:pPr>
+            <w:r>
+              <w:rPr>
+                <w:rFonts w:asciiTheme="minorHAnsi" w:hAnsiTheme="minorHAnsi"/>
+                <w:bCs/>
+              </w:rPr>
+              <w:t>5.1</w:t>
+            </w:r>
+          </w:p>
+        </w:tc>
+        <w:tc>
+          <w:tcPr>
+            <w:tcW w:w="3960" w:type="dxa"/>
+          </w:tcPr>
+          <w:p>
+            <w:pPr>
+              <w:rPr>
+                <w:rFonts w:ascii="Courier New" w:hAnsi="Courier New" w:cs="Courier New"/>
+                <w:noProof/>
+              </w:rPr>
+            </w:pPr>
+          </w:p>
+          <w:p>
+            <w:pPr>
+              <w:rPr>
+                <w:rFonts w:ascii="Courier New" w:hAnsi="Courier New" w:cs="Courier New"/>
+                <w:noProof/>
+              </w:rPr>
+            </w:pPr>
+            <w:r>
+              <w:rPr>
+                <w:rFonts w:ascii="Courier New" w:hAnsi="Courier New" w:cs="Courier New"/>
+                <w:noProof/>
+              </w:rPr>
+              <w:t xml:space="preserve">Test with </w:t>
+            </w:r>
+            <w:r>
+              <w:rPr>
+                <w:rFonts w:ascii="Courier New" w:hAnsi="Courier New" w:cs="Courier New"/>
+                <w:noProof/>
+              </w:rPr>
+              <w:t>a non HR job code.</w:t>
+            </w:r>
+          </w:p>
+          <w:p>
+            <w:pPr>
+              <w:overflowPunct/>
+              <w:textAlignment w:val="auto"/>
+              <w:rPr>
+                <w:rFonts w:ascii="Courier New" w:hAnsi="Courier New" w:cs="Courier New"/>
+                <w:noProof/>
+              </w:rPr>
+            </w:pPr>
+            <w:r>
+              <w:rPr>
+                <w:rFonts w:ascii="Courier New" w:hAnsi="Courier New" w:cs="Courier New"/>
+                <w:noProof/>
+                <w:color w:val="0000FF"/>
+              </w:rPr>
+              <w:t>USE</w:t>
+            </w:r>
+            <w:r>
+              <w:rPr>
+                <w:rFonts w:ascii="Courier New" w:hAnsi="Courier New" w:cs="Courier New"/>
+                <w:noProof/>
+              </w:rPr>
+              <w:t xml:space="preserve"> [eCoachingDev]</w:t>
+            </w:r>
+          </w:p>
+          <w:p>
+            <w:pPr>
+              <w:overflowPunct/>
+              <w:textAlignment w:val="auto"/>
+              <w:rPr>
+                <w:rFonts w:ascii="Courier New" w:hAnsi="Courier New" w:cs="Courier New"/>
+                <w:noProof/>
+                <w:color w:val="0000FF"/>
+              </w:rPr>
+            </w:pPr>
+            <w:r>
+              <w:rPr>
+                <w:rFonts w:ascii="Courier New" w:hAnsi="Courier New" w:cs="Courier New"/>
+                <w:noProof/>
+                <w:color w:val="0000FF"/>
+              </w:rPr>
+              <w:t>GO</w:t>
+            </w:r>
+          </w:p>
+          <w:p>
+            <w:pPr>
+              <w:overflowPunct/>
+              <w:textAlignment w:val="auto"/>
+              <w:rPr>
+                <w:rFonts w:ascii="Courier New" w:hAnsi="Courier New" w:cs="Courier New"/>
+                <w:noProof/>
+                <w:color w:val="0000FF"/>
+              </w:rPr>
+            </w:pPr>
+          </w:p>
+          <w:p>
+            <w:pPr>
+              <w:overflowPunct/>
+              <w:textAlignment w:val="auto"/>
+              <w:rPr>
+                <w:rFonts w:ascii="Courier New" w:hAnsi="Courier New" w:cs="Courier New"/>
+                <w:noProof/>
+                <w:color w:val="0000FF"/>
+              </w:rPr>
+            </w:pPr>
+            <w:r>
+              <w:rPr>
+                <w:rFonts w:ascii="Courier New" w:hAnsi="Courier New" w:cs="Courier New"/>
+                <w:noProof/>
+                <w:color w:val="0000FF"/>
+              </w:rPr>
+              <w:t>DECLARE</w:t>
+            </w:r>
+            <w:r>
+              <w:rPr>
+                <w:rFonts w:ascii="Courier New" w:hAnsi="Courier New" w:cs="Courier New"/>
+                <w:noProof/>
+              </w:rPr>
+              <w:tab/>
+              <w:t xml:space="preserve">@return_value </w:t>
+            </w:r>
+            <w:r>
+              <w:rPr>
+                <w:rFonts w:ascii="Courier New" w:hAnsi="Courier New" w:cs="Courier New"/>
+                <w:noProof/>
+                <w:color w:val="0000FF"/>
+              </w:rPr>
+              <w:t>int</w:t>
+            </w:r>
+          </w:p>
+          <w:p>
+            <w:pPr>
+              <w:overflowPunct/>
+              <w:textAlignment w:val="auto"/>
+              <w:rPr>
+                <w:rFonts w:ascii="Courier New" w:hAnsi="Courier New" w:cs="Courier New"/>
+                <w:noProof/>
+                <w:color w:val="0000FF"/>
+              </w:rPr>
+            </w:pPr>
+          </w:p>
+          <w:p>
+            <w:pPr>
+              <w:overflowPunct/>
+              <w:textAlignment w:val="auto"/>
+              <w:rPr>
+                <w:rFonts w:ascii="Courier New" w:hAnsi="Courier New" w:cs="Courier New"/>
+                <w:noProof/>
+              </w:rPr>
+            </w:pPr>
+            <w:r>
+              <w:rPr>
+                <w:rFonts w:ascii="Courier New" w:hAnsi="Courier New" w:cs="Courier New"/>
+                <w:noProof/>
+                <w:color w:val="0000FF"/>
+              </w:rPr>
+              <w:t>EXEC</w:t>
+            </w:r>
+            <w:r>
+              <w:rPr>
+                <w:rFonts w:ascii="Courier New" w:hAnsi="Courier New" w:cs="Courier New"/>
+                <w:noProof/>
+              </w:rPr>
+              <w:tab/>
+              <w:t xml:space="preserve">@return_value </w:t>
+            </w:r>
+            <w:r>
+              <w:rPr>
+                <w:rFonts w:ascii="Courier New" w:hAnsi="Courier New" w:cs="Courier New"/>
+                <w:noProof/>
+                <w:color w:val="808080"/>
+              </w:rPr>
+              <w:t>=</w:t>
+            </w:r>
+            <w:r>
+              <w:rPr>
+                <w:rFonts w:ascii="Courier New" w:hAnsi="Courier New" w:cs="Courier New"/>
+                <w:noProof/>
+              </w:rPr>
+              <w:t xml:space="preserve"> [EC]</w:t>
+            </w:r>
+            <w:r>
+              <w:rPr>
+                <w:rFonts w:ascii="Courier New" w:hAnsi="Courier New" w:cs="Courier New"/>
+                <w:noProof/>
+                <w:color w:val="808080"/>
+              </w:rPr>
+              <w:t>.</w:t>
+            </w:r>
+            <w:r>
+              <w:rPr>
+                <w:rFonts w:ascii="Courier New" w:hAnsi="Courier New" w:cs="Courier New"/>
+                <w:noProof/>
+              </w:rPr>
+              <w:t>[sp_Select_Sources_For_Dashboard]</w:t>
+            </w:r>
+          </w:p>
+          <w:p>
+            <w:pPr>
+              <w:overflowPunct/>
+              <w:textAlignment w:val="auto"/>
+              <w:rPr>
+                <w:rFonts w:ascii="Courier New" w:hAnsi="Courier New" w:cs="Courier New"/>
+                <w:noProof/>
+                <w:color w:val="FF0000"/>
+              </w:rPr>
+            </w:pPr>
+            <w:r>
+              <w:rPr>
+                <w:rFonts w:ascii="Courier New" w:hAnsi="Courier New" w:cs="Courier New"/>
+                <w:noProof/>
+                <w:color w:val="0000FF"/>
+              </w:rPr>
+              <w:tab/>
+            </w:r>
+            <w:r>
+              <w:rPr>
+                <w:rFonts w:ascii="Courier New" w:hAnsi="Courier New" w:cs="Courier New"/>
+                <w:noProof/>
+                <w:color w:val="0000FF"/>
+              </w:rPr>
+              <w:tab/>
+            </w:r>
+            <w:r>
+              <w:rPr>
+                <w:rFonts w:ascii="Courier New" w:hAnsi="Courier New" w:cs="Courier New"/>
+                <w:noProof/>
+              </w:rPr>
+              <w:t xml:space="preserve">@strUserin </w:t>
+            </w:r>
+            <w:r>
+              <w:rPr>
+                <w:rFonts w:ascii="Courier New" w:hAnsi="Courier New" w:cs="Courier New"/>
+                <w:noProof/>
+                <w:color w:val="808080"/>
+              </w:rPr>
+              <w:t>=</w:t>
+            </w:r>
+            <w:r>
+              <w:rPr>
+                <w:rFonts w:ascii="Courier New" w:hAnsi="Courier New" w:cs="Courier New"/>
+                <w:noProof/>
+              </w:rPr>
+              <w:t xml:space="preserve"> </w:t>
+            </w:r>
+            <w:r>
+              <w:rPr>
+                <w:rFonts w:ascii="Courier New" w:hAnsi="Courier New" w:cs="Courier New"/>
+                <w:noProof/>
+                <w:color w:val="FF0000"/>
+              </w:rPr>
+              <w:t>N'susmitha.palacherla'</w:t>
+            </w:r>
+          </w:p>
+          <w:p>
+            <w:pPr>
+              <w:overflowPunct/>
+              <w:textAlignment w:val="auto"/>
+              <w:rPr>
+                <w:rFonts w:ascii="Courier New" w:hAnsi="Courier New" w:cs="Courier New"/>
+                <w:noProof/>
+                <w:color w:val="FF0000"/>
+              </w:rPr>
+            </w:pPr>
+          </w:p>
+          <w:p>
+            <w:pPr>
+              <w:overflowPunct/>
+              <w:textAlignment w:val="auto"/>
+              <w:rPr>
+                <w:rFonts w:ascii="Courier New" w:hAnsi="Courier New" w:cs="Courier New"/>
+                <w:noProof/>
+              </w:rPr>
+            </w:pPr>
+            <w:r>
+              <w:rPr>
+                <w:rFonts w:ascii="Courier New" w:hAnsi="Courier New" w:cs="Courier New"/>
+                <w:noProof/>
+                <w:color w:val="0000FF"/>
+              </w:rPr>
+              <w:t>SELECT</w:t>
+            </w:r>
+            <w:r>
+              <w:rPr>
+                <w:rFonts w:ascii="Courier New" w:hAnsi="Courier New" w:cs="Courier New"/>
+                <w:noProof/>
+              </w:rPr>
+              <w:tab/>
+            </w:r>
+            <w:r>
+              <w:rPr>
+                <w:rFonts w:ascii="Courier New" w:hAnsi="Courier New" w:cs="Courier New"/>
+                <w:noProof/>
+                <w:color w:val="FF0000"/>
+              </w:rPr>
+              <w:t>'Return Value'</w:t>
+            </w:r>
+            <w:r>
+              <w:rPr>
+                <w:rFonts w:ascii="Courier New" w:hAnsi="Courier New" w:cs="Courier New"/>
+                <w:noProof/>
+              </w:rPr>
+              <w:t xml:space="preserve"> </w:t>
+            </w:r>
+            <w:r>
+              <w:rPr>
+                <w:rFonts w:ascii="Courier New" w:hAnsi="Courier New" w:cs="Courier New"/>
+                <w:noProof/>
+                <w:color w:val="808080"/>
+              </w:rPr>
+              <w:t>=</w:t>
+            </w:r>
+            <w:r>
+              <w:rPr>
+                <w:rFonts w:ascii="Courier New" w:hAnsi="Courier New" w:cs="Courier New"/>
+                <w:noProof/>
+              </w:rPr>
+              <w:t xml:space="preserve"> @return_value</w:t>
+            </w:r>
+          </w:p>
+          <w:p>
+            <w:pPr>
+              <w:overflowPunct/>
+              <w:textAlignment w:val="auto"/>
+              <w:rPr>
+                <w:rFonts w:ascii="Courier New" w:hAnsi="Courier New" w:cs="Courier New"/>
+                <w:noProof/>
+              </w:rPr>
+            </w:pPr>
+          </w:p>
+          <w:p>
+            <w:pPr>
+              <w:overflowPunct/>
+              <w:textAlignment w:val="auto"/>
+              <w:rPr>
+                <w:rFonts w:ascii="Courier New" w:hAnsi="Courier New" w:cs="Courier New"/>
+                <w:noProof/>
+                <w:color w:val="0000FF"/>
+              </w:rPr>
+            </w:pPr>
+            <w:r>
+              <w:rPr>
+                <w:rFonts w:ascii="Courier New" w:hAnsi="Courier New" w:cs="Courier New"/>
+                <w:noProof/>
+                <w:color w:val="0000FF"/>
+              </w:rPr>
+              <w:t>GO</w:t>
+            </w:r>
+          </w:p>
+          <w:p>
+            <w:pPr>
+              <w:overflowPunct/>
+              <w:textAlignment w:val="auto"/>
+              <w:rPr>
+                <w:rFonts w:ascii="Courier New" w:hAnsi="Courier New" w:cs="Courier New"/>
+                <w:noProof/>
+                <w:color w:val="008000"/>
+              </w:rPr>
+            </w:pPr>
+          </w:p>
+          <w:p>
+            <w:pPr>
+              <w:overflowPunct/>
+              <w:textAlignment w:val="auto"/>
+              <w:rPr>
+                <w:rFonts w:ascii="Courier New" w:hAnsi="Courier New" w:cs="Courier New"/>
+                <w:noProof/>
+                <w:color w:val="008000"/>
+              </w:rPr>
+            </w:pPr>
+            <w:r>
+              <w:rPr>
+                <w:rFonts w:ascii="Courier New" w:hAnsi="Courier New" w:cs="Courier New"/>
+                <w:noProof/>
+              </w:rPr>
+              <w:t xml:space="preserve"> </w:t>
+            </w:r>
+          </w:p>
+          <w:p>
+            <w:pPr>
+              <w:rPr>
+                <w:rFonts w:asciiTheme="minorHAnsi" w:hAnsiTheme="minorHAnsi"/>
+                <w:bCs/>
+              </w:rPr>
+            </w:pPr>
+          </w:p>
+        </w:tc>
+        <w:tc>
+          <w:tcPr>
+            <w:tcW w:w="4500" w:type="dxa"/>
+          </w:tcPr>
+          <w:p>
+            <w:pPr>
+              <w:rPr>
+                <w:rFonts w:asciiTheme="minorHAnsi" w:hAnsiTheme="minorHAnsi"/>
+                <w:bCs/>
+              </w:rPr>
+            </w:pPr>
+            <w:r>
+              <w:rPr>
+                <w:rFonts w:asciiTheme="minorHAnsi" w:hAnsiTheme="minorHAnsi"/>
+                <w:bCs/>
+              </w:rPr>
+              <w:t>Should not see Warning as a source.</w:t>
+            </w:r>
+          </w:p>
+        </w:tc>
+        <w:tc>
+          <w:tcPr>
+            <w:tcW w:w="1260" w:type="dxa"/>
+          </w:tcPr>
+          <w:p>
+            <w:pPr>
+              <w:rPr>
+                <w:rFonts w:asciiTheme="minorHAnsi" w:hAnsiTheme="minorHAnsi"/>
+                <w:bCs/>
+              </w:rPr>
+            </w:pPr>
+            <w:r>
+              <w:rPr>
+                <w:rFonts w:asciiTheme="minorHAnsi" w:hAnsiTheme="minorHAnsi"/>
+                <w:bCs/>
+              </w:rPr>
+              <w:t>P</w:t>
+            </w:r>
+          </w:p>
+        </w:tc>
+        <w:tc>
+          <w:tcPr>
+            <w:tcW w:w="2880" w:type="dxa"/>
+          </w:tcPr>
+          <w:p>
+            <w:pPr>
+              <w:rPr>
+                <w:i/>
+              </w:rPr>
+            </w:pPr>
+          </w:p>
+        </w:tc>
+      </w:tr>
+      <w:tr>
+        <w:trPr>
+          <w:cantSplit/>
+        </w:trPr>
+        <w:tc>
+          <w:tcPr>
+            <w:tcW w:w="900" w:type="dxa"/>
+          </w:tcPr>
+          <w:p>
+            <w:pPr>
+              <w:rPr>
+                <w:i/>
+              </w:rPr>
+            </w:pPr>
+            <w:r>
+              <w:rPr>
+                <w:rFonts w:asciiTheme="minorHAnsi" w:hAnsiTheme="minorHAnsi"/>
+                <w:bCs/>
+              </w:rPr>
+              <w:lastRenderedPageBreak/>
+              <w:t>5.2</w:t>
+            </w:r>
+          </w:p>
+        </w:tc>
+        <w:tc>
+          <w:tcPr>
+            <w:tcW w:w="3960" w:type="dxa"/>
+          </w:tcPr>
+          <w:p>
+            <w:pPr>
+              <w:overflowPunct/>
+              <w:textAlignment w:val="auto"/>
+              <w:rPr>
+                <w:rFonts w:asciiTheme="minorHAnsi" w:hAnsiTheme="minorHAnsi"/>
+                <w:bCs/>
+              </w:rPr>
+            </w:pPr>
+            <w:r>
+              <w:rPr>
+                <w:rFonts w:asciiTheme="minorHAnsi" w:hAnsiTheme="minorHAnsi"/>
+                <w:bCs/>
+              </w:rPr>
+              <w:t xml:space="preserve">Test with each of the 4 job codes being added assigned to </w:t>
+            </w:r>
+            <w:proofErr w:type="gramStart"/>
+            <w:r>
+              <w:rPr>
+                <w:rFonts w:asciiTheme="minorHAnsi" w:hAnsiTheme="minorHAnsi"/>
+                <w:bCs/>
+              </w:rPr>
+              <w:t>myself</w:t>
+            </w:r>
+            <w:proofErr w:type="gramEnd"/>
+            <w:r>
+              <w:rPr>
+                <w:rFonts w:asciiTheme="minorHAnsi" w:hAnsiTheme="minorHAnsi"/>
+                <w:bCs/>
+              </w:rPr>
+              <w:t>.</w:t>
+            </w:r>
+          </w:p>
+          <w:p>
+            <w:pPr>
+              <w:overflowPunct/>
+              <w:textAlignment w:val="auto"/>
+              <w:rPr>
+                <w:rFonts w:asciiTheme="minorHAnsi" w:hAnsiTheme="minorHAnsi"/>
+                <w:bCs/>
+              </w:rPr>
+            </w:pPr>
+          </w:p>
+          <w:p>
+            <w:pPr>
+              <w:overflowPunct/>
+              <w:textAlignment w:val="auto"/>
+              <w:rPr>
+                <w:rFonts w:ascii="Courier New" w:hAnsi="Courier New" w:cs="Courier New"/>
+                <w:noProof/>
+              </w:rPr>
+            </w:pPr>
+            <w:r>
+              <w:rPr>
+                <w:rFonts w:ascii="Courier New" w:hAnsi="Courier New" w:cs="Courier New"/>
+                <w:noProof/>
+                <w:color w:val="0000FF"/>
+              </w:rPr>
+              <w:t>USE</w:t>
+            </w:r>
+            <w:r>
+              <w:rPr>
+                <w:rFonts w:ascii="Courier New" w:hAnsi="Courier New" w:cs="Courier New"/>
+                <w:noProof/>
+              </w:rPr>
+              <w:t xml:space="preserve"> [eCoachingDev]</w:t>
+            </w:r>
+          </w:p>
+          <w:p>
+            <w:pPr>
+              <w:overflowPunct/>
+              <w:textAlignment w:val="auto"/>
+              <w:rPr>
+                <w:rFonts w:ascii="Courier New" w:hAnsi="Courier New" w:cs="Courier New"/>
+                <w:noProof/>
+                <w:color w:val="0000FF"/>
+              </w:rPr>
+            </w:pPr>
+            <w:r>
+              <w:rPr>
+                <w:rFonts w:ascii="Courier New" w:hAnsi="Courier New" w:cs="Courier New"/>
+                <w:noProof/>
+                <w:color w:val="0000FF"/>
+              </w:rPr>
+              <w:t>GO</w:t>
+            </w:r>
+          </w:p>
+          <w:p>
+            <w:pPr>
+              <w:overflowPunct/>
+              <w:textAlignment w:val="auto"/>
+              <w:rPr>
+                <w:rFonts w:ascii="Courier New" w:hAnsi="Courier New" w:cs="Courier New"/>
+                <w:noProof/>
+                <w:color w:val="0000FF"/>
+              </w:rPr>
+            </w:pPr>
+          </w:p>
+          <w:p>
+            <w:pPr>
+              <w:overflowPunct/>
+              <w:textAlignment w:val="auto"/>
+              <w:rPr>
+                <w:rFonts w:ascii="Courier New" w:hAnsi="Courier New" w:cs="Courier New"/>
+                <w:noProof/>
+                <w:color w:val="0000FF"/>
+              </w:rPr>
+            </w:pPr>
+            <w:r>
+              <w:rPr>
+                <w:rFonts w:ascii="Courier New" w:hAnsi="Courier New" w:cs="Courier New"/>
+                <w:noProof/>
+                <w:color w:val="0000FF"/>
+              </w:rPr>
+              <w:t>DECLARE</w:t>
+            </w:r>
+            <w:r>
+              <w:rPr>
+                <w:rFonts w:ascii="Courier New" w:hAnsi="Courier New" w:cs="Courier New"/>
+                <w:noProof/>
+              </w:rPr>
+              <w:tab/>
+              <w:t xml:space="preserve">@return_value </w:t>
+            </w:r>
+            <w:r>
+              <w:rPr>
+                <w:rFonts w:ascii="Courier New" w:hAnsi="Courier New" w:cs="Courier New"/>
+                <w:noProof/>
+                <w:color w:val="0000FF"/>
+              </w:rPr>
+              <w:t>int</w:t>
+            </w:r>
+          </w:p>
+          <w:p>
+            <w:pPr>
+              <w:overflowPunct/>
+              <w:textAlignment w:val="auto"/>
+              <w:rPr>
+                <w:rFonts w:ascii="Courier New" w:hAnsi="Courier New" w:cs="Courier New"/>
+                <w:noProof/>
+                <w:color w:val="0000FF"/>
+              </w:rPr>
+            </w:pPr>
+          </w:p>
+          <w:p>
+            <w:pPr>
+              <w:overflowPunct/>
+              <w:textAlignment w:val="auto"/>
+              <w:rPr>
+                <w:rFonts w:ascii="Courier New" w:hAnsi="Courier New" w:cs="Courier New"/>
+                <w:noProof/>
+              </w:rPr>
+            </w:pPr>
+            <w:r>
+              <w:rPr>
+                <w:rFonts w:ascii="Courier New" w:hAnsi="Courier New" w:cs="Courier New"/>
+                <w:noProof/>
+                <w:color w:val="0000FF"/>
+              </w:rPr>
+              <w:t>EXEC</w:t>
+            </w:r>
+            <w:r>
+              <w:rPr>
+                <w:rFonts w:ascii="Courier New" w:hAnsi="Courier New" w:cs="Courier New"/>
+                <w:noProof/>
+              </w:rPr>
+              <w:tab/>
+              <w:t xml:space="preserve">@return_value </w:t>
+            </w:r>
+            <w:r>
+              <w:rPr>
+                <w:rFonts w:ascii="Courier New" w:hAnsi="Courier New" w:cs="Courier New"/>
+                <w:noProof/>
+                <w:color w:val="808080"/>
+              </w:rPr>
+              <w:t>=</w:t>
+            </w:r>
+            <w:r>
+              <w:rPr>
+                <w:rFonts w:ascii="Courier New" w:hAnsi="Courier New" w:cs="Courier New"/>
+                <w:noProof/>
+              </w:rPr>
+              <w:t xml:space="preserve"> [EC]</w:t>
+            </w:r>
+            <w:r>
+              <w:rPr>
+                <w:rFonts w:ascii="Courier New" w:hAnsi="Courier New" w:cs="Courier New"/>
+                <w:noProof/>
+                <w:color w:val="808080"/>
+              </w:rPr>
+              <w:t>.</w:t>
+            </w:r>
+            <w:r>
+              <w:rPr>
+                <w:rFonts w:ascii="Courier New" w:hAnsi="Courier New" w:cs="Courier New"/>
+                <w:noProof/>
+              </w:rPr>
+              <w:t>[sp_Select_Sources_For_Dashboard]</w:t>
+            </w:r>
+          </w:p>
+          <w:p>
+            <w:pPr>
+              <w:overflowPunct/>
+              <w:textAlignment w:val="auto"/>
+              <w:rPr>
+                <w:rFonts w:ascii="Courier New" w:hAnsi="Courier New" w:cs="Courier New"/>
+                <w:noProof/>
+                <w:color w:val="FF0000"/>
+              </w:rPr>
+            </w:pPr>
+            <w:r>
+              <w:rPr>
+                <w:rFonts w:ascii="Courier New" w:hAnsi="Courier New" w:cs="Courier New"/>
+                <w:noProof/>
+                <w:color w:val="0000FF"/>
+              </w:rPr>
+              <w:tab/>
+            </w:r>
+            <w:r>
+              <w:rPr>
+                <w:rFonts w:ascii="Courier New" w:hAnsi="Courier New" w:cs="Courier New"/>
+                <w:noProof/>
+                <w:color w:val="0000FF"/>
+              </w:rPr>
+              <w:tab/>
+            </w:r>
+            <w:r>
+              <w:rPr>
+                <w:rFonts w:ascii="Courier New" w:hAnsi="Courier New" w:cs="Courier New"/>
+                <w:noProof/>
+              </w:rPr>
+              <w:t xml:space="preserve">@strUserin </w:t>
+            </w:r>
+            <w:r>
+              <w:rPr>
+                <w:rFonts w:ascii="Courier New" w:hAnsi="Courier New" w:cs="Courier New"/>
+                <w:noProof/>
+                <w:color w:val="808080"/>
+              </w:rPr>
+              <w:t>=</w:t>
+            </w:r>
+            <w:r>
+              <w:rPr>
+                <w:rFonts w:ascii="Courier New" w:hAnsi="Courier New" w:cs="Courier New"/>
+                <w:noProof/>
+              </w:rPr>
+              <w:t xml:space="preserve"> </w:t>
+            </w:r>
+            <w:r>
+              <w:rPr>
+                <w:rFonts w:ascii="Courier New" w:hAnsi="Courier New" w:cs="Courier New"/>
+                <w:noProof/>
+                <w:color w:val="FF0000"/>
+              </w:rPr>
+              <w:t>N'susmitha.palacherla'</w:t>
+            </w:r>
+          </w:p>
+          <w:p>
+            <w:pPr>
+              <w:overflowPunct/>
+              <w:textAlignment w:val="auto"/>
+              <w:rPr>
+                <w:rFonts w:ascii="Courier New" w:hAnsi="Courier New" w:cs="Courier New"/>
+                <w:noProof/>
+                <w:color w:val="FF0000"/>
+              </w:rPr>
+            </w:pPr>
+          </w:p>
+          <w:p>
+            <w:pPr>
+              <w:overflowPunct/>
+              <w:textAlignment w:val="auto"/>
+              <w:rPr>
+                <w:rFonts w:ascii="Courier New" w:hAnsi="Courier New" w:cs="Courier New"/>
+                <w:noProof/>
+              </w:rPr>
+            </w:pPr>
+            <w:r>
+              <w:rPr>
+                <w:rFonts w:ascii="Courier New" w:hAnsi="Courier New" w:cs="Courier New"/>
+                <w:noProof/>
+                <w:color w:val="0000FF"/>
+              </w:rPr>
+              <w:t>SELECT</w:t>
+            </w:r>
+            <w:r>
+              <w:rPr>
+                <w:rFonts w:ascii="Courier New" w:hAnsi="Courier New" w:cs="Courier New"/>
+                <w:noProof/>
+              </w:rPr>
+              <w:tab/>
+            </w:r>
+            <w:r>
+              <w:rPr>
+                <w:rFonts w:ascii="Courier New" w:hAnsi="Courier New" w:cs="Courier New"/>
+                <w:noProof/>
+                <w:color w:val="FF0000"/>
+              </w:rPr>
+              <w:t>'Return Value'</w:t>
+            </w:r>
+            <w:r>
+              <w:rPr>
+                <w:rFonts w:ascii="Courier New" w:hAnsi="Courier New" w:cs="Courier New"/>
+                <w:noProof/>
+              </w:rPr>
+              <w:t xml:space="preserve"> </w:t>
+            </w:r>
+            <w:r>
+              <w:rPr>
+                <w:rFonts w:ascii="Courier New" w:hAnsi="Courier New" w:cs="Courier New"/>
+                <w:noProof/>
+                <w:color w:val="808080"/>
+              </w:rPr>
+              <w:t>=</w:t>
+            </w:r>
+            <w:r>
+              <w:rPr>
+                <w:rFonts w:ascii="Courier New" w:hAnsi="Courier New" w:cs="Courier New"/>
+                <w:noProof/>
+              </w:rPr>
+              <w:t xml:space="preserve"> @return_value</w:t>
+            </w:r>
+          </w:p>
+          <w:p>
+            <w:pPr>
+              <w:overflowPunct/>
+              <w:textAlignment w:val="auto"/>
+              <w:rPr>
+                <w:rFonts w:ascii="Courier New" w:hAnsi="Courier New" w:cs="Courier New"/>
+                <w:noProof/>
+              </w:rPr>
+            </w:pPr>
+          </w:p>
+          <w:p>
+            <w:pPr>
+              <w:overflowPunct/>
+              <w:textAlignment w:val="auto"/>
+              <w:rPr>
+                <w:rFonts w:ascii="Courier New" w:hAnsi="Courier New" w:cs="Courier New"/>
+                <w:noProof/>
+                <w:color w:val="0000FF"/>
+              </w:rPr>
+            </w:pPr>
+            <w:r>
+              <w:rPr>
+                <w:rFonts w:ascii="Courier New" w:hAnsi="Courier New" w:cs="Courier New"/>
+                <w:noProof/>
+                <w:color w:val="0000FF"/>
+              </w:rPr>
+              <w:t>GO</w:t>
+            </w:r>
+          </w:p>
+          <w:p>
+            <w:pPr>
+              <w:overflowPunct/>
+              <w:textAlignment w:val="auto"/>
+              <w:rPr>
+                <w:rFonts w:asciiTheme="minorHAnsi" w:hAnsiTheme="minorHAnsi"/>
+                <w:bCs/>
+              </w:rPr>
+            </w:pPr>
+          </w:p>
+        </w:tc>
+        <w:tc>
+          <w:tcPr>
+            <w:tcW w:w="4500" w:type="dxa"/>
+          </w:tcPr>
+          <w:p>
+            <w:pPr>
+              <w:overflowPunct/>
+              <w:textAlignment w:val="auto"/>
+              <w:rPr>
+                <w:rFonts w:asciiTheme="minorHAnsi" w:hAnsiTheme="minorHAnsi"/>
+                <w:bCs/>
+              </w:rPr>
+            </w:pPr>
+            <w:r>
+              <w:rPr>
+                <w:rFonts w:asciiTheme="minorHAnsi" w:hAnsiTheme="minorHAnsi"/>
+                <w:bCs/>
+              </w:rPr>
+              <w:t xml:space="preserve">Should </w:t>
+            </w:r>
+            <w:r>
+              <w:rPr>
+                <w:rFonts w:asciiTheme="minorHAnsi" w:hAnsiTheme="minorHAnsi"/>
+                <w:bCs/>
+              </w:rPr>
+              <w:t>see Warning as a source.</w:t>
+            </w:r>
+          </w:p>
+        </w:tc>
+        <w:tc>
+          <w:tcPr>
+            <w:tcW w:w="1260" w:type="dxa"/>
+          </w:tcPr>
+          <w:p>
+            <w:pPr>
+              <w:rPr>
+                <w:rFonts w:asciiTheme="minorHAnsi" w:hAnsiTheme="minorHAnsi"/>
+                <w:bCs/>
+              </w:rPr>
+            </w:pPr>
+            <w:r>
+              <w:rPr>
+                <w:rFonts w:asciiTheme="minorHAnsi" w:hAnsiTheme="minorHAnsi"/>
+                <w:bCs/>
+              </w:rPr>
+              <w:t>P</w:t>
+            </w:r>
+          </w:p>
+        </w:tc>
+        <w:tc>
+          <w:tcPr>
+            <w:tcW w:w="2880" w:type="dxa"/>
+          </w:tcPr>
+          <w:p>
+            <w:pPr>
+              <w:rPr>
+                <w:i/>
+              </w:rPr>
+            </w:pPr>
+          </w:p>
+        </w:tc>
+      </w:tr>
+      <w:tr>
+        <w:trPr>
+          <w:cantSplit/>
+        </w:trPr>
+        <w:tc>
+          <w:tcPr>
+            <w:tcW w:w="900" w:type="dxa"/>
+          </w:tcPr>
+          <w:p>
+            <w:pPr>
+              <w:rPr>
+                <w:rFonts w:asciiTheme="minorHAnsi" w:hAnsiTheme="minorHAnsi"/>
+                <w:bCs/>
+              </w:rPr>
+            </w:pPr>
+            <w:r>
+              <w:rPr>
+                <w:rFonts w:asciiTheme="minorHAnsi" w:hAnsiTheme="minorHAnsi"/>
+                <w:bCs/>
+              </w:rPr>
+              <w:lastRenderedPageBreak/>
+              <w:t>5.3</w:t>
+            </w:r>
+          </w:p>
+        </w:tc>
+        <w:tc>
+          <w:tcPr>
+            <w:tcW w:w="3960" w:type="dxa"/>
+          </w:tcPr>
+          <w:p>
+            <w:pPr>
+              <w:rPr>
+                <w:rFonts w:ascii="Courier New" w:hAnsi="Courier New" w:cs="Courier New"/>
+                <w:noProof/>
+              </w:rPr>
+            </w:pPr>
+            <w:r>
+              <w:rPr>
+                <w:rFonts w:ascii="Courier New" w:hAnsi="Courier New" w:cs="Courier New"/>
+                <w:noProof/>
+              </w:rPr>
+              <w:t>Test with a non HR job code.</w:t>
+            </w:r>
+          </w:p>
+          <w:p>
+            <w:pPr>
+              <w:overflowPunct/>
+              <w:textAlignment w:val="auto"/>
+              <w:rPr>
+                <w:rFonts w:ascii="Courier New" w:hAnsi="Courier New" w:cs="Courier New"/>
+                <w:noProof/>
+                <w:color w:val="0000FF"/>
+              </w:rPr>
+            </w:pPr>
+            <w:r>
+              <w:rPr>
+                <w:rFonts w:ascii="Courier New" w:hAnsi="Courier New" w:cs="Courier New"/>
+                <w:noProof/>
+                <w:color w:val="0000FF"/>
+              </w:rPr>
+              <w:t>DECLARE</w:t>
+            </w:r>
+            <w:r>
+              <w:rPr>
+                <w:rFonts w:ascii="Courier New" w:hAnsi="Courier New" w:cs="Courier New"/>
+                <w:noProof/>
+              </w:rPr>
+              <w:t xml:space="preserve">     @return_value </w:t>
+            </w:r>
+            <w:r>
+              <w:rPr>
+                <w:rFonts w:ascii="Courier New" w:hAnsi="Courier New" w:cs="Courier New"/>
+                <w:noProof/>
+                <w:color w:val="0000FF"/>
+              </w:rPr>
+              <w:t>int</w:t>
+            </w:r>
+          </w:p>
+          <w:p>
+            <w:pPr>
+              <w:overflowPunct/>
+              <w:textAlignment w:val="auto"/>
+              <w:rPr>
+                <w:rFonts w:ascii="Courier New" w:hAnsi="Courier New" w:cs="Courier New"/>
+                <w:noProof/>
+              </w:rPr>
+            </w:pPr>
+            <w:r>
+              <w:rPr>
+                <w:rFonts w:ascii="Courier New" w:hAnsi="Courier New" w:cs="Courier New"/>
+                <w:noProof/>
+                <w:color w:val="0000FF"/>
+              </w:rPr>
+              <w:t>EXEC</w:t>
+            </w:r>
+            <w:r>
+              <w:rPr>
+                <w:rFonts w:ascii="Courier New" w:hAnsi="Courier New" w:cs="Courier New"/>
+                <w:noProof/>
+              </w:rPr>
+              <w:t xml:space="preserve">  @return_value </w:t>
+            </w:r>
+            <w:r>
+              <w:rPr>
+                <w:rFonts w:ascii="Courier New" w:hAnsi="Courier New" w:cs="Courier New"/>
+                <w:noProof/>
+                <w:color w:val="808080"/>
+              </w:rPr>
+              <w:t>=</w:t>
+            </w:r>
+            <w:r>
+              <w:rPr>
+                <w:rFonts w:ascii="Courier New" w:hAnsi="Courier New" w:cs="Courier New"/>
+                <w:noProof/>
+              </w:rPr>
+              <w:t xml:space="preserve"> [EC]</w:t>
+            </w:r>
+            <w:r>
+              <w:rPr>
+                <w:rFonts w:ascii="Courier New" w:hAnsi="Courier New" w:cs="Courier New"/>
+                <w:noProof/>
+                <w:color w:val="808080"/>
+              </w:rPr>
+              <w:t>.</w:t>
+            </w:r>
+            <w:r>
+              <w:rPr>
+                <w:rFonts w:ascii="Courier New" w:hAnsi="Courier New" w:cs="Courier New"/>
+                <w:noProof/>
+              </w:rPr>
+              <w:t>[sp_SelectFrom_Coaching_Log_HistoricalSUP]</w:t>
+            </w:r>
+          </w:p>
+          <w:p>
+            <w:pPr>
+              <w:overflowPunct/>
+              <w:textAlignment w:val="auto"/>
+              <w:rPr>
+                <w:rFonts w:ascii="Courier New" w:hAnsi="Courier New" w:cs="Courier New"/>
+                <w:noProof/>
+                <w:color w:val="808080"/>
+              </w:rPr>
+            </w:pPr>
+            <w:r>
+              <w:rPr>
+                <w:rFonts w:ascii="Courier New" w:hAnsi="Courier New" w:cs="Courier New"/>
+                <w:noProof/>
+                <w:color w:val="0000FF"/>
+              </w:rPr>
+              <w:t xml:space="preserve">            </w:t>
+            </w:r>
+            <w:r>
+              <w:rPr>
+                <w:rFonts w:ascii="Courier New" w:hAnsi="Courier New" w:cs="Courier New"/>
+                <w:noProof/>
+              </w:rPr>
+              <w:t xml:space="preserve">@strSourcein </w:t>
+            </w:r>
+            <w:r>
+              <w:rPr>
+                <w:rFonts w:ascii="Courier New" w:hAnsi="Courier New" w:cs="Courier New"/>
+                <w:noProof/>
+                <w:color w:val="808080"/>
+              </w:rPr>
+              <w:t>=</w:t>
+            </w:r>
+            <w:r>
+              <w:rPr>
+                <w:rFonts w:ascii="Courier New" w:hAnsi="Courier New" w:cs="Courier New"/>
+                <w:noProof/>
+              </w:rPr>
+              <w:t xml:space="preserve"> </w:t>
+            </w:r>
+            <w:r>
+              <w:rPr>
+                <w:rFonts w:ascii="Courier New" w:hAnsi="Courier New" w:cs="Courier New"/>
+                <w:noProof/>
+                <w:color w:val="FF0000"/>
+              </w:rPr>
+              <w:t>N'%'</w:t>
+            </w:r>
+            <w:r>
+              <w:rPr>
+                <w:rFonts w:ascii="Courier New" w:hAnsi="Courier New" w:cs="Courier New"/>
+                <w:noProof/>
+                <w:color w:val="808080"/>
+              </w:rPr>
+              <w:t>,</w:t>
+            </w:r>
+          </w:p>
+          <w:p>
+            <w:pPr>
+              <w:overflowPunct/>
+              <w:textAlignment w:val="auto"/>
+              <w:rPr>
+                <w:rFonts w:ascii="Courier New" w:hAnsi="Courier New" w:cs="Courier New"/>
+                <w:noProof/>
+                <w:color w:val="808080"/>
+              </w:rPr>
+            </w:pPr>
+            <w:r>
+              <w:rPr>
+                <w:rFonts w:ascii="Courier New" w:hAnsi="Courier New" w:cs="Courier New"/>
+                <w:noProof/>
+              </w:rPr>
+              <w:t xml:space="preserve">            @strCSRSitein </w:t>
+            </w:r>
+            <w:r>
+              <w:rPr>
+                <w:rFonts w:ascii="Courier New" w:hAnsi="Courier New" w:cs="Courier New"/>
+                <w:noProof/>
+                <w:color w:val="808080"/>
+              </w:rPr>
+              <w:t>=</w:t>
+            </w:r>
+            <w:r>
+              <w:rPr>
+                <w:rFonts w:ascii="Courier New" w:hAnsi="Courier New" w:cs="Courier New"/>
+                <w:noProof/>
+              </w:rPr>
+              <w:t xml:space="preserve"> </w:t>
+            </w:r>
+            <w:r>
+              <w:rPr>
+                <w:rFonts w:ascii="Courier New" w:hAnsi="Courier New" w:cs="Courier New"/>
+                <w:noProof/>
+                <w:color w:val="FF0000"/>
+              </w:rPr>
+              <w:t>N'%'</w:t>
+            </w:r>
+            <w:r>
+              <w:rPr>
+                <w:rFonts w:ascii="Courier New" w:hAnsi="Courier New" w:cs="Courier New"/>
+                <w:noProof/>
+                <w:color w:val="808080"/>
+              </w:rPr>
+              <w:t>,</w:t>
+            </w:r>
+          </w:p>
+          <w:p>
+            <w:pPr>
+              <w:overflowPunct/>
+              <w:textAlignment w:val="auto"/>
+              <w:rPr>
+                <w:rFonts w:ascii="Courier New" w:hAnsi="Courier New" w:cs="Courier New"/>
+                <w:noProof/>
+                <w:color w:val="808080"/>
+              </w:rPr>
+            </w:pPr>
+            <w:r>
+              <w:rPr>
+                <w:rFonts w:ascii="Courier New" w:hAnsi="Courier New" w:cs="Courier New"/>
+                <w:noProof/>
+              </w:rPr>
+              <w:t xml:space="preserve">            @strCSRin </w:t>
+            </w:r>
+            <w:r>
+              <w:rPr>
+                <w:rFonts w:ascii="Courier New" w:hAnsi="Courier New" w:cs="Courier New"/>
+                <w:noProof/>
+                <w:color w:val="808080"/>
+              </w:rPr>
+              <w:t>=</w:t>
+            </w:r>
+            <w:r>
+              <w:rPr>
+                <w:rFonts w:ascii="Courier New" w:hAnsi="Courier New" w:cs="Courier New"/>
+                <w:noProof/>
+              </w:rPr>
+              <w:t xml:space="preserve"> </w:t>
+            </w:r>
+            <w:r>
+              <w:rPr>
+                <w:rFonts w:ascii="Courier New" w:hAnsi="Courier New" w:cs="Courier New"/>
+                <w:noProof/>
+                <w:color w:val="FF0000"/>
+              </w:rPr>
+              <w:t>N'%'</w:t>
+            </w:r>
+            <w:r>
+              <w:rPr>
+                <w:rFonts w:ascii="Courier New" w:hAnsi="Courier New" w:cs="Courier New"/>
+                <w:noProof/>
+                <w:color w:val="808080"/>
+              </w:rPr>
+              <w:t>,</w:t>
+            </w:r>
+          </w:p>
+          <w:p>
+            <w:pPr>
+              <w:overflowPunct/>
+              <w:textAlignment w:val="auto"/>
+              <w:rPr>
+                <w:rFonts w:ascii="Courier New" w:hAnsi="Courier New" w:cs="Courier New"/>
+                <w:noProof/>
+                <w:color w:val="808080"/>
+              </w:rPr>
+            </w:pPr>
+            <w:r>
+              <w:rPr>
+                <w:rFonts w:ascii="Courier New" w:hAnsi="Courier New" w:cs="Courier New"/>
+                <w:noProof/>
+              </w:rPr>
+              <w:t xml:space="preserve">            @strSUPin </w:t>
+            </w:r>
+            <w:r>
+              <w:rPr>
+                <w:rFonts w:ascii="Courier New" w:hAnsi="Courier New" w:cs="Courier New"/>
+                <w:noProof/>
+                <w:color w:val="808080"/>
+              </w:rPr>
+              <w:t>=</w:t>
+            </w:r>
+            <w:r>
+              <w:rPr>
+                <w:rFonts w:ascii="Courier New" w:hAnsi="Courier New" w:cs="Courier New"/>
+                <w:noProof/>
+              </w:rPr>
+              <w:t xml:space="preserve"> </w:t>
+            </w:r>
+            <w:r>
+              <w:rPr>
+                <w:rFonts w:ascii="Courier New" w:hAnsi="Courier New" w:cs="Courier New"/>
+                <w:noProof/>
+                <w:color w:val="FF0000"/>
+              </w:rPr>
+              <w:t>N'%'</w:t>
+            </w:r>
+            <w:r>
+              <w:rPr>
+                <w:rFonts w:ascii="Courier New" w:hAnsi="Courier New" w:cs="Courier New"/>
+                <w:noProof/>
+                <w:color w:val="808080"/>
+              </w:rPr>
+              <w:t>,</w:t>
+            </w:r>
+          </w:p>
+          <w:p>
+            <w:pPr>
+              <w:overflowPunct/>
+              <w:textAlignment w:val="auto"/>
+              <w:rPr>
+                <w:rFonts w:ascii="Courier New" w:hAnsi="Courier New" w:cs="Courier New"/>
+                <w:noProof/>
+                <w:color w:val="808080"/>
+              </w:rPr>
+            </w:pPr>
+            <w:r>
+              <w:rPr>
+                <w:rFonts w:ascii="Courier New" w:hAnsi="Courier New" w:cs="Courier New"/>
+                <w:noProof/>
+              </w:rPr>
+              <w:t xml:space="preserve">            @strMGRin </w:t>
+            </w:r>
+            <w:r>
+              <w:rPr>
+                <w:rFonts w:ascii="Courier New" w:hAnsi="Courier New" w:cs="Courier New"/>
+                <w:noProof/>
+                <w:color w:val="808080"/>
+              </w:rPr>
+              <w:t>=</w:t>
+            </w:r>
+            <w:r>
+              <w:rPr>
+                <w:rFonts w:ascii="Courier New" w:hAnsi="Courier New" w:cs="Courier New"/>
+                <w:noProof/>
+              </w:rPr>
+              <w:t xml:space="preserve"> </w:t>
+            </w:r>
+            <w:r>
+              <w:rPr>
+                <w:rFonts w:ascii="Courier New" w:hAnsi="Courier New" w:cs="Courier New"/>
+                <w:noProof/>
+                <w:color w:val="FF0000"/>
+              </w:rPr>
+              <w:t>N'%'</w:t>
+            </w:r>
+            <w:r>
+              <w:rPr>
+                <w:rFonts w:ascii="Courier New" w:hAnsi="Courier New" w:cs="Courier New"/>
+                <w:noProof/>
+                <w:color w:val="808080"/>
+              </w:rPr>
+              <w:t>,</w:t>
+            </w:r>
+          </w:p>
+          <w:p>
+            <w:pPr>
+              <w:overflowPunct/>
+              <w:textAlignment w:val="auto"/>
+              <w:rPr>
+                <w:rFonts w:ascii="Courier New" w:hAnsi="Courier New" w:cs="Courier New"/>
+                <w:noProof/>
+                <w:color w:val="808080"/>
+              </w:rPr>
+            </w:pPr>
+            <w:r>
+              <w:rPr>
+                <w:rFonts w:ascii="Courier New" w:hAnsi="Courier New" w:cs="Courier New"/>
+                <w:noProof/>
+              </w:rPr>
+              <w:t xml:space="preserve">            @strSubmitterin </w:t>
+            </w:r>
+            <w:r>
+              <w:rPr>
+                <w:rFonts w:ascii="Courier New" w:hAnsi="Courier New" w:cs="Courier New"/>
+                <w:noProof/>
+                <w:color w:val="808080"/>
+              </w:rPr>
+              <w:t>=</w:t>
+            </w:r>
+            <w:r>
+              <w:rPr>
+                <w:rFonts w:ascii="Courier New" w:hAnsi="Courier New" w:cs="Courier New"/>
+                <w:noProof/>
+              </w:rPr>
+              <w:t xml:space="preserve"> </w:t>
+            </w:r>
+            <w:r>
+              <w:rPr>
+                <w:rFonts w:ascii="Courier New" w:hAnsi="Courier New" w:cs="Courier New"/>
+                <w:noProof/>
+                <w:color w:val="FF0000"/>
+              </w:rPr>
+              <w:t>N'%'</w:t>
+            </w:r>
+            <w:r>
+              <w:rPr>
+                <w:rFonts w:ascii="Courier New" w:hAnsi="Courier New" w:cs="Courier New"/>
+                <w:noProof/>
+                <w:color w:val="808080"/>
+              </w:rPr>
+              <w:t>,</w:t>
+            </w:r>
+          </w:p>
+          <w:p>
+            <w:pPr>
+              <w:overflowPunct/>
+              <w:textAlignment w:val="auto"/>
+              <w:rPr>
+                <w:rFonts w:ascii="Courier New" w:hAnsi="Courier New" w:cs="Courier New"/>
+                <w:noProof/>
+                <w:color w:val="808080"/>
+              </w:rPr>
+            </w:pPr>
+            <w:r>
+              <w:rPr>
+                <w:rFonts w:ascii="Courier New" w:hAnsi="Courier New" w:cs="Courier New"/>
+                <w:noProof/>
+              </w:rPr>
+              <w:t xml:space="preserve">            @strSDatein </w:t>
+            </w:r>
+            <w:r>
+              <w:rPr>
+                <w:rFonts w:ascii="Courier New" w:hAnsi="Courier New" w:cs="Courier New"/>
+                <w:noProof/>
+                <w:color w:val="808080"/>
+              </w:rPr>
+              <w:t>=</w:t>
+            </w:r>
+            <w:r>
+              <w:rPr>
+                <w:rFonts w:ascii="Courier New" w:hAnsi="Courier New" w:cs="Courier New"/>
+                <w:noProof/>
+              </w:rPr>
+              <w:t xml:space="preserve"> </w:t>
+            </w:r>
+            <w:r>
+              <w:rPr>
+                <w:rFonts w:ascii="Courier New" w:hAnsi="Courier New" w:cs="Courier New"/>
+                <w:noProof/>
+                <w:color w:val="FF0000"/>
+              </w:rPr>
+              <w:t>N'11/1/2014'</w:t>
+            </w:r>
+            <w:r>
+              <w:rPr>
+                <w:rFonts w:ascii="Courier New" w:hAnsi="Courier New" w:cs="Courier New"/>
+                <w:noProof/>
+                <w:color w:val="808080"/>
+              </w:rPr>
+              <w:t>,</w:t>
+            </w:r>
+          </w:p>
+          <w:p>
+            <w:pPr>
+              <w:overflowPunct/>
+              <w:textAlignment w:val="auto"/>
+              <w:rPr>
+                <w:rFonts w:ascii="Courier New" w:hAnsi="Courier New" w:cs="Courier New"/>
+                <w:noProof/>
+                <w:color w:val="808080"/>
+              </w:rPr>
+            </w:pPr>
+            <w:r>
+              <w:rPr>
+                <w:rFonts w:ascii="Courier New" w:hAnsi="Courier New" w:cs="Courier New"/>
+                <w:noProof/>
+              </w:rPr>
+              <w:t xml:space="preserve">            @strEDatein </w:t>
+            </w:r>
+            <w:r>
+              <w:rPr>
+                <w:rFonts w:ascii="Courier New" w:hAnsi="Courier New" w:cs="Courier New"/>
+                <w:noProof/>
+                <w:color w:val="808080"/>
+              </w:rPr>
+              <w:t>=</w:t>
+            </w:r>
+            <w:r>
+              <w:rPr>
+                <w:rFonts w:ascii="Courier New" w:hAnsi="Courier New" w:cs="Courier New"/>
+                <w:noProof/>
+              </w:rPr>
+              <w:t xml:space="preserve"> </w:t>
+            </w:r>
+            <w:r>
+              <w:rPr>
+                <w:rFonts w:ascii="Courier New" w:hAnsi="Courier New" w:cs="Courier New"/>
+                <w:noProof/>
+                <w:color w:val="FF0000"/>
+              </w:rPr>
+              <w:t>N'11/30/2014'</w:t>
+            </w:r>
+            <w:r>
+              <w:rPr>
+                <w:rFonts w:ascii="Courier New" w:hAnsi="Courier New" w:cs="Courier New"/>
+                <w:noProof/>
+                <w:color w:val="808080"/>
+              </w:rPr>
+              <w:t>,</w:t>
+            </w:r>
+          </w:p>
+          <w:p>
+            <w:pPr>
+              <w:overflowPunct/>
+              <w:textAlignment w:val="auto"/>
+              <w:rPr>
+                <w:rFonts w:ascii="Courier New" w:hAnsi="Courier New" w:cs="Courier New"/>
+                <w:noProof/>
+                <w:color w:val="808080"/>
+              </w:rPr>
+            </w:pPr>
+            <w:r>
+              <w:rPr>
+                <w:rFonts w:ascii="Courier New" w:hAnsi="Courier New" w:cs="Courier New"/>
+                <w:noProof/>
+              </w:rPr>
+              <w:t xml:space="preserve">            @strStatusin </w:t>
+            </w:r>
+            <w:r>
+              <w:rPr>
+                <w:rFonts w:ascii="Courier New" w:hAnsi="Courier New" w:cs="Courier New"/>
+                <w:noProof/>
+                <w:color w:val="808080"/>
+              </w:rPr>
+              <w:t>=</w:t>
+            </w:r>
+            <w:r>
+              <w:rPr>
+                <w:rFonts w:ascii="Courier New" w:hAnsi="Courier New" w:cs="Courier New"/>
+                <w:noProof/>
+              </w:rPr>
+              <w:t xml:space="preserve"> </w:t>
+            </w:r>
+            <w:r>
+              <w:rPr>
+                <w:rFonts w:ascii="Courier New" w:hAnsi="Courier New" w:cs="Courier New"/>
+                <w:noProof/>
+                <w:color w:val="FF0000"/>
+              </w:rPr>
+              <w:t>N'%'</w:t>
+            </w:r>
+            <w:r>
+              <w:rPr>
+                <w:rFonts w:ascii="Courier New" w:hAnsi="Courier New" w:cs="Courier New"/>
+                <w:noProof/>
+                <w:color w:val="808080"/>
+              </w:rPr>
+              <w:t>,</w:t>
+            </w:r>
+          </w:p>
+          <w:p>
+            <w:pPr>
+              <w:overflowPunct/>
+              <w:textAlignment w:val="auto"/>
+              <w:rPr>
+                <w:rFonts w:ascii="Courier New" w:hAnsi="Courier New" w:cs="Courier New"/>
+                <w:noProof/>
+                <w:color w:val="808080"/>
+              </w:rPr>
+            </w:pPr>
+            <w:r>
+              <w:rPr>
+                <w:rFonts w:ascii="Courier New" w:hAnsi="Courier New" w:cs="Courier New"/>
+                <w:noProof/>
+              </w:rPr>
+              <w:t xml:space="preserve">            @strjobcode </w:t>
+            </w:r>
+            <w:r>
+              <w:rPr>
+                <w:rFonts w:ascii="Courier New" w:hAnsi="Courier New" w:cs="Courier New"/>
+                <w:noProof/>
+                <w:color w:val="808080"/>
+              </w:rPr>
+              <w:t>=</w:t>
+            </w:r>
+            <w:r>
+              <w:rPr>
+                <w:rFonts w:ascii="Courier New" w:hAnsi="Courier New" w:cs="Courier New"/>
+                <w:noProof/>
+              </w:rPr>
+              <w:t xml:space="preserve"> </w:t>
+            </w:r>
+            <w:r>
+              <w:rPr>
+                <w:rFonts w:ascii="Courier New" w:hAnsi="Courier New" w:cs="Courier New"/>
+                <w:noProof/>
+                <w:color w:val="FF0000"/>
+              </w:rPr>
+              <w:t>N'WACS50'</w:t>
+            </w:r>
+            <w:r>
+              <w:rPr>
+                <w:rFonts w:ascii="Courier New" w:hAnsi="Courier New" w:cs="Courier New"/>
+                <w:noProof/>
+                <w:color w:val="808080"/>
+              </w:rPr>
+              <w:t>,</w:t>
+            </w:r>
+          </w:p>
+          <w:p>
+            <w:pPr>
+              <w:overflowPunct/>
+              <w:textAlignment w:val="auto"/>
+              <w:rPr>
+                <w:rFonts w:ascii="Courier New" w:hAnsi="Courier New" w:cs="Courier New"/>
+                <w:noProof/>
+                <w:color w:val="808080"/>
+              </w:rPr>
+            </w:pPr>
+            <w:r>
+              <w:rPr>
+                <w:rFonts w:ascii="Courier New" w:hAnsi="Courier New" w:cs="Courier New"/>
+                <w:noProof/>
+              </w:rPr>
+              <w:t xml:space="preserve">            @strvalue </w:t>
+            </w:r>
+            <w:r>
+              <w:rPr>
+                <w:rFonts w:ascii="Courier New" w:hAnsi="Courier New" w:cs="Courier New"/>
+                <w:noProof/>
+                <w:color w:val="808080"/>
+              </w:rPr>
+              <w:t>=</w:t>
+            </w:r>
+            <w:r>
+              <w:rPr>
+                <w:rFonts w:ascii="Courier New" w:hAnsi="Courier New" w:cs="Courier New"/>
+                <w:noProof/>
+              </w:rPr>
+              <w:t xml:space="preserve"> </w:t>
+            </w:r>
+            <w:r>
+              <w:rPr>
+                <w:rFonts w:ascii="Courier New" w:hAnsi="Courier New" w:cs="Courier New"/>
+                <w:noProof/>
+                <w:color w:val="FF0000"/>
+              </w:rPr>
+              <w:t>N'%'</w:t>
+            </w:r>
+            <w:r>
+              <w:rPr>
+                <w:rFonts w:ascii="Courier New" w:hAnsi="Courier New" w:cs="Courier New"/>
+                <w:noProof/>
+                <w:color w:val="808080"/>
+              </w:rPr>
+              <w:t>,</w:t>
+            </w:r>
+          </w:p>
+          <w:p>
+            <w:pPr>
+              <w:overflowPunct/>
+              <w:textAlignment w:val="auto"/>
+              <w:rPr>
+                <w:rFonts w:ascii="Courier New" w:hAnsi="Courier New" w:cs="Courier New"/>
+                <w:noProof/>
+                <w:color w:val="808080"/>
+              </w:rPr>
+            </w:pPr>
+            <w:r>
+              <w:rPr>
+                <w:rFonts w:ascii="Courier New" w:hAnsi="Courier New" w:cs="Courier New"/>
+                <w:noProof/>
+              </w:rPr>
+              <w:t xml:space="preserve">            @PageSize </w:t>
+            </w:r>
+            <w:r>
+              <w:rPr>
+                <w:rFonts w:ascii="Courier New" w:hAnsi="Courier New" w:cs="Courier New"/>
+                <w:noProof/>
+                <w:color w:val="808080"/>
+              </w:rPr>
+              <w:t>=</w:t>
+            </w:r>
+            <w:r>
+              <w:rPr>
+                <w:rFonts w:ascii="Courier New" w:hAnsi="Courier New" w:cs="Courier New"/>
+                <w:noProof/>
+              </w:rPr>
+              <w:t xml:space="preserve"> 1600</w:t>
+            </w:r>
+            <w:r>
+              <w:rPr>
+                <w:rFonts w:ascii="Courier New" w:hAnsi="Courier New" w:cs="Courier New"/>
+                <w:noProof/>
+                <w:color w:val="808080"/>
+              </w:rPr>
+              <w:t>,</w:t>
+            </w:r>
+          </w:p>
+          <w:p>
+            <w:pPr>
+              <w:overflowPunct/>
+              <w:textAlignment w:val="auto"/>
+              <w:rPr>
+                <w:rFonts w:ascii="Courier New" w:hAnsi="Courier New" w:cs="Courier New"/>
+                <w:noProof/>
+                <w:color w:val="808080"/>
+              </w:rPr>
+            </w:pPr>
+            <w:r>
+              <w:rPr>
+                <w:rFonts w:ascii="Courier New" w:hAnsi="Courier New" w:cs="Courier New"/>
+                <w:noProof/>
+              </w:rPr>
+              <w:t xml:space="preserve">            @startRowIndex </w:t>
+            </w:r>
+            <w:r>
+              <w:rPr>
+                <w:rFonts w:ascii="Courier New" w:hAnsi="Courier New" w:cs="Courier New"/>
+                <w:noProof/>
+                <w:color w:val="808080"/>
+              </w:rPr>
+              <w:t>=</w:t>
+            </w:r>
+            <w:r>
+              <w:rPr>
+                <w:rFonts w:ascii="Courier New" w:hAnsi="Courier New" w:cs="Courier New"/>
+                <w:noProof/>
+              </w:rPr>
+              <w:t xml:space="preserve"> 1</w:t>
+            </w:r>
+            <w:r>
+              <w:rPr>
+                <w:rFonts w:ascii="Courier New" w:hAnsi="Courier New" w:cs="Courier New"/>
+                <w:noProof/>
+                <w:color w:val="808080"/>
+              </w:rPr>
+              <w:t>,</w:t>
+            </w:r>
+          </w:p>
+          <w:p>
+            <w:pPr>
+              <w:overflowPunct/>
+              <w:textAlignment w:val="auto"/>
+              <w:rPr>
+                <w:rFonts w:ascii="Courier New" w:hAnsi="Courier New" w:cs="Courier New"/>
+                <w:noProof/>
+                <w:color w:val="808080"/>
+              </w:rPr>
+            </w:pPr>
+            <w:r>
+              <w:rPr>
+                <w:rFonts w:ascii="Courier New" w:hAnsi="Courier New" w:cs="Courier New"/>
+                <w:noProof/>
+              </w:rPr>
+              <w:t xml:space="preserve">            @sortBy </w:t>
+            </w:r>
+            <w:r>
+              <w:rPr>
+                <w:rFonts w:ascii="Courier New" w:hAnsi="Courier New" w:cs="Courier New"/>
+                <w:noProof/>
+                <w:color w:val="808080"/>
+              </w:rPr>
+              <w:t>=</w:t>
+            </w:r>
+            <w:r>
+              <w:rPr>
+                <w:rFonts w:ascii="Courier New" w:hAnsi="Courier New" w:cs="Courier New"/>
+                <w:noProof/>
+              </w:rPr>
+              <w:t xml:space="preserve"> </w:t>
+            </w:r>
+            <w:r>
+              <w:rPr>
+                <w:rFonts w:ascii="Courier New" w:hAnsi="Courier New" w:cs="Courier New"/>
+                <w:noProof/>
+                <w:color w:val="FF0000"/>
+              </w:rPr>
+              <w:t>N'strSource'</w:t>
+            </w:r>
+            <w:r>
+              <w:rPr>
+                <w:rFonts w:ascii="Courier New" w:hAnsi="Courier New" w:cs="Courier New"/>
+                <w:noProof/>
+                <w:color w:val="808080"/>
+              </w:rPr>
+              <w:t>,</w:t>
+            </w:r>
+          </w:p>
+          <w:p>
+            <w:pPr>
+              <w:overflowPunct/>
+              <w:textAlignment w:val="auto"/>
+              <w:rPr>
+                <w:rFonts w:ascii="Courier New" w:hAnsi="Courier New" w:cs="Courier New"/>
+                <w:noProof/>
+                <w:color w:val="FF0000"/>
+              </w:rPr>
+            </w:pPr>
+            <w:r>
+              <w:rPr>
+                <w:rFonts w:ascii="Courier New" w:hAnsi="Courier New" w:cs="Courier New"/>
+                <w:noProof/>
+              </w:rPr>
+              <w:t xml:space="preserve">            @sortASC </w:t>
+            </w:r>
+            <w:r>
+              <w:rPr>
+                <w:rFonts w:ascii="Courier New" w:hAnsi="Courier New" w:cs="Courier New"/>
+                <w:noProof/>
+                <w:color w:val="808080"/>
+              </w:rPr>
+              <w:t>=</w:t>
+            </w:r>
+            <w:r>
+              <w:rPr>
+                <w:rFonts w:ascii="Courier New" w:hAnsi="Courier New" w:cs="Courier New"/>
+                <w:noProof/>
+              </w:rPr>
+              <w:t xml:space="preserve"> </w:t>
+            </w:r>
+            <w:r>
+              <w:rPr>
+                <w:rFonts w:ascii="Courier New" w:hAnsi="Courier New" w:cs="Courier New"/>
+                <w:noProof/>
+                <w:color w:val="FF0000"/>
+              </w:rPr>
+              <w:t>N'N'</w:t>
+            </w:r>
+          </w:p>
+          <w:p>
+            <w:pPr>
+              <w:overflowPunct/>
+              <w:textAlignment w:val="auto"/>
+              <w:rPr>
+                <w:rFonts w:ascii="Courier New" w:hAnsi="Courier New" w:cs="Courier New"/>
+                <w:noProof/>
+              </w:rPr>
+            </w:pPr>
+            <w:r>
+              <w:rPr>
+                <w:rFonts w:ascii="Courier New" w:hAnsi="Courier New" w:cs="Courier New"/>
+                <w:noProof/>
+                <w:color w:val="0000FF"/>
+              </w:rPr>
+              <w:t>SELECT</w:t>
+            </w:r>
+            <w:r>
+              <w:rPr>
+                <w:rFonts w:ascii="Courier New" w:hAnsi="Courier New" w:cs="Courier New"/>
+                <w:noProof/>
+              </w:rPr>
+              <w:t xml:space="preserve">      </w:t>
+            </w:r>
+            <w:r>
+              <w:rPr>
+                <w:rFonts w:ascii="Courier New" w:hAnsi="Courier New" w:cs="Courier New"/>
+                <w:noProof/>
+                <w:color w:val="FF0000"/>
+              </w:rPr>
+              <w:t>'Return Value'</w:t>
+            </w:r>
+            <w:r>
+              <w:rPr>
+                <w:rFonts w:ascii="Courier New" w:hAnsi="Courier New" w:cs="Courier New"/>
+                <w:noProof/>
+              </w:rPr>
+              <w:t xml:space="preserve"> </w:t>
+            </w:r>
+            <w:r>
+              <w:rPr>
+                <w:rFonts w:ascii="Courier New" w:hAnsi="Courier New" w:cs="Courier New"/>
+                <w:noProof/>
+                <w:color w:val="808080"/>
+              </w:rPr>
+              <w:t>=</w:t>
+            </w:r>
+            <w:r>
+              <w:rPr>
+                <w:rFonts w:ascii="Courier New" w:hAnsi="Courier New" w:cs="Courier New"/>
+                <w:noProof/>
+              </w:rPr>
+              <w:t xml:space="preserve"> @return_value</w:t>
+            </w:r>
+          </w:p>
+          <w:p>
+            <w:pPr>
+              <w:overflowPunct/>
+              <w:textAlignment w:val="auto"/>
+              <w:rPr>
+                <w:rFonts w:ascii="Courier New" w:hAnsi="Courier New" w:cs="Courier New"/>
+                <w:noProof/>
+                <w:color w:val="0000FF"/>
+              </w:rPr>
+            </w:pPr>
+            <w:r>
+              <w:rPr>
+                <w:rFonts w:ascii="Courier New" w:hAnsi="Courier New" w:cs="Courier New"/>
+                <w:noProof/>
+                <w:color w:val="0000FF"/>
+              </w:rPr>
+              <w:t>GO</w:t>
+            </w:r>
+          </w:p>
+          <w:p>
+            <w:pPr>
+              <w:rPr>
+                <w:rFonts w:ascii="Courier New" w:hAnsi="Courier New" w:cs="Courier New"/>
+                <w:noProof/>
+              </w:rPr>
+            </w:pPr>
+          </w:p>
+          <w:p>
+            <w:pPr>
+              <w:overflowPunct/>
+              <w:textAlignment w:val="auto"/>
+              <w:rPr>
+                <w:rFonts w:asciiTheme="minorHAnsi" w:hAnsiTheme="minorHAnsi"/>
+                <w:bCs/>
+              </w:rPr>
+            </w:pPr>
+          </w:p>
+        </w:tc>
+        <w:tc>
+          <w:tcPr>
+            <w:tcW w:w="4500" w:type="dxa"/>
+          </w:tcPr>
+          <w:p>
+            <w:pPr>
+              <w:overflowPunct/>
+              <w:textAlignment w:val="auto"/>
+              <w:rPr>
+                <w:rFonts w:asciiTheme="minorHAnsi" w:hAnsiTheme="minorHAnsi"/>
+                <w:bCs/>
+              </w:rPr>
+            </w:pPr>
+            <w:r>
+              <w:rPr>
+                <w:rFonts w:asciiTheme="minorHAnsi" w:hAnsiTheme="minorHAnsi"/>
+                <w:bCs/>
+              </w:rPr>
+              <w:t>No warning logs displayed at the end of the list.</w:t>
+            </w:r>
+          </w:p>
+        </w:tc>
+        <w:tc>
+          <w:tcPr>
+            <w:tcW w:w="1260" w:type="dxa"/>
+          </w:tcPr>
+          <w:p>
+            <w:pPr>
+              <w:rPr>
+                <w:rFonts w:asciiTheme="minorHAnsi" w:hAnsiTheme="minorHAnsi"/>
+                <w:bCs/>
+              </w:rPr>
+            </w:pPr>
+          </w:p>
+        </w:tc>
+        <w:tc>
+          <w:tcPr>
+            <w:tcW w:w="2880" w:type="dxa"/>
+          </w:tcPr>
+          <w:p>
+            <w:pPr>
+              <w:overflowPunct/>
+              <w:textAlignment w:val="auto"/>
+              <w:rPr>
+                <w:i/>
+              </w:rPr>
+            </w:pPr>
+          </w:p>
+        </w:tc>
+      </w:tr>
+      <w:tr>
+        <w:trPr>
+          <w:cantSplit/>
+        </w:trPr>
+        <w:tc>
+          <w:tcPr>
+            <w:tcW w:w="900" w:type="dxa"/>
+          </w:tcPr>
+          <w:p>
+            <w:pPr>
+              <w:rPr>
+                <w:rFonts w:asciiTheme="minorHAnsi" w:hAnsiTheme="minorHAnsi"/>
+                <w:bCs/>
+              </w:rPr>
+            </w:pPr>
+            <w:r>
+              <w:rPr>
+                <w:rFonts w:asciiTheme="minorHAnsi" w:hAnsiTheme="minorHAnsi"/>
+                <w:bCs/>
+              </w:rPr>
+              <w:lastRenderedPageBreak/>
+              <w:t>5.4</w:t>
+            </w:r>
+          </w:p>
+        </w:tc>
+        <w:tc>
+          <w:tcPr>
+            <w:tcW w:w="3960" w:type="dxa"/>
+          </w:tcPr>
+          <w:p>
+            <w:pPr>
+              <w:overflowPunct/>
+              <w:textAlignment w:val="auto"/>
+              <w:rPr>
+                <w:rFonts w:asciiTheme="minorHAnsi" w:hAnsiTheme="minorHAnsi"/>
+                <w:bCs/>
+              </w:rPr>
+            </w:pPr>
+            <w:r>
+              <w:rPr>
+                <w:rFonts w:asciiTheme="minorHAnsi" w:hAnsiTheme="minorHAnsi"/>
+                <w:bCs/>
+              </w:rPr>
+              <w:t>Test with each of the 4 job codes being added</w:t>
+            </w:r>
+          </w:p>
+          <w:p>
+            <w:pPr>
+              <w:overflowPunct/>
+              <w:textAlignment w:val="auto"/>
+              <w:rPr>
+                <w:rFonts w:ascii="Courier New" w:hAnsi="Courier New" w:cs="Courier New"/>
+                <w:noProof/>
+                <w:color w:val="0000FF"/>
+              </w:rPr>
+            </w:pPr>
+            <w:r>
+              <w:rPr>
+                <w:rFonts w:ascii="Courier New" w:hAnsi="Courier New" w:cs="Courier New"/>
+                <w:noProof/>
+                <w:color w:val="0000FF"/>
+              </w:rPr>
+              <w:t>DECLARE</w:t>
+            </w:r>
+            <w:r>
+              <w:rPr>
+                <w:rFonts w:ascii="Courier New" w:hAnsi="Courier New" w:cs="Courier New"/>
+                <w:noProof/>
+              </w:rPr>
+              <w:t xml:space="preserve">     @return_value </w:t>
+            </w:r>
+            <w:r>
+              <w:rPr>
+                <w:rFonts w:ascii="Courier New" w:hAnsi="Courier New" w:cs="Courier New"/>
+                <w:noProof/>
+                <w:color w:val="0000FF"/>
+              </w:rPr>
+              <w:t>int</w:t>
+            </w:r>
+          </w:p>
+          <w:p>
+            <w:pPr>
+              <w:overflowPunct/>
+              <w:textAlignment w:val="auto"/>
+              <w:rPr>
+                <w:rFonts w:ascii="Courier New" w:hAnsi="Courier New" w:cs="Courier New"/>
+                <w:noProof/>
+              </w:rPr>
+            </w:pPr>
+            <w:r>
+              <w:rPr>
+                <w:rFonts w:ascii="Courier New" w:hAnsi="Courier New" w:cs="Courier New"/>
+                <w:noProof/>
+                <w:color w:val="0000FF"/>
+              </w:rPr>
+              <w:t>EXEC</w:t>
+            </w:r>
+            <w:r>
+              <w:rPr>
+                <w:rFonts w:ascii="Courier New" w:hAnsi="Courier New" w:cs="Courier New"/>
+                <w:noProof/>
+              </w:rPr>
+              <w:t xml:space="preserve">  @return_value </w:t>
+            </w:r>
+            <w:r>
+              <w:rPr>
+                <w:rFonts w:ascii="Courier New" w:hAnsi="Courier New" w:cs="Courier New"/>
+                <w:noProof/>
+                <w:color w:val="808080"/>
+              </w:rPr>
+              <w:t>=</w:t>
+            </w:r>
+            <w:r>
+              <w:rPr>
+                <w:rFonts w:ascii="Courier New" w:hAnsi="Courier New" w:cs="Courier New"/>
+                <w:noProof/>
+              </w:rPr>
+              <w:t xml:space="preserve"> [EC]</w:t>
+            </w:r>
+            <w:r>
+              <w:rPr>
+                <w:rFonts w:ascii="Courier New" w:hAnsi="Courier New" w:cs="Courier New"/>
+                <w:noProof/>
+                <w:color w:val="808080"/>
+              </w:rPr>
+              <w:t>.</w:t>
+            </w:r>
+            <w:r>
+              <w:rPr>
+                <w:rFonts w:ascii="Courier New" w:hAnsi="Courier New" w:cs="Courier New"/>
+                <w:noProof/>
+              </w:rPr>
+              <w:t>[sp_SelectFrom_Coaching_Log_HistoricalSUP]</w:t>
+            </w:r>
+          </w:p>
+          <w:p>
+            <w:pPr>
+              <w:overflowPunct/>
+              <w:textAlignment w:val="auto"/>
+              <w:rPr>
+                <w:rFonts w:ascii="Courier New" w:hAnsi="Courier New" w:cs="Courier New"/>
+                <w:noProof/>
+                <w:color w:val="808080"/>
+              </w:rPr>
+            </w:pPr>
+            <w:r>
+              <w:rPr>
+                <w:rFonts w:ascii="Courier New" w:hAnsi="Courier New" w:cs="Courier New"/>
+                <w:noProof/>
+                <w:color w:val="0000FF"/>
+              </w:rPr>
+              <w:t xml:space="preserve">            </w:t>
+            </w:r>
+            <w:r>
+              <w:rPr>
+                <w:rFonts w:ascii="Courier New" w:hAnsi="Courier New" w:cs="Courier New"/>
+                <w:noProof/>
+              </w:rPr>
+              <w:t xml:space="preserve">@strSourcein </w:t>
+            </w:r>
+            <w:r>
+              <w:rPr>
+                <w:rFonts w:ascii="Courier New" w:hAnsi="Courier New" w:cs="Courier New"/>
+                <w:noProof/>
+                <w:color w:val="808080"/>
+              </w:rPr>
+              <w:t>=</w:t>
+            </w:r>
+            <w:r>
+              <w:rPr>
+                <w:rFonts w:ascii="Courier New" w:hAnsi="Courier New" w:cs="Courier New"/>
+                <w:noProof/>
+              </w:rPr>
+              <w:t xml:space="preserve"> </w:t>
+            </w:r>
+            <w:r>
+              <w:rPr>
+                <w:rFonts w:ascii="Courier New" w:hAnsi="Courier New" w:cs="Courier New"/>
+                <w:noProof/>
+                <w:color w:val="FF0000"/>
+              </w:rPr>
+              <w:t>N'%'</w:t>
+            </w:r>
+            <w:r>
+              <w:rPr>
+                <w:rFonts w:ascii="Courier New" w:hAnsi="Courier New" w:cs="Courier New"/>
+                <w:noProof/>
+                <w:color w:val="808080"/>
+              </w:rPr>
+              <w:t>,</w:t>
+            </w:r>
+          </w:p>
+          <w:p>
+            <w:pPr>
+              <w:overflowPunct/>
+              <w:textAlignment w:val="auto"/>
+              <w:rPr>
+                <w:rFonts w:ascii="Courier New" w:hAnsi="Courier New" w:cs="Courier New"/>
+                <w:noProof/>
+                <w:color w:val="808080"/>
+              </w:rPr>
+            </w:pPr>
+            <w:r>
+              <w:rPr>
+                <w:rFonts w:ascii="Courier New" w:hAnsi="Courier New" w:cs="Courier New"/>
+                <w:noProof/>
+              </w:rPr>
+              <w:t xml:space="preserve">            @strCSRSitein </w:t>
+            </w:r>
+            <w:r>
+              <w:rPr>
+                <w:rFonts w:ascii="Courier New" w:hAnsi="Courier New" w:cs="Courier New"/>
+                <w:noProof/>
+                <w:color w:val="808080"/>
+              </w:rPr>
+              <w:t>=</w:t>
+            </w:r>
+            <w:r>
+              <w:rPr>
+                <w:rFonts w:ascii="Courier New" w:hAnsi="Courier New" w:cs="Courier New"/>
+                <w:noProof/>
+              </w:rPr>
+              <w:t xml:space="preserve"> </w:t>
+            </w:r>
+            <w:r>
+              <w:rPr>
+                <w:rFonts w:ascii="Courier New" w:hAnsi="Courier New" w:cs="Courier New"/>
+                <w:noProof/>
+                <w:color w:val="FF0000"/>
+              </w:rPr>
+              <w:t>N'%'</w:t>
+            </w:r>
+            <w:r>
+              <w:rPr>
+                <w:rFonts w:ascii="Courier New" w:hAnsi="Courier New" w:cs="Courier New"/>
+                <w:noProof/>
+                <w:color w:val="808080"/>
+              </w:rPr>
+              <w:t>,</w:t>
+            </w:r>
+          </w:p>
+          <w:p>
+            <w:pPr>
+              <w:overflowPunct/>
+              <w:textAlignment w:val="auto"/>
+              <w:rPr>
+                <w:rFonts w:ascii="Courier New" w:hAnsi="Courier New" w:cs="Courier New"/>
+                <w:noProof/>
+                <w:color w:val="808080"/>
+              </w:rPr>
+            </w:pPr>
+            <w:r>
+              <w:rPr>
+                <w:rFonts w:ascii="Courier New" w:hAnsi="Courier New" w:cs="Courier New"/>
+                <w:noProof/>
+              </w:rPr>
+              <w:t xml:space="preserve">            @strCSRin </w:t>
+            </w:r>
+            <w:r>
+              <w:rPr>
+                <w:rFonts w:ascii="Courier New" w:hAnsi="Courier New" w:cs="Courier New"/>
+                <w:noProof/>
+                <w:color w:val="808080"/>
+              </w:rPr>
+              <w:t>=</w:t>
+            </w:r>
+            <w:r>
+              <w:rPr>
+                <w:rFonts w:ascii="Courier New" w:hAnsi="Courier New" w:cs="Courier New"/>
+                <w:noProof/>
+              </w:rPr>
+              <w:t xml:space="preserve"> </w:t>
+            </w:r>
+            <w:r>
+              <w:rPr>
+                <w:rFonts w:ascii="Courier New" w:hAnsi="Courier New" w:cs="Courier New"/>
+                <w:noProof/>
+                <w:color w:val="FF0000"/>
+              </w:rPr>
+              <w:t>N'%'</w:t>
+            </w:r>
+            <w:r>
+              <w:rPr>
+                <w:rFonts w:ascii="Courier New" w:hAnsi="Courier New" w:cs="Courier New"/>
+                <w:noProof/>
+                <w:color w:val="808080"/>
+              </w:rPr>
+              <w:t>,</w:t>
+            </w:r>
+          </w:p>
+          <w:p>
+            <w:pPr>
+              <w:overflowPunct/>
+              <w:textAlignment w:val="auto"/>
+              <w:rPr>
+                <w:rFonts w:ascii="Courier New" w:hAnsi="Courier New" w:cs="Courier New"/>
+                <w:noProof/>
+                <w:color w:val="808080"/>
+              </w:rPr>
+            </w:pPr>
+            <w:r>
+              <w:rPr>
+                <w:rFonts w:ascii="Courier New" w:hAnsi="Courier New" w:cs="Courier New"/>
+                <w:noProof/>
+              </w:rPr>
+              <w:t xml:space="preserve">            @strSUPin </w:t>
+            </w:r>
+            <w:r>
+              <w:rPr>
+                <w:rFonts w:ascii="Courier New" w:hAnsi="Courier New" w:cs="Courier New"/>
+                <w:noProof/>
+                <w:color w:val="808080"/>
+              </w:rPr>
+              <w:t>=</w:t>
+            </w:r>
+            <w:r>
+              <w:rPr>
+                <w:rFonts w:ascii="Courier New" w:hAnsi="Courier New" w:cs="Courier New"/>
+                <w:noProof/>
+              </w:rPr>
+              <w:t xml:space="preserve"> </w:t>
+            </w:r>
+            <w:r>
+              <w:rPr>
+                <w:rFonts w:ascii="Courier New" w:hAnsi="Courier New" w:cs="Courier New"/>
+                <w:noProof/>
+                <w:color w:val="FF0000"/>
+              </w:rPr>
+              <w:t>N'%'</w:t>
+            </w:r>
+            <w:r>
+              <w:rPr>
+                <w:rFonts w:ascii="Courier New" w:hAnsi="Courier New" w:cs="Courier New"/>
+                <w:noProof/>
+                <w:color w:val="808080"/>
+              </w:rPr>
+              <w:t>,</w:t>
+            </w:r>
+          </w:p>
+          <w:p>
+            <w:pPr>
+              <w:overflowPunct/>
+              <w:textAlignment w:val="auto"/>
+              <w:rPr>
+                <w:rFonts w:ascii="Courier New" w:hAnsi="Courier New" w:cs="Courier New"/>
+                <w:noProof/>
+                <w:color w:val="808080"/>
+              </w:rPr>
+            </w:pPr>
+            <w:r>
+              <w:rPr>
+                <w:rFonts w:ascii="Courier New" w:hAnsi="Courier New" w:cs="Courier New"/>
+                <w:noProof/>
+              </w:rPr>
+              <w:t xml:space="preserve">            @strMGRin </w:t>
+            </w:r>
+            <w:r>
+              <w:rPr>
+                <w:rFonts w:ascii="Courier New" w:hAnsi="Courier New" w:cs="Courier New"/>
+                <w:noProof/>
+                <w:color w:val="808080"/>
+              </w:rPr>
+              <w:t>=</w:t>
+            </w:r>
+            <w:r>
+              <w:rPr>
+                <w:rFonts w:ascii="Courier New" w:hAnsi="Courier New" w:cs="Courier New"/>
+                <w:noProof/>
+              </w:rPr>
+              <w:t xml:space="preserve"> </w:t>
+            </w:r>
+            <w:r>
+              <w:rPr>
+                <w:rFonts w:ascii="Courier New" w:hAnsi="Courier New" w:cs="Courier New"/>
+                <w:noProof/>
+                <w:color w:val="FF0000"/>
+              </w:rPr>
+              <w:t>N'%'</w:t>
+            </w:r>
+            <w:r>
+              <w:rPr>
+                <w:rFonts w:ascii="Courier New" w:hAnsi="Courier New" w:cs="Courier New"/>
+                <w:noProof/>
+                <w:color w:val="808080"/>
+              </w:rPr>
+              <w:t>,</w:t>
+            </w:r>
+          </w:p>
+          <w:p>
+            <w:pPr>
+              <w:overflowPunct/>
+              <w:textAlignment w:val="auto"/>
+              <w:rPr>
+                <w:rFonts w:ascii="Courier New" w:hAnsi="Courier New" w:cs="Courier New"/>
+                <w:noProof/>
+                <w:color w:val="808080"/>
+              </w:rPr>
+            </w:pPr>
+            <w:r>
+              <w:rPr>
+                <w:rFonts w:ascii="Courier New" w:hAnsi="Courier New" w:cs="Courier New"/>
+                <w:noProof/>
+              </w:rPr>
+              <w:t xml:space="preserve">            @strSubmitterin </w:t>
+            </w:r>
+            <w:r>
+              <w:rPr>
+                <w:rFonts w:ascii="Courier New" w:hAnsi="Courier New" w:cs="Courier New"/>
+                <w:noProof/>
+                <w:color w:val="808080"/>
+              </w:rPr>
+              <w:t>=</w:t>
+            </w:r>
+            <w:r>
+              <w:rPr>
+                <w:rFonts w:ascii="Courier New" w:hAnsi="Courier New" w:cs="Courier New"/>
+                <w:noProof/>
+              </w:rPr>
+              <w:t xml:space="preserve"> </w:t>
+            </w:r>
+            <w:r>
+              <w:rPr>
+                <w:rFonts w:ascii="Courier New" w:hAnsi="Courier New" w:cs="Courier New"/>
+                <w:noProof/>
+                <w:color w:val="FF0000"/>
+              </w:rPr>
+              <w:t>N'%'</w:t>
+            </w:r>
+            <w:r>
+              <w:rPr>
+                <w:rFonts w:ascii="Courier New" w:hAnsi="Courier New" w:cs="Courier New"/>
+                <w:noProof/>
+                <w:color w:val="808080"/>
+              </w:rPr>
+              <w:t>,</w:t>
+            </w:r>
+          </w:p>
+          <w:p>
+            <w:pPr>
+              <w:overflowPunct/>
+              <w:textAlignment w:val="auto"/>
+              <w:rPr>
+                <w:rFonts w:ascii="Courier New" w:hAnsi="Courier New" w:cs="Courier New"/>
+                <w:noProof/>
+                <w:color w:val="808080"/>
+              </w:rPr>
+            </w:pPr>
+            <w:r>
+              <w:rPr>
+                <w:rFonts w:ascii="Courier New" w:hAnsi="Courier New" w:cs="Courier New"/>
+                <w:noProof/>
+              </w:rPr>
+              <w:t xml:space="preserve">            @strSDatein </w:t>
+            </w:r>
+            <w:r>
+              <w:rPr>
+                <w:rFonts w:ascii="Courier New" w:hAnsi="Courier New" w:cs="Courier New"/>
+                <w:noProof/>
+                <w:color w:val="808080"/>
+              </w:rPr>
+              <w:t>=</w:t>
+            </w:r>
+            <w:r>
+              <w:rPr>
+                <w:rFonts w:ascii="Courier New" w:hAnsi="Courier New" w:cs="Courier New"/>
+                <w:noProof/>
+              </w:rPr>
+              <w:t xml:space="preserve"> </w:t>
+            </w:r>
+            <w:r>
+              <w:rPr>
+                <w:rFonts w:ascii="Courier New" w:hAnsi="Courier New" w:cs="Courier New"/>
+                <w:noProof/>
+                <w:color w:val="FF0000"/>
+              </w:rPr>
+              <w:t>N'11/1/2014'</w:t>
+            </w:r>
+            <w:r>
+              <w:rPr>
+                <w:rFonts w:ascii="Courier New" w:hAnsi="Courier New" w:cs="Courier New"/>
+                <w:noProof/>
+                <w:color w:val="808080"/>
+              </w:rPr>
+              <w:t>,</w:t>
+            </w:r>
+          </w:p>
+          <w:p>
+            <w:pPr>
+              <w:overflowPunct/>
+              <w:textAlignment w:val="auto"/>
+              <w:rPr>
+                <w:rFonts w:ascii="Courier New" w:hAnsi="Courier New" w:cs="Courier New"/>
+                <w:noProof/>
+                <w:color w:val="808080"/>
+              </w:rPr>
+            </w:pPr>
+            <w:r>
+              <w:rPr>
+                <w:rFonts w:ascii="Courier New" w:hAnsi="Courier New" w:cs="Courier New"/>
+                <w:noProof/>
+              </w:rPr>
+              <w:t xml:space="preserve">            @strEDatein </w:t>
+            </w:r>
+            <w:r>
+              <w:rPr>
+                <w:rFonts w:ascii="Courier New" w:hAnsi="Courier New" w:cs="Courier New"/>
+                <w:noProof/>
+                <w:color w:val="808080"/>
+              </w:rPr>
+              <w:t>=</w:t>
+            </w:r>
+            <w:r>
+              <w:rPr>
+                <w:rFonts w:ascii="Courier New" w:hAnsi="Courier New" w:cs="Courier New"/>
+                <w:noProof/>
+              </w:rPr>
+              <w:t xml:space="preserve"> </w:t>
+            </w:r>
+            <w:r>
+              <w:rPr>
+                <w:rFonts w:ascii="Courier New" w:hAnsi="Courier New" w:cs="Courier New"/>
+                <w:noProof/>
+                <w:color w:val="FF0000"/>
+              </w:rPr>
+              <w:t>N'11/30/2014'</w:t>
+            </w:r>
+            <w:r>
+              <w:rPr>
+                <w:rFonts w:ascii="Courier New" w:hAnsi="Courier New" w:cs="Courier New"/>
+                <w:noProof/>
+                <w:color w:val="808080"/>
+              </w:rPr>
+              <w:t>,</w:t>
+            </w:r>
+          </w:p>
+          <w:p>
+            <w:pPr>
+              <w:overflowPunct/>
+              <w:textAlignment w:val="auto"/>
+              <w:rPr>
+                <w:rFonts w:ascii="Courier New" w:hAnsi="Courier New" w:cs="Courier New"/>
+                <w:noProof/>
+                <w:color w:val="808080"/>
+              </w:rPr>
+            </w:pPr>
+            <w:r>
+              <w:rPr>
+                <w:rFonts w:ascii="Courier New" w:hAnsi="Courier New" w:cs="Courier New"/>
+                <w:noProof/>
+              </w:rPr>
+              <w:t xml:space="preserve">            @strStatusin </w:t>
+            </w:r>
+            <w:r>
+              <w:rPr>
+                <w:rFonts w:ascii="Courier New" w:hAnsi="Courier New" w:cs="Courier New"/>
+                <w:noProof/>
+                <w:color w:val="808080"/>
+              </w:rPr>
+              <w:t>=</w:t>
+            </w:r>
+            <w:r>
+              <w:rPr>
+                <w:rFonts w:ascii="Courier New" w:hAnsi="Courier New" w:cs="Courier New"/>
+                <w:noProof/>
+              </w:rPr>
+              <w:t xml:space="preserve"> </w:t>
+            </w:r>
+            <w:r>
+              <w:rPr>
+                <w:rFonts w:ascii="Courier New" w:hAnsi="Courier New" w:cs="Courier New"/>
+                <w:noProof/>
+                <w:color w:val="FF0000"/>
+              </w:rPr>
+              <w:t>N'%'</w:t>
+            </w:r>
+            <w:r>
+              <w:rPr>
+                <w:rFonts w:ascii="Courier New" w:hAnsi="Courier New" w:cs="Courier New"/>
+                <w:noProof/>
+                <w:color w:val="808080"/>
+              </w:rPr>
+              <w:t>,</w:t>
+            </w:r>
+          </w:p>
+          <w:p>
+            <w:pPr>
+              <w:overflowPunct/>
+              <w:textAlignment w:val="auto"/>
+              <w:rPr>
+                <w:rFonts w:ascii="Courier New" w:hAnsi="Courier New" w:cs="Courier New"/>
+                <w:noProof/>
+                <w:color w:val="808080"/>
+              </w:rPr>
+            </w:pPr>
+            <w:r>
+              <w:rPr>
+                <w:rFonts w:ascii="Courier New" w:hAnsi="Courier New" w:cs="Courier New"/>
+                <w:noProof/>
+              </w:rPr>
+              <w:t xml:space="preserve">            @strjobcode </w:t>
+            </w:r>
+            <w:r>
+              <w:rPr>
+                <w:rFonts w:ascii="Courier New" w:hAnsi="Courier New" w:cs="Courier New"/>
+                <w:noProof/>
+                <w:color w:val="808080"/>
+              </w:rPr>
+              <w:t>=</w:t>
+            </w:r>
+            <w:r>
+              <w:rPr>
+                <w:rFonts w:ascii="Courier New" w:hAnsi="Courier New" w:cs="Courier New"/>
+                <w:noProof/>
+              </w:rPr>
+              <w:t xml:space="preserve"> </w:t>
+            </w:r>
+            <w:r>
+              <w:rPr>
+                <w:rFonts w:ascii="Courier New" w:hAnsi="Courier New" w:cs="Courier New"/>
+                <w:noProof/>
+                <w:color w:val="FF0000"/>
+              </w:rPr>
+              <w:t>N'WHHR11'</w:t>
+            </w:r>
+            <w:r>
+              <w:rPr>
+                <w:rFonts w:ascii="Courier New" w:hAnsi="Courier New" w:cs="Courier New"/>
+                <w:noProof/>
+                <w:color w:val="808080"/>
+              </w:rPr>
+              <w:t>,</w:t>
+            </w:r>
+          </w:p>
+          <w:p>
+            <w:pPr>
+              <w:overflowPunct/>
+              <w:textAlignment w:val="auto"/>
+              <w:rPr>
+                <w:rFonts w:ascii="Courier New" w:hAnsi="Courier New" w:cs="Courier New"/>
+                <w:noProof/>
+                <w:color w:val="808080"/>
+              </w:rPr>
+            </w:pPr>
+            <w:r>
+              <w:rPr>
+                <w:rFonts w:ascii="Courier New" w:hAnsi="Courier New" w:cs="Courier New"/>
+                <w:noProof/>
+              </w:rPr>
+              <w:t xml:space="preserve">            @strvalue </w:t>
+            </w:r>
+            <w:r>
+              <w:rPr>
+                <w:rFonts w:ascii="Courier New" w:hAnsi="Courier New" w:cs="Courier New"/>
+                <w:noProof/>
+                <w:color w:val="808080"/>
+              </w:rPr>
+              <w:t>=</w:t>
+            </w:r>
+            <w:r>
+              <w:rPr>
+                <w:rFonts w:ascii="Courier New" w:hAnsi="Courier New" w:cs="Courier New"/>
+                <w:noProof/>
+              </w:rPr>
+              <w:t xml:space="preserve"> </w:t>
+            </w:r>
+            <w:r>
+              <w:rPr>
+                <w:rFonts w:ascii="Courier New" w:hAnsi="Courier New" w:cs="Courier New"/>
+                <w:noProof/>
+                <w:color w:val="FF0000"/>
+              </w:rPr>
+              <w:t>N'%'</w:t>
+            </w:r>
+            <w:r>
+              <w:rPr>
+                <w:rFonts w:ascii="Courier New" w:hAnsi="Courier New" w:cs="Courier New"/>
+                <w:noProof/>
+                <w:color w:val="808080"/>
+              </w:rPr>
+              <w:t>,</w:t>
+            </w:r>
+          </w:p>
+          <w:p>
+            <w:pPr>
+              <w:overflowPunct/>
+              <w:textAlignment w:val="auto"/>
+              <w:rPr>
+                <w:rFonts w:ascii="Courier New" w:hAnsi="Courier New" w:cs="Courier New"/>
+                <w:noProof/>
+                <w:color w:val="808080"/>
+              </w:rPr>
+            </w:pPr>
+            <w:r>
+              <w:rPr>
+                <w:rFonts w:ascii="Courier New" w:hAnsi="Courier New" w:cs="Courier New"/>
+                <w:noProof/>
+              </w:rPr>
+              <w:t xml:space="preserve">            @PageSize </w:t>
+            </w:r>
+            <w:r>
+              <w:rPr>
+                <w:rFonts w:ascii="Courier New" w:hAnsi="Courier New" w:cs="Courier New"/>
+                <w:noProof/>
+                <w:color w:val="808080"/>
+              </w:rPr>
+              <w:t>=</w:t>
+            </w:r>
+            <w:r>
+              <w:rPr>
+                <w:rFonts w:ascii="Courier New" w:hAnsi="Courier New" w:cs="Courier New"/>
+                <w:noProof/>
+              </w:rPr>
+              <w:t xml:space="preserve"> 1600</w:t>
+            </w:r>
+            <w:r>
+              <w:rPr>
+                <w:rFonts w:ascii="Courier New" w:hAnsi="Courier New" w:cs="Courier New"/>
+                <w:noProof/>
+                <w:color w:val="808080"/>
+              </w:rPr>
+              <w:t>,</w:t>
+            </w:r>
+          </w:p>
+          <w:p>
+            <w:pPr>
+              <w:overflowPunct/>
+              <w:textAlignment w:val="auto"/>
+              <w:rPr>
+                <w:rFonts w:ascii="Courier New" w:hAnsi="Courier New" w:cs="Courier New"/>
+                <w:noProof/>
+                <w:color w:val="808080"/>
+              </w:rPr>
+            </w:pPr>
+            <w:r>
+              <w:rPr>
+                <w:rFonts w:ascii="Courier New" w:hAnsi="Courier New" w:cs="Courier New"/>
+                <w:noProof/>
+              </w:rPr>
+              <w:t xml:space="preserve">            @startRowIndex </w:t>
+            </w:r>
+            <w:r>
+              <w:rPr>
+                <w:rFonts w:ascii="Courier New" w:hAnsi="Courier New" w:cs="Courier New"/>
+                <w:noProof/>
+                <w:color w:val="808080"/>
+              </w:rPr>
+              <w:t>=</w:t>
+            </w:r>
+            <w:r>
+              <w:rPr>
+                <w:rFonts w:ascii="Courier New" w:hAnsi="Courier New" w:cs="Courier New"/>
+                <w:noProof/>
+              </w:rPr>
+              <w:t xml:space="preserve"> 1</w:t>
+            </w:r>
+            <w:r>
+              <w:rPr>
+                <w:rFonts w:ascii="Courier New" w:hAnsi="Courier New" w:cs="Courier New"/>
+                <w:noProof/>
+                <w:color w:val="808080"/>
+              </w:rPr>
+              <w:t>,</w:t>
+            </w:r>
+          </w:p>
+          <w:p>
+            <w:pPr>
+              <w:overflowPunct/>
+              <w:textAlignment w:val="auto"/>
+              <w:rPr>
+                <w:rFonts w:ascii="Courier New" w:hAnsi="Courier New" w:cs="Courier New"/>
+                <w:noProof/>
+                <w:color w:val="808080"/>
+              </w:rPr>
+            </w:pPr>
+            <w:r>
+              <w:rPr>
+                <w:rFonts w:ascii="Courier New" w:hAnsi="Courier New" w:cs="Courier New"/>
+                <w:noProof/>
+              </w:rPr>
+              <w:t xml:space="preserve">            @sortBy </w:t>
+            </w:r>
+            <w:r>
+              <w:rPr>
+                <w:rFonts w:ascii="Courier New" w:hAnsi="Courier New" w:cs="Courier New"/>
+                <w:noProof/>
+                <w:color w:val="808080"/>
+              </w:rPr>
+              <w:t>=</w:t>
+            </w:r>
+            <w:r>
+              <w:rPr>
+                <w:rFonts w:ascii="Courier New" w:hAnsi="Courier New" w:cs="Courier New"/>
+                <w:noProof/>
+              </w:rPr>
+              <w:t xml:space="preserve"> </w:t>
+            </w:r>
+            <w:r>
+              <w:rPr>
+                <w:rFonts w:ascii="Courier New" w:hAnsi="Courier New" w:cs="Courier New"/>
+                <w:noProof/>
+                <w:color w:val="FF0000"/>
+              </w:rPr>
+              <w:t>N'strSource'</w:t>
+            </w:r>
+            <w:r>
+              <w:rPr>
+                <w:rFonts w:ascii="Courier New" w:hAnsi="Courier New" w:cs="Courier New"/>
+                <w:noProof/>
+                <w:color w:val="808080"/>
+              </w:rPr>
+              <w:t>,</w:t>
+            </w:r>
+          </w:p>
+          <w:p>
+            <w:pPr>
+              <w:overflowPunct/>
+              <w:textAlignment w:val="auto"/>
+              <w:rPr>
+                <w:rFonts w:ascii="Courier New" w:hAnsi="Courier New" w:cs="Courier New"/>
+                <w:noProof/>
+                <w:color w:val="FF0000"/>
+              </w:rPr>
+            </w:pPr>
+            <w:r>
+              <w:rPr>
+                <w:rFonts w:ascii="Courier New" w:hAnsi="Courier New" w:cs="Courier New"/>
+                <w:noProof/>
+              </w:rPr>
+              <w:t xml:space="preserve">            @sortASC </w:t>
+            </w:r>
+            <w:r>
+              <w:rPr>
+                <w:rFonts w:ascii="Courier New" w:hAnsi="Courier New" w:cs="Courier New"/>
+                <w:noProof/>
+                <w:color w:val="808080"/>
+              </w:rPr>
+              <w:t>=</w:t>
+            </w:r>
+            <w:r>
+              <w:rPr>
+                <w:rFonts w:ascii="Courier New" w:hAnsi="Courier New" w:cs="Courier New"/>
+                <w:noProof/>
+              </w:rPr>
+              <w:t xml:space="preserve"> </w:t>
+            </w:r>
+            <w:r>
+              <w:rPr>
+                <w:rFonts w:ascii="Courier New" w:hAnsi="Courier New" w:cs="Courier New"/>
+                <w:noProof/>
+                <w:color w:val="FF0000"/>
+              </w:rPr>
+              <w:t>N'N'</w:t>
+            </w:r>
+          </w:p>
+          <w:p>
+            <w:pPr>
+              <w:overflowPunct/>
+              <w:textAlignment w:val="auto"/>
+              <w:rPr>
+                <w:rFonts w:ascii="Courier New" w:hAnsi="Courier New" w:cs="Courier New"/>
+                <w:noProof/>
+              </w:rPr>
+            </w:pPr>
+            <w:r>
+              <w:rPr>
+                <w:rFonts w:ascii="Courier New" w:hAnsi="Courier New" w:cs="Courier New"/>
+                <w:noProof/>
+                <w:color w:val="0000FF"/>
+              </w:rPr>
+              <w:t>SELECT</w:t>
+            </w:r>
+            <w:r>
+              <w:rPr>
+                <w:rFonts w:ascii="Courier New" w:hAnsi="Courier New" w:cs="Courier New"/>
+                <w:noProof/>
+              </w:rPr>
+              <w:t xml:space="preserve">      </w:t>
+            </w:r>
+            <w:r>
+              <w:rPr>
+                <w:rFonts w:ascii="Courier New" w:hAnsi="Courier New" w:cs="Courier New"/>
+                <w:noProof/>
+                <w:color w:val="FF0000"/>
+              </w:rPr>
+              <w:t>'Return Value'</w:t>
+            </w:r>
+            <w:r>
+              <w:rPr>
+                <w:rFonts w:ascii="Courier New" w:hAnsi="Courier New" w:cs="Courier New"/>
+                <w:noProof/>
+              </w:rPr>
+              <w:t xml:space="preserve"> </w:t>
+            </w:r>
+            <w:r>
+              <w:rPr>
+                <w:rFonts w:ascii="Courier New" w:hAnsi="Courier New" w:cs="Courier New"/>
+                <w:noProof/>
+                <w:color w:val="808080"/>
+              </w:rPr>
+              <w:t>=</w:t>
+            </w:r>
+            <w:r>
+              <w:rPr>
+                <w:rFonts w:ascii="Courier New" w:hAnsi="Courier New" w:cs="Courier New"/>
+                <w:noProof/>
+              </w:rPr>
+              <w:t xml:space="preserve"> @return_value</w:t>
+            </w:r>
+          </w:p>
+          <w:p>
+            <w:pPr>
+              <w:overflowPunct/>
+              <w:textAlignment w:val="auto"/>
+              <w:rPr>
+                <w:rFonts w:ascii="Courier New" w:hAnsi="Courier New" w:cs="Courier New"/>
+                <w:noProof/>
+                <w:color w:val="0000FF"/>
+              </w:rPr>
+            </w:pPr>
+            <w:r>
+              <w:rPr>
+                <w:rFonts w:ascii="Courier New" w:hAnsi="Courier New" w:cs="Courier New"/>
+                <w:noProof/>
+                <w:color w:val="0000FF"/>
+              </w:rPr>
+              <w:t>GO</w:t>
+            </w:r>
+          </w:p>
+          <w:p>
+            <w:pPr>
+              <w:overflowPunct/>
+              <w:textAlignment w:val="auto"/>
+              <w:rPr>
+                <w:rFonts w:asciiTheme="minorHAnsi" w:hAnsiTheme="minorHAnsi"/>
+                <w:bCs/>
+              </w:rPr>
+            </w:pPr>
+          </w:p>
+        </w:tc>
+        <w:tc>
+          <w:tcPr>
+            <w:tcW w:w="4500" w:type="dxa"/>
+          </w:tcPr>
+          <w:p>
+            <w:pPr>
+              <w:overflowPunct/>
+              <w:textAlignment w:val="auto"/>
+              <w:rPr>
+                <w:rFonts w:asciiTheme="minorHAnsi" w:hAnsiTheme="minorHAnsi"/>
+                <w:bCs/>
+              </w:rPr>
+            </w:pPr>
+            <w:r>
+              <w:rPr>
+                <w:rFonts w:asciiTheme="minorHAnsi" w:hAnsiTheme="minorHAnsi"/>
+                <w:bCs/>
+              </w:rPr>
+              <w:t>Warning logs displayed for each of the 4 job codes.</w:t>
+            </w:r>
+          </w:p>
+        </w:tc>
+        <w:tc>
+          <w:tcPr>
+            <w:tcW w:w="1260" w:type="dxa"/>
+          </w:tcPr>
+          <w:p>
+            <w:pPr>
+              <w:rPr>
+                <w:rFonts w:asciiTheme="minorHAnsi" w:hAnsiTheme="minorHAnsi"/>
+                <w:bCs/>
+              </w:rPr>
+            </w:pPr>
+            <w:r>
+              <w:rPr>
+                <w:rFonts w:asciiTheme="minorHAnsi" w:hAnsiTheme="minorHAnsi"/>
+                <w:bCs/>
+              </w:rPr>
+              <w:t>P</w:t>
+            </w:r>
+          </w:p>
+        </w:tc>
+        <w:tc>
+          <w:tcPr>
+            <w:tcW w:w="2880" w:type="dxa"/>
+          </w:tcPr>
+          <w:p>
+            <w:pPr>
+              <w:rPr>
+                <w:i/>
+              </w:rPr>
+            </w:pPr>
+            <w:r>
+              <w:rPr>
+                <w:i/>
+              </w:rPr>
+              <w:t>Test repeated with the following 3 job codes.</w:t>
+            </w:r>
+          </w:p>
+          <w:p>
+            <w:pPr>
+              <w:rPr>
+                <w:i/>
+              </w:rPr>
+            </w:pPr>
+          </w:p>
+          <w:p>
+            <w:pPr>
+              <w:overflowPunct/>
+              <w:textAlignment w:val="auto"/>
+              <w:rPr>
+                <w:rFonts w:ascii="Courier New" w:hAnsi="Courier New" w:cs="Courier New"/>
+                <w:noProof/>
+                <w:color w:val="008000"/>
+              </w:rPr>
+            </w:pPr>
+            <w:r>
+              <w:rPr>
+                <w:rFonts w:ascii="Courier New" w:hAnsi="Courier New" w:cs="Courier New"/>
+                <w:noProof/>
+                <w:color w:val="008000"/>
+              </w:rPr>
+              <w:t>'WHRC11'</w:t>
+            </w:r>
+          </w:p>
+          <w:p>
+            <w:pPr>
+              <w:overflowPunct/>
+              <w:textAlignment w:val="auto"/>
+              <w:rPr>
+                <w:rFonts w:ascii="Courier New" w:hAnsi="Courier New" w:cs="Courier New"/>
+                <w:noProof/>
+                <w:color w:val="008000"/>
+              </w:rPr>
+            </w:pPr>
+            <w:r>
+              <w:rPr>
+                <w:rFonts w:ascii="Courier New" w:hAnsi="Courier New" w:cs="Courier New"/>
+                <w:noProof/>
+                <w:color w:val="008000"/>
+              </w:rPr>
+              <w:t>'WHRC12'</w:t>
+            </w:r>
+          </w:p>
+          <w:p>
+            <w:pPr>
+              <w:overflowPunct/>
+              <w:textAlignment w:val="auto"/>
+              <w:rPr>
+                <w:rFonts w:ascii="Courier New" w:hAnsi="Courier New" w:cs="Courier New"/>
+                <w:noProof/>
+                <w:color w:val="008000"/>
+              </w:rPr>
+            </w:pPr>
+            <w:r>
+              <w:rPr>
+                <w:rFonts w:ascii="Courier New" w:hAnsi="Courier New" w:cs="Courier New"/>
+                <w:noProof/>
+                <w:color w:val="008000"/>
+              </w:rPr>
+              <w:t>'WHRC13'</w:t>
+            </w:r>
+          </w:p>
+          <w:p>
+            <w:pPr>
+              <w:rPr>
+                <w:i/>
+              </w:rPr>
+            </w:pPr>
+          </w:p>
+        </w:tc>
+      </w:tr>
+    </w:tbl>
+    <w:p/>
+    <w:p/>
     <w:p/>
     <w:sectPr>
       <w:headerReference w:type="default" r:id="rId9"/>
@@ -48477,7 +52397,7 @@
         <w:sz w:val="18"/>
         <w:szCs w:val="18"/>
       </w:rPr>
-      <w:t>60</w:t>
+      <w:t>3</w:t>
     </w:r>
     <w:r>
       <w:rPr>
@@ -48526,7 +52446,7 @@
         <w:sz w:val="18"/>
         <w:szCs w:val="18"/>
       </w:rPr>
-      <w:t>62</w:t>
+      <w:t>66</w:t>
     </w:r>
     <w:r>
       <w:rPr>
@@ -48856,6 +52776,119 @@
     </w:lvl>
   </w:abstractNum>
   <w:abstractNum w:abstractNumId="1">
+    <w:nsid w:val="31FC59E7"/>
+    <w:multiLevelType w:val="multilevel"/>
+    <w:tmpl w:val="6C7663EA"/>
+    <w:lvl w:ilvl="0">
+      <w:start w:val="5"/>
+      <w:numFmt w:val="decimal"/>
+      <w:lvlText w:val="%1."/>
+      <w:lvlJc w:val="left"/>
+      <w:pPr>
+        <w:ind w:left="360" w:hanging="360"/>
+      </w:pPr>
+      <w:rPr>
+        <w:rFonts w:hint="default"/>
+      </w:rPr>
+    </w:lvl>
+    <w:lvl w:ilvl="1">
+      <w:start w:val="1"/>
+      <w:numFmt w:val="decimal"/>
+      <w:lvlText w:val="%1.%2."/>
+      <w:lvlJc w:val="left"/>
+      <w:pPr>
+        <w:ind w:left="792" w:hanging="432"/>
+      </w:pPr>
+      <w:rPr>
+        <w:rFonts w:hint="default"/>
+      </w:rPr>
+    </w:lvl>
+    <w:lvl w:ilvl="2">
+      <w:start w:val="1"/>
+      <w:numFmt w:val="decimal"/>
+      <w:lvlText w:val="%1.%2.%3."/>
+      <w:lvlJc w:val="left"/>
+      <w:pPr>
+        <w:ind w:left="1224" w:hanging="504"/>
+      </w:pPr>
+      <w:rPr>
+        <w:rFonts w:hint="default"/>
+      </w:rPr>
+    </w:lvl>
+    <w:lvl w:ilvl="3">
+      <w:start w:val="1"/>
+      <w:numFmt w:val="decimal"/>
+      <w:lvlText w:val="%1.%2.%3.%4."/>
+      <w:lvlJc w:val="left"/>
+      <w:pPr>
+        <w:ind w:left="1728" w:hanging="648"/>
+      </w:pPr>
+      <w:rPr>
+        <w:rFonts w:hint="default"/>
+      </w:rPr>
+    </w:lvl>
+    <w:lvl w:ilvl="4">
+      <w:start w:val="1"/>
+      <w:numFmt w:val="decimal"/>
+      <w:lvlText w:val="%1.%2.%3.%4.%5."/>
+      <w:lvlJc w:val="left"/>
+      <w:pPr>
+        <w:ind w:left="2232" w:hanging="792"/>
+      </w:pPr>
+      <w:rPr>
+        <w:rFonts w:hint="default"/>
+      </w:rPr>
+    </w:lvl>
+    <w:lvl w:ilvl="5">
+      <w:start w:val="1"/>
+      <w:numFmt w:val="decimal"/>
+      <w:lvlText w:val="%1.%2.%3.%4.%5.%6."/>
+      <w:lvlJc w:val="left"/>
+      <w:pPr>
+        <w:ind w:left="2736" w:hanging="936"/>
+      </w:pPr>
+      <w:rPr>
+        <w:rFonts w:hint="default"/>
+      </w:rPr>
+    </w:lvl>
+    <w:lvl w:ilvl="6">
+      <w:start w:val="1"/>
+      <w:numFmt w:val="decimal"/>
+      <w:lvlText w:val="%1.%2.%3.%4.%5.%6.%7."/>
+      <w:lvlJc w:val="left"/>
+      <w:pPr>
+        <w:ind w:left="3240" w:hanging="1080"/>
+      </w:pPr>
+      <w:rPr>
+        <w:rFonts w:hint="default"/>
+      </w:rPr>
+    </w:lvl>
+    <w:lvl w:ilvl="7">
+      <w:start w:val="1"/>
+      <w:numFmt w:val="decimal"/>
+      <w:lvlText w:val="%1.%2.%3.%4.%5.%6.%7.%8."/>
+      <w:lvlJc w:val="left"/>
+      <w:pPr>
+        <w:ind w:left="3744" w:hanging="1224"/>
+      </w:pPr>
+      <w:rPr>
+        <w:rFonts w:hint="default"/>
+      </w:rPr>
+    </w:lvl>
+    <w:lvl w:ilvl="8">
+      <w:start w:val="1"/>
+      <w:numFmt w:val="decimal"/>
+      <w:lvlText w:val="%1.%2.%3.%4.%5.%6.%7.%8.%9."/>
+      <w:lvlJc w:val="left"/>
+      <w:pPr>
+        <w:ind w:left="4320" w:hanging="1440"/>
+      </w:pPr>
+      <w:rPr>
+        <w:rFonts w:hint="default"/>
+      </w:rPr>
+    </w:lvl>
+  </w:abstractNum>
+  <w:abstractNum w:abstractNumId="2">
     <w:nsid w:val="388921D8"/>
     <w:multiLevelType w:val="multilevel"/>
     <w:tmpl w:val="0409001F"/>
@@ -48944,7 +52977,7 @@
       </w:pPr>
     </w:lvl>
   </w:abstractNum>
-  <w:abstractNum w:abstractNumId="2">
+  <w:abstractNum w:abstractNumId="3">
     <w:nsid w:val="4C9B20E6"/>
     <w:multiLevelType w:val="hybridMultilevel"/>
     <w:tmpl w:val="126AE5BC"/>
@@ -49056,7 +53089,7 @@
       </w:rPr>
     </w:lvl>
   </w:abstractNum>
-  <w:abstractNum w:abstractNumId="3">
+  <w:abstractNum w:abstractNumId="4">
     <w:nsid w:val="70A535AD"/>
     <w:multiLevelType w:val="multilevel"/>
     <w:tmpl w:val="B8B213A2"/>
@@ -49170,16 +53203,19 @@
     </w:lvl>
   </w:abstractNum>
   <w:num w:numId="1">
+    <w:abstractNumId w:val="3"/>
+  </w:num>
+  <w:num w:numId="2">
     <w:abstractNumId w:val="2"/>
   </w:num>
-  <w:num w:numId="2">
-    <w:abstractNumId w:val="1"/>
-  </w:num>
   <w:num w:numId="3">
-    <w:abstractNumId w:val="3"/>
+    <w:abstractNumId w:val="4"/>
   </w:num>
   <w:num w:numId="4">
     <w:abstractNumId w:val="0"/>
+  </w:num>
+  <w:num w:numId="5">
+    <w:abstractNumId w:val="1"/>
   </w:num>
   <w:numIdMacAtCleanup w:val="3"/>
 </w:numbering>
@@ -49408,6 +53444,7 @@
   <w:style w:type="character" w:default="1" w:styleId="DefaultParagraphFont">
     <w:name w:val="Default Paragraph Font"/>
     <w:uiPriority w:val="1"/>
+    <w:semiHidden/>
     <w:unhideWhenUsed/>
   </w:style>
   <w:style w:type="table" w:default="1" w:styleId="TableNormal">
@@ -50175,6 +54212,7 @@
   <w:style w:type="character" w:default="1" w:styleId="DefaultParagraphFont">
     <w:name w:val="Default Paragraph Font"/>
     <w:uiPriority w:val="1"/>
+    <w:semiHidden/>
     <w:unhideWhenUsed/>
   </w:style>
   <w:style w:type="table" w:default="1" w:styleId="TableNormal">
@@ -51007,7 +55045,7 @@
 </file>
 
 <file path=customXml/itemProps1.xml><?xml version="1.0" encoding="utf-8"?>
-<ds:datastoreItem xmlns:ds="http://schemas.openxmlformats.org/officeDocument/2006/customXml" ds:itemID="{EA862B09-032B-4FBA-9C81-B7A966469876}">
+<ds:datastoreItem xmlns:ds="http://schemas.openxmlformats.org/officeDocument/2006/customXml" ds:itemID="{F0AD8927-BA93-473C-9334-0ADBE12CD3EF}">
   <ds:schemaRefs>
     <ds:schemaRef ds:uri="http://schemas.openxmlformats.org/officeDocument/2006/bibliography"/>
   </ds:schemaRefs>

</xml_diff>

<commit_message>
Internal version 6.0 SCR 14966.
git-tfs-id: [https://tfs.omnicloud.local/tfs/cco%20program/]$/eCoaching_V2;C32555
</commit_message>
<xml_diff>
--- a/Unit Test/CCO_eCoaching_Log_Main_DB_UTD.docx
+++ b/Unit Test/CCO_eCoaching_Log_Main_DB_UTD.docx
@@ -248,7 +248,7 @@
           <w:sz w:val="18"/>
           <w:szCs w:val="18"/>
         </w:rPr>
-        <w:t>June 11, 2015</w:t>
+        <w:t>June 15, 2015</w:t>
       </w:r>
       <w:r>
         <w:rPr>
@@ -997,6 +997,80 @@
           </w:p>
         </w:tc>
       </w:tr>
+      <w:tr>
+        <w:tc>
+          <w:tcPr>
+            <w:tcW w:w="0" w:type="auto"/>
+            <w:tcBorders>
+              <w:top w:val="single" w:sz="6" w:space="0" w:color="C0C0C0"/>
+              <w:left w:val="single" w:sz="6" w:space="0" w:color="C0C0C0"/>
+              <w:bottom w:val="single" w:sz="6" w:space="0" w:color="C0C0C0"/>
+              <w:right w:val="single" w:sz="6" w:space="0" w:color="C0C0C0"/>
+            </w:tcBorders>
+          </w:tcPr>
+          <w:p>
+            <w:r>
+              <w:t>06/15/2015</w:t>
+            </w:r>
+          </w:p>
+        </w:tc>
+        <w:tc>
+          <w:tcPr>
+            <w:tcW w:w="0" w:type="auto"/>
+            <w:tcBorders>
+              <w:top w:val="single" w:sz="6" w:space="0" w:color="C0C0C0"/>
+              <w:left w:val="single" w:sz="6" w:space="0" w:color="C0C0C0"/>
+              <w:bottom w:val="single" w:sz="6" w:space="0" w:color="C0C0C0"/>
+              <w:right w:val="single" w:sz="6" w:space="0" w:color="C0C0C0"/>
+            </w:tcBorders>
+          </w:tcPr>
+          <w:p>
+            <w:r>
+              <w:t>6.0</w:t>
+            </w:r>
+          </w:p>
+        </w:tc>
+        <w:tc>
+          <w:tcPr>
+            <w:tcW w:w="0" w:type="auto"/>
+            <w:tcBorders>
+              <w:top w:val="single" w:sz="6" w:space="0" w:color="C0C0C0"/>
+              <w:left w:val="single" w:sz="6" w:space="0" w:color="C0C0C0"/>
+              <w:bottom w:val="single" w:sz="6" w:space="0" w:color="C0C0C0"/>
+              <w:right w:val="single" w:sz="6" w:space="0" w:color="C0C0C0"/>
+            </w:tcBorders>
+          </w:tcPr>
+          <w:p>
+            <w:r>
+              <w:t xml:space="preserve">SCCB – 14966 – Cleanup for Reused and Duplicate </w:t>
+            </w:r>
+            <w:proofErr w:type="spellStart"/>
+            <w:r>
+              <w:t>Lan</w:t>
+            </w:r>
+            <w:proofErr w:type="spellEnd"/>
+            <w:r>
+              <w:t xml:space="preserve"> Ids</w:t>
+            </w:r>
+          </w:p>
+        </w:tc>
+        <w:tc>
+          <w:tcPr>
+            <w:tcW w:w="0" w:type="auto"/>
+            <w:tcBorders>
+              <w:top w:val="single" w:sz="6" w:space="0" w:color="C0C0C0"/>
+              <w:left w:val="single" w:sz="6" w:space="0" w:color="C0C0C0"/>
+              <w:bottom w:val="single" w:sz="6" w:space="0" w:color="C0C0C0"/>
+              <w:right w:val="single" w:sz="6" w:space="0" w:color="C0C0C0"/>
+            </w:tcBorders>
+          </w:tcPr>
+          <w:p>
+            <w:r>
+              <w:t>Susmitha Palacherla</w:t>
+            </w:r>
+          </w:p>
+        </w:tc>
+      </w:tr>
     </w:tbl>
     <w:p>
       <w:r>
@@ -1035,6 +1109,8 @@
             <w:t>Contents</w:t>
           </w:r>
         </w:p>
+        <w:bookmarkStart w:id="15" w:name="_GoBack"/>
+        <w:bookmarkEnd w:id="15"/>
         <w:p>
           <w:pPr>
             <w:pStyle w:val="TOC2"/>
@@ -1058,7 +1134,7 @@
           <w:r>
             <w:fldChar w:fldCharType="separate"/>
           </w:r>
-          <w:hyperlink w:anchor="_Toc421798614" w:history="1">
+          <w:hyperlink w:anchor="_Toc422139791" w:history="1">
             <w:r>
               <w:rPr>
                 <w:rStyle w:val="Hyperlink"/>
@@ -1101,7 +1177,7 @@
                 <w:noProof/>
                 <w:webHidden/>
               </w:rPr>
-              <w:instrText xml:space="preserve"> PAGEREF _Toc421798614 \h </w:instrText>
+              <w:instrText xml:space="preserve"> PAGEREF _Toc422139791 \h </w:instrText>
             </w:r>
             <w:r>
               <w:rPr>
@@ -1146,7 +1222,7 @@
               <w:szCs w:val="22"/>
             </w:rPr>
           </w:pPr>
-          <w:hyperlink w:anchor="_Toc421798615" w:history="1">
+          <w:hyperlink w:anchor="_Toc422139792" w:history="1">
             <w:r>
               <w:rPr>
                 <w:rStyle w:val="Hyperlink"/>
@@ -1189,7 +1265,7 @@
                 <w:noProof/>
                 <w:webHidden/>
               </w:rPr>
-              <w:instrText xml:space="preserve"> PAGEREF _Toc421798615 \h </w:instrText>
+              <w:instrText xml:space="preserve"> PAGEREF _Toc422139792 \h </w:instrText>
             </w:r>
             <w:r>
               <w:rPr>
@@ -1234,7 +1310,7 @@
               <w:szCs w:val="22"/>
             </w:rPr>
           </w:pPr>
-          <w:hyperlink w:anchor="_Toc421798616" w:history="1">
+          <w:hyperlink w:anchor="_Toc422139793" w:history="1">
             <w:r>
               <w:rPr>
                 <w:rStyle w:val="Hyperlink"/>
@@ -1277,7 +1353,7 @@
                 <w:noProof/>
                 <w:webHidden/>
               </w:rPr>
-              <w:instrText xml:space="preserve"> PAGEREF _Toc421798616 \h </w:instrText>
+              <w:instrText xml:space="preserve"> PAGEREF _Toc422139793 \h </w:instrText>
             </w:r>
             <w:r>
               <w:rPr>
@@ -1322,7 +1398,7 @@
               <w:szCs w:val="22"/>
             </w:rPr>
           </w:pPr>
-          <w:hyperlink w:anchor="_Toc421798617" w:history="1">
+          <w:hyperlink w:anchor="_Toc422139794" w:history="1">
             <w:r>
               <w:rPr>
                 <w:rStyle w:val="Hyperlink"/>
@@ -1365,7 +1441,7 @@
                 <w:noProof/>
                 <w:webHidden/>
               </w:rPr>
-              <w:instrText xml:space="preserve"> PAGEREF _Toc421798617 \h </w:instrText>
+              <w:instrText xml:space="preserve"> PAGEREF _Toc422139794 \h </w:instrText>
             </w:r>
             <w:r>
               <w:rPr>
@@ -1410,7 +1486,7 @@
               <w:szCs w:val="22"/>
             </w:rPr>
           </w:pPr>
-          <w:hyperlink w:anchor="_Toc421798618" w:history="1">
+          <w:hyperlink w:anchor="_Toc422139795" w:history="1">
             <w:r>
               <w:rPr>
                 <w:rStyle w:val="Hyperlink"/>
@@ -1453,7 +1529,7 @@
                 <w:noProof/>
                 <w:webHidden/>
               </w:rPr>
-              <w:instrText xml:space="preserve"> PAGEREF _Toc421798618 \h </w:instrText>
+              <w:instrText xml:space="preserve"> PAGEREF _Toc422139795 \h </w:instrText>
             </w:r>
             <w:r>
               <w:rPr>
@@ -1498,7 +1574,7 @@
               <w:szCs w:val="22"/>
             </w:rPr>
           </w:pPr>
-          <w:hyperlink w:anchor="_Toc421798620" w:history="1">
+          <w:hyperlink w:anchor="_Toc422139797" w:history="1">
             <w:r>
               <w:rPr>
                 <w:rStyle w:val="Hyperlink"/>
@@ -1541,7 +1617,7 @@
                 <w:noProof/>
                 <w:webHidden/>
               </w:rPr>
-              <w:instrText xml:space="preserve"> PAGEREF _Toc421798620 \h </w:instrText>
+              <w:instrText xml:space="preserve"> PAGEREF _Toc422139797 \h </w:instrText>
             </w:r>
             <w:r>
               <w:rPr>
@@ -1586,7 +1662,7 @@
               <w:szCs w:val="22"/>
             </w:rPr>
           </w:pPr>
-          <w:hyperlink w:anchor="_Toc421798621" w:history="1">
+          <w:hyperlink w:anchor="_Toc422139798" w:history="1">
             <w:r>
               <w:rPr>
                 <w:rStyle w:val="Hyperlink"/>
@@ -1629,7 +1705,7 @@
                 <w:noProof/>
                 <w:webHidden/>
               </w:rPr>
-              <w:instrText xml:space="preserve"> PAGEREF _Toc421798621 \h </w:instrText>
+              <w:instrText xml:space="preserve"> PAGEREF _Toc422139798 \h </w:instrText>
             </w:r>
             <w:r>
               <w:rPr>
@@ -1674,7 +1750,7 @@
               <w:szCs w:val="22"/>
             </w:rPr>
           </w:pPr>
-          <w:hyperlink w:anchor="_Toc421798622" w:history="1">
+          <w:hyperlink w:anchor="_Toc422139799" w:history="1">
             <w:r>
               <w:rPr>
                 <w:rStyle w:val="Hyperlink"/>
@@ -1717,7 +1793,7 @@
                 <w:noProof/>
                 <w:webHidden/>
               </w:rPr>
-              <w:instrText xml:space="preserve"> PAGEREF _Toc421798622 \h </w:instrText>
+              <w:instrText xml:space="preserve"> PAGEREF _Toc422139799 \h </w:instrText>
             </w:r>
             <w:r>
               <w:rPr>
@@ -1738,6 +1814,94 @@
                 <w:webHidden/>
               </w:rPr>
               <w:t>62</w:t>
+            </w:r>
+            <w:r>
+              <w:rPr>
+                <w:noProof/>
+                <w:webHidden/>
+              </w:rPr>
+              <w:fldChar w:fldCharType="end"/>
+            </w:r>
+          </w:hyperlink>
+        </w:p>
+        <w:p>
+          <w:pPr>
+            <w:pStyle w:val="TOC2"/>
+            <w:tabs>
+              <w:tab w:val="left" w:pos="660"/>
+              <w:tab w:val="right" w:leader="dot" w:pos="13670"/>
+            </w:tabs>
+            <w:rPr>
+              <w:rFonts w:asciiTheme="minorHAnsi" w:eastAsiaTheme="minorEastAsia" w:hAnsiTheme="minorHAnsi" w:cstheme="minorBidi"/>
+              <w:noProof/>
+              <w:sz w:val="22"/>
+              <w:szCs w:val="22"/>
+            </w:rPr>
+          </w:pPr>
+          <w:hyperlink w:anchor="_Toc422139800" w:history="1">
+            <w:r>
+              <w:rPr>
+                <w:rStyle w:val="Hyperlink"/>
+                <w:noProof/>
+              </w:rPr>
+              <w:t>6.</w:t>
+            </w:r>
+            <w:r>
+              <w:rPr>
+                <w:rFonts w:asciiTheme="minorHAnsi" w:eastAsiaTheme="minorEastAsia" w:hAnsiTheme="minorHAnsi" w:cstheme="minorBidi"/>
+                <w:noProof/>
+                <w:sz w:val="22"/>
+                <w:szCs w:val="22"/>
+              </w:rPr>
+              <w:tab/>
+            </w:r>
+            <w:r>
+              <w:rPr>
+                <w:rStyle w:val="Hyperlink"/>
+                <w:noProof/>
+              </w:rPr>
+              <w:t>SCR 14966 Cleanup for duplicate and Re-used Lan Ids</w:t>
+            </w:r>
+            <w:r>
+              <w:rPr>
+                <w:noProof/>
+                <w:webHidden/>
+              </w:rPr>
+              <w:tab/>
+            </w:r>
+            <w:r>
+              <w:rPr>
+                <w:noProof/>
+                <w:webHidden/>
+              </w:rPr>
+              <w:fldChar w:fldCharType="begin"/>
+            </w:r>
+            <w:r>
+              <w:rPr>
+                <w:noProof/>
+                <w:webHidden/>
+              </w:rPr>
+              <w:instrText xml:space="preserve"> PAGEREF _Toc422139800 \h </w:instrText>
+            </w:r>
+            <w:r>
+              <w:rPr>
+                <w:noProof/>
+                <w:webHidden/>
+              </w:rPr>
+            </w:r>
+            <w:r>
+              <w:rPr>
+                <w:noProof/>
+                <w:webHidden/>
+              </w:rPr>
+              <w:fldChar w:fldCharType="separate"/>
+            </w:r>
+            <w:r>
+              <w:rPr>
+                <w:noProof/>
+                <w:webHidden/>
+              </w:rPr>
+              <w:t>66</w:t>
             </w:r>
             <w:r>
               <w:rPr>
@@ -1780,10 +1944,7 @@
     <w:p/>
     <w:p/>
     <w:p/>
-    <w:p>
-      <w:bookmarkStart w:id="15" w:name="_GoBack"/>
-      <w:bookmarkEnd w:id="15"/>
-    </w:p>
+    <w:p/>
     <w:p/>
     <w:p/>
     <w:p/>
@@ -1814,7 +1975,7 @@
           <w:numId w:val="2"/>
         </w:numPr>
       </w:pPr>
-      <w:bookmarkStart w:id="16" w:name="_Toc421798614"/>
+      <w:bookmarkStart w:id="16" w:name="_Toc422139791"/>
       <w:r>
         <w:t xml:space="preserve">SCR 13265 Group multiple Coaching reasons for </w:t>
       </w:r>
@@ -4207,7 +4368,7 @@
           <w:numId w:val="2"/>
         </w:numPr>
       </w:pPr>
-      <w:bookmarkStart w:id="17" w:name="_Toc421798615"/>
+      <w:bookmarkStart w:id="17" w:name="_Toc422139792"/>
       <w:r>
         <w:t xml:space="preserve">SCR 13794 </w:t>
       </w:r>
@@ -5540,7 +5701,7 @@
           <w:numId w:val="2"/>
         </w:numPr>
       </w:pPr>
-      <w:bookmarkStart w:id="18" w:name="_Toc421798616"/>
+      <w:bookmarkStart w:id="18" w:name="_Toc422139793"/>
       <w:r>
         <w:t>SCR</w:t>
       </w:r>
@@ -5570,7 +5731,7 @@
       <w:r>
         <w:t xml:space="preserve"> </w:t>
       </w:r>
-      <w:bookmarkStart w:id="19" w:name="_Toc421798617"/>
+      <w:bookmarkStart w:id="19" w:name="_Toc422139794"/>
       <w:r>
         <w:t>SCR 14422 Redesign dashboards</w:t>
       </w:r>
@@ -31486,7 +31647,7 @@
           <w:numId w:val="3"/>
         </w:numPr>
       </w:pPr>
-      <w:bookmarkStart w:id="20" w:name="_Toc421798618"/>
+      <w:bookmarkStart w:id="20" w:name="_Toc422139795"/>
       <w:r>
         <w:t>SCR 14423 Extend dashboard functionality to senior leadership</w:t>
       </w:r>
@@ -36396,8 +36557,10 @@
       </w:pPr>
       <w:bookmarkStart w:id="21" w:name="_Toc421289314"/>
       <w:bookmarkStart w:id="22" w:name="_Toc421798619"/>
+      <w:bookmarkStart w:id="23" w:name="_Toc422139796"/>
       <w:bookmarkEnd w:id="21"/>
       <w:bookmarkEnd w:id="22"/>
+      <w:bookmarkEnd w:id="23"/>
     </w:p>
     <w:p>
       <w:pPr>
@@ -36407,14 +36570,14 @@
           <w:numId w:val="3"/>
         </w:numPr>
       </w:pPr>
-      <w:bookmarkStart w:id="23" w:name="_Toc421798620"/>
+      <w:bookmarkStart w:id="24" w:name="_Toc422139797"/>
       <w:r>
         <w:t xml:space="preserve">SCR 14893 </w:t>
       </w:r>
       <w:r>
         <w:t>Performance round 2</w:t>
       </w:r>
-      <w:bookmarkEnd w:id="23"/>
+      <w:bookmarkEnd w:id="24"/>
     </w:p>
     <w:p/>
     <w:tbl>
@@ -47165,14 +47328,14 @@
           <w:numId w:val="3"/>
         </w:numPr>
       </w:pPr>
-      <w:bookmarkStart w:id="24" w:name="_Toc421798621"/>
+      <w:bookmarkStart w:id="25" w:name="_Toc422139798"/>
       <w:r>
         <w:t xml:space="preserve">SCR </w:t>
       </w:r>
       <w:r>
         <w:t>14478 Delete Coaching logs from UI</w:t>
       </w:r>
-      <w:bookmarkEnd w:id="24"/>
+      <w:bookmarkEnd w:id="25"/>
     </w:p>
     <w:tbl>
       <w:tblPr>
@@ -48462,11 +48625,11 @@
           <w:numId w:val="5"/>
         </w:numPr>
       </w:pPr>
-      <w:bookmarkStart w:id="25" w:name="_Toc421798622"/>
+      <w:bookmarkStart w:id="26" w:name="_Toc422139799"/>
       <w:r>
         <w:t>SCR 14916 Additional job codes for HR access</w:t>
       </w:r>
-      <w:bookmarkEnd w:id="25"/>
+      <w:bookmarkEnd w:id="26"/>
     </w:p>
     <w:p/>
     <w:tbl>
@@ -50129,14 +50292,7 @@
                 <w:rFonts w:asciiTheme="minorHAnsi" w:hAnsiTheme="minorHAnsi"/>
                 <w:bCs/>
               </w:rPr>
-              <w:t xml:space="preserve">Should </w:t>
-            </w:r>
-            <w:r>
-              <w:rPr>
-                <w:rFonts w:asciiTheme="minorHAnsi" w:hAnsiTheme="minorHAnsi"/>
-                <w:bCs/>
-              </w:rPr>
-              <w:t>see Warning as a source.</w:t>
+              <w:t>Should see Warning as a source.</w:t>
             </w:r>
           </w:p>
         </w:tc>
@@ -52240,6 +52396,2211 @@
         </w:tc>
       </w:tr>
     </w:tbl>
+    <w:p/>
+    <w:p/>
+    <w:p>
+      <w:pPr>
+        <w:pStyle w:val="Heading2"/>
+        <w:numPr>
+          <w:ilvl w:val="0"/>
+          <w:numId w:val="5"/>
+        </w:numPr>
+      </w:pPr>
+      <w:bookmarkStart w:id="27" w:name="_Toc422139800"/>
+      <w:r>
+        <w:t xml:space="preserve">SCR 14966 Cleanup for duplicate and Re-used </w:t>
+      </w:r>
+      <w:proofErr w:type="spellStart"/>
+      <w:proofErr w:type="gramStart"/>
+      <w:r>
+        <w:t>Lan</w:t>
+      </w:r>
+      <w:proofErr w:type="spellEnd"/>
+      <w:proofErr w:type="gramEnd"/>
+      <w:r>
+        <w:t xml:space="preserve"> Ids</w:t>
+      </w:r>
+      <w:bookmarkEnd w:id="27"/>
+    </w:p>
+    <w:p/>
+    <w:tbl>
+      <w:tblPr>
+        <w:tblW w:w="0" w:type="auto"/>
+        <w:tblInd w:w="-612" w:type="dxa"/>
+        <w:tblBorders>
+          <w:top w:val="single" w:sz="4" w:space="0" w:color="auto"/>
+          <w:left w:val="single" w:sz="4" w:space="0" w:color="auto"/>
+          <w:bottom w:val="single" w:sz="4" w:space="0" w:color="auto"/>
+          <w:right w:val="single" w:sz="4" w:space="0" w:color="auto"/>
+          <w:insideH w:val="single" w:sz="4" w:space="0" w:color="auto"/>
+          <w:insideV w:val="single" w:sz="4" w:space="0" w:color="auto"/>
+        </w:tblBorders>
+        <w:tblLayout w:type="fixed"/>
+        <w:tblLook w:val="0000" w:firstRow="0" w:lastRow="0" w:firstColumn="0" w:lastColumn="0" w:noHBand="0" w:noVBand="0"/>
+      </w:tblPr>
+      <w:tblGrid>
+        <w:gridCol w:w="2549"/>
+        <w:gridCol w:w="10455"/>
+      </w:tblGrid>
+      <w:tr>
+        <w:trPr>
+          <w:tblHeader/>
+        </w:trPr>
+        <w:tc>
+          <w:tcPr>
+            <w:tcW w:w="2549" w:type="dxa"/>
+            <w:shd w:val="solid" w:color="auto" w:fill="000000"/>
+          </w:tcPr>
+          <w:p>
+            <w:r>
+              <w:t>Item</w:t>
+            </w:r>
+          </w:p>
+        </w:tc>
+        <w:tc>
+          <w:tcPr>
+            <w:tcW w:w="10455" w:type="dxa"/>
+            <w:shd w:val="solid" w:color="auto" w:fill="000000"/>
+          </w:tcPr>
+          <w:p>
+            <w:r>
+              <w:t>Description</w:t>
+            </w:r>
+          </w:p>
+        </w:tc>
+      </w:tr>
+      <w:tr>
+        <w:tc>
+          <w:tcPr>
+            <w:tcW w:w="2549" w:type="dxa"/>
+          </w:tcPr>
+          <w:p>
+            <w:r>
+              <w:t>Change Type</w:t>
+            </w:r>
+          </w:p>
+        </w:tc>
+        <w:tc>
+          <w:tcPr>
+            <w:tcW w:w="10455" w:type="dxa"/>
+          </w:tcPr>
+          <w:p>
+            <w:r>
+              <w:t>Change</w:t>
+            </w:r>
+          </w:p>
+        </w:tc>
+      </w:tr>
+      <w:tr>
+        <w:tc>
+          <w:tcPr>
+            <w:tcW w:w="2549" w:type="dxa"/>
+          </w:tcPr>
+          <w:p>
+            <w:r>
+              <w:t>Change Description</w:t>
+            </w:r>
+          </w:p>
+        </w:tc>
+        <w:tc>
+          <w:tcPr>
+            <w:tcW w:w="10455" w:type="dxa"/>
+          </w:tcPr>
+          <w:p>
+            <w:proofErr w:type="gramStart"/>
+            <w:r>
+              <w:rPr>
+                <w:rStyle w:val="f2027"/>
+                <w:rFonts w:ascii="Arial" w:hAnsi="Arial" w:cs="Arial"/>
+                <w:color w:val="333333"/>
+              </w:rPr>
+              <w:t>someone</w:t>
+            </w:r>
+            <w:proofErr w:type="gramEnd"/>
+            <w:r>
+              <w:rPr>
+                <w:rStyle w:val="f2027"/>
+                <w:rFonts w:ascii="Arial" w:hAnsi="Arial" w:cs="Arial"/>
+                <w:color w:val="333333"/>
+              </w:rPr>
+              <w:t xml:space="preserve"> with access to the historical dashboard may be able to review details of another's logs when they have </w:t>
+            </w:r>
+            <w:r>
+              <w:rPr>
+                <w:rStyle w:val="f2027"/>
+                <w:rFonts w:ascii="Arial" w:hAnsi="Arial" w:cs="Arial"/>
+                <w:color w:val="333333"/>
+              </w:rPr>
+              <w:lastRenderedPageBreak/>
+              <w:t xml:space="preserve">the same </w:t>
+            </w:r>
+            <w:proofErr w:type="spellStart"/>
+            <w:r>
+              <w:rPr>
+                <w:rStyle w:val="f2027"/>
+                <w:rFonts w:ascii="Arial" w:hAnsi="Arial" w:cs="Arial"/>
+                <w:color w:val="333333"/>
+              </w:rPr>
+              <w:t>lanid</w:t>
+            </w:r>
+            <w:proofErr w:type="spellEnd"/>
+            <w:r>
+              <w:rPr>
+                <w:rStyle w:val="f2027"/>
+                <w:rFonts w:ascii="Arial" w:hAnsi="Arial" w:cs="Arial"/>
+                <w:color w:val="333333"/>
+              </w:rPr>
+              <w:t xml:space="preserve"> even though that person is not in the same hierarchy</w:t>
+            </w:r>
+            <w:r>
+              <w:rPr>
+                <w:rStyle w:val="f2027"/>
+                <w:rFonts w:ascii="Arial" w:hAnsi="Arial" w:cs="Arial"/>
+                <w:color w:val="333333"/>
+              </w:rPr>
+              <w:t>. The cleanup and checks added as part of this SCR will fix this.</w:t>
+            </w:r>
+          </w:p>
+        </w:tc>
+      </w:tr>
+      <w:tr>
+        <w:trPr>
+          <w:trHeight w:val="332"/>
+        </w:trPr>
+        <w:tc>
+          <w:tcPr>
+            <w:tcW w:w="2549" w:type="dxa"/>
+          </w:tcPr>
+          <w:p>
+            <w:r>
+              <w:lastRenderedPageBreak/>
+              <w:t>Test Environment</w:t>
+            </w:r>
+          </w:p>
+        </w:tc>
+        <w:tc>
+          <w:tcPr>
+            <w:tcW w:w="10455" w:type="dxa"/>
+          </w:tcPr>
+          <w:p>
+            <w:proofErr w:type="spellStart"/>
+            <w:r>
+              <w:t>eCoaching_Dev</w:t>
+            </w:r>
+            <w:proofErr w:type="spellEnd"/>
+            <w:r>
+              <w:t xml:space="preserve"> database on vrivfssdbt02\scord01,1437 </w:t>
+            </w:r>
+          </w:p>
+        </w:tc>
+      </w:tr>
+      <w:tr>
+        <w:tc>
+          <w:tcPr>
+            <w:tcW w:w="2549" w:type="dxa"/>
+          </w:tcPr>
+          <w:p>
+            <w:r>
+              <w:t>Code Modules created/updated</w:t>
+            </w:r>
+          </w:p>
+        </w:tc>
+        <w:tc>
+          <w:tcPr>
+            <w:tcW w:w="10455" w:type="dxa"/>
+          </w:tcPr>
+          <w:p>
+            <w:pPr>
+              <w:rPr>
+                <w:rFonts w:ascii="Courier New" w:hAnsi="Courier New" w:cs="Courier New"/>
+                <w:noProof/>
+                <w:color w:val="0000FF"/>
+              </w:rPr>
+            </w:pPr>
+            <w:r>
+              <w:rPr>
+                <w:rFonts w:ascii="Courier New" w:hAnsi="Courier New" w:cs="Courier New"/>
+                <w:noProof/>
+                <w:color w:val="0000FF"/>
+              </w:rPr>
+              <w:t xml:space="preserve">[sp_SelectReviewFrom_Coaching_Log] </w:t>
+            </w:r>
+          </w:p>
+          <w:p>
+            <w:pPr>
+              <w:rPr>
+                <w:rFonts w:ascii="Courier New" w:hAnsi="Courier New" w:cs="Courier New"/>
+                <w:noProof/>
+                <w:color w:val="0000FF"/>
+              </w:rPr>
+            </w:pPr>
+            <w:r>
+              <w:rPr>
+                <w:rFonts w:ascii="Courier New" w:hAnsi="Courier New" w:cs="Courier New"/>
+                <w:noProof/>
+                <w:color w:val="0000FF"/>
+              </w:rPr>
+              <w:t xml:space="preserve"> [sp_SelectReviewFrom_Warning_Log]</w:t>
+            </w:r>
+          </w:p>
+          <w:p>
+            <w:pPr>
+              <w:rPr>
+                <w:rFonts w:ascii="Courier New" w:hAnsi="Courier New" w:cs="Courier New"/>
+                <w:noProof/>
+                <w:color w:val="0000FF"/>
+              </w:rPr>
+            </w:pPr>
+            <w:r>
+              <w:rPr>
+                <w:rFonts w:ascii="Courier New" w:hAnsi="Courier New" w:cs="Courier New"/>
+                <w:noProof/>
+                <w:color w:val="0000FF"/>
+              </w:rPr>
+              <w:t xml:space="preserve"> [sp_whoami]</w:t>
+            </w:r>
+          </w:p>
+          <w:p>
+            <w:r>
+              <w:rPr>
+                <w:rFonts w:ascii="Courier New" w:hAnsi="Courier New" w:cs="Courier New"/>
+                <w:noProof/>
+                <w:color w:val="0000FF"/>
+              </w:rPr>
+              <w:t xml:space="preserve"> [sp_whoisthis]</w:t>
+            </w:r>
+          </w:p>
+        </w:tc>
+      </w:tr>
+      <w:tr>
+        <w:trPr>
+          <w:trHeight w:val="512"/>
+        </w:trPr>
+        <w:tc>
+          <w:tcPr>
+            <w:tcW w:w="2549" w:type="dxa"/>
+          </w:tcPr>
+          <w:p>
+            <w:r>
+              <w:t>Code doc</w:t>
+            </w:r>
+          </w:p>
+        </w:tc>
+        <w:tc>
+          <w:tcPr>
+            <w:tcW w:w="10455" w:type="dxa"/>
+          </w:tcPr>
+          <w:p>
+            <w:proofErr w:type="spellStart"/>
+            <w:r>
+              <w:t>CCO_eCoaching_Log_Create.sql</w:t>
+            </w:r>
+            <w:proofErr w:type="spellEnd"/>
+          </w:p>
+          <w:p>
+            <w:proofErr w:type="spellStart"/>
+            <w:r>
+              <w:t>CCO_eCoaching_</w:t>
+            </w:r>
+            <w:r>
+              <w:t>Warning_</w:t>
+            </w:r>
+            <w:r>
+              <w:t>Log_Create.sql</w:t>
+            </w:r>
+            <w:proofErr w:type="spellEnd"/>
+          </w:p>
+        </w:tc>
+      </w:tr>
+      <w:tr>
+        <w:tc>
+          <w:tcPr>
+            <w:tcW w:w="2549" w:type="dxa"/>
+          </w:tcPr>
+          <w:p>
+            <w:r>
+              <w:t>Notes</w:t>
+            </w:r>
+          </w:p>
+        </w:tc>
+        <w:tc>
+          <w:tcPr>
+            <w:tcW w:w="10455" w:type="dxa"/>
+          </w:tcPr>
+          <w:p/>
+        </w:tc>
+      </w:tr>
+    </w:tbl>
+    <w:p/>
+    <w:tbl>
+      <w:tblPr>
+        <w:tblW w:w="13500" w:type="dxa"/>
+        <w:tblInd w:w="-612" w:type="dxa"/>
+        <w:tblBorders>
+          <w:top w:val="double" w:sz="4" w:space="0" w:color="auto"/>
+          <w:left w:val="double" w:sz="4" w:space="0" w:color="auto"/>
+          <w:bottom w:val="double" w:sz="4" w:space="0" w:color="auto"/>
+          <w:right w:val="double" w:sz="4" w:space="0" w:color="auto"/>
+          <w:insideH w:val="single" w:sz="6" w:space="0" w:color="auto"/>
+          <w:insideV w:val="single" w:sz="6" w:space="0" w:color="auto"/>
+        </w:tblBorders>
+        <w:tblLayout w:type="fixed"/>
+        <w:tblLook w:val="0000" w:firstRow="0" w:lastRow="0" w:firstColumn="0" w:lastColumn="0" w:noHBand="0" w:noVBand="0"/>
+      </w:tblPr>
+      <w:tblGrid>
+        <w:gridCol w:w="900"/>
+        <w:gridCol w:w="3960"/>
+        <w:gridCol w:w="4500"/>
+        <w:gridCol w:w="1260"/>
+        <w:gridCol w:w="2880"/>
+      </w:tblGrid>
+      <w:tr>
+        <w:trPr>
+          <w:cantSplit/>
+          <w:tblHeader/>
+        </w:trPr>
+        <w:tc>
+          <w:tcPr>
+            <w:tcW w:w="900" w:type="dxa"/>
+            <w:shd w:val="clear" w:color="auto" w:fill="A6A6A6"/>
+          </w:tcPr>
+          <w:p>
+            <w:pPr>
+              <w:rPr>
+                <w:i/>
+              </w:rPr>
+            </w:pPr>
+            <w:r>
+              <w:t>TEST#</w:t>
+            </w:r>
+          </w:p>
+        </w:tc>
+        <w:tc>
+          <w:tcPr>
+            <w:tcW w:w="3960" w:type="dxa"/>
+            <w:shd w:val="clear" w:color="auto" w:fill="A6A6A6"/>
+          </w:tcPr>
+          <w:p>
+            <w:pPr>
+              <w:rPr>
+                <w:i/>
+              </w:rPr>
+            </w:pPr>
+            <w:r>
+              <w:t>ACTION</w:t>
+            </w:r>
+          </w:p>
+        </w:tc>
+        <w:tc>
+          <w:tcPr>
+            <w:tcW w:w="4500" w:type="dxa"/>
+            <w:shd w:val="clear" w:color="auto" w:fill="A6A6A6"/>
+          </w:tcPr>
+          <w:p>
+            <w:pPr>
+              <w:rPr>
+                <w:i/>
+              </w:rPr>
+            </w:pPr>
+            <w:r>
+              <w:t xml:space="preserve">EXPECTED RESULTS </w:t>
+            </w:r>
+          </w:p>
+        </w:tc>
+        <w:tc>
+          <w:tcPr>
+            <w:tcW w:w="1260" w:type="dxa"/>
+            <w:shd w:val="clear" w:color="auto" w:fill="A6A6A6"/>
+          </w:tcPr>
+          <w:p>
+            <w:pPr>
+              <w:rPr>
+                <w:i/>
+              </w:rPr>
+            </w:pPr>
+            <w:r>
+              <w:t>RESULTS</w:t>
+            </w:r>
+          </w:p>
+          <w:p>
+            <w:pPr>
+              <w:rPr>
+                <w:i/>
+              </w:rPr>
+            </w:pPr>
+            <w:r>
+              <w:t>P/F/I</w:t>
+            </w:r>
+          </w:p>
+        </w:tc>
+        <w:tc>
+          <w:tcPr>
+            <w:tcW w:w="2880" w:type="dxa"/>
+            <w:shd w:val="clear" w:color="auto" w:fill="A6A6A6"/>
+          </w:tcPr>
+          <w:p>
+            <w:pPr>
+              <w:rPr>
+                <w:i/>
+              </w:rPr>
+            </w:pPr>
+            <w:r>
+              <w:t>COMMENTS</w:t>
+            </w:r>
+          </w:p>
+        </w:tc>
+      </w:tr>
+      <w:tr>
+        <w:trPr>
+          <w:cantSplit/>
+        </w:trPr>
+        <w:tc>
+          <w:tcPr>
+            <w:tcW w:w="900" w:type="dxa"/>
+          </w:tcPr>
+          <w:p>
+            <w:pPr>
+              <w:rPr>
+                <w:i/>
+              </w:rPr>
+            </w:pPr>
+            <w:r>
+              <w:rPr>
+                <w:rFonts w:asciiTheme="minorHAnsi" w:hAnsiTheme="minorHAnsi"/>
+                <w:bCs/>
+              </w:rPr>
+              <w:t>6</w:t>
+            </w:r>
+            <w:r>
+              <w:rPr>
+                <w:rFonts w:asciiTheme="minorHAnsi" w:hAnsiTheme="minorHAnsi"/>
+                <w:bCs/>
+              </w:rPr>
+              <w:t>.1</w:t>
+            </w:r>
+          </w:p>
+        </w:tc>
+        <w:tc>
+          <w:tcPr>
+            <w:tcW w:w="3960" w:type="dxa"/>
+          </w:tcPr>
+          <w:p>
+            <w:pPr>
+              <w:rPr>
+                <w:rFonts w:ascii="Courier New" w:hAnsi="Courier New" w:cs="Courier New"/>
+                <w:noProof/>
+              </w:rPr>
+            </w:pPr>
+          </w:p>
+          <w:p>
+            <w:pPr>
+              <w:overflowPunct/>
+              <w:textAlignment w:val="auto"/>
+              <w:rPr>
+                <w:rFonts w:ascii="Courier New" w:hAnsi="Courier New" w:cs="Courier New"/>
+                <w:noProof/>
+              </w:rPr>
+            </w:pPr>
+            <w:r>
+              <w:rPr>
+                <w:rFonts w:ascii="Courier New" w:hAnsi="Courier New" w:cs="Courier New"/>
+                <w:noProof/>
+                <w:color w:val="0000FF"/>
+              </w:rPr>
+              <w:t>USE</w:t>
+            </w:r>
+            <w:r>
+              <w:rPr>
+                <w:rFonts w:ascii="Courier New" w:hAnsi="Courier New" w:cs="Courier New"/>
+                <w:noProof/>
+              </w:rPr>
+              <w:t xml:space="preserve"> [eCoachingDev]</w:t>
+            </w:r>
+          </w:p>
+          <w:p>
+            <w:pPr>
+              <w:overflowPunct/>
+              <w:textAlignment w:val="auto"/>
+              <w:rPr>
+                <w:rFonts w:ascii="Courier New" w:hAnsi="Courier New" w:cs="Courier New"/>
+                <w:noProof/>
+                <w:color w:val="0000FF"/>
+              </w:rPr>
+            </w:pPr>
+            <w:r>
+              <w:rPr>
+                <w:rFonts w:ascii="Courier New" w:hAnsi="Courier New" w:cs="Courier New"/>
+                <w:noProof/>
+                <w:color w:val="0000FF"/>
+              </w:rPr>
+              <w:t>GO</w:t>
+            </w:r>
+          </w:p>
+          <w:p>
+            <w:pPr>
+              <w:overflowPunct/>
+              <w:textAlignment w:val="auto"/>
+              <w:rPr>
+                <w:rFonts w:ascii="Courier New" w:hAnsi="Courier New" w:cs="Courier New"/>
+                <w:noProof/>
+                <w:color w:val="0000FF"/>
+              </w:rPr>
+            </w:pPr>
+          </w:p>
+          <w:p>
+            <w:pPr>
+              <w:overflowPunct/>
+              <w:textAlignment w:val="auto"/>
+              <w:rPr>
+                <w:rFonts w:ascii="Courier New" w:hAnsi="Courier New" w:cs="Courier New"/>
+                <w:noProof/>
+                <w:color w:val="0000FF"/>
+              </w:rPr>
+            </w:pPr>
+            <w:r>
+              <w:rPr>
+                <w:rFonts w:ascii="Courier New" w:hAnsi="Courier New" w:cs="Courier New"/>
+                <w:noProof/>
+                <w:color w:val="0000FF"/>
+              </w:rPr>
+              <w:t>DECLARE</w:t>
+            </w:r>
+            <w:r>
+              <w:rPr>
+                <w:rFonts w:ascii="Courier New" w:hAnsi="Courier New" w:cs="Courier New"/>
+                <w:noProof/>
+              </w:rPr>
+              <w:tab/>
+              <w:t xml:space="preserve">@return_value </w:t>
+            </w:r>
+            <w:r>
+              <w:rPr>
+                <w:rFonts w:ascii="Courier New" w:hAnsi="Courier New" w:cs="Courier New"/>
+                <w:noProof/>
+                <w:color w:val="0000FF"/>
+              </w:rPr>
+              <w:t>int</w:t>
+            </w:r>
+          </w:p>
+          <w:p>
+            <w:pPr>
+              <w:overflowPunct/>
+              <w:textAlignment w:val="auto"/>
+              <w:rPr>
+                <w:rFonts w:ascii="Courier New" w:hAnsi="Courier New" w:cs="Courier New"/>
+                <w:noProof/>
+                <w:color w:val="0000FF"/>
+              </w:rPr>
+            </w:pPr>
+          </w:p>
+          <w:p>
+            <w:pPr>
+              <w:overflowPunct/>
+              <w:textAlignment w:val="auto"/>
+              <w:rPr>
+                <w:rFonts w:ascii="Courier New" w:hAnsi="Courier New" w:cs="Courier New"/>
+                <w:noProof/>
+              </w:rPr>
+            </w:pPr>
+            <w:r>
+              <w:rPr>
+                <w:rFonts w:ascii="Courier New" w:hAnsi="Courier New" w:cs="Courier New"/>
+                <w:noProof/>
+                <w:color w:val="0000FF"/>
+              </w:rPr>
+              <w:t>EXEC</w:t>
+            </w:r>
+            <w:r>
+              <w:rPr>
+                <w:rFonts w:ascii="Courier New" w:hAnsi="Courier New" w:cs="Courier New"/>
+                <w:noProof/>
+              </w:rPr>
+              <w:tab/>
+              <w:t xml:space="preserve">@return_value </w:t>
+            </w:r>
+            <w:r>
+              <w:rPr>
+                <w:rFonts w:ascii="Courier New" w:hAnsi="Courier New" w:cs="Courier New"/>
+                <w:noProof/>
+                <w:color w:val="808080"/>
+              </w:rPr>
+              <w:t>=</w:t>
+            </w:r>
+            <w:r>
+              <w:rPr>
+                <w:rFonts w:ascii="Courier New" w:hAnsi="Courier New" w:cs="Courier New"/>
+                <w:noProof/>
+              </w:rPr>
+              <w:t xml:space="preserve"> [EC]</w:t>
+            </w:r>
+            <w:r>
+              <w:rPr>
+                <w:rFonts w:ascii="Courier New" w:hAnsi="Courier New" w:cs="Courier New"/>
+                <w:noProof/>
+                <w:color w:val="808080"/>
+              </w:rPr>
+              <w:t>.</w:t>
+            </w:r>
+            <w:r>
+              <w:rPr>
+                <w:rFonts w:ascii="Courier New" w:hAnsi="Courier New" w:cs="Courier New"/>
+                <w:noProof/>
+              </w:rPr>
+              <w:t>[sp_SelectReviewFrom_Coaching_Log]</w:t>
+            </w:r>
+          </w:p>
+          <w:p>
+            <w:pPr>
+              <w:overflowPunct/>
+              <w:textAlignment w:val="auto"/>
+              <w:rPr>
+                <w:rFonts w:ascii="Courier New" w:hAnsi="Courier New" w:cs="Courier New"/>
+                <w:noProof/>
+                <w:color w:val="FF0000"/>
+              </w:rPr>
+            </w:pPr>
+            <w:r>
+              <w:rPr>
+                <w:rFonts w:ascii="Courier New" w:hAnsi="Courier New" w:cs="Courier New"/>
+                <w:noProof/>
+                <w:color w:val="0000FF"/>
+              </w:rPr>
+              <w:tab/>
+            </w:r>
+            <w:r>
+              <w:rPr>
+                <w:rFonts w:ascii="Courier New" w:hAnsi="Courier New" w:cs="Courier New"/>
+                <w:noProof/>
+                <w:color w:val="0000FF"/>
+              </w:rPr>
+              <w:tab/>
+            </w:r>
+            <w:r>
+              <w:rPr>
+                <w:rFonts w:ascii="Courier New" w:hAnsi="Courier New" w:cs="Courier New"/>
+                <w:noProof/>
+              </w:rPr>
+              <w:t xml:space="preserve">@strFormIDin </w:t>
+            </w:r>
+            <w:r>
+              <w:rPr>
+                <w:rFonts w:ascii="Courier New" w:hAnsi="Courier New" w:cs="Courier New"/>
+                <w:noProof/>
+                <w:color w:val="808080"/>
+              </w:rPr>
+              <w:t>=</w:t>
+            </w:r>
+            <w:r>
+              <w:rPr>
+                <w:rFonts w:ascii="Courier New" w:hAnsi="Courier New" w:cs="Courier New"/>
+                <w:noProof/>
+              </w:rPr>
+              <w:t xml:space="preserve"> </w:t>
+            </w:r>
+            <w:r>
+              <w:rPr>
+                <w:rFonts w:ascii="Courier New" w:hAnsi="Courier New" w:cs="Courier New"/>
+                <w:noProof/>
+                <w:color w:val="FF0000"/>
+              </w:rPr>
+              <w:t>N'eCL-erick.medina-41354'</w:t>
+            </w:r>
+          </w:p>
+          <w:p>
+            <w:pPr>
+              <w:overflowPunct/>
+              <w:textAlignment w:val="auto"/>
+              <w:rPr>
+                <w:rFonts w:ascii="Courier New" w:hAnsi="Courier New" w:cs="Courier New"/>
+                <w:noProof/>
+                <w:color w:val="FF0000"/>
+              </w:rPr>
+            </w:pPr>
+          </w:p>
+          <w:p>
+            <w:pPr>
+              <w:overflowPunct/>
+              <w:textAlignment w:val="auto"/>
+              <w:rPr>
+                <w:rFonts w:ascii="Courier New" w:hAnsi="Courier New" w:cs="Courier New"/>
+                <w:noProof/>
+              </w:rPr>
+            </w:pPr>
+            <w:r>
+              <w:rPr>
+                <w:rFonts w:ascii="Courier New" w:hAnsi="Courier New" w:cs="Courier New"/>
+                <w:noProof/>
+                <w:color w:val="0000FF"/>
+              </w:rPr>
+              <w:t>SELECT</w:t>
+            </w:r>
+            <w:r>
+              <w:rPr>
+                <w:rFonts w:ascii="Courier New" w:hAnsi="Courier New" w:cs="Courier New"/>
+                <w:noProof/>
+              </w:rPr>
+              <w:tab/>
+            </w:r>
+            <w:r>
+              <w:rPr>
+                <w:rFonts w:ascii="Courier New" w:hAnsi="Courier New" w:cs="Courier New"/>
+                <w:noProof/>
+                <w:color w:val="FF0000"/>
+              </w:rPr>
+              <w:t>'Return Value'</w:t>
+            </w:r>
+            <w:r>
+              <w:rPr>
+                <w:rFonts w:ascii="Courier New" w:hAnsi="Courier New" w:cs="Courier New"/>
+                <w:noProof/>
+              </w:rPr>
+              <w:t xml:space="preserve"> </w:t>
+            </w:r>
+            <w:r>
+              <w:rPr>
+                <w:rFonts w:ascii="Courier New" w:hAnsi="Courier New" w:cs="Courier New"/>
+                <w:noProof/>
+                <w:color w:val="808080"/>
+              </w:rPr>
+              <w:t>=</w:t>
+            </w:r>
+            <w:r>
+              <w:rPr>
+                <w:rFonts w:ascii="Courier New" w:hAnsi="Courier New" w:cs="Courier New"/>
+                <w:noProof/>
+              </w:rPr>
+              <w:t xml:space="preserve"> @return_value</w:t>
+            </w:r>
+          </w:p>
+          <w:p>
+            <w:pPr>
+              <w:overflowPunct/>
+              <w:textAlignment w:val="auto"/>
+              <w:rPr>
+                <w:rFonts w:ascii="Courier New" w:hAnsi="Courier New" w:cs="Courier New"/>
+                <w:noProof/>
+              </w:rPr>
+            </w:pPr>
+          </w:p>
+          <w:p>
+            <w:pPr>
+              <w:overflowPunct/>
+              <w:textAlignment w:val="auto"/>
+              <w:rPr>
+                <w:rFonts w:ascii="Courier New" w:hAnsi="Courier New" w:cs="Courier New"/>
+                <w:noProof/>
+                <w:color w:val="0000FF"/>
+              </w:rPr>
+            </w:pPr>
+            <w:r>
+              <w:rPr>
+                <w:rFonts w:ascii="Courier New" w:hAnsi="Courier New" w:cs="Courier New"/>
+                <w:noProof/>
+                <w:color w:val="0000FF"/>
+              </w:rPr>
+              <w:t>GO</w:t>
+            </w:r>
+          </w:p>
+          <w:p>
+            <w:pPr>
+              <w:overflowPunct/>
+              <w:textAlignment w:val="auto"/>
+              <w:rPr>
+                <w:rFonts w:ascii="Courier New" w:hAnsi="Courier New" w:cs="Courier New"/>
+                <w:noProof/>
+                <w:color w:val="008000"/>
+              </w:rPr>
+            </w:pPr>
+          </w:p>
+          <w:p>
+            <w:pPr>
+              <w:overflowPunct/>
+              <w:textAlignment w:val="auto"/>
+              <w:rPr>
+                <w:rFonts w:ascii="Courier New" w:hAnsi="Courier New" w:cs="Courier New"/>
+                <w:noProof/>
+                <w:color w:val="008000"/>
+              </w:rPr>
+            </w:pPr>
+            <w:r>
+              <w:rPr>
+                <w:rFonts w:ascii="Courier New" w:hAnsi="Courier New" w:cs="Courier New"/>
+                <w:noProof/>
+              </w:rPr>
+              <w:t xml:space="preserve"> </w:t>
+            </w:r>
+          </w:p>
+          <w:p>
+            <w:pPr>
+              <w:rPr>
+                <w:rFonts w:asciiTheme="minorHAnsi" w:hAnsiTheme="minorHAnsi"/>
+                <w:bCs/>
+              </w:rPr>
+            </w:pPr>
+          </w:p>
+        </w:tc>
+        <w:tc>
+          <w:tcPr>
+            <w:tcW w:w="4500" w:type="dxa"/>
+          </w:tcPr>
+          <w:p>
+            <w:pPr>
+              <w:rPr>
+                <w:rFonts w:asciiTheme="minorHAnsi" w:hAnsiTheme="minorHAnsi"/>
+                <w:bCs/>
+              </w:rPr>
+            </w:pPr>
+            <w:r>
+              <w:rPr>
+                <w:rFonts w:asciiTheme="minorHAnsi" w:hAnsiTheme="minorHAnsi"/>
+                <w:bCs/>
+              </w:rPr>
+              <w:t xml:space="preserve">Should see the details of the log passed in with newly added columns </w:t>
+            </w:r>
+            <w:proofErr w:type="spellStart"/>
+            <w:r>
+              <w:t>EmpID</w:t>
+            </w:r>
+            <w:proofErr w:type="spellEnd"/>
+            <w:r>
+              <w:t xml:space="preserve"> and </w:t>
+            </w:r>
+            <w:proofErr w:type="spellStart"/>
+            <w:r>
+              <w:t>SubmitterID</w:t>
+            </w:r>
+            <w:proofErr w:type="spellEnd"/>
+          </w:p>
+        </w:tc>
+        <w:tc>
+          <w:tcPr>
+            <w:tcW w:w="1260" w:type="dxa"/>
+          </w:tcPr>
+          <w:p>
+            <w:pPr>
+              <w:rPr>
+                <w:rFonts w:asciiTheme="minorHAnsi" w:hAnsiTheme="minorHAnsi"/>
+                <w:bCs/>
+              </w:rPr>
+            </w:pPr>
+            <w:r>
+              <w:rPr>
+                <w:rFonts w:asciiTheme="minorHAnsi" w:hAnsiTheme="minorHAnsi"/>
+                <w:bCs/>
+              </w:rPr>
+              <w:t>P</w:t>
+            </w:r>
+          </w:p>
+        </w:tc>
+        <w:tc>
+          <w:tcPr>
+            <w:tcW w:w="2880" w:type="dxa"/>
+          </w:tcPr>
+          <w:p>
+            <w:pPr>
+              <w:rPr>
+                <w:i/>
+              </w:rPr>
+            </w:pPr>
+          </w:p>
+        </w:tc>
+      </w:tr>
+      <w:tr>
+        <w:trPr>
+          <w:cantSplit/>
+        </w:trPr>
+        <w:tc>
+          <w:tcPr>
+            <w:tcW w:w="900" w:type="dxa"/>
+          </w:tcPr>
+          <w:p>
+            <w:pPr>
+              <w:rPr>
+                <w:i/>
+              </w:rPr>
+            </w:pPr>
+            <w:r>
+              <w:rPr>
+                <w:rFonts w:asciiTheme="minorHAnsi" w:hAnsiTheme="minorHAnsi"/>
+                <w:bCs/>
+              </w:rPr>
+              <w:lastRenderedPageBreak/>
+              <w:t>6</w:t>
+            </w:r>
+            <w:r>
+              <w:rPr>
+                <w:rFonts w:asciiTheme="minorHAnsi" w:hAnsiTheme="minorHAnsi"/>
+                <w:bCs/>
+              </w:rPr>
+              <w:t>.2</w:t>
+            </w:r>
+          </w:p>
+        </w:tc>
+        <w:tc>
+          <w:tcPr>
+            <w:tcW w:w="3960" w:type="dxa"/>
+          </w:tcPr>
+          <w:p>
+            <w:pPr>
+              <w:overflowPunct/>
+              <w:textAlignment w:val="auto"/>
+              <w:rPr>
+                <w:rFonts w:ascii="Courier New" w:hAnsi="Courier New" w:cs="Courier New"/>
+                <w:noProof/>
+              </w:rPr>
+            </w:pPr>
+            <w:r>
+              <w:rPr>
+                <w:rFonts w:ascii="Courier New" w:hAnsi="Courier New" w:cs="Courier New"/>
+                <w:noProof/>
+                <w:color w:val="0000FF"/>
+              </w:rPr>
+              <w:t>USE</w:t>
+            </w:r>
+            <w:r>
+              <w:rPr>
+                <w:rFonts w:ascii="Courier New" w:hAnsi="Courier New" w:cs="Courier New"/>
+                <w:noProof/>
+              </w:rPr>
+              <w:t xml:space="preserve"> [eCoachingDev]</w:t>
+            </w:r>
+          </w:p>
+          <w:p>
+            <w:pPr>
+              <w:overflowPunct/>
+              <w:textAlignment w:val="auto"/>
+              <w:rPr>
+                <w:rFonts w:ascii="Courier New" w:hAnsi="Courier New" w:cs="Courier New"/>
+                <w:noProof/>
+                <w:color w:val="0000FF"/>
+              </w:rPr>
+            </w:pPr>
+            <w:r>
+              <w:rPr>
+                <w:rFonts w:ascii="Courier New" w:hAnsi="Courier New" w:cs="Courier New"/>
+                <w:noProof/>
+                <w:color w:val="0000FF"/>
+              </w:rPr>
+              <w:t>GO</w:t>
+            </w:r>
+          </w:p>
+          <w:p>
+            <w:pPr>
+              <w:overflowPunct/>
+              <w:textAlignment w:val="auto"/>
+              <w:rPr>
+                <w:rFonts w:ascii="Courier New" w:hAnsi="Courier New" w:cs="Courier New"/>
+                <w:noProof/>
+                <w:color w:val="0000FF"/>
+              </w:rPr>
+            </w:pPr>
+          </w:p>
+          <w:p>
+            <w:pPr>
+              <w:overflowPunct/>
+              <w:textAlignment w:val="auto"/>
+              <w:rPr>
+                <w:rFonts w:ascii="Courier New" w:hAnsi="Courier New" w:cs="Courier New"/>
+                <w:noProof/>
+                <w:color w:val="0000FF"/>
+              </w:rPr>
+            </w:pPr>
+            <w:r>
+              <w:rPr>
+                <w:rFonts w:ascii="Courier New" w:hAnsi="Courier New" w:cs="Courier New"/>
+                <w:noProof/>
+                <w:color w:val="0000FF"/>
+              </w:rPr>
+              <w:t>DECLARE</w:t>
+            </w:r>
+            <w:r>
+              <w:rPr>
+                <w:rFonts w:ascii="Courier New" w:hAnsi="Courier New" w:cs="Courier New"/>
+                <w:noProof/>
+              </w:rPr>
+              <w:tab/>
+              <w:t xml:space="preserve">@return_value </w:t>
+            </w:r>
+            <w:r>
+              <w:rPr>
+                <w:rFonts w:ascii="Courier New" w:hAnsi="Courier New" w:cs="Courier New"/>
+                <w:noProof/>
+                <w:color w:val="0000FF"/>
+              </w:rPr>
+              <w:t>int</w:t>
+            </w:r>
+          </w:p>
+          <w:p>
+            <w:pPr>
+              <w:overflowPunct/>
+              <w:textAlignment w:val="auto"/>
+              <w:rPr>
+                <w:rFonts w:ascii="Courier New" w:hAnsi="Courier New" w:cs="Courier New"/>
+                <w:noProof/>
+                <w:color w:val="0000FF"/>
+              </w:rPr>
+            </w:pPr>
+          </w:p>
+          <w:p>
+            <w:pPr>
+              <w:overflowPunct/>
+              <w:textAlignment w:val="auto"/>
+              <w:rPr>
+                <w:rFonts w:ascii="Courier New" w:hAnsi="Courier New" w:cs="Courier New"/>
+                <w:noProof/>
+              </w:rPr>
+            </w:pPr>
+            <w:r>
+              <w:rPr>
+                <w:rFonts w:ascii="Courier New" w:hAnsi="Courier New" w:cs="Courier New"/>
+                <w:noProof/>
+                <w:color w:val="0000FF"/>
+              </w:rPr>
+              <w:t>EXEC</w:t>
+            </w:r>
+            <w:r>
+              <w:rPr>
+                <w:rFonts w:ascii="Courier New" w:hAnsi="Courier New" w:cs="Courier New"/>
+                <w:noProof/>
+              </w:rPr>
+              <w:tab/>
+              <w:t xml:space="preserve">@return_value </w:t>
+            </w:r>
+            <w:r>
+              <w:rPr>
+                <w:rFonts w:ascii="Courier New" w:hAnsi="Courier New" w:cs="Courier New"/>
+                <w:noProof/>
+                <w:color w:val="808080"/>
+              </w:rPr>
+              <w:t>=</w:t>
+            </w:r>
+            <w:r>
+              <w:rPr>
+                <w:rFonts w:ascii="Courier New" w:hAnsi="Courier New" w:cs="Courier New"/>
+                <w:noProof/>
+              </w:rPr>
+              <w:t xml:space="preserve"> [EC]</w:t>
+            </w:r>
+            <w:r>
+              <w:rPr>
+                <w:rFonts w:ascii="Courier New" w:hAnsi="Courier New" w:cs="Courier New"/>
+                <w:noProof/>
+                <w:color w:val="808080"/>
+              </w:rPr>
+              <w:t>.</w:t>
+            </w:r>
+            <w:r>
+              <w:rPr>
+                <w:rFonts w:ascii="Courier New" w:hAnsi="Courier New" w:cs="Courier New"/>
+                <w:noProof/>
+              </w:rPr>
+              <w:t>[sp_SelectReviewFrom_Warning_Log]</w:t>
+            </w:r>
+          </w:p>
+          <w:p>
+            <w:pPr>
+              <w:overflowPunct/>
+              <w:textAlignment w:val="auto"/>
+              <w:rPr>
+                <w:rFonts w:ascii="Courier New" w:hAnsi="Courier New" w:cs="Courier New"/>
+                <w:noProof/>
+                <w:color w:val="FF0000"/>
+              </w:rPr>
+            </w:pPr>
+            <w:r>
+              <w:rPr>
+                <w:rFonts w:ascii="Courier New" w:hAnsi="Courier New" w:cs="Courier New"/>
+                <w:noProof/>
+                <w:color w:val="0000FF"/>
+              </w:rPr>
+              <w:tab/>
+            </w:r>
+            <w:r>
+              <w:rPr>
+                <w:rFonts w:ascii="Courier New" w:hAnsi="Courier New" w:cs="Courier New"/>
+                <w:noProof/>
+                <w:color w:val="0000FF"/>
+              </w:rPr>
+              <w:tab/>
+            </w:r>
+            <w:r>
+              <w:rPr>
+                <w:rFonts w:ascii="Courier New" w:hAnsi="Courier New" w:cs="Courier New"/>
+                <w:noProof/>
+              </w:rPr>
+              <w:t xml:space="preserve">@strFormIDin </w:t>
+            </w:r>
+            <w:r>
+              <w:rPr>
+                <w:rFonts w:ascii="Courier New" w:hAnsi="Courier New" w:cs="Courier New"/>
+                <w:noProof/>
+                <w:color w:val="808080"/>
+              </w:rPr>
+              <w:t>=</w:t>
+            </w:r>
+            <w:r>
+              <w:rPr>
+                <w:rFonts w:ascii="Courier New" w:hAnsi="Courier New" w:cs="Courier New"/>
+                <w:noProof/>
+              </w:rPr>
+              <w:t xml:space="preserve"> </w:t>
+            </w:r>
+            <w:r>
+              <w:rPr>
+                <w:rFonts w:ascii="Courier New" w:hAnsi="Courier New" w:cs="Courier New"/>
+                <w:noProof/>
+                <w:color w:val="FF0000"/>
+              </w:rPr>
+              <w:t>N'eCL-daisy.cardenasgonzal-5312'</w:t>
+            </w:r>
+          </w:p>
+          <w:p>
+            <w:pPr>
+              <w:overflowPunct/>
+              <w:textAlignment w:val="auto"/>
+              <w:rPr>
+                <w:rFonts w:ascii="Courier New" w:hAnsi="Courier New" w:cs="Courier New"/>
+                <w:noProof/>
+                <w:color w:val="FF0000"/>
+              </w:rPr>
+            </w:pPr>
+          </w:p>
+          <w:p>
+            <w:pPr>
+              <w:overflowPunct/>
+              <w:textAlignment w:val="auto"/>
+              <w:rPr>
+                <w:rFonts w:ascii="Courier New" w:hAnsi="Courier New" w:cs="Courier New"/>
+                <w:noProof/>
+              </w:rPr>
+            </w:pPr>
+            <w:r>
+              <w:rPr>
+                <w:rFonts w:ascii="Courier New" w:hAnsi="Courier New" w:cs="Courier New"/>
+                <w:noProof/>
+                <w:color w:val="0000FF"/>
+              </w:rPr>
+              <w:t>SELECT</w:t>
+            </w:r>
+            <w:r>
+              <w:rPr>
+                <w:rFonts w:ascii="Courier New" w:hAnsi="Courier New" w:cs="Courier New"/>
+                <w:noProof/>
+              </w:rPr>
+              <w:tab/>
+            </w:r>
+            <w:r>
+              <w:rPr>
+                <w:rFonts w:ascii="Courier New" w:hAnsi="Courier New" w:cs="Courier New"/>
+                <w:noProof/>
+                <w:color w:val="FF0000"/>
+              </w:rPr>
+              <w:t>'Return Value'</w:t>
+            </w:r>
+            <w:r>
+              <w:rPr>
+                <w:rFonts w:ascii="Courier New" w:hAnsi="Courier New" w:cs="Courier New"/>
+                <w:noProof/>
+              </w:rPr>
+              <w:t xml:space="preserve"> </w:t>
+            </w:r>
+            <w:r>
+              <w:rPr>
+                <w:rFonts w:ascii="Courier New" w:hAnsi="Courier New" w:cs="Courier New"/>
+                <w:noProof/>
+                <w:color w:val="808080"/>
+              </w:rPr>
+              <w:t>=</w:t>
+            </w:r>
+            <w:r>
+              <w:rPr>
+                <w:rFonts w:ascii="Courier New" w:hAnsi="Courier New" w:cs="Courier New"/>
+                <w:noProof/>
+              </w:rPr>
+              <w:t xml:space="preserve"> @return_value</w:t>
+            </w:r>
+          </w:p>
+          <w:p>
+            <w:pPr>
+              <w:overflowPunct/>
+              <w:textAlignment w:val="auto"/>
+              <w:rPr>
+                <w:rFonts w:ascii="Courier New" w:hAnsi="Courier New" w:cs="Courier New"/>
+                <w:noProof/>
+              </w:rPr>
+            </w:pPr>
+          </w:p>
+          <w:p>
+            <w:pPr>
+              <w:overflowPunct/>
+              <w:textAlignment w:val="auto"/>
+              <w:rPr>
+                <w:rFonts w:ascii="Courier New" w:hAnsi="Courier New" w:cs="Courier New"/>
+                <w:noProof/>
+                <w:color w:val="0000FF"/>
+              </w:rPr>
+            </w:pPr>
+            <w:r>
+              <w:rPr>
+                <w:rFonts w:ascii="Courier New" w:hAnsi="Courier New" w:cs="Courier New"/>
+                <w:noProof/>
+                <w:color w:val="0000FF"/>
+              </w:rPr>
+              <w:t>GO</w:t>
+            </w:r>
+          </w:p>
+          <w:p>
+            <w:pPr>
+              <w:overflowPunct/>
+              <w:textAlignment w:val="auto"/>
+              <w:rPr>
+                <w:rFonts w:asciiTheme="minorHAnsi" w:hAnsiTheme="minorHAnsi"/>
+                <w:bCs/>
+              </w:rPr>
+            </w:pPr>
+          </w:p>
+        </w:tc>
+        <w:tc>
+          <w:tcPr>
+            <w:tcW w:w="4500" w:type="dxa"/>
+          </w:tcPr>
+          <w:p>
+            <w:pPr>
+              <w:overflowPunct/>
+              <w:textAlignment w:val="auto"/>
+              <w:rPr>
+                <w:rFonts w:asciiTheme="minorHAnsi" w:hAnsiTheme="minorHAnsi"/>
+                <w:bCs/>
+              </w:rPr>
+            </w:pPr>
+            <w:r>
+              <w:rPr>
+                <w:rFonts w:asciiTheme="minorHAnsi" w:hAnsiTheme="minorHAnsi"/>
+                <w:bCs/>
+              </w:rPr>
+              <w:t xml:space="preserve">Should see the details of the log passed in with newly added columns </w:t>
+            </w:r>
+            <w:proofErr w:type="spellStart"/>
+            <w:r>
+              <w:t>EmpID</w:t>
+            </w:r>
+            <w:proofErr w:type="spellEnd"/>
+            <w:r>
+              <w:t xml:space="preserve"> and </w:t>
+            </w:r>
+            <w:proofErr w:type="spellStart"/>
+            <w:r>
+              <w:t>SubmitterID</w:t>
+            </w:r>
+            <w:proofErr w:type="spellEnd"/>
+          </w:p>
+        </w:tc>
+        <w:tc>
+          <w:tcPr>
+            <w:tcW w:w="1260" w:type="dxa"/>
+          </w:tcPr>
+          <w:p>
+            <w:pPr>
+              <w:rPr>
+                <w:rFonts w:asciiTheme="minorHAnsi" w:hAnsiTheme="minorHAnsi"/>
+                <w:bCs/>
+              </w:rPr>
+            </w:pPr>
+            <w:r>
+              <w:rPr>
+                <w:rFonts w:asciiTheme="minorHAnsi" w:hAnsiTheme="minorHAnsi"/>
+                <w:bCs/>
+              </w:rPr>
+              <w:t>P</w:t>
+            </w:r>
+          </w:p>
+        </w:tc>
+        <w:tc>
+          <w:tcPr>
+            <w:tcW w:w="2880" w:type="dxa"/>
+          </w:tcPr>
+          <w:p>
+            <w:pPr>
+              <w:rPr>
+                <w:i/>
+              </w:rPr>
+            </w:pPr>
+          </w:p>
+        </w:tc>
+      </w:tr>
+      <w:tr>
+        <w:trPr>
+          <w:cantSplit/>
+        </w:trPr>
+        <w:tc>
+          <w:tcPr>
+            <w:tcW w:w="900" w:type="dxa"/>
+          </w:tcPr>
+          <w:p>
+            <w:pPr>
+              <w:rPr>
+                <w:rFonts w:asciiTheme="minorHAnsi" w:hAnsiTheme="minorHAnsi"/>
+                <w:bCs/>
+              </w:rPr>
+            </w:pPr>
+            <w:r>
+              <w:rPr>
+                <w:rFonts w:asciiTheme="minorHAnsi" w:hAnsiTheme="minorHAnsi"/>
+                <w:bCs/>
+              </w:rPr>
+              <w:t>6</w:t>
+            </w:r>
+            <w:r>
+              <w:rPr>
+                <w:rFonts w:asciiTheme="minorHAnsi" w:hAnsiTheme="minorHAnsi"/>
+                <w:bCs/>
+              </w:rPr>
+              <w:t>.3</w:t>
+            </w:r>
+          </w:p>
+        </w:tc>
+        <w:tc>
+          <w:tcPr>
+            <w:tcW w:w="3960" w:type="dxa"/>
+          </w:tcPr>
+          <w:p>
+            <w:pPr>
+              <w:overflowPunct/>
+              <w:textAlignment w:val="auto"/>
+              <w:rPr>
+                <w:rFonts w:ascii="Courier New" w:hAnsi="Courier New" w:cs="Courier New"/>
+                <w:noProof/>
+              </w:rPr>
+            </w:pPr>
+            <w:r>
+              <w:rPr>
+                <w:rFonts w:ascii="Courier New" w:hAnsi="Courier New" w:cs="Courier New"/>
+                <w:noProof/>
+                <w:color w:val="0000FF"/>
+              </w:rPr>
+              <w:t>USE</w:t>
+            </w:r>
+            <w:r>
+              <w:rPr>
+                <w:rFonts w:ascii="Courier New" w:hAnsi="Courier New" w:cs="Courier New"/>
+                <w:noProof/>
+              </w:rPr>
+              <w:t xml:space="preserve"> [eCoachingDev]</w:t>
+            </w:r>
+          </w:p>
+          <w:p>
+            <w:pPr>
+              <w:overflowPunct/>
+              <w:textAlignment w:val="auto"/>
+              <w:rPr>
+                <w:rFonts w:ascii="Courier New" w:hAnsi="Courier New" w:cs="Courier New"/>
+                <w:noProof/>
+                <w:color w:val="0000FF"/>
+              </w:rPr>
+            </w:pPr>
+            <w:r>
+              <w:rPr>
+                <w:rFonts w:ascii="Courier New" w:hAnsi="Courier New" w:cs="Courier New"/>
+                <w:noProof/>
+                <w:color w:val="0000FF"/>
+              </w:rPr>
+              <w:t>GO</w:t>
+            </w:r>
+          </w:p>
+          <w:p>
+            <w:pPr>
+              <w:overflowPunct/>
+              <w:textAlignment w:val="auto"/>
+              <w:rPr>
+                <w:rFonts w:ascii="Courier New" w:hAnsi="Courier New" w:cs="Courier New"/>
+                <w:noProof/>
+                <w:color w:val="0000FF"/>
+              </w:rPr>
+            </w:pPr>
+          </w:p>
+          <w:p>
+            <w:pPr>
+              <w:overflowPunct/>
+              <w:textAlignment w:val="auto"/>
+              <w:rPr>
+                <w:rFonts w:ascii="Courier New" w:hAnsi="Courier New" w:cs="Courier New"/>
+                <w:noProof/>
+                <w:color w:val="0000FF"/>
+              </w:rPr>
+            </w:pPr>
+            <w:r>
+              <w:rPr>
+                <w:rFonts w:ascii="Courier New" w:hAnsi="Courier New" w:cs="Courier New"/>
+                <w:noProof/>
+                <w:color w:val="0000FF"/>
+              </w:rPr>
+              <w:t>DECLARE</w:t>
+            </w:r>
+            <w:r>
+              <w:rPr>
+                <w:rFonts w:ascii="Courier New" w:hAnsi="Courier New" w:cs="Courier New"/>
+                <w:noProof/>
+              </w:rPr>
+              <w:tab/>
+              <w:t xml:space="preserve">@return_value </w:t>
+            </w:r>
+            <w:r>
+              <w:rPr>
+                <w:rFonts w:ascii="Courier New" w:hAnsi="Courier New" w:cs="Courier New"/>
+                <w:noProof/>
+                <w:color w:val="0000FF"/>
+              </w:rPr>
+              <w:t>int</w:t>
+            </w:r>
+          </w:p>
+          <w:p>
+            <w:pPr>
+              <w:overflowPunct/>
+              <w:textAlignment w:val="auto"/>
+              <w:rPr>
+                <w:rFonts w:ascii="Courier New" w:hAnsi="Courier New" w:cs="Courier New"/>
+                <w:noProof/>
+                <w:color w:val="0000FF"/>
+              </w:rPr>
+            </w:pPr>
+          </w:p>
+          <w:p>
+            <w:pPr>
+              <w:overflowPunct/>
+              <w:textAlignment w:val="auto"/>
+              <w:rPr>
+                <w:rFonts w:ascii="Courier New" w:hAnsi="Courier New" w:cs="Courier New"/>
+                <w:noProof/>
+              </w:rPr>
+            </w:pPr>
+            <w:r>
+              <w:rPr>
+                <w:rFonts w:ascii="Courier New" w:hAnsi="Courier New" w:cs="Courier New"/>
+                <w:noProof/>
+                <w:color w:val="0000FF"/>
+              </w:rPr>
+              <w:t>EXEC</w:t>
+            </w:r>
+            <w:r>
+              <w:rPr>
+                <w:rFonts w:ascii="Courier New" w:hAnsi="Courier New" w:cs="Courier New"/>
+                <w:noProof/>
+              </w:rPr>
+              <w:tab/>
+              <w:t xml:space="preserve">@return_value </w:t>
+            </w:r>
+            <w:r>
+              <w:rPr>
+                <w:rFonts w:ascii="Courier New" w:hAnsi="Courier New" w:cs="Courier New"/>
+                <w:noProof/>
+                <w:color w:val="808080"/>
+              </w:rPr>
+              <w:t>=</w:t>
+            </w:r>
+            <w:r>
+              <w:rPr>
+                <w:rFonts w:ascii="Courier New" w:hAnsi="Courier New" w:cs="Courier New"/>
+                <w:noProof/>
+              </w:rPr>
+              <w:t xml:space="preserve"> [EC]</w:t>
+            </w:r>
+            <w:r>
+              <w:rPr>
+                <w:rFonts w:ascii="Courier New" w:hAnsi="Courier New" w:cs="Courier New"/>
+                <w:noProof/>
+                <w:color w:val="808080"/>
+              </w:rPr>
+              <w:t>.</w:t>
+            </w:r>
+            <w:r>
+              <w:rPr>
+                <w:rFonts w:ascii="Courier New" w:hAnsi="Courier New" w:cs="Courier New"/>
+                <w:noProof/>
+              </w:rPr>
+              <w:t>[sp_Whoami]</w:t>
+            </w:r>
+          </w:p>
+          <w:p>
+            <w:pPr>
+              <w:overflowPunct/>
+              <w:textAlignment w:val="auto"/>
+              <w:rPr>
+                <w:rFonts w:ascii="Courier New" w:hAnsi="Courier New" w:cs="Courier New"/>
+                <w:noProof/>
+                <w:color w:val="FF0000"/>
+              </w:rPr>
+            </w:pPr>
+            <w:r>
+              <w:rPr>
+                <w:rFonts w:ascii="Courier New" w:hAnsi="Courier New" w:cs="Courier New"/>
+                <w:noProof/>
+                <w:color w:val="0000FF"/>
+              </w:rPr>
+              <w:tab/>
+            </w:r>
+            <w:r>
+              <w:rPr>
+                <w:rFonts w:ascii="Courier New" w:hAnsi="Courier New" w:cs="Courier New"/>
+                <w:noProof/>
+                <w:color w:val="0000FF"/>
+              </w:rPr>
+              <w:tab/>
+            </w:r>
+            <w:r>
+              <w:rPr>
+                <w:rFonts w:ascii="Courier New" w:hAnsi="Courier New" w:cs="Courier New"/>
+                <w:noProof/>
+              </w:rPr>
+              <w:t xml:space="preserve">@strUserin </w:t>
+            </w:r>
+            <w:r>
+              <w:rPr>
+                <w:rFonts w:ascii="Courier New" w:hAnsi="Courier New" w:cs="Courier New"/>
+                <w:noProof/>
+                <w:color w:val="808080"/>
+              </w:rPr>
+              <w:t>=</w:t>
+            </w:r>
+            <w:r>
+              <w:rPr>
+                <w:rFonts w:ascii="Courier New" w:hAnsi="Courier New" w:cs="Courier New"/>
+                <w:noProof/>
+              </w:rPr>
+              <w:t xml:space="preserve"> </w:t>
+            </w:r>
+            <w:r>
+              <w:rPr>
+                <w:rFonts w:ascii="Courier New" w:hAnsi="Courier New" w:cs="Courier New"/>
+                <w:noProof/>
+                <w:color w:val="FF0000"/>
+              </w:rPr>
+              <w:t>N'carolina.reynoso'</w:t>
+            </w:r>
+          </w:p>
+          <w:p>
+            <w:pPr>
+              <w:overflowPunct/>
+              <w:textAlignment w:val="auto"/>
+              <w:rPr>
+                <w:rFonts w:ascii="Courier New" w:hAnsi="Courier New" w:cs="Courier New"/>
+                <w:noProof/>
+                <w:color w:val="FF0000"/>
+              </w:rPr>
+            </w:pPr>
+          </w:p>
+          <w:p>
+            <w:pPr>
+              <w:overflowPunct/>
+              <w:textAlignment w:val="auto"/>
+              <w:rPr>
+                <w:rFonts w:ascii="Courier New" w:hAnsi="Courier New" w:cs="Courier New"/>
+                <w:noProof/>
+              </w:rPr>
+            </w:pPr>
+            <w:r>
+              <w:rPr>
+                <w:rFonts w:ascii="Courier New" w:hAnsi="Courier New" w:cs="Courier New"/>
+                <w:noProof/>
+                <w:color w:val="0000FF"/>
+              </w:rPr>
+              <w:t>SELECT</w:t>
+            </w:r>
+            <w:r>
+              <w:rPr>
+                <w:rFonts w:ascii="Courier New" w:hAnsi="Courier New" w:cs="Courier New"/>
+                <w:noProof/>
+              </w:rPr>
+              <w:tab/>
+            </w:r>
+            <w:r>
+              <w:rPr>
+                <w:rFonts w:ascii="Courier New" w:hAnsi="Courier New" w:cs="Courier New"/>
+                <w:noProof/>
+                <w:color w:val="FF0000"/>
+              </w:rPr>
+              <w:t>'Return Value'</w:t>
+            </w:r>
+            <w:r>
+              <w:rPr>
+                <w:rFonts w:ascii="Courier New" w:hAnsi="Courier New" w:cs="Courier New"/>
+                <w:noProof/>
+              </w:rPr>
+              <w:t xml:space="preserve"> </w:t>
+            </w:r>
+            <w:r>
+              <w:rPr>
+                <w:rFonts w:ascii="Courier New" w:hAnsi="Courier New" w:cs="Courier New"/>
+                <w:noProof/>
+                <w:color w:val="808080"/>
+              </w:rPr>
+              <w:t>=</w:t>
+            </w:r>
+            <w:r>
+              <w:rPr>
+                <w:rFonts w:ascii="Courier New" w:hAnsi="Courier New" w:cs="Courier New"/>
+                <w:noProof/>
+              </w:rPr>
+              <w:t xml:space="preserve"> @return_value</w:t>
+            </w:r>
+          </w:p>
+          <w:p>
+            <w:pPr>
+              <w:overflowPunct/>
+              <w:textAlignment w:val="auto"/>
+              <w:rPr>
+                <w:rFonts w:ascii="Courier New" w:hAnsi="Courier New" w:cs="Courier New"/>
+                <w:noProof/>
+              </w:rPr>
+            </w:pPr>
+          </w:p>
+          <w:p>
+            <w:pPr>
+              <w:overflowPunct/>
+              <w:textAlignment w:val="auto"/>
+              <w:rPr>
+                <w:rFonts w:ascii="Courier New" w:hAnsi="Courier New" w:cs="Courier New"/>
+                <w:noProof/>
+                <w:color w:val="0000FF"/>
+              </w:rPr>
+            </w:pPr>
+            <w:r>
+              <w:rPr>
+                <w:rFonts w:ascii="Courier New" w:hAnsi="Courier New" w:cs="Courier New"/>
+                <w:noProof/>
+                <w:color w:val="0000FF"/>
+              </w:rPr>
+              <w:t>GO</w:t>
+            </w:r>
+          </w:p>
+          <w:p>
+            <w:pPr>
+              <w:rPr>
+                <w:rFonts w:ascii="Courier New" w:hAnsi="Courier New" w:cs="Courier New"/>
+                <w:noProof/>
+              </w:rPr>
+            </w:pPr>
+            <w:r>
+              <w:rPr>
+                <w:rFonts w:ascii="Courier New" w:hAnsi="Courier New" w:cs="Courier New"/>
+                <w:noProof/>
+              </w:rPr>
+              <w:t xml:space="preserve"> </w:t>
+            </w:r>
+          </w:p>
+          <w:p>
+            <w:pPr>
+              <w:overflowPunct/>
+              <w:textAlignment w:val="auto"/>
+              <w:rPr>
+                <w:rFonts w:asciiTheme="minorHAnsi" w:hAnsiTheme="minorHAnsi"/>
+                <w:bCs/>
+              </w:rPr>
+            </w:pPr>
+          </w:p>
+        </w:tc>
+        <w:tc>
+          <w:tcPr>
+            <w:tcW w:w="4500" w:type="dxa"/>
+          </w:tcPr>
+          <w:p>
+            <w:pPr>
+              <w:overflowPunct/>
+              <w:textAlignment w:val="auto"/>
+              <w:rPr>
+                <w:rFonts w:asciiTheme="minorHAnsi" w:hAnsiTheme="minorHAnsi"/>
+                <w:bCs/>
+              </w:rPr>
+            </w:pPr>
+            <w:r>
+              <w:rPr>
+                <w:rFonts w:asciiTheme="minorHAnsi" w:hAnsiTheme="minorHAnsi"/>
+                <w:bCs/>
+              </w:rPr>
+              <w:t xml:space="preserve">Should see the details of the log passed in with newly added columns </w:t>
+            </w:r>
+            <w:proofErr w:type="spellStart"/>
+            <w:r>
+              <w:t>EmpID</w:t>
+            </w:r>
+            <w:proofErr w:type="spellEnd"/>
+            <w:r>
+              <w:t xml:space="preserve"> and  Active flag</w:t>
+            </w:r>
+          </w:p>
+        </w:tc>
+        <w:tc>
+          <w:tcPr>
+            <w:tcW w:w="1260" w:type="dxa"/>
+          </w:tcPr>
+          <w:p>
+            <w:pPr>
+              <w:rPr>
+                <w:rFonts w:asciiTheme="minorHAnsi" w:hAnsiTheme="minorHAnsi"/>
+                <w:bCs/>
+              </w:rPr>
+            </w:pPr>
+            <w:r>
+              <w:rPr>
+                <w:rFonts w:asciiTheme="minorHAnsi" w:hAnsiTheme="minorHAnsi"/>
+                <w:bCs/>
+              </w:rPr>
+              <w:t>P</w:t>
+            </w:r>
+          </w:p>
+        </w:tc>
+        <w:tc>
+          <w:tcPr>
+            <w:tcW w:w="2880" w:type="dxa"/>
+          </w:tcPr>
+          <w:p>
+            <w:pPr>
+              <w:overflowPunct/>
+              <w:textAlignment w:val="auto"/>
+              <w:rPr>
+                <w:i/>
+              </w:rPr>
+            </w:pPr>
+          </w:p>
+        </w:tc>
+      </w:tr>
+      <w:tr>
+        <w:trPr>
+          <w:cantSplit/>
+        </w:trPr>
+        <w:tc>
+          <w:tcPr>
+            <w:tcW w:w="900" w:type="dxa"/>
+          </w:tcPr>
+          <w:p>
+            <w:pPr>
+              <w:rPr>
+                <w:rFonts w:asciiTheme="minorHAnsi" w:hAnsiTheme="minorHAnsi"/>
+                <w:bCs/>
+              </w:rPr>
+            </w:pPr>
+            <w:r>
+              <w:rPr>
+                <w:rFonts w:asciiTheme="minorHAnsi" w:hAnsiTheme="minorHAnsi"/>
+                <w:bCs/>
+              </w:rPr>
+              <w:lastRenderedPageBreak/>
+              <w:t>6</w:t>
+            </w:r>
+            <w:r>
+              <w:rPr>
+                <w:rFonts w:asciiTheme="minorHAnsi" w:hAnsiTheme="minorHAnsi"/>
+                <w:bCs/>
+              </w:rPr>
+              <w:t>.4</w:t>
+            </w:r>
+          </w:p>
+        </w:tc>
+        <w:tc>
+          <w:tcPr>
+            <w:tcW w:w="3960" w:type="dxa"/>
+          </w:tcPr>
+          <w:p>
+            <w:pPr>
+              <w:overflowPunct/>
+              <w:textAlignment w:val="auto"/>
+              <w:rPr>
+                <w:rFonts w:ascii="Courier New" w:hAnsi="Courier New" w:cs="Courier New"/>
+                <w:noProof/>
+              </w:rPr>
+            </w:pPr>
+            <w:r>
+              <w:rPr>
+                <w:rFonts w:ascii="Courier New" w:hAnsi="Courier New" w:cs="Courier New"/>
+                <w:noProof/>
+                <w:color w:val="0000FF"/>
+              </w:rPr>
+              <w:t>USE</w:t>
+            </w:r>
+            <w:r>
+              <w:rPr>
+                <w:rFonts w:ascii="Courier New" w:hAnsi="Courier New" w:cs="Courier New"/>
+                <w:noProof/>
+              </w:rPr>
+              <w:t xml:space="preserve"> [eCoachingDev]</w:t>
+            </w:r>
+          </w:p>
+          <w:p>
+            <w:pPr>
+              <w:overflowPunct/>
+              <w:textAlignment w:val="auto"/>
+              <w:rPr>
+                <w:rFonts w:ascii="Courier New" w:hAnsi="Courier New" w:cs="Courier New"/>
+                <w:noProof/>
+                <w:color w:val="0000FF"/>
+              </w:rPr>
+            </w:pPr>
+            <w:r>
+              <w:rPr>
+                <w:rFonts w:ascii="Courier New" w:hAnsi="Courier New" w:cs="Courier New"/>
+                <w:noProof/>
+                <w:color w:val="0000FF"/>
+              </w:rPr>
+              <w:t>GO</w:t>
+            </w:r>
+          </w:p>
+          <w:p>
+            <w:pPr>
+              <w:overflowPunct/>
+              <w:textAlignment w:val="auto"/>
+              <w:rPr>
+                <w:rFonts w:ascii="Courier New" w:hAnsi="Courier New" w:cs="Courier New"/>
+                <w:noProof/>
+                <w:color w:val="0000FF"/>
+              </w:rPr>
+            </w:pPr>
+          </w:p>
+          <w:p>
+            <w:pPr>
+              <w:overflowPunct/>
+              <w:textAlignment w:val="auto"/>
+              <w:rPr>
+                <w:rFonts w:ascii="Courier New" w:hAnsi="Courier New" w:cs="Courier New"/>
+                <w:noProof/>
+                <w:color w:val="0000FF"/>
+              </w:rPr>
+            </w:pPr>
+            <w:r>
+              <w:rPr>
+                <w:rFonts w:ascii="Courier New" w:hAnsi="Courier New" w:cs="Courier New"/>
+                <w:noProof/>
+                <w:color w:val="0000FF"/>
+              </w:rPr>
+              <w:t>DECLARE</w:t>
+            </w:r>
+            <w:r>
+              <w:rPr>
+                <w:rFonts w:ascii="Courier New" w:hAnsi="Courier New" w:cs="Courier New"/>
+                <w:noProof/>
+              </w:rPr>
+              <w:tab/>
+              <w:t xml:space="preserve">@return_value </w:t>
+            </w:r>
+            <w:r>
+              <w:rPr>
+                <w:rFonts w:ascii="Courier New" w:hAnsi="Courier New" w:cs="Courier New"/>
+                <w:noProof/>
+                <w:color w:val="0000FF"/>
+              </w:rPr>
+              <w:t>int</w:t>
+            </w:r>
+          </w:p>
+          <w:p>
+            <w:pPr>
+              <w:overflowPunct/>
+              <w:textAlignment w:val="auto"/>
+              <w:rPr>
+                <w:rFonts w:ascii="Courier New" w:hAnsi="Courier New" w:cs="Courier New"/>
+                <w:noProof/>
+                <w:color w:val="0000FF"/>
+              </w:rPr>
+            </w:pPr>
+          </w:p>
+          <w:p>
+            <w:pPr>
+              <w:overflowPunct/>
+              <w:textAlignment w:val="auto"/>
+              <w:rPr>
+                <w:rFonts w:ascii="Courier New" w:hAnsi="Courier New" w:cs="Courier New"/>
+                <w:noProof/>
+              </w:rPr>
+            </w:pPr>
+            <w:r>
+              <w:rPr>
+                <w:rFonts w:ascii="Courier New" w:hAnsi="Courier New" w:cs="Courier New"/>
+                <w:noProof/>
+                <w:color w:val="0000FF"/>
+              </w:rPr>
+              <w:t>EXEC</w:t>
+            </w:r>
+            <w:r>
+              <w:rPr>
+                <w:rFonts w:ascii="Courier New" w:hAnsi="Courier New" w:cs="Courier New"/>
+                <w:noProof/>
+              </w:rPr>
+              <w:tab/>
+              <w:t xml:space="preserve">@return_value </w:t>
+            </w:r>
+            <w:r>
+              <w:rPr>
+                <w:rFonts w:ascii="Courier New" w:hAnsi="Courier New" w:cs="Courier New"/>
+                <w:noProof/>
+                <w:color w:val="808080"/>
+              </w:rPr>
+              <w:t>=</w:t>
+            </w:r>
+            <w:r>
+              <w:rPr>
+                <w:rFonts w:ascii="Courier New" w:hAnsi="Courier New" w:cs="Courier New"/>
+                <w:noProof/>
+              </w:rPr>
+              <w:t xml:space="preserve"> [EC]</w:t>
+            </w:r>
+            <w:r>
+              <w:rPr>
+                <w:rFonts w:ascii="Courier New" w:hAnsi="Courier New" w:cs="Courier New"/>
+                <w:noProof/>
+                <w:color w:val="808080"/>
+              </w:rPr>
+              <w:t>.</w:t>
+            </w:r>
+            <w:r>
+              <w:rPr>
+                <w:rFonts w:ascii="Courier New" w:hAnsi="Courier New" w:cs="Courier New"/>
+                <w:noProof/>
+              </w:rPr>
+              <w:t>[sp_Whoisthis]</w:t>
+            </w:r>
+          </w:p>
+          <w:p>
+            <w:pPr>
+              <w:overflowPunct/>
+              <w:textAlignment w:val="auto"/>
+              <w:rPr>
+                <w:rFonts w:ascii="Courier New" w:hAnsi="Courier New" w:cs="Courier New"/>
+                <w:noProof/>
+                <w:color w:val="FF0000"/>
+              </w:rPr>
+            </w:pPr>
+            <w:r>
+              <w:rPr>
+                <w:rFonts w:ascii="Courier New" w:hAnsi="Courier New" w:cs="Courier New"/>
+                <w:noProof/>
+                <w:color w:val="0000FF"/>
+              </w:rPr>
+              <w:tab/>
+            </w:r>
+            <w:r>
+              <w:rPr>
+                <w:rFonts w:ascii="Courier New" w:hAnsi="Courier New" w:cs="Courier New"/>
+                <w:noProof/>
+                <w:color w:val="0000FF"/>
+              </w:rPr>
+              <w:tab/>
+            </w:r>
+            <w:r>
+              <w:rPr>
+                <w:rFonts w:ascii="Courier New" w:hAnsi="Courier New" w:cs="Courier New"/>
+                <w:noProof/>
+              </w:rPr>
+              <w:t xml:space="preserve">@strUserIDin </w:t>
+            </w:r>
+            <w:r>
+              <w:rPr>
+                <w:rFonts w:ascii="Courier New" w:hAnsi="Courier New" w:cs="Courier New"/>
+                <w:noProof/>
+                <w:color w:val="808080"/>
+              </w:rPr>
+              <w:t>=</w:t>
+            </w:r>
+            <w:r>
+              <w:rPr>
+                <w:rFonts w:ascii="Courier New" w:hAnsi="Courier New" w:cs="Courier New"/>
+                <w:noProof/>
+              </w:rPr>
+              <w:t xml:space="preserve"> </w:t>
+            </w:r>
+            <w:r>
+              <w:rPr>
+                <w:rFonts w:ascii="Courier New" w:hAnsi="Courier New" w:cs="Courier New"/>
+                <w:noProof/>
+                <w:color w:val="FF0000"/>
+              </w:rPr>
+              <w:t>N'409509'</w:t>
+            </w:r>
+          </w:p>
+          <w:p>
+            <w:pPr>
+              <w:overflowPunct/>
+              <w:textAlignment w:val="auto"/>
+              <w:rPr>
+                <w:rFonts w:ascii="Courier New" w:hAnsi="Courier New" w:cs="Courier New"/>
+                <w:noProof/>
+                <w:color w:val="FF0000"/>
+              </w:rPr>
+            </w:pPr>
+          </w:p>
+          <w:p>
+            <w:pPr>
+              <w:overflowPunct/>
+              <w:textAlignment w:val="auto"/>
+              <w:rPr>
+                <w:rFonts w:ascii="Courier New" w:hAnsi="Courier New" w:cs="Courier New"/>
+                <w:noProof/>
+              </w:rPr>
+            </w:pPr>
+            <w:r>
+              <w:rPr>
+                <w:rFonts w:ascii="Courier New" w:hAnsi="Courier New" w:cs="Courier New"/>
+                <w:noProof/>
+                <w:color w:val="0000FF"/>
+              </w:rPr>
+              <w:t>SELECT</w:t>
+            </w:r>
+            <w:r>
+              <w:rPr>
+                <w:rFonts w:ascii="Courier New" w:hAnsi="Courier New" w:cs="Courier New"/>
+                <w:noProof/>
+              </w:rPr>
+              <w:tab/>
+            </w:r>
+            <w:r>
+              <w:rPr>
+                <w:rFonts w:ascii="Courier New" w:hAnsi="Courier New" w:cs="Courier New"/>
+                <w:noProof/>
+                <w:color w:val="FF0000"/>
+              </w:rPr>
+              <w:t>'Return Value'</w:t>
+            </w:r>
+            <w:r>
+              <w:rPr>
+                <w:rFonts w:ascii="Courier New" w:hAnsi="Courier New" w:cs="Courier New"/>
+                <w:noProof/>
+              </w:rPr>
+              <w:t xml:space="preserve"> </w:t>
+            </w:r>
+            <w:r>
+              <w:rPr>
+                <w:rFonts w:ascii="Courier New" w:hAnsi="Courier New" w:cs="Courier New"/>
+                <w:noProof/>
+                <w:color w:val="808080"/>
+              </w:rPr>
+              <w:t>=</w:t>
+            </w:r>
+            <w:r>
+              <w:rPr>
+                <w:rFonts w:ascii="Courier New" w:hAnsi="Courier New" w:cs="Courier New"/>
+                <w:noProof/>
+              </w:rPr>
+              <w:t xml:space="preserve"> @return_value</w:t>
+            </w:r>
+          </w:p>
+          <w:p>
+            <w:pPr>
+              <w:overflowPunct/>
+              <w:textAlignment w:val="auto"/>
+              <w:rPr>
+                <w:rFonts w:ascii="Courier New" w:hAnsi="Courier New" w:cs="Courier New"/>
+                <w:noProof/>
+              </w:rPr>
+            </w:pPr>
+          </w:p>
+          <w:p>
+            <w:pPr>
+              <w:overflowPunct/>
+              <w:textAlignment w:val="auto"/>
+              <w:rPr>
+                <w:rFonts w:ascii="Courier New" w:hAnsi="Courier New" w:cs="Courier New"/>
+                <w:noProof/>
+                <w:color w:val="0000FF"/>
+              </w:rPr>
+            </w:pPr>
+            <w:r>
+              <w:rPr>
+                <w:rFonts w:ascii="Courier New" w:hAnsi="Courier New" w:cs="Courier New"/>
+                <w:noProof/>
+                <w:color w:val="0000FF"/>
+              </w:rPr>
+              <w:t>GO</w:t>
+            </w:r>
+          </w:p>
+          <w:p>
+            <w:pPr>
+              <w:overflowPunct/>
+              <w:textAlignment w:val="auto"/>
+              <w:rPr>
+                <w:rFonts w:asciiTheme="minorHAnsi" w:hAnsiTheme="minorHAnsi"/>
+                <w:bCs/>
+              </w:rPr>
+            </w:pPr>
+            <w:r>
+              <w:rPr>
+                <w:rFonts w:asciiTheme="minorHAnsi" w:hAnsiTheme="minorHAnsi"/>
+                <w:bCs/>
+              </w:rPr>
+              <w:t xml:space="preserve"> </w:t>
+            </w:r>
+          </w:p>
+        </w:tc>
+        <w:tc>
+          <w:tcPr>
+            <w:tcW w:w="4500" w:type="dxa"/>
+          </w:tcPr>
+          <w:p>
+            <w:pPr>
+              <w:overflowPunct/>
+              <w:textAlignment w:val="auto"/>
+              <w:rPr>
+                <w:rFonts w:asciiTheme="minorHAnsi" w:hAnsiTheme="minorHAnsi"/>
+                <w:bCs/>
+              </w:rPr>
+            </w:pPr>
+            <w:r>
+              <w:rPr>
+                <w:rFonts w:asciiTheme="minorHAnsi" w:hAnsiTheme="minorHAnsi"/>
+                <w:bCs/>
+              </w:rPr>
+              <w:t xml:space="preserve">Should display the supervisor and Manager information using employee ID  as the input parameter submitted (previously </w:t>
+            </w:r>
+            <w:proofErr w:type="spellStart"/>
+            <w:r>
+              <w:rPr>
+                <w:rFonts w:asciiTheme="minorHAnsi" w:hAnsiTheme="minorHAnsi"/>
+                <w:bCs/>
+              </w:rPr>
+              <w:t>lanid</w:t>
+            </w:r>
+            <w:proofErr w:type="spellEnd"/>
+            <w:r>
+              <w:rPr>
+                <w:rFonts w:asciiTheme="minorHAnsi" w:hAnsiTheme="minorHAnsi"/>
+                <w:bCs/>
+              </w:rPr>
+              <w:t>)</w:t>
+            </w:r>
+          </w:p>
+        </w:tc>
+        <w:tc>
+          <w:tcPr>
+            <w:tcW w:w="1260" w:type="dxa"/>
+          </w:tcPr>
+          <w:p>
+            <w:pPr>
+              <w:rPr>
+                <w:rFonts w:asciiTheme="minorHAnsi" w:hAnsiTheme="minorHAnsi"/>
+                <w:bCs/>
+              </w:rPr>
+            </w:pPr>
+            <w:r>
+              <w:rPr>
+                <w:rFonts w:asciiTheme="minorHAnsi" w:hAnsiTheme="minorHAnsi"/>
+                <w:bCs/>
+              </w:rPr>
+              <w:t>P</w:t>
+            </w:r>
+          </w:p>
+        </w:tc>
+        <w:tc>
+          <w:tcPr>
+            <w:tcW w:w="2880" w:type="dxa"/>
+          </w:tcPr>
+          <w:p>
+            <w:pPr>
+              <w:overflowPunct/>
+              <w:textAlignment w:val="auto"/>
+              <w:rPr>
+                <w:i/>
+              </w:rPr>
+            </w:pPr>
+          </w:p>
+        </w:tc>
+      </w:tr>
+    </w:tbl>
+    <w:p/>
     <w:p/>
     <w:p/>
     <w:p/>
@@ -52446,7 +54807,7 @@
         <w:sz w:val="18"/>
         <w:szCs w:val="18"/>
       </w:rPr>
-      <w:t>66</w:t>
+      <w:t>69</w:t>
     </w:r>
     <w:r>
       <w:rPr>
@@ -55045,7 +57406,7 @@
 </file>
 
 <file path=customXml/itemProps1.xml><?xml version="1.0" encoding="utf-8"?>
-<ds:datastoreItem xmlns:ds="http://schemas.openxmlformats.org/officeDocument/2006/customXml" ds:itemID="{F0AD8927-BA93-473C-9334-0ADBE12CD3EF}">
+<ds:datastoreItem xmlns:ds="http://schemas.openxmlformats.org/officeDocument/2006/customXml" ds:itemID="{49FAC60E-39F6-4D03-AAA7-DD91B7602C88}">
   <ds:schemaRefs>
     <ds:schemaRef ds:uri="http://schemas.openxmlformats.org/officeDocument/2006/bibliography"/>
   </ds:schemaRefs>

</xml_diff>